<commit_message>
Further cleanup of squaredeal Updated documentation
</commit_message>
<xml_diff>
--- a/Documentation/SquareDeal.docx
+++ b/Documentation/SquareDeal.docx
@@ -1,10 +1,10 @@
 
 <file path=word/document.xml><?xml version="1.0" encoding="utf-8"?>
-<w:document xmlns:wpc="http://schemas.microsoft.com/office/word/2010/wordprocessingCanvas" xmlns:cx="http://schemas.microsoft.com/office/drawing/2014/chartex" xmlns:cx1="http://schemas.microsoft.com/office/drawing/2015/9/8/chartex" xmlns:cx2="http://schemas.microsoft.com/office/drawing/2015/10/21/chartex" xmlns:cx3="http://schemas.microsoft.com/office/drawing/2016/5/9/chartex" xmlns:cx4="http://schemas.microsoft.com/office/drawing/2016/5/10/chartex" xmlns:cx5="http://schemas.microsoft.com/office/drawing/2016/5/11/chartex" xmlns:cx6="http://schemas.microsoft.com/office/drawing/2016/5/12/chartex" xmlns:cx7="http://schemas.microsoft.com/office/drawing/2016/5/13/chartex" xmlns:cx8="http://schemas.microsoft.com/office/drawing/2016/5/14/chartex" xmlns:mc="http://schemas.openxmlformats.org/markup-compatibility/2006" xmlns:aink="http://schemas.microsoft.com/office/drawing/2016/ink" xmlns:am3d="http://schemas.microsoft.com/office/drawing/2017/model3d" xmlns:o="urn:schemas-microsoft-com:office:office" xmlns:r="http://schemas.openxmlformats.org/officeDocument/2006/relationships" xmlns:m="http://schemas.openxmlformats.org/officeDocument/2006/math" xmlns:v="urn:schemas-microsoft-com:vml" xmlns:wp14="http://schemas.microsoft.com/office/word/2010/wordprocessingDrawing" xmlns:wp="http://schemas.openxmlformats.org/drawingml/2006/wordprocessingDrawing" xmlns:w10="urn:schemas-microsoft-com:office:word" xmlns:w="http://schemas.openxmlformats.org/wordprocessingml/2006/main" xmlns:w14="http://schemas.microsoft.com/office/word/2010/wordml" xmlns:w15="http://schemas.microsoft.com/office/word/2012/wordml" xmlns:w16cid="http://schemas.microsoft.com/office/word/2016/wordml/cid" xmlns:w16se="http://schemas.microsoft.com/office/word/2015/wordml/symex" xmlns:wpg="http://schemas.microsoft.com/office/word/2010/wordprocessingGroup" xmlns:wpi="http://schemas.microsoft.com/office/word/2010/wordprocessingInk" xmlns:wne="http://schemas.microsoft.com/office/word/2006/wordml" xmlns:wps="http://schemas.microsoft.com/office/word/2010/wordprocessingShape" mc:Ignorable="w14 w15 w16se w16cid wp14">
+<w:document xmlns:wpc="http://schemas.microsoft.com/office/word/2010/wordprocessingCanvas" xmlns:cx="http://schemas.microsoft.com/office/drawing/2014/chartex" xmlns:cx1="http://schemas.microsoft.com/office/drawing/2015/9/8/chartex" xmlns:cx2="http://schemas.microsoft.com/office/drawing/2015/10/21/chartex" xmlns:cx3="http://schemas.microsoft.com/office/drawing/2016/5/9/chartex" xmlns:cx4="http://schemas.microsoft.com/office/drawing/2016/5/10/chartex" xmlns:cx5="http://schemas.microsoft.com/office/drawing/2016/5/11/chartex" xmlns:cx6="http://schemas.microsoft.com/office/drawing/2016/5/12/chartex" xmlns:cx7="http://schemas.microsoft.com/office/drawing/2016/5/13/chartex" xmlns:cx8="http://schemas.microsoft.com/office/drawing/2016/5/14/chartex" xmlns:mc="http://schemas.openxmlformats.org/markup-compatibility/2006" xmlns:aink="http://schemas.microsoft.com/office/drawing/2016/ink" xmlns:am3d="http://schemas.microsoft.com/office/drawing/2017/model3d" xmlns:o="urn:schemas-microsoft-com:office:office" xmlns:oel="http://schemas.microsoft.com/office/2019/extlst" xmlns:r="http://schemas.openxmlformats.org/officeDocument/2006/relationships" xmlns:m="http://schemas.openxmlformats.org/officeDocument/2006/math" xmlns:v="urn:schemas-microsoft-com:vml" xmlns:wp14="http://schemas.microsoft.com/office/word/2010/wordprocessingDrawing" xmlns:wp="http://schemas.openxmlformats.org/drawingml/2006/wordprocessingDrawing" xmlns:w10="urn:schemas-microsoft-com:office:word" xmlns:w="http://schemas.openxmlformats.org/wordprocessingml/2006/main" xmlns:w14="http://schemas.microsoft.com/office/word/2010/wordml" xmlns:w15="http://schemas.microsoft.com/office/word/2012/wordml" xmlns:w16cex="http://schemas.microsoft.com/office/word/2018/wordml/cex" xmlns:w16cid="http://schemas.microsoft.com/office/word/2016/wordml/cid" xmlns:w16="http://schemas.microsoft.com/office/word/2018/wordml" xmlns:w16sdtdh="http://schemas.microsoft.com/office/word/2020/wordml/sdtdatahash" xmlns:w16se="http://schemas.microsoft.com/office/word/2015/wordml/symex" xmlns:wpg="http://schemas.microsoft.com/office/word/2010/wordprocessingGroup" xmlns:wpi="http://schemas.microsoft.com/office/word/2010/wordprocessingInk" xmlns:wne="http://schemas.microsoft.com/office/word/2006/wordml" xmlns:wps="http://schemas.microsoft.com/office/word/2010/wordprocessingShape" mc:Ignorable="w14 w15 w16se w16cid w16 w16cex w16sdtdh wp14">
   <w:body>
     <w:p>
       <w:pPr>
-        <w:pStyle w:val="Titel"/>
+        <w:pStyle w:val="Title"/>
         <w:rPr>
           <w:lang w:val="en-US"/>
         </w:rPr>
@@ -25,7 +25,7 @@
     </w:p>
     <w:p>
       <w:pPr>
-        <w:pStyle w:val="Kop1"/>
+        <w:pStyle w:val="Heading1"/>
         <w:rPr>
           <w:lang w:val="en-US"/>
         </w:rPr>
@@ -52,7 +52,7 @@
     </w:p>
     <w:p>
       <w:pPr>
-        <w:pStyle w:val="Lijstalinea"/>
+        <w:pStyle w:val="ListParagraph"/>
         <w:numPr>
           <w:ilvl w:val="0"/>
           <w:numId w:val="1"/>
@@ -70,7 +70,7 @@
     </w:p>
     <w:p>
       <w:pPr>
-        <w:pStyle w:val="Lijstalinea"/>
+        <w:pStyle w:val="ListParagraph"/>
         <w:numPr>
           <w:ilvl w:val="0"/>
           <w:numId w:val="1"/>
@@ -102,7 +102,19 @@
         <w:rPr>
           <w:lang w:val="en-US"/>
         </w:rPr>
-        <w:t>a specific procedure is needed, with various phases, by organizer and participants. There is no actual need for participants to do anything, but if they want to check the hands after the tournament they need to do something even before the tournament.</w:t>
+        <w:t xml:space="preserve">a specific procedure is needed, with various phases, by organizer and participants. There is no actual need for participants to do anything, but if they want to check the hands after the </w:t>
+      </w:r>
+      <w:r>
+        <w:rPr>
+          <w:lang w:val="en-US"/>
+        </w:rPr>
+        <w:t>tournament,</w:t>
+      </w:r>
+      <w:r>
+        <w:rPr>
+          <w:lang w:val="en-US"/>
+        </w:rPr>
+        <w:t xml:space="preserve"> they need to do something even before the tournament.</w:t>
       </w:r>
     </w:p>
     <w:p>
@@ -128,7 +140,31 @@
         <w:rPr>
           <w:lang w:val="en-US"/>
         </w:rPr>
-        <w:t>This document will be released without the software first. The software is running, but needs some work to make it look good. The software is written in Perl(about 300 lines), and will be released both as source and as a precompiled Windows binary.</w:t>
+        <w:t xml:space="preserve">This document will be released </w:t>
+      </w:r>
+      <w:r>
+        <w:rPr>
+          <w:lang w:val="en-US"/>
+        </w:rPr>
+        <w:t>together with the software</w:t>
+      </w:r>
+      <w:r>
+        <w:rPr>
+          <w:lang w:val="en-US"/>
+        </w:rPr>
+        <w:t xml:space="preserve">. The software is written in Perl(about </w:t>
+      </w:r>
+      <w:r>
+        <w:rPr>
+          <w:lang w:val="en-US"/>
+        </w:rPr>
+        <w:t>5</w:t>
+      </w:r>
+      <w:r>
+        <w:rPr>
+          <w:lang w:val="en-US"/>
+        </w:rPr>
+        <w:t>00 lines), and will be released both as source and as a precompiled Windows binary.</w:t>
       </w:r>
       <w:r>
         <w:rPr>
@@ -148,24 +184,60 @@
         <w:rPr>
           <w:lang w:val="en-US"/>
         </w:rPr>
-        <w:t>, currently called 1.3(BETA). My hope is that after some more modifications having to do with output file formats I will be able to release it as 2.0, but in any case the dealing part is the same as the old 1.2 version. No player should be able to figure out from the hands alone that this set of software is used.</w:t>
-      </w:r>
-    </w:p>
-    <w:p>
-      <w:pPr>
-        <w:rPr>
-          <w:lang w:val="en-US"/>
-        </w:rPr>
-      </w:pPr>
-      <w:r>
-        <w:rPr>
-          <w:lang w:val="en-US"/>
-        </w:rPr>
-        <w:t>For the random session keys in this document I use a secure random function</w:t>
-      </w:r>
-      <w:r>
-        <w:rPr>
-          <w:rStyle w:val="Eindnootmarkering"/>
+        <w:t xml:space="preserve">, called </w:t>
+      </w:r>
+      <w:r>
+        <w:rPr>
+          <w:lang w:val="en-US"/>
+        </w:rPr>
+        <w:t>2.0.</w:t>
+      </w:r>
+      <w:r>
+        <w:rPr>
+          <w:lang w:val="en-US"/>
+        </w:rPr>
+        <w:t xml:space="preserve"> </w:t>
+      </w:r>
+      <w:r>
+        <w:rPr>
+          <w:lang w:val="en-US"/>
+        </w:rPr>
+        <w:t>I</w:t>
+      </w:r>
+      <w:r>
+        <w:rPr>
+          <w:lang w:val="en-US"/>
+        </w:rPr>
+        <w:t>n any case the dealing part is the same as the old 1.2 version. No player should be able to figure out from the hands alone that this set of software is used.</w:t>
+      </w:r>
+    </w:p>
+    <w:p>
+      <w:pPr>
+        <w:rPr>
+          <w:lang w:val="en-US"/>
+        </w:rPr>
+      </w:pPr>
+      <w:r>
+        <w:rPr>
+          <w:lang w:val="en-US"/>
+        </w:rPr>
+        <w:t xml:space="preserve">For the random session keys in this </w:t>
+      </w:r>
+      <w:r>
+        <w:rPr>
+          <w:lang w:val="en-US"/>
+        </w:rPr>
+        <w:t>document,</w:t>
+      </w:r>
+      <w:r>
+        <w:rPr>
+          <w:lang w:val="en-US"/>
+        </w:rPr>
+        <w:t xml:space="preserve"> I use a secure random function</w:t>
+      </w:r>
+      <w:r>
+        <w:rPr>
+          <w:rStyle w:val="EndnoteReference"/>
           <w:lang w:val="en-US"/>
         </w:rPr>
         <w:endnoteReference w:id="1"/>
@@ -179,7 +251,7 @@
     </w:p>
     <w:p>
       <w:pPr>
-        <w:pStyle w:val="Kop1"/>
+        <w:pStyle w:val="Heading1"/>
         <w:rPr>
           <w:lang w:val="en-US"/>
         </w:rPr>
@@ -201,7 +273,43 @@
         <w:rPr>
           <w:lang w:val="en-US"/>
         </w:rPr>
-        <w:t>The tournament organizer(from this point on abbreviated to TO) starts thinking about the tournament and begins preparation. I envision this to be at least three weeks in advance of the first session of play, but maybe even earlier.</w:t>
+        <w:t xml:space="preserve">The tournament </w:t>
+      </w:r>
+      <w:r>
+        <w:rPr>
+          <w:lang w:val="en-US"/>
+        </w:rPr>
+        <w:t>organizer (</w:t>
+      </w:r>
+      <w:r>
+        <w:rPr>
+          <w:lang w:val="en-US"/>
+        </w:rPr>
+        <w:t xml:space="preserve">from this point on abbreviated to </w:t>
+      </w:r>
+      <w:r>
+        <w:rPr>
+          <w:lang w:val="en-US"/>
+        </w:rPr>
+        <w:t>ORG</w:t>
+      </w:r>
+      <w:r>
+        <w:rPr>
+          <w:lang w:val="en-US"/>
+        </w:rPr>
+        <w:t xml:space="preserve">) starts thinking about the tournament and begins preparation. I envision this to be at least </w:t>
+      </w:r>
+      <w:r>
+        <w:rPr>
+          <w:lang w:val="en-US"/>
+        </w:rPr>
+        <w:t>two</w:t>
+      </w:r>
+      <w:r>
+        <w:rPr>
+          <w:lang w:val="en-US"/>
+        </w:rPr>
+        <w:t xml:space="preserve"> weeks in advance of the first session of play, but maybe even earlier.</w:t>
       </w:r>
     </w:p>
     <w:p>
@@ -227,7 +335,19 @@
         <w:rPr>
           <w:lang w:val="en-US"/>
         </w:rPr>
-        <w:t xml:space="preserve">. The program will now make two files, </w:t>
+        <w:t xml:space="preserve">. The program will </w:t>
+      </w:r>
+      <w:r>
+        <w:rPr>
+          <w:lang w:val="en-US"/>
+        </w:rPr>
+        <w:t>eventually</w:t>
+      </w:r>
+      <w:r>
+        <w:rPr>
+          <w:lang w:val="en-US"/>
+        </w:rPr>
+        <w:t xml:space="preserve"> make two files, </w:t>
       </w:r>
       <w:proofErr w:type="spellStart"/>
       <w:r>
@@ -275,7 +395,7 @@
     </w:p>
     <w:p>
       <w:pPr>
-        <w:pStyle w:val="Lijstalinea"/>
+        <w:pStyle w:val="ListParagraph"/>
         <w:numPr>
           <w:ilvl w:val="0"/>
           <w:numId w:val="2"/>
@@ -293,7 +413,7 @@
     </w:p>
     <w:p>
       <w:pPr>
-        <w:pStyle w:val="Lijstalinea"/>
+        <w:pStyle w:val="ListParagraph"/>
         <w:numPr>
           <w:ilvl w:val="0"/>
           <w:numId w:val="2"/>
@@ -311,7 +431,7 @@
     </w:p>
     <w:p>
       <w:pPr>
-        <w:pStyle w:val="Lijstalinea"/>
+        <w:pStyle w:val="ListParagraph"/>
         <w:numPr>
           <w:ilvl w:val="0"/>
           <w:numId w:val="2"/>
@@ -329,7 +449,7 @@
     </w:p>
     <w:p>
       <w:pPr>
-        <w:pStyle w:val="Lijstalinea"/>
+        <w:pStyle w:val="ListParagraph"/>
         <w:numPr>
           <w:ilvl w:val="0"/>
           <w:numId w:val="2"/>
@@ -342,21 +462,33 @@
         <w:rPr>
           <w:lang w:val="en-US"/>
         </w:rPr>
+        <w:t>Publish</w:t>
+      </w:r>
+    </w:p>
+    <w:p>
+      <w:pPr>
+        <w:rPr>
+          <w:lang w:val="en-US"/>
+        </w:rPr>
+      </w:pPr>
+      <w:r>
+        <w:rPr>
+          <w:lang w:val="en-US"/>
+        </w:rPr>
         <w:lastRenderedPageBreak/>
-        <w:t>Publish</w:t>
-      </w:r>
-    </w:p>
-    <w:p>
-      <w:pPr>
-        <w:rPr>
-          <w:lang w:val="en-US"/>
-        </w:rPr>
-      </w:pPr>
-      <w:r>
-        <w:rPr>
-          <w:lang w:val="en-US"/>
-        </w:rPr>
-        <w:t>The tournament name is just a string for description, and will not be used for any operational purpose. Something like “Bermuda Bowl 2023 Oct 2, Vatican City”.</w:t>
+        <w:t xml:space="preserve">The tournament name is just a string for </w:t>
+      </w:r>
+      <w:r>
+        <w:rPr>
+          <w:lang w:val="en-US"/>
+        </w:rPr>
+        <w:t>description and</w:t>
+      </w:r>
+      <w:r>
+        <w:rPr>
+          <w:lang w:val="en-US"/>
+        </w:rPr>
+        <w:t xml:space="preserve"> will not be used for any operational purpose. Something like “Bermuda Bowl 2023 Oct 2, Vatican City”.</w:t>
       </w:r>
     </w:p>
     <w:p>
@@ -400,7 +532,7 @@
     </w:p>
     <w:p>
       <w:pPr>
-        <w:pStyle w:val="Lijstalinea"/>
+        <w:pStyle w:val="ListParagraph"/>
         <w:numPr>
           <w:ilvl w:val="0"/>
           <w:numId w:val="3"/>
@@ -418,7 +550,7 @@
     </w:p>
     <w:p>
       <w:pPr>
-        <w:pStyle w:val="Lijstalinea"/>
+        <w:pStyle w:val="ListParagraph"/>
         <w:numPr>
           <w:ilvl w:val="0"/>
           <w:numId w:val="3"/>
@@ -436,7 +568,7 @@
     </w:p>
     <w:p>
       <w:pPr>
-        <w:pStyle w:val="Lijstalinea"/>
+        <w:pStyle w:val="ListParagraph"/>
         <w:numPr>
           <w:ilvl w:val="0"/>
           <w:numId w:val="3"/>
@@ -483,10 +615,16 @@
         </w:rPr>
         <w:t>## and we generate session 7, the file prefix will be bbrr07.</w:t>
       </w:r>
-    </w:p>
-    <w:p>
-      <w:pPr>
-        <w:pStyle w:val="Lijstalinea"/>
+      <w:r>
+        <w:rPr>
+          <w:lang w:val="en-US"/>
+        </w:rPr>
+        <w:t xml:space="preserve"> If you do not specify any # characters the program will add them at the end.</w:t>
+      </w:r>
+    </w:p>
+    <w:p>
+      <w:pPr>
+        <w:pStyle w:val="ListParagraph"/>
         <w:numPr>
           <w:ilvl w:val="0"/>
           <w:numId w:val="3"/>
@@ -501,22 +639,109 @@
         </w:rPr>
         <w:t>The description. A string, non-interpreted, that will be displayed when making the hands. Same trick with the # characters. Example: “Bermuda Bowl Round Robin #/23”</w:t>
       </w:r>
-    </w:p>
-    <w:p>
-      <w:pPr>
-        <w:rPr>
-          <w:lang w:val="en-US"/>
-        </w:rPr>
-      </w:pPr>
-      <w:r>
-        <w:rPr>
-          <w:lang w:val="en-US"/>
-        </w:rPr>
-        <w:t>Apart from writing all this info in the description file the software will generate a (very) big random number for each session</w:t>
-      </w:r>
-      <w:r>
-        <w:rPr>
-          <w:rStyle w:val="Eindnootmarkering"/>
+      <w:r>
+        <w:rPr>
+          <w:lang w:val="en-US"/>
+        </w:rPr>
+        <w:t>. Again, if no # characters are specified the program will add something reasonable at the end.</w:t>
+      </w:r>
+    </w:p>
+    <w:p>
+      <w:pPr>
+        <w:rPr>
+          <w:lang w:val="en-US"/>
+        </w:rPr>
+      </w:pPr>
+      <w:r>
+        <w:rPr>
+          <w:lang w:val="en-US"/>
+        </w:rPr>
+        <w:t xml:space="preserve">The </w:t>
+      </w:r>
+      <w:r>
+        <w:rPr>
+          <w:lang w:val="en-US"/>
+        </w:rPr>
+        <w:t>ORG</w:t>
+      </w:r>
+      <w:r>
+        <w:rPr>
+          <w:lang w:val="en-US"/>
+        </w:rPr>
+        <w:t xml:space="preserve"> can enter and exit the program various </w:t>
+      </w:r>
+      <w:r>
+        <w:rPr>
+          <w:lang w:val="en-US"/>
+        </w:rPr>
+        <w:t>times and</w:t>
+      </w:r>
+      <w:r>
+        <w:rPr>
+          <w:lang w:val="en-US"/>
+        </w:rPr>
+        <w:t xml:space="preserve"> continue where he left off.</w:t>
+      </w:r>
+    </w:p>
+    <w:p>
+      <w:pPr>
+        <w:pStyle w:val="Heading1"/>
+        <w:rPr>
+          <w:lang w:val="en-US"/>
+        </w:rPr>
+      </w:pPr>
+      <w:r>
+        <w:rPr>
+          <w:lang w:val="en-US"/>
+        </w:rPr>
+        <w:t>At time T1</w:t>
+      </w:r>
+    </w:p>
+    <w:p>
+      <w:pPr>
+        <w:rPr>
+          <w:lang w:val="en-US"/>
+        </w:rPr>
+      </w:pPr>
+      <w:r>
+        <w:rPr>
+          <w:lang w:val="en-US"/>
+        </w:rPr>
+        <w:t xml:space="preserve">At a certain point the </w:t>
+      </w:r>
+      <w:r>
+        <w:rPr>
+          <w:lang w:val="en-US"/>
+        </w:rPr>
+        <w:t>ORG</w:t>
+      </w:r>
+      <w:r>
+        <w:rPr>
+          <w:lang w:val="en-US"/>
+        </w:rPr>
+        <w:t xml:space="preserve"> is finished with preparing the tournament. He chooses the publish </w:t>
+      </w:r>
+      <w:r>
+        <w:rPr>
+          <w:lang w:val="en-US"/>
+        </w:rPr>
+        <w:t>option (</w:t>
+      </w:r>
+      <w:r>
+        <w:rPr>
+          <w:lang w:val="en-US"/>
+        </w:rPr>
+        <w:t xml:space="preserve">#4) which terminates the first phase of the program. </w:t>
+      </w:r>
+      <w:r>
+        <w:rPr>
+          <w:lang w:val="en-US"/>
+        </w:rPr>
+        <w:t>Apart from writing all info in the description file the software will generate a (very) big random number for each session</w:t>
+      </w:r>
+      <w:r>
+        <w:rPr>
+          <w:rStyle w:val="EndnoteReference"/>
           <w:lang w:val="en-US"/>
         </w:rPr>
         <w:endnoteReference w:id="2"/>
@@ -541,45 +766,36 @@
         </w:rPr>
         <w:t xml:space="preserve"> file.</w:t>
       </w:r>
-    </w:p>
-    <w:p>
-      <w:pPr>
-        <w:rPr>
-          <w:lang w:val="en-US"/>
-        </w:rPr>
-      </w:pPr>
-      <w:r>
-        <w:rPr>
-          <w:lang w:val="en-US"/>
-        </w:rPr>
-        <w:t>The TO can enter and exit the program various times, and continue where he left off.</w:t>
-      </w:r>
-    </w:p>
-    <w:p>
-      <w:pPr>
-        <w:pStyle w:val="Kop1"/>
-        <w:rPr>
-          <w:lang w:val="en-US"/>
-        </w:rPr>
-      </w:pPr>
-      <w:r>
-        <w:rPr>
-          <w:lang w:val="en-US"/>
-        </w:rPr>
-        <w:t>At time T1</w:t>
-      </w:r>
-    </w:p>
-    <w:p>
-      <w:pPr>
-        <w:rPr>
-          <w:lang w:val="en-US"/>
-        </w:rPr>
-      </w:pPr>
-      <w:r>
-        <w:rPr>
-          <w:lang w:val="en-US"/>
-        </w:rPr>
-        <w:t>At a certain point the TO is finished with preparing the tournament. He chooses the publish option(#4) which terminates the first phase of the program. Now he receives a message telling him to publish the .</w:t>
+      <w:r>
+        <w:rPr>
+          <w:lang w:val="en-US"/>
+        </w:rPr>
+        <w:t xml:space="preserve"> A cryptographic secure hash will appear in the description file as a signature to be used for checking later.</w:t>
+      </w:r>
+    </w:p>
+    <w:p>
+      <w:pPr>
+        <w:rPr>
+          <w:lang w:val="en-US"/>
+        </w:rPr>
+      </w:pPr>
+      <w:r>
+        <w:rPr>
+          <w:lang w:val="en-US"/>
+        </w:rPr>
+        <w:t xml:space="preserve">Now </w:t>
+      </w:r>
+      <w:r>
+        <w:rPr>
+          <w:lang w:val="en-US"/>
+        </w:rPr>
+        <w:t>the ORG</w:t>
+      </w:r>
+      <w:r>
+        <w:rPr>
+          <w:lang w:val="en-US"/>
+        </w:rPr>
+        <w:t xml:space="preserve"> receives a message telling him to publish the .</w:t>
       </w:r>
       <w:proofErr w:type="spellStart"/>
       <w:r>
@@ -694,7 +910,19 @@
         <w:rPr>
           <w:lang w:val="en-US"/>
         </w:rPr>
-        <w:t>, and they need that after the tournament to check. If they do not make a copy a devious TO could change the keys and repost the .</w:t>
+        <w:t xml:space="preserve">, and they need that after the tournament to check. If they do not make a copy a devious </w:t>
+      </w:r>
+      <w:r>
+        <w:rPr>
+          <w:lang w:val="en-US"/>
+        </w:rPr>
+        <w:t>ORG</w:t>
+      </w:r>
+      <w:r>
+        <w:rPr>
+          <w:lang w:val="en-US"/>
+        </w:rPr>
+        <w:t xml:space="preserve"> could change the keys and repost the .</w:t>
       </w:r>
       <w:proofErr w:type="spellStart"/>
       <w:r>
@@ -726,7 +954,7 @@
     </w:p>
     <w:p>
       <w:pPr>
-        <w:pStyle w:val="Kop1"/>
+        <w:pStyle w:val="Heading1"/>
         <w:rPr>
           <w:lang w:val="en-US"/>
         </w:rPr>
@@ -761,12 +989,36 @@
         <w:rPr>
           <w:lang w:val="en-US"/>
         </w:rPr>
-        <w:t>e. What is the Delayed Information(DI) and why is it needed? The DI is any info, chosen by the TO, but such that everyone will be able to figure out that the TO could not have known it at time T1. A DJI index, the gold price, the drawing of the Italian state lottery, anything is OK, including combinations of things. The only rules:</w:t>
-      </w:r>
-    </w:p>
-    <w:p>
-      <w:pPr>
-        <w:pStyle w:val="Lijstalinea"/>
+        <w:t xml:space="preserve">e. What is the Delayed Information(DI) and why is it needed? The DI is any info, chosen by the </w:t>
+      </w:r>
+      <w:r>
+        <w:rPr>
+          <w:lang w:val="en-US"/>
+        </w:rPr>
+        <w:t>ORG</w:t>
+      </w:r>
+      <w:r>
+        <w:rPr>
+          <w:lang w:val="en-US"/>
+        </w:rPr>
+        <w:t xml:space="preserve">, but such that everyone will be able to figure out that the </w:t>
+      </w:r>
+      <w:r>
+        <w:rPr>
+          <w:lang w:val="en-US"/>
+        </w:rPr>
+        <w:t>ORG</w:t>
+      </w:r>
+      <w:r>
+        <w:rPr>
+          <w:lang w:val="en-US"/>
+        </w:rPr>
+        <w:t xml:space="preserve"> could not have known it at time T1. A DJI index, the gold price, the drawing of the Italian state lottery, anything is OK, including combinations of things. The only rules:</w:t>
+      </w:r>
+    </w:p>
+    <w:p>
+      <w:pPr>
+        <w:pStyle w:val="ListParagraph"/>
         <w:numPr>
           <w:ilvl w:val="0"/>
           <w:numId w:val="4"/>
@@ -779,12 +1031,24 @@
         <w:rPr>
           <w:lang w:val="en-US"/>
         </w:rPr>
-        <w:t>The TO cannot have known the info at time T1. Preferably nobody should have been able to know it then.</w:t>
-      </w:r>
-    </w:p>
-    <w:p>
-      <w:pPr>
-        <w:pStyle w:val="Lijstalinea"/>
+        <w:t xml:space="preserve">The </w:t>
+      </w:r>
+      <w:r>
+        <w:rPr>
+          <w:lang w:val="en-US"/>
+        </w:rPr>
+        <w:t>ORG</w:t>
+      </w:r>
+      <w:r>
+        <w:rPr>
+          <w:lang w:val="en-US"/>
+        </w:rPr>
+        <w:t xml:space="preserve"> cannot have known the info at time T1. Preferably nobody should have been able to know it then.</w:t>
+      </w:r>
+    </w:p>
+    <w:p>
+      <w:pPr>
+        <w:pStyle w:val="ListParagraph"/>
         <w:numPr>
           <w:ilvl w:val="0"/>
           <w:numId w:val="4"/>
@@ -810,7 +1074,19 @@
         <w:rPr>
           <w:lang w:val="en-US"/>
         </w:rPr>
-        <w:t xml:space="preserve">Why do we need it? If the hands for the sessions would only depend on the session keys the TO could plan them in advance. As we will see later the </w:t>
+        <w:t xml:space="preserve">Why do we need it? If the hands for the sessions would only depend on the session keys the </w:t>
+      </w:r>
+      <w:r>
+        <w:rPr>
+          <w:lang w:val="en-US"/>
+        </w:rPr>
+        <w:t>ORG</w:t>
+      </w:r>
+      <w:r>
+        <w:rPr>
+          <w:lang w:val="en-US"/>
+        </w:rPr>
+        <w:t xml:space="preserve"> could plan them in advance. As we will see later the </w:t>
       </w:r>
       <w:r>
         <w:rPr>
@@ -828,186 +1104,386 @@
         <w:rPr>
           <w:lang w:val="en-US"/>
         </w:rPr>
-        <w:t xml:space="preserve"> contains a reasonable number of bits(20 or so) it becomes difficult for </w:t>
+        <w:t xml:space="preserve"> contains a reasonable number of </w:t>
+      </w:r>
+      <w:r>
+        <w:rPr>
+          <w:lang w:val="en-US"/>
+        </w:rPr>
+        <w:t>bits (</w:t>
+      </w:r>
+      <w:r>
+        <w:rPr>
+          <w:lang w:val="en-US"/>
+        </w:rPr>
+        <w:t xml:space="preserve">20 or so) it becomes difficult for the </w:t>
+      </w:r>
+      <w:r>
+        <w:rPr>
+          <w:lang w:val="en-US"/>
+        </w:rPr>
+        <w:t>ORG</w:t>
+      </w:r>
+      <w:r>
+        <w:rPr>
+          <w:lang w:val="en-US"/>
+        </w:rPr>
+        <w:t xml:space="preserve"> to change statistical properties of hands. Even very suspicious players would be satisfied with 40 bits. Picking 6 from 49, say a Lotto type game produces about 24. Combine that with the DJI and you are in a very safe zone.</w:t>
+      </w:r>
+    </w:p>
+    <w:p>
+      <w:pPr>
+        <w:rPr>
+          <w:lang w:val="en-US"/>
+        </w:rPr>
+      </w:pPr>
+      <w:r>
+        <w:rPr>
+          <w:lang w:val="en-US"/>
+        </w:rPr>
+        <w:t xml:space="preserve">Anyhow, at time T2 the </w:t>
+      </w:r>
+      <w:r>
+        <w:rPr>
+          <w:lang w:val="en-US"/>
+        </w:rPr>
+        <w:t>ORG</w:t>
+      </w:r>
+      <w:r>
+        <w:rPr>
+          <w:lang w:val="en-US"/>
+        </w:rPr>
+        <w:t xml:space="preserve"> calls the program again and sets the now known DI</w:t>
+      </w:r>
+      <w:r>
+        <w:rPr>
+          <w:lang w:val="en-US"/>
+        </w:rPr>
+        <w:t>, stored as DV in the description file</w:t>
+      </w:r>
+      <w:r>
+        <w:rPr>
+          <w:lang w:val="en-US"/>
+        </w:rPr>
+        <w:t xml:space="preserve">. The players can look up the number if they </w:t>
+      </w:r>
+      <w:r>
+        <w:rPr>
+          <w:lang w:val="en-US"/>
+        </w:rPr>
+        <w:t>wish but</w:t>
+      </w:r>
+      <w:r>
+        <w:rPr>
+          <w:lang w:val="en-US"/>
+        </w:rPr>
+        <w:t xml:space="preserve"> can also do that later.</w:t>
+      </w:r>
+    </w:p>
+    <w:p>
+      <w:pPr>
+        <w:pStyle w:val="Heading1"/>
+        <w:rPr>
+          <w:lang w:val="en-US"/>
+        </w:rPr>
+      </w:pPr>
+      <w:r>
+        <w:rPr>
+          <w:lang w:val="en-US"/>
+        </w:rPr>
+        <w:t>At time T3</w:t>
+      </w:r>
+    </w:p>
+    <w:p>
+      <w:pPr>
+        <w:rPr>
+          <w:lang w:val="en-US"/>
+        </w:rPr>
+      </w:pPr>
+      <w:r>
+        <w:rPr>
+          <w:lang w:val="en-US"/>
+        </w:rPr>
+        <w:t xml:space="preserve">Tournament time is almost there. The duplication room is being set up and the </w:t>
+      </w:r>
+      <w:r>
+        <w:rPr>
+          <w:lang w:val="en-US"/>
+        </w:rPr>
+        <w:t>ORG</w:t>
+      </w:r>
+      <w:r>
+        <w:rPr>
+          <w:lang w:val="en-US"/>
+        </w:rPr>
+        <w:t xml:space="preserve"> needs to generate hands. Call the program and use the generate hands option. You can specify a phase, and within the phase one or more sessions. Session numbers can be a single </w:t>
+      </w:r>
+      <w:r>
+        <w:rPr>
+          <w:lang w:val="en-US"/>
+        </w:rPr>
+        <w:t>number (</w:t>
+      </w:r>
+      <w:r>
+        <w:rPr>
+          <w:lang w:val="en-US"/>
+        </w:rPr>
+        <w:t>make one session), a list like 1-10(make the first 10 sessions), or a * meaning all sessions.</w:t>
+      </w:r>
+    </w:p>
+    <w:p>
+      <w:pPr>
+        <w:rPr>
+          <w:lang w:val="en-US"/>
+        </w:rPr>
+      </w:pPr>
+      <w:r>
+        <w:rPr>
+          <w:lang w:val="en-US"/>
+        </w:rPr>
+        <w:t xml:space="preserve">The </w:t>
+      </w:r>
+      <w:r>
+        <w:rPr>
+          <w:lang w:val="en-US"/>
+        </w:rPr>
+        <w:t>ORG</w:t>
+      </w:r>
+      <w:r>
+        <w:rPr>
+          <w:lang w:val="en-US"/>
+        </w:rPr>
+        <w:t xml:space="preserve"> has no choice now, the hands will follow straight from two(three) pieces of information, the session key, the DI(and a </w:t>
+      </w:r>
+      <w:r>
+        <w:rPr>
+          <w:lang w:val="en-US"/>
+        </w:rPr>
+        <w:t xml:space="preserve">possible </w:t>
+      </w:r>
+      <w:r>
+        <w:rPr>
+          <w:lang w:val="en-US"/>
+        </w:rPr>
+        <w:t xml:space="preserve">reserve set </w:t>
+      </w:r>
+      <w:r>
+        <w:rPr>
+          <w:lang w:val="en-US"/>
+        </w:rPr>
+        <w:t>option</w:t>
+      </w:r>
+      <w:r>
+        <w:rPr>
+          <w:lang w:val="en-US"/>
+        </w:rPr>
+        <w:t xml:space="preserve">). This normally finishes what you can do. There is however one emergency option: if as a </w:t>
+      </w:r>
+      <w:r>
+        <w:rPr>
+          <w:lang w:val="en-US"/>
+        </w:rPr>
+        <w:t>ORG</w:t>
+      </w:r>
+      <w:r>
+        <w:rPr>
+          <w:lang w:val="en-US"/>
+        </w:rPr>
+        <w:t xml:space="preserve"> you screw up, or someone from your staff does</w:t>
+      </w:r>
+      <w:r>
+        <w:rPr>
+          <w:lang w:val="en-US"/>
+        </w:rPr>
+        <w:t>,</w:t>
+      </w:r>
+      <w:r>
+        <w:rPr>
+          <w:lang w:val="en-US"/>
+        </w:rPr>
+        <w:t xml:space="preserve"> it could be that in hopefully rare circumstances the hands for a session leak out(it has happened that hand records from session 4 were </w:t>
+      </w:r>
+      <w:r>
+        <w:rPr>
+          <w:lang w:val="en-US"/>
+        </w:rPr>
+        <w:t>distributed</w:t>
+      </w:r>
+      <w:r>
+        <w:rPr>
+          <w:lang w:val="en-US"/>
+        </w:rPr>
+        <w:t xml:space="preserve"> after session 3</w:t>
+      </w:r>
+      <w:r>
+        <w:rPr>
+          <w:lang w:val="en-US"/>
+        </w:rPr>
+        <w:t xml:space="preserve">). So there </w:t>
+      </w:r>
+      <w:r>
+        <w:rPr>
+          <w:lang w:val="en-US"/>
+        </w:rPr>
+        <w:t>must</w:t>
+      </w:r>
+      <w:r>
+        <w:rPr>
+          <w:lang w:val="en-US"/>
+        </w:rPr>
+        <w:t xml:space="preserve"> be a way to make reserve hands. This option exists</w:t>
+      </w:r>
+      <w:r>
+        <w:rPr>
+          <w:lang w:val="en-US"/>
+        </w:rPr>
+        <w:t>, you can make a reserve set for each session.</w:t>
+      </w:r>
+    </w:p>
+    <w:p>
+      <w:pPr>
+        <w:rPr>
+          <w:lang w:val="en-US"/>
+        </w:rPr>
+      </w:pPr>
+      <w:r>
+        <w:rPr>
+          <w:lang w:val="en-US"/>
+        </w:rPr>
+        <w:t xml:space="preserve">Having made reserve sets however the </w:t>
+      </w:r>
+      <w:r>
+        <w:rPr>
+          <w:lang w:val="en-US"/>
+        </w:rPr>
+        <w:t>ORG</w:t>
+      </w:r>
+      <w:r>
+        <w:rPr>
+          <w:lang w:val="en-US"/>
+        </w:rPr>
+        <w:t xml:space="preserve"> is obliged to tell the players this. This can be done now and/or at time T4. A</w:t>
+      </w:r>
+      <w:r>
+        <w:rPr>
+          <w:lang w:val="en-US"/>
+        </w:rPr>
+        <w:t>n</w:t>
+      </w:r>
+      <w:r>
+        <w:rPr>
+          <w:lang w:val="en-US"/>
+        </w:rPr>
+        <w:t xml:space="preserve"> </w:t>
+      </w:r>
+      <w:r>
+        <w:rPr>
+          <w:lang w:val="en-US"/>
+        </w:rPr>
+        <w:t>ORG</w:t>
+      </w:r>
+      <w:r>
+        <w:rPr>
+          <w:lang w:val="en-US"/>
+        </w:rPr>
+        <w:t xml:space="preserve"> that needs to do this more than once per 5 tournaments is either very sloppy, or he is still rigging hands.</w:t>
+      </w:r>
+    </w:p>
+    <w:p>
+      <w:pPr>
+        <w:rPr>
+          <w:lang w:val="en-US"/>
+        </w:rPr>
+      </w:pPr>
+      <w:r>
+        <w:rPr>
+          <w:lang w:val="en-US"/>
+        </w:rPr>
+        <w:t xml:space="preserve">A reserve set is made using the session key, the DI and the </w:t>
+      </w:r>
+      <w:r>
+        <w:rPr>
+          <w:lang w:val="en-US"/>
+        </w:rPr>
+        <w:t>word reserve, the planned sets use the word original</w:t>
+      </w:r>
+      <w:r>
+        <w:rPr>
+          <w:lang w:val="en-US"/>
+        </w:rPr>
+        <w:t>.</w:t>
+      </w:r>
+      <w:r>
+        <w:rPr>
+          <w:lang w:val="en-US"/>
+        </w:rPr>
+        <w:t xml:space="preserve"> All of this is hidden from the ORG.</w:t>
+      </w:r>
+    </w:p>
+    <w:p>
+      <w:pPr>
+        <w:pStyle w:val="Heading1"/>
+        <w:rPr>
+          <w:lang w:val="en-US"/>
+        </w:rPr>
+      </w:pPr>
+      <w:r>
+        <w:rPr>
+          <w:lang w:val="en-US"/>
+        </w:rPr>
+        <w:t>At time T4</w:t>
+      </w:r>
+    </w:p>
+    <w:p>
+      <w:pPr>
+        <w:rPr>
+          <w:lang w:val="en-US"/>
+        </w:rPr>
+      </w:pPr>
+      <w:r>
+        <w:rPr>
+          <w:lang w:val="en-US"/>
+        </w:rPr>
+        <w:t xml:space="preserve">The tournament is finished. The </w:t>
+      </w:r>
+      <w:r>
+        <w:rPr>
+          <w:lang w:val="en-US"/>
+        </w:rPr>
+        <w:t>ORG</w:t>
+      </w:r>
+      <w:r>
+        <w:rPr>
+          <w:lang w:val="en-US"/>
+        </w:rPr>
+        <w:t xml:space="preserve"> now publishes both the updated .</w:t>
       </w:r>
       <w:proofErr w:type="spellStart"/>
       <w:r>
         <w:rPr>
           <w:lang w:val="en-US"/>
         </w:rPr>
-        <w:t>the</w:t>
+        <w:t>sqd</w:t>
       </w:r>
       <w:proofErr w:type="spellEnd"/>
       <w:r>
         <w:rPr>
           <w:lang w:val="en-US"/>
         </w:rPr>
-        <w:t xml:space="preserve"> TO </w:t>
+        <w:t xml:space="preserve"> file and the .</w:t>
       </w:r>
       <w:proofErr w:type="spellStart"/>
       <w:r>
         <w:rPr>
           <w:lang w:val="en-US"/>
         </w:rPr>
-        <w:t>to</w:t>
+        <w:t>sqk</w:t>
       </w:r>
       <w:proofErr w:type="spellEnd"/>
       <w:r>
         <w:rPr>
           <w:lang w:val="en-US"/>
         </w:rPr>
-        <w:t xml:space="preserve"> change statistical properties of hands. Even very suspicious players would be satisfied with 40 bits. Picking 6 from 49, say a Lotto type game produces about 24. Combine that with the DJI and you are in a very safe zone.</w:t>
-      </w:r>
-    </w:p>
-    <w:p>
-      <w:pPr>
-        <w:rPr>
-          <w:lang w:val="en-US"/>
-        </w:rPr>
-      </w:pPr>
-      <w:r>
-        <w:rPr>
-          <w:lang w:val="en-US"/>
-        </w:rPr>
-        <w:t>Anyhow, at time T2 the TO calls the program again and sets the now known DI. The players can look up the number if they wish, but can also do that later.</w:t>
-      </w:r>
-    </w:p>
-    <w:p>
-      <w:pPr>
-        <w:pStyle w:val="Kop1"/>
-        <w:rPr>
-          <w:lang w:val="en-US"/>
-        </w:rPr>
-      </w:pPr>
-      <w:r>
-        <w:rPr>
-          <w:lang w:val="en-US"/>
-        </w:rPr>
-        <w:t>At time T3</w:t>
-      </w:r>
-    </w:p>
-    <w:p>
-      <w:pPr>
-        <w:rPr>
-          <w:lang w:val="en-US"/>
-        </w:rPr>
-      </w:pPr>
-      <w:r>
-        <w:rPr>
-          <w:lang w:val="en-US"/>
-        </w:rPr>
-        <w:t>Tournament time is almost there. The duplication room is being set up and the TO needs to generate hands. Call the program and use the generate hands option. You can specify a phase, and within the phase one or more sessions. Session numbers can be a single number(make one session), a list like 1-10(make the first 10 sessions), or a * meaning all sessions.</w:t>
-      </w:r>
-    </w:p>
-    <w:p>
-      <w:pPr>
-        <w:rPr>
-          <w:lang w:val="en-US"/>
-        </w:rPr>
-      </w:pPr>
-      <w:r>
-        <w:rPr>
-          <w:lang w:val="en-US"/>
-        </w:rPr>
-        <w:t xml:space="preserve">The TO has no choice now, the hands will follow straight from two(three) pieces of information, the session key, the DI(and a reserve set number). This normally finishes what you can do. There is however one emergency option: if as a TO you screw up, or someone from your staff does it could be that in hopefully rare circumstances the hands for a session leak out(it has happened that hand records from session 4 were </w:t>
-      </w:r>
-      <w:r>
-        <w:rPr>
-          <w:lang w:val="en-US"/>
-        </w:rPr>
-        <w:t>distributed</w:t>
-      </w:r>
-      <w:r>
-        <w:rPr>
-          <w:lang w:val="en-US"/>
-        </w:rPr>
-        <w:t xml:space="preserve"> after session 3</w:t>
-      </w:r>
-      <w:r>
-        <w:rPr>
-          <w:lang w:val="en-US"/>
-        </w:rPr>
-        <w:t>). So there has to be a way to make reserve hands. This option exists, you can even make an infinite amount of reserve sets.</w:t>
-      </w:r>
-    </w:p>
-    <w:p>
-      <w:pPr>
-        <w:rPr>
-          <w:lang w:val="en-US"/>
-        </w:rPr>
-      </w:pPr>
-      <w:r>
-        <w:rPr>
-          <w:lang w:val="en-US"/>
-        </w:rPr>
-        <w:t>Having made reserve sets however the TO is obliged to tell the players this. This can be done now and/or at time T4. A TO that needs to do this more than once per 5 tournaments is either very sloppy, or he is still rigging hands.</w:t>
-      </w:r>
-    </w:p>
-    <w:p>
-      <w:pPr>
-        <w:rPr>
-          <w:lang w:val="en-US"/>
-        </w:rPr>
-      </w:pPr>
-      <w:r>
-        <w:rPr>
-          <w:lang w:val="en-US"/>
-        </w:rPr>
-        <w:t>A reserve set is made using the session key, the DI and the reserve-number.</w:t>
-      </w:r>
-    </w:p>
-    <w:p>
-      <w:pPr>
-        <w:pStyle w:val="Kop1"/>
-        <w:rPr>
-          <w:lang w:val="en-US"/>
-        </w:rPr>
-      </w:pPr>
-      <w:r>
-        <w:rPr>
-          <w:lang w:val="en-US"/>
-        </w:rPr>
-        <w:t>At time T4</w:t>
-      </w:r>
-    </w:p>
-    <w:p>
-      <w:pPr>
-        <w:rPr>
-          <w:lang w:val="en-US"/>
-        </w:rPr>
-      </w:pPr>
-      <w:r>
-        <w:rPr>
-          <w:lang w:val="en-US"/>
-        </w:rPr>
-        <w:t>The tournament is finished. The TO now publishes both the updated .</w:t>
-      </w:r>
-      <w:proofErr w:type="spellStart"/>
-      <w:r>
-        <w:rPr>
-          <w:lang w:val="en-US"/>
-        </w:rPr>
-        <w:t>sqd</w:t>
-      </w:r>
-      <w:proofErr w:type="spellEnd"/>
-      <w:r>
-        <w:rPr>
-          <w:lang w:val="en-US"/>
-        </w:rPr>
-        <w:t xml:space="preserve"> file and the .</w:t>
-      </w:r>
-      <w:proofErr w:type="spellStart"/>
-      <w:r>
-        <w:rPr>
-          <w:lang w:val="en-US"/>
-        </w:rPr>
-        <w:t>sqk</w:t>
-      </w:r>
-      <w:proofErr w:type="spellEnd"/>
-      <w:r>
-        <w:rPr>
-          <w:lang w:val="en-US"/>
-        </w:rPr>
         <w:t xml:space="preserve"> file. </w:t>
       </w:r>
       <w:r>
@@ -1033,27 +1509,63 @@
         <w:rPr>
           <w:lang w:val="en-US"/>
         </w:rPr>
-        <w:t xml:space="preserve">Interested players can now download these files and run the software themselves. The software will check the signature of the keys(or they can use standard SHA-256 software) and the players can now </w:t>
+        <w:t xml:space="preserve">Interested players can now download these files and run the software themselves. The software will check the signature of the </w:t>
+      </w:r>
+      <w:r>
+        <w:rPr>
+          <w:lang w:val="en-US"/>
+        </w:rPr>
+        <w:t>keys (</w:t>
+      </w:r>
+      <w:r>
+        <w:rPr>
+          <w:lang w:val="en-US"/>
+        </w:rPr>
+        <w:t xml:space="preserve">or they can use standard SHA-256 software) and the players can now </w:t>
       </w:r>
       <w:r>
         <w:rPr>
           <w:lang w:val="en-US"/>
         </w:rPr>
         <w:lastRenderedPageBreak/>
-        <w:t>make all the hands of the tournament, comparing them to what they actually played. Any mishap here requires investigation and detailed explanation by the TO.</w:t>
-      </w:r>
-    </w:p>
-    <w:p>
-      <w:pPr>
-        <w:rPr>
-          <w:lang w:val="en-US"/>
-        </w:rPr>
-      </w:pPr>
-      <w:r>
-        <w:rPr>
-          <w:lang w:val="en-US"/>
-        </w:rPr>
-        <w:t xml:space="preserve">Hopefully it will never come to that, and furthermore before starting to accuse TO’s it would be a good idea to check the software. Contact me at </w:t>
+        <w:t xml:space="preserve">make all the hands of the tournament, comparing them to what they actually played. Any mishap here requires investigation and detailed explanation by the </w:t>
+      </w:r>
+      <w:r>
+        <w:rPr>
+          <w:lang w:val="en-US"/>
+        </w:rPr>
+        <w:t>ORG</w:t>
+      </w:r>
+      <w:r>
+        <w:rPr>
+          <w:lang w:val="en-US"/>
+        </w:rPr>
+        <w:t>.</w:t>
+      </w:r>
+    </w:p>
+    <w:p>
+      <w:pPr>
+        <w:rPr>
+          <w:lang w:val="en-US"/>
+        </w:rPr>
+      </w:pPr>
+      <w:r>
+        <w:rPr>
+          <w:lang w:val="en-US"/>
+        </w:rPr>
+        <w:t xml:space="preserve">Hopefully it will never come to that, and furthermore before starting to accuse </w:t>
+      </w:r>
+      <w:r>
+        <w:rPr>
+          <w:lang w:val="en-US"/>
+        </w:rPr>
+        <w:t>ORG</w:t>
+      </w:r>
+      <w:r>
+        <w:rPr>
+          <w:lang w:val="en-US"/>
+        </w:rPr>
+        <w:t xml:space="preserve">’s it would be a good idea to check the software. Contact me at </w:t>
       </w:r>
       <w:hyperlink r:id="rId8" w:history="1">
         <w:r>
@@ -1073,7 +1585,7 @@
     </w:p>
     <w:p>
       <w:pPr>
-        <w:pStyle w:val="Kop1"/>
+        <w:pStyle w:val="Heading1"/>
         <w:rPr>
           <w:lang w:val="en-US"/>
         </w:rPr>
@@ -1109,7 +1621,21 @@
         <w:rPr>
           <w:lang w:val="en-US"/>
         </w:rPr>
-        <w:t xml:space="preserve"> version of BigDeal. Normally the ReadMe states that you should not. Given that I claim I know what I am doing I still use it.</w:t>
+        <w:t xml:space="preserve"> version of </w:t>
+      </w:r>
+      <w:proofErr w:type="spellStart"/>
+      <w:r>
+        <w:rPr>
+          <w:lang w:val="en-US"/>
+        </w:rPr>
+        <w:t>BigDeal</w:t>
+      </w:r>
+      <w:proofErr w:type="spellEnd"/>
+      <w:r>
+        <w:rPr>
+          <w:lang w:val="en-US"/>
+        </w:rPr>
+        <w:t>. Normally the ReadMe states that you should not. Given that I claim I know what I am doing I still use it.</w:t>
       </w:r>
     </w:p>
     <w:p>
@@ -1127,7 +1653,7 @@
     </w:p>
     <w:p>
       <w:pPr>
-        <w:pStyle w:val="Lijstalinea"/>
+        <w:pStyle w:val="ListParagraph"/>
         <w:numPr>
           <w:ilvl w:val="0"/>
           <w:numId w:val="5"/>
@@ -1140,12 +1666,24 @@
         <w:rPr>
           <w:lang w:val="en-US"/>
         </w:rPr>
-        <w:t>BigDeal used a 160 bit hash of an owner string as extra entropy. Because now the TO and the suspicious player have to use exactly the same starting value I cannot use this owner string.</w:t>
-      </w:r>
-    </w:p>
-    <w:p>
-      <w:pPr>
-        <w:pStyle w:val="Lijstalinea"/>
+        <w:t xml:space="preserve">BigDeal used a 160 bit hash of an owner string as extra entropy. Because now the </w:t>
+      </w:r>
+      <w:r>
+        <w:rPr>
+          <w:lang w:val="en-US"/>
+        </w:rPr>
+        <w:t>ORG</w:t>
+      </w:r>
+      <w:r>
+        <w:rPr>
+          <w:lang w:val="en-US"/>
+        </w:rPr>
+        <w:t xml:space="preserve"> and the suspicious player have to use exactly the same starting value I cannot use this owner string.</w:t>
+      </w:r>
+    </w:p>
+    <w:p>
+      <w:pPr>
+        <w:pStyle w:val="ListParagraph"/>
         <w:numPr>
           <w:ilvl w:val="0"/>
           <w:numId w:val="5"/>
@@ -1172,12 +1710,24 @@
         <w:rPr>
           <w:lang w:val="en-US"/>
         </w:rPr>
-        <w:t xml:space="preserve"> causes it to scream and convince you not do it. We changed it not to scream when using the right flags.</w:t>
-      </w:r>
-    </w:p>
-    <w:p>
-      <w:pPr>
-        <w:pStyle w:val="Lijstalinea"/>
+        <w:t xml:space="preserve"> causes it to scream and convince you not </w:t>
+      </w:r>
+      <w:r>
+        <w:rPr>
+          <w:lang w:val="en-US"/>
+        </w:rPr>
+        <w:t xml:space="preserve">to </w:t>
+      </w:r>
+      <w:r>
+        <w:rPr>
+          <w:lang w:val="en-US"/>
+        </w:rPr>
+        <w:t>do it. We changed it not to scream when using the right flags.</w:t>
+      </w:r>
+    </w:p>
+    <w:p>
+      <w:pPr>
+        <w:pStyle w:val="ListParagraph"/>
         <w:numPr>
           <w:ilvl w:val="0"/>
           <w:numId w:val="5"/>
@@ -1190,20 +1740,44 @@
         <w:rPr>
           <w:lang w:val="en-US"/>
         </w:rPr>
-        <w:t>Normally BigDeal in the x version complains very loudly of regenerating sets of hands. With this software regenerating sets of hands can happen easily if you just lost your session 3 of phase 2. Now we do not.</w:t>
-      </w:r>
-    </w:p>
-    <w:p>
-      <w:pPr>
-        <w:rPr>
-          <w:lang w:val="en-US"/>
-        </w:rPr>
-      </w:pPr>
-      <w:r>
-        <w:rPr>
-          <w:lang w:val="en-US"/>
-        </w:rPr>
-        <w:t>Implementing these three changes was done by adding a -W option (Wizard…) with a string as argument. This string is the first half of the session key(about 175 bits for a 160 bit hash). The other half of the session key, and the DI and the reserve numbers are added with -e switches.</w:t>
+        <w:t xml:space="preserve">Normally BigDeal in the x version complains very loudly of regenerating sets of hands. With this software regenerating sets of hands </w:t>
+      </w:r>
+      <w:r>
+        <w:rPr>
+          <w:lang w:val="en-US"/>
+        </w:rPr>
+        <w:t>could</w:t>
+      </w:r>
+      <w:r>
+        <w:rPr>
+          <w:lang w:val="en-US"/>
+        </w:rPr>
+        <w:t xml:space="preserve"> happen easily if you just lost your session 3 of phase 2. Now we do not.</w:t>
+      </w:r>
+    </w:p>
+    <w:p>
+      <w:pPr>
+        <w:rPr>
+          <w:lang w:val="en-US"/>
+        </w:rPr>
+      </w:pPr>
+      <w:r>
+        <w:rPr>
+          <w:lang w:val="en-US"/>
+        </w:rPr>
+        <w:t xml:space="preserve">Implementing these three changes was done by adding a -W option (Wizard…) with a string as argument. This string is the first half of the session key(about 175 bits for a 160 bit hash). The other half of the session key, and the DI and the </w:t>
+      </w:r>
+      <w:r>
+        <w:rPr>
+          <w:lang w:val="en-US"/>
+        </w:rPr>
+        <w:t>original/reserve words</w:t>
+      </w:r>
+      <w:r>
+        <w:rPr>
+          <w:lang w:val="en-US"/>
+        </w:rPr>
+        <w:t xml:space="preserve"> are added with -e switches.</w:t>
       </w:r>
     </w:p>
     <w:p>
@@ -1235,7 +1809,7 @@
     </w:p>
     <w:p>
       <w:pPr>
-        <w:pStyle w:val="Lijstalinea"/>
+        <w:pStyle w:val="ListParagraph"/>
         <w:numPr>
           <w:ilvl w:val="0"/>
           <w:numId w:val="6"/>
@@ -1253,7 +1827,7 @@
     </w:p>
     <w:p>
       <w:pPr>
-        <w:pStyle w:val="Lijstalinea"/>
+        <w:pStyle w:val="ListParagraph"/>
         <w:numPr>
           <w:ilvl w:val="0"/>
           <w:numId w:val="6"/>
@@ -1271,7 +1845,7 @@
     </w:p>
     <w:p>
       <w:pPr>
-        <w:pStyle w:val="Lijstalinea"/>
+        <w:pStyle w:val="ListParagraph"/>
         <w:numPr>
           <w:ilvl w:val="0"/>
           <w:numId w:val="6"/>
@@ -1309,7 +1883,7 @@
     </w:p>
     <w:p>
       <w:pPr>
-        <w:pStyle w:val="Kop1"/>
+        <w:pStyle w:val="Heading1"/>
         <w:rPr>
           <w:lang w:val="en-US"/>
         </w:rPr>
@@ -1333,23 +1907,7 @@
           <w:rFonts w:cstheme="minorHAnsi"/>
           <w:lang w:val="en-US"/>
         </w:rPr>
-        <w:t>The formats of the .</w:t>
-      </w:r>
-      <w:proofErr w:type="spellStart"/>
-      <w:r>
-        <w:rPr>
-          <w:rFonts w:cstheme="minorHAnsi"/>
-          <w:lang w:val="en-US"/>
-        </w:rPr>
-        <w:t>sq</w:t>
-      </w:r>
-      <w:proofErr w:type="spellEnd"/>
-      <w:r>
-        <w:rPr>
-          <w:rFonts w:cstheme="minorHAnsi"/>
-          <w:lang w:val="en-US"/>
-        </w:rPr>
-        <w:t>? files are:</w:t>
+        <w:t>The formats of the .sq? files are:</w:t>
       </w:r>
     </w:p>
     <w:p>
@@ -1450,13 +2008,6 @@
         </w:rPr>
         <w:br/>
       </w:r>
-      <w:r>
-        <w:rPr>
-          <w:rFonts w:ascii="Courier New" w:hAnsi="Courier New" w:cs="Courier New"/>
-          <w:lang w:val="en-US"/>
-        </w:rPr>
-        <w:t>PU</w:t>
-      </w:r>
     </w:p>
     <w:p>
       <w:pPr>
@@ -1967,7 +2518,7 @@
     </w:p>
     <w:p>
       <w:pPr>
-        <w:pStyle w:val="Kop1"/>
+        <w:pStyle w:val="Heading1"/>
         <w:rPr>
           <w:lang w:val="en-US"/>
         </w:rPr>
@@ -1991,8 +2542,6 @@
         </w:rPr>
         <w:t>This will say something smart later.</w:t>
       </w:r>
-      <w:bookmarkStart w:id="0" w:name="_GoBack"/>
-      <w:bookmarkEnd w:id="0"/>
     </w:p>
     <w:sectPr>
       <w:pgSz w:w="11906" w:h="16838"/>
@@ -2005,7 +2554,7 @@
 </file>
 
 <file path=word/endnotes.xml><?xml version="1.0" encoding="utf-8"?>
-<w:endnotes xmlns:wpc="http://schemas.microsoft.com/office/word/2010/wordprocessingCanvas" xmlns:cx="http://schemas.microsoft.com/office/drawing/2014/chartex" xmlns:cx1="http://schemas.microsoft.com/office/drawing/2015/9/8/chartex" xmlns:cx2="http://schemas.microsoft.com/office/drawing/2015/10/21/chartex" xmlns:cx3="http://schemas.microsoft.com/office/drawing/2016/5/9/chartex" xmlns:cx4="http://schemas.microsoft.com/office/drawing/2016/5/10/chartex" xmlns:cx5="http://schemas.microsoft.com/office/drawing/2016/5/11/chartex" xmlns:cx6="http://schemas.microsoft.com/office/drawing/2016/5/12/chartex" xmlns:cx7="http://schemas.microsoft.com/office/drawing/2016/5/13/chartex" xmlns:cx8="http://schemas.microsoft.com/office/drawing/2016/5/14/chartex" xmlns:mc="http://schemas.openxmlformats.org/markup-compatibility/2006" xmlns:aink="http://schemas.microsoft.com/office/drawing/2016/ink" xmlns:am3d="http://schemas.microsoft.com/office/drawing/2017/model3d" xmlns:o="urn:schemas-microsoft-com:office:office" xmlns:r="http://schemas.openxmlformats.org/officeDocument/2006/relationships" xmlns:m="http://schemas.openxmlformats.org/officeDocument/2006/math" xmlns:v="urn:schemas-microsoft-com:vml" xmlns:wp14="http://schemas.microsoft.com/office/word/2010/wordprocessingDrawing" xmlns:wp="http://schemas.openxmlformats.org/drawingml/2006/wordprocessingDrawing" xmlns:w10="urn:schemas-microsoft-com:office:word" xmlns:w="http://schemas.openxmlformats.org/wordprocessingml/2006/main" xmlns:w14="http://schemas.microsoft.com/office/word/2010/wordml" xmlns:w15="http://schemas.microsoft.com/office/word/2012/wordml" xmlns:w16cid="http://schemas.microsoft.com/office/word/2016/wordml/cid" xmlns:w16se="http://schemas.microsoft.com/office/word/2015/wordml/symex" xmlns:wpg="http://schemas.microsoft.com/office/word/2010/wordprocessingGroup" xmlns:wpi="http://schemas.microsoft.com/office/word/2010/wordprocessingInk" xmlns:wne="http://schemas.microsoft.com/office/word/2006/wordml" xmlns:wps="http://schemas.microsoft.com/office/word/2010/wordprocessingShape" mc:Ignorable="w14 w15 w16se w16cid wp14">
+<w:endnotes xmlns:wpc="http://schemas.microsoft.com/office/word/2010/wordprocessingCanvas" xmlns:cx="http://schemas.microsoft.com/office/drawing/2014/chartex" xmlns:cx1="http://schemas.microsoft.com/office/drawing/2015/9/8/chartex" xmlns:cx2="http://schemas.microsoft.com/office/drawing/2015/10/21/chartex" xmlns:cx3="http://schemas.microsoft.com/office/drawing/2016/5/9/chartex" xmlns:cx4="http://schemas.microsoft.com/office/drawing/2016/5/10/chartex" xmlns:cx5="http://schemas.microsoft.com/office/drawing/2016/5/11/chartex" xmlns:cx6="http://schemas.microsoft.com/office/drawing/2016/5/12/chartex" xmlns:cx7="http://schemas.microsoft.com/office/drawing/2016/5/13/chartex" xmlns:cx8="http://schemas.microsoft.com/office/drawing/2016/5/14/chartex" xmlns:mc="http://schemas.openxmlformats.org/markup-compatibility/2006" xmlns:aink="http://schemas.microsoft.com/office/drawing/2016/ink" xmlns:am3d="http://schemas.microsoft.com/office/drawing/2017/model3d" xmlns:o="urn:schemas-microsoft-com:office:office" xmlns:oel="http://schemas.microsoft.com/office/2019/extlst" xmlns:r="http://schemas.openxmlformats.org/officeDocument/2006/relationships" xmlns:m="http://schemas.openxmlformats.org/officeDocument/2006/math" xmlns:v="urn:schemas-microsoft-com:vml" xmlns:wp14="http://schemas.microsoft.com/office/word/2010/wordprocessingDrawing" xmlns:wp="http://schemas.openxmlformats.org/drawingml/2006/wordprocessingDrawing" xmlns:w10="urn:schemas-microsoft-com:office:word" xmlns:w="http://schemas.openxmlformats.org/wordprocessingml/2006/main" xmlns:w14="http://schemas.microsoft.com/office/word/2010/wordml" xmlns:w15="http://schemas.microsoft.com/office/word/2012/wordml" xmlns:w16cex="http://schemas.microsoft.com/office/word/2018/wordml/cex" xmlns:w16cid="http://schemas.microsoft.com/office/word/2016/wordml/cid" xmlns:w16="http://schemas.microsoft.com/office/word/2018/wordml" xmlns:w16sdtdh="http://schemas.microsoft.com/office/word/2020/wordml/sdtdatahash" xmlns:w16se="http://schemas.microsoft.com/office/word/2015/wordml/symex" xmlns:wpg="http://schemas.microsoft.com/office/word/2010/wordprocessingGroup" xmlns:wpi="http://schemas.microsoft.com/office/word/2010/wordprocessingInk" xmlns:wne="http://schemas.microsoft.com/office/word/2006/wordml" xmlns:wps="http://schemas.microsoft.com/office/word/2010/wordprocessingShape" mc:Ignorable="w14 w15 w16se w16cid w16 w16cex w16sdtdh wp14">
   <w:endnote w:type="separator" w:id="-1">
     <w:p>
       <w:pPr>
@@ -2035,7 +2584,7 @@
       </w:pPr>
       <w:r>
         <w:rPr>
-          <w:rStyle w:val="Eindnootmarkering"/>
+          <w:rStyle w:val="EndnoteReference"/>
         </w:rPr>
         <w:endnoteRef/>
       </w:r>
@@ -2088,7 +2637,7 @@
     </w:p>
     <w:p>
       <w:pPr>
-        <w:pStyle w:val="Eindnoottekst"/>
+        <w:pStyle w:val="EndnoteText"/>
         <w:rPr>
           <w:lang w:val="en-US"/>
         </w:rPr>
@@ -2098,14 +2647,14 @@
   <w:endnote w:id="2">
     <w:p>
       <w:pPr>
-        <w:pStyle w:val="Eindnoottekst"/>
-        <w:rPr>
-          <w:lang w:val="en-US"/>
-        </w:rPr>
-      </w:pPr>
-      <w:r>
-        <w:rPr>
-          <w:rStyle w:val="Eindnootmarkering"/>
+        <w:pStyle w:val="EndnoteText"/>
+        <w:rPr>
+          <w:lang w:val="en-US"/>
+        </w:rPr>
+      </w:pPr>
+      <w:r>
+        <w:rPr>
+          <w:rStyle w:val="EndnoteReference"/>
         </w:rPr>
         <w:endnoteRef/>
       </w:r>
@@ -2145,7 +2694,7 @@
 </file>
 
 <file path=word/footnotes.xml><?xml version="1.0" encoding="utf-8"?>
-<w:footnotes xmlns:wpc="http://schemas.microsoft.com/office/word/2010/wordprocessingCanvas" xmlns:cx="http://schemas.microsoft.com/office/drawing/2014/chartex" xmlns:cx1="http://schemas.microsoft.com/office/drawing/2015/9/8/chartex" xmlns:cx2="http://schemas.microsoft.com/office/drawing/2015/10/21/chartex" xmlns:cx3="http://schemas.microsoft.com/office/drawing/2016/5/9/chartex" xmlns:cx4="http://schemas.microsoft.com/office/drawing/2016/5/10/chartex" xmlns:cx5="http://schemas.microsoft.com/office/drawing/2016/5/11/chartex" xmlns:cx6="http://schemas.microsoft.com/office/drawing/2016/5/12/chartex" xmlns:cx7="http://schemas.microsoft.com/office/drawing/2016/5/13/chartex" xmlns:cx8="http://schemas.microsoft.com/office/drawing/2016/5/14/chartex" xmlns:mc="http://schemas.openxmlformats.org/markup-compatibility/2006" xmlns:aink="http://schemas.microsoft.com/office/drawing/2016/ink" xmlns:am3d="http://schemas.microsoft.com/office/drawing/2017/model3d" xmlns:o="urn:schemas-microsoft-com:office:office" xmlns:r="http://schemas.openxmlformats.org/officeDocument/2006/relationships" xmlns:m="http://schemas.openxmlformats.org/officeDocument/2006/math" xmlns:v="urn:schemas-microsoft-com:vml" xmlns:wp14="http://schemas.microsoft.com/office/word/2010/wordprocessingDrawing" xmlns:wp="http://schemas.openxmlformats.org/drawingml/2006/wordprocessingDrawing" xmlns:w10="urn:schemas-microsoft-com:office:word" xmlns:w="http://schemas.openxmlformats.org/wordprocessingml/2006/main" xmlns:w14="http://schemas.microsoft.com/office/word/2010/wordml" xmlns:w15="http://schemas.microsoft.com/office/word/2012/wordml" xmlns:w16cid="http://schemas.microsoft.com/office/word/2016/wordml/cid" xmlns:w16se="http://schemas.microsoft.com/office/word/2015/wordml/symex" xmlns:wpg="http://schemas.microsoft.com/office/word/2010/wordprocessingGroup" xmlns:wpi="http://schemas.microsoft.com/office/word/2010/wordprocessingInk" xmlns:wne="http://schemas.microsoft.com/office/word/2006/wordml" xmlns:wps="http://schemas.microsoft.com/office/word/2010/wordprocessingShape" mc:Ignorable="w14 w15 w16se w16cid wp14">
+<w:footnotes xmlns:wpc="http://schemas.microsoft.com/office/word/2010/wordprocessingCanvas" xmlns:cx="http://schemas.microsoft.com/office/drawing/2014/chartex" xmlns:cx1="http://schemas.microsoft.com/office/drawing/2015/9/8/chartex" xmlns:cx2="http://schemas.microsoft.com/office/drawing/2015/10/21/chartex" xmlns:cx3="http://schemas.microsoft.com/office/drawing/2016/5/9/chartex" xmlns:cx4="http://schemas.microsoft.com/office/drawing/2016/5/10/chartex" xmlns:cx5="http://schemas.microsoft.com/office/drawing/2016/5/11/chartex" xmlns:cx6="http://schemas.microsoft.com/office/drawing/2016/5/12/chartex" xmlns:cx7="http://schemas.microsoft.com/office/drawing/2016/5/13/chartex" xmlns:cx8="http://schemas.microsoft.com/office/drawing/2016/5/14/chartex" xmlns:mc="http://schemas.openxmlformats.org/markup-compatibility/2006" xmlns:aink="http://schemas.microsoft.com/office/drawing/2016/ink" xmlns:am3d="http://schemas.microsoft.com/office/drawing/2017/model3d" xmlns:o="urn:schemas-microsoft-com:office:office" xmlns:oel="http://schemas.microsoft.com/office/2019/extlst" xmlns:r="http://schemas.openxmlformats.org/officeDocument/2006/relationships" xmlns:m="http://schemas.openxmlformats.org/officeDocument/2006/math" xmlns:v="urn:schemas-microsoft-com:vml" xmlns:wp14="http://schemas.microsoft.com/office/word/2010/wordprocessingDrawing" xmlns:wp="http://schemas.openxmlformats.org/drawingml/2006/wordprocessingDrawing" xmlns:w10="urn:schemas-microsoft-com:office:word" xmlns:w="http://schemas.openxmlformats.org/wordprocessingml/2006/main" xmlns:w14="http://schemas.microsoft.com/office/word/2010/wordml" xmlns:w15="http://schemas.microsoft.com/office/word/2012/wordml" xmlns:w16cex="http://schemas.microsoft.com/office/word/2018/wordml/cex" xmlns:w16cid="http://schemas.microsoft.com/office/word/2016/wordml/cid" xmlns:w16="http://schemas.microsoft.com/office/word/2018/wordml" xmlns:w16sdtdh="http://schemas.microsoft.com/office/word/2020/wordml/sdtdatahash" xmlns:w16se="http://schemas.microsoft.com/office/word/2015/wordml/symex" xmlns:wpg="http://schemas.microsoft.com/office/word/2010/wordprocessingGroup" xmlns:wpi="http://schemas.microsoft.com/office/word/2010/wordprocessingInk" xmlns:wne="http://schemas.microsoft.com/office/word/2006/wordml" xmlns:wps="http://schemas.microsoft.com/office/word/2010/wordprocessingShape" mc:Ignorable="w14 w15 w16se w16cid w16 w16cex w16sdtdh wp14">
   <w:footnote w:type="separator" w:id="-1">
     <w:p>
       <w:pPr>
@@ -2170,7 +2719,7 @@
 </file>
 
 <file path=word/numbering.xml><?xml version="1.0" encoding="utf-8"?>
-<w:numbering xmlns:wpc="http://schemas.microsoft.com/office/word/2010/wordprocessingCanvas" xmlns:cx="http://schemas.microsoft.com/office/drawing/2014/chartex" xmlns:cx1="http://schemas.microsoft.com/office/drawing/2015/9/8/chartex" xmlns:cx2="http://schemas.microsoft.com/office/drawing/2015/10/21/chartex" xmlns:cx3="http://schemas.microsoft.com/office/drawing/2016/5/9/chartex" xmlns:cx4="http://schemas.microsoft.com/office/drawing/2016/5/10/chartex" xmlns:cx5="http://schemas.microsoft.com/office/drawing/2016/5/11/chartex" xmlns:cx6="http://schemas.microsoft.com/office/drawing/2016/5/12/chartex" xmlns:cx7="http://schemas.microsoft.com/office/drawing/2016/5/13/chartex" xmlns:cx8="http://schemas.microsoft.com/office/drawing/2016/5/14/chartex" xmlns:mc="http://schemas.openxmlformats.org/markup-compatibility/2006" xmlns:aink="http://schemas.microsoft.com/office/drawing/2016/ink" xmlns:am3d="http://schemas.microsoft.com/office/drawing/2017/model3d" xmlns:o="urn:schemas-microsoft-com:office:office" xmlns:r="http://schemas.openxmlformats.org/officeDocument/2006/relationships" xmlns:m="http://schemas.openxmlformats.org/officeDocument/2006/math" xmlns:v="urn:schemas-microsoft-com:vml" xmlns:wp14="http://schemas.microsoft.com/office/word/2010/wordprocessingDrawing" xmlns:wp="http://schemas.openxmlformats.org/drawingml/2006/wordprocessingDrawing" xmlns:w10="urn:schemas-microsoft-com:office:word" xmlns:w="http://schemas.openxmlformats.org/wordprocessingml/2006/main" xmlns:w14="http://schemas.microsoft.com/office/word/2010/wordml" xmlns:w15="http://schemas.microsoft.com/office/word/2012/wordml" xmlns:w16cid="http://schemas.microsoft.com/office/word/2016/wordml/cid" xmlns:w16se="http://schemas.microsoft.com/office/word/2015/wordml/symex" xmlns:wpg="http://schemas.microsoft.com/office/word/2010/wordprocessingGroup" xmlns:wpi="http://schemas.microsoft.com/office/word/2010/wordprocessingInk" xmlns:wne="http://schemas.microsoft.com/office/word/2006/wordml" xmlns:wps="http://schemas.microsoft.com/office/word/2010/wordprocessingShape" mc:Ignorable="w14 w15 w16se w16cid wp14">
+<w:numbering xmlns:wpc="http://schemas.microsoft.com/office/word/2010/wordprocessingCanvas" xmlns:cx="http://schemas.microsoft.com/office/drawing/2014/chartex" xmlns:cx1="http://schemas.microsoft.com/office/drawing/2015/9/8/chartex" xmlns:cx2="http://schemas.microsoft.com/office/drawing/2015/10/21/chartex" xmlns:cx3="http://schemas.microsoft.com/office/drawing/2016/5/9/chartex" xmlns:cx4="http://schemas.microsoft.com/office/drawing/2016/5/10/chartex" xmlns:cx5="http://schemas.microsoft.com/office/drawing/2016/5/11/chartex" xmlns:cx6="http://schemas.microsoft.com/office/drawing/2016/5/12/chartex" xmlns:cx7="http://schemas.microsoft.com/office/drawing/2016/5/13/chartex" xmlns:cx8="http://schemas.microsoft.com/office/drawing/2016/5/14/chartex" xmlns:mc="http://schemas.openxmlformats.org/markup-compatibility/2006" xmlns:aink="http://schemas.microsoft.com/office/drawing/2016/ink" xmlns:am3d="http://schemas.microsoft.com/office/drawing/2017/model3d" xmlns:o="urn:schemas-microsoft-com:office:office" xmlns:oel="http://schemas.microsoft.com/office/2019/extlst" xmlns:r="http://schemas.openxmlformats.org/officeDocument/2006/relationships" xmlns:m="http://schemas.openxmlformats.org/officeDocument/2006/math" xmlns:v="urn:schemas-microsoft-com:vml" xmlns:wp14="http://schemas.microsoft.com/office/word/2010/wordprocessingDrawing" xmlns:wp="http://schemas.openxmlformats.org/drawingml/2006/wordprocessingDrawing" xmlns:w10="urn:schemas-microsoft-com:office:word" xmlns:w="http://schemas.openxmlformats.org/wordprocessingml/2006/main" xmlns:w14="http://schemas.microsoft.com/office/word/2010/wordml" xmlns:w15="http://schemas.microsoft.com/office/word/2012/wordml" xmlns:w16cex="http://schemas.microsoft.com/office/word/2018/wordml/cex" xmlns:w16cid="http://schemas.microsoft.com/office/word/2016/wordml/cid" xmlns:w16="http://schemas.microsoft.com/office/word/2018/wordml" xmlns:w16sdtdh="http://schemas.microsoft.com/office/word/2020/wordml/sdtdatahash" xmlns:w16se="http://schemas.microsoft.com/office/word/2015/wordml/symex" xmlns:wpg="http://schemas.microsoft.com/office/word/2010/wordprocessingGroup" xmlns:wpi="http://schemas.microsoft.com/office/word/2010/wordprocessingInk" xmlns:wne="http://schemas.microsoft.com/office/word/2006/wordml" xmlns:wps="http://schemas.microsoft.com/office/word/2010/wordprocessingShape" mc:Ignorable="w14 w15 w16se w16cid w16 w16cex w16sdtdh wp14">
   <w:abstractNum w:abstractNumId="0" w15:restartNumberingAfterBreak="0">
     <w:nsid w:val="123D598C"/>
     <w:multiLevelType w:val="hybridMultilevel"/>
@@ -2687,29 +3236,29 @@
       </w:pPr>
     </w:lvl>
   </w:abstractNum>
-  <w:num w:numId="1">
+  <w:num w:numId="1" w16cid:durableId="196621748">
     <w:abstractNumId w:val="1"/>
   </w:num>
-  <w:num w:numId="2">
+  <w:num w:numId="2" w16cid:durableId="1518041147">
     <w:abstractNumId w:val="5"/>
   </w:num>
-  <w:num w:numId="3">
+  <w:num w:numId="3" w16cid:durableId="1312246606">
     <w:abstractNumId w:val="3"/>
   </w:num>
-  <w:num w:numId="4">
+  <w:num w:numId="4" w16cid:durableId="1825732319">
     <w:abstractNumId w:val="4"/>
   </w:num>
-  <w:num w:numId="5">
+  <w:num w:numId="5" w16cid:durableId="1450781039">
     <w:abstractNumId w:val="0"/>
   </w:num>
-  <w:num w:numId="6">
+  <w:num w:numId="6" w16cid:durableId="510098859">
     <w:abstractNumId w:val="2"/>
   </w:num>
 </w:numbering>
 </file>
 
 <file path=word/styles.xml><?xml version="1.0" encoding="utf-8"?>
-<w:styles xmlns:mc="http://schemas.openxmlformats.org/markup-compatibility/2006" xmlns:r="http://schemas.openxmlformats.org/officeDocument/2006/relationships" xmlns:w="http://schemas.openxmlformats.org/wordprocessingml/2006/main" xmlns:w14="http://schemas.microsoft.com/office/word/2010/wordml" xmlns:w15="http://schemas.microsoft.com/office/word/2012/wordml" xmlns:w16cid="http://schemas.microsoft.com/office/word/2016/wordml/cid" xmlns:w16se="http://schemas.microsoft.com/office/word/2015/wordml/symex" mc:Ignorable="w14 w15 w16se w16cid">
+<w:styles xmlns:mc="http://schemas.openxmlformats.org/markup-compatibility/2006" xmlns:r="http://schemas.openxmlformats.org/officeDocument/2006/relationships" xmlns:w="http://schemas.openxmlformats.org/wordprocessingml/2006/main" xmlns:w14="http://schemas.microsoft.com/office/word/2010/wordml" xmlns:w15="http://schemas.microsoft.com/office/word/2012/wordml" xmlns:w16cex="http://schemas.microsoft.com/office/word/2018/wordml/cex" xmlns:w16cid="http://schemas.microsoft.com/office/word/2016/wordml/cid" xmlns:w16="http://schemas.microsoft.com/office/word/2018/wordml" xmlns:w16sdtdh="http://schemas.microsoft.com/office/word/2020/wordml/sdtdatahash" xmlns:w16se="http://schemas.microsoft.com/office/word/2015/wordml/symex" mc:Ignorable="w14 w15 w16se w16cid w16 w16cex w16sdtdh">
   <w:docDefaults>
     <w:rPrDefault>
       <w:rPr>
@@ -2725,7 +3274,7 @@
       </w:pPr>
     </w:pPrDefault>
   </w:docDefaults>
-  <w:latentStyles w:defLockedState="0" w:defUIPriority="99" w:defSemiHidden="0" w:defUnhideWhenUsed="0" w:defQFormat="0" w:count="375">
+  <w:latentStyles w:defLockedState="0" w:defUIPriority="99" w:defSemiHidden="0" w:defUnhideWhenUsed="0" w:defQFormat="0" w:count="376">
     <w:lsdException w:name="Normal" w:uiPriority="0" w:qFormat="1"/>
     <w:lsdException w:name="heading 1" w:uiPriority="9" w:qFormat="1"/>
     <w:lsdException w:name="heading 2" w:semiHidden="1" w:uiPriority="9" w:unhideWhenUsed="1" w:qFormat="1"/>
@@ -2831,7 +3380,6 @@
     <w:lsdException w:name="HTML Sample" w:semiHidden="1" w:unhideWhenUsed="1"/>
     <w:lsdException w:name="HTML Typewriter" w:semiHidden="1" w:unhideWhenUsed="1"/>
     <w:lsdException w:name="HTML Variable" w:semiHidden="1" w:unhideWhenUsed="1"/>
-    <w:lsdException w:name="Normal Table" w:semiHidden="1" w:unhideWhenUsed="1"/>
     <w:lsdException w:name="annotation subject" w:semiHidden="1" w:unhideWhenUsed="1"/>
     <w:lsdException w:name="No List" w:semiHidden="1" w:unhideWhenUsed="1"/>
     <w:lsdException w:name="Outline List 1" w:semiHidden="1" w:unhideWhenUsed="1"/>
@@ -2878,10 +3426,8 @@
     <w:lsdException w:name="Table Subtle 2" w:semiHidden="1" w:unhideWhenUsed="1"/>
     <w:lsdException w:name="Table Web 1" w:semiHidden="1" w:unhideWhenUsed="1"/>
     <w:lsdException w:name="Table Web 2" w:semiHidden="1" w:unhideWhenUsed="1"/>
-    <w:lsdException w:name="Table Web 3" w:semiHidden="1" w:unhideWhenUsed="1"/>
     <w:lsdException w:name="Balloon Text" w:semiHidden="1" w:unhideWhenUsed="1"/>
     <w:lsdException w:name="Table Grid" w:uiPriority="59"/>
-    <w:lsdException w:name="Table Theme" w:semiHidden="1" w:unhideWhenUsed="1"/>
     <w:lsdException w:name="Placeholder Text" w:semiHidden="1"/>
     <w:lsdException w:name="No Spacing" w:uiPriority="1" w:qFormat="1"/>
     <w:lsdException w:name="Light Shading" w:uiPriority="60"/>
@@ -3101,16 +3647,17 @@
     <w:lsdException w:name="Smart Hyperlink" w:semiHidden="1" w:unhideWhenUsed="1"/>
     <w:lsdException w:name="Hashtag" w:semiHidden="1" w:unhideWhenUsed="1"/>
     <w:lsdException w:name="Unresolved Mention" w:semiHidden="1" w:unhideWhenUsed="1"/>
+    <w:lsdException w:name="Smart Link" w:semiHidden="1" w:unhideWhenUsed="1"/>
   </w:latentStyles>
-  <w:style w:type="paragraph" w:default="1" w:styleId="Standaard">
+  <w:style w:type="paragraph" w:default="1" w:styleId="Normal">
     <w:name w:val="Normal"/>
     <w:qFormat/>
   </w:style>
-  <w:style w:type="paragraph" w:styleId="Kop1">
+  <w:style w:type="paragraph" w:styleId="Heading1">
     <w:name w:val="heading 1"/>
-    <w:basedOn w:val="Standaard"/>
-    <w:next w:val="Standaard"/>
-    <w:link w:val="Kop1Char"/>
+    <w:basedOn w:val="Normal"/>
+    <w:next w:val="Normal"/>
+    <w:link w:val="Heading1Char"/>
     <w:uiPriority w:val="9"/>
     <w:qFormat/>
     <w:rsid w:val="002B09B0"/>
@@ -3127,13 +3674,13 @@
       <w:szCs w:val="32"/>
     </w:rPr>
   </w:style>
-  <w:style w:type="character" w:default="1" w:styleId="Standaardalinea-lettertype">
+  <w:style w:type="character" w:default="1" w:styleId="DefaultParagraphFont">
     <w:name w:val="Default Paragraph Font"/>
     <w:uiPriority w:val="1"/>
     <w:semiHidden/>
     <w:unhideWhenUsed/>
   </w:style>
-  <w:style w:type="table" w:default="1" w:styleId="Standaardtabel">
+  <w:style w:type="table" w:default="1" w:styleId="TableNormal">
     <w:name w:val="Normal Table"/>
     <w:uiPriority w:val="99"/>
     <w:semiHidden/>
@@ -3148,17 +3695,17 @@
       </w:tblCellMar>
     </w:tblPr>
   </w:style>
-  <w:style w:type="numbering" w:default="1" w:styleId="Geenlijst">
+  <w:style w:type="numbering" w:default="1" w:styleId="NoList">
     <w:name w:val="No List"/>
     <w:uiPriority w:val="99"/>
     <w:semiHidden/>
     <w:unhideWhenUsed/>
   </w:style>
-  <w:style w:type="paragraph" w:styleId="Titel">
+  <w:style w:type="paragraph" w:styleId="Title">
     <w:name w:val="Title"/>
-    <w:basedOn w:val="Standaard"/>
-    <w:next w:val="Standaard"/>
-    <w:link w:val="TitelChar"/>
+    <w:basedOn w:val="Normal"/>
+    <w:next w:val="Normal"/>
+    <w:link w:val="TitleChar"/>
     <w:uiPriority w:val="10"/>
     <w:qFormat/>
     <w:rsid w:val="002B09B0"/>
@@ -3174,10 +3721,10 @@
       <w:szCs w:val="56"/>
     </w:rPr>
   </w:style>
-  <w:style w:type="character" w:customStyle="1" w:styleId="TitelChar">
-    <w:name w:val="Titel Char"/>
-    <w:basedOn w:val="Standaardalinea-lettertype"/>
-    <w:link w:val="Titel"/>
+  <w:style w:type="character" w:customStyle="1" w:styleId="TitleChar">
+    <w:name w:val="Title Char"/>
+    <w:basedOn w:val="DefaultParagraphFont"/>
+    <w:link w:val="Title"/>
     <w:uiPriority w:val="10"/>
     <w:rsid w:val="002B09B0"/>
     <w:rPr>
@@ -3188,10 +3735,10 @@
       <w:szCs w:val="56"/>
     </w:rPr>
   </w:style>
-  <w:style w:type="character" w:customStyle="1" w:styleId="Kop1Char">
-    <w:name w:val="Kop 1 Char"/>
-    <w:basedOn w:val="Standaardalinea-lettertype"/>
-    <w:link w:val="Kop1"/>
+  <w:style w:type="character" w:customStyle="1" w:styleId="Heading1Char">
+    <w:name w:val="Heading 1 Char"/>
+    <w:basedOn w:val="DefaultParagraphFont"/>
+    <w:link w:val="Heading1"/>
     <w:uiPriority w:val="9"/>
     <w:rsid w:val="002B09B0"/>
     <w:rPr>
@@ -3201,9 +3748,9 @@
       <w:szCs w:val="32"/>
     </w:rPr>
   </w:style>
-  <w:style w:type="paragraph" w:styleId="Lijstalinea">
+  <w:style w:type="paragraph" w:styleId="ListParagraph">
     <w:name w:val="List Paragraph"/>
-    <w:basedOn w:val="Standaard"/>
+    <w:basedOn w:val="Normal"/>
     <w:uiPriority w:val="34"/>
     <w:qFormat/>
     <w:rsid w:val="002B09B0"/>
@@ -3214,7 +3761,7 @@
   </w:style>
   <w:style w:type="character" w:styleId="Hyperlink">
     <w:name w:val="Hyperlink"/>
-    <w:basedOn w:val="Standaardalinea-lettertype"/>
+    <w:basedOn w:val="DefaultParagraphFont"/>
     <w:uiPriority w:val="99"/>
     <w:unhideWhenUsed/>
     <w:rsid w:val="0041331B"/>
@@ -3223,9 +3770,9 @@
       <w:u w:val="single"/>
     </w:rPr>
   </w:style>
-  <w:style w:type="character" w:styleId="Onopgelostemelding">
+  <w:style w:type="character" w:styleId="UnresolvedMention">
     <w:name w:val="Unresolved Mention"/>
-    <w:basedOn w:val="Standaardalinea-lettertype"/>
+    <w:basedOn w:val="DefaultParagraphFont"/>
     <w:uiPriority w:val="99"/>
     <w:semiHidden/>
     <w:unhideWhenUsed/>
@@ -3235,10 +3782,10 @@
       <w:shd w:val="clear" w:color="auto" w:fill="E1DFDD"/>
     </w:rPr>
   </w:style>
-  <w:style w:type="paragraph" w:styleId="Ballontekst">
+  <w:style w:type="paragraph" w:styleId="BalloonText">
     <w:name w:val="Balloon Text"/>
-    <w:basedOn w:val="Standaard"/>
-    <w:link w:val="BallontekstChar"/>
+    <w:basedOn w:val="Normal"/>
+    <w:link w:val="BalloonTextChar"/>
     <w:uiPriority w:val="99"/>
     <w:semiHidden/>
     <w:unhideWhenUsed/>
@@ -3252,10 +3799,10 @@
       <w:szCs w:val="18"/>
     </w:rPr>
   </w:style>
-  <w:style w:type="character" w:customStyle="1" w:styleId="BallontekstChar">
-    <w:name w:val="Ballontekst Char"/>
-    <w:basedOn w:val="Standaardalinea-lettertype"/>
-    <w:link w:val="Ballontekst"/>
+  <w:style w:type="character" w:customStyle="1" w:styleId="BalloonTextChar">
+    <w:name w:val="Balloon Text Char"/>
+    <w:basedOn w:val="DefaultParagraphFont"/>
+    <w:link w:val="BalloonText"/>
     <w:uiPriority w:val="99"/>
     <w:semiHidden/>
     <w:rsid w:val="0041331B"/>
@@ -3265,10 +3812,10 @@
       <w:szCs w:val="18"/>
     </w:rPr>
   </w:style>
-  <w:style w:type="paragraph" w:styleId="Voetnoottekst">
+  <w:style w:type="paragraph" w:styleId="FootnoteText">
     <w:name w:val="footnote text"/>
-    <w:basedOn w:val="Standaard"/>
-    <w:link w:val="VoetnoottekstChar"/>
+    <w:basedOn w:val="Normal"/>
+    <w:link w:val="FootnoteTextChar"/>
     <w:uiPriority w:val="99"/>
     <w:semiHidden/>
     <w:unhideWhenUsed/>
@@ -3281,10 +3828,10 @@
       <w:szCs w:val="20"/>
     </w:rPr>
   </w:style>
-  <w:style w:type="character" w:customStyle="1" w:styleId="VoetnoottekstChar">
-    <w:name w:val="Voetnoottekst Char"/>
-    <w:basedOn w:val="Standaardalinea-lettertype"/>
-    <w:link w:val="Voetnoottekst"/>
+  <w:style w:type="character" w:customStyle="1" w:styleId="FootnoteTextChar">
+    <w:name w:val="Footnote Text Char"/>
+    <w:basedOn w:val="DefaultParagraphFont"/>
+    <w:link w:val="FootnoteText"/>
     <w:uiPriority w:val="99"/>
     <w:semiHidden/>
     <w:rsid w:val="00580BC9"/>
@@ -3293,9 +3840,9 @@
       <w:szCs w:val="20"/>
     </w:rPr>
   </w:style>
-  <w:style w:type="character" w:styleId="Voetnootmarkering">
+  <w:style w:type="character" w:styleId="FootnoteReference">
     <w:name w:val="footnote reference"/>
-    <w:basedOn w:val="Standaardalinea-lettertype"/>
+    <w:basedOn w:val="DefaultParagraphFont"/>
     <w:uiPriority w:val="99"/>
     <w:semiHidden/>
     <w:unhideWhenUsed/>
@@ -3304,10 +3851,10 @@
       <w:vertAlign w:val="superscript"/>
     </w:rPr>
   </w:style>
-  <w:style w:type="paragraph" w:styleId="Eindnoottekst">
+  <w:style w:type="paragraph" w:styleId="EndnoteText">
     <w:name w:val="endnote text"/>
-    <w:basedOn w:val="Standaard"/>
-    <w:link w:val="EindnoottekstChar"/>
+    <w:basedOn w:val="Normal"/>
+    <w:link w:val="EndnoteTextChar"/>
     <w:uiPriority w:val="99"/>
     <w:semiHidden/>
     <w:unhideWhenUsed/>
@@ -3320,10 +3867,10 @@
       <w:szCs w:val="20"/>
     </w:rPr>
   </w:style>
-  <w:style w:type="character" w:customStyle="1" w:styleId="EindnoottekstChar">
-    <w:name w:val="Eindnoottekst Char"/>
-    <w:basedOn w:val="Standaardalinea-lettertype"/>
-    <w:link w:val="Eindnoottekst"/>
+  <w:style w:type="character" w:customStyle="1" w:styleId="EndnoteTextChar">
+    <w:name w:val="Endnote Text Char"/>
+    <w:basedOn w:val="DefaultParagraphFont"/>
+    <w:link w:val="EndnoteText"/>
     <w:uiPriority w:val="99"/>
     <w:semiHidden/>
     <w:rsid w:val="00F1187C"/>
@@ -3332,9 +3879,9 @@
       <w:szCs w:val="20"/>
     </w:rPr>
   </w:style>
-  <w:style w:type="character" w:styleId="Eindnootmarkering">
+  <w:style w:type="character" w:styleId="EndnoteReference">
     <w:name w:val="endnote reference"/>
-    <w:basedOn w:val="Standaardalinea-lettertype"/>
+    <w:basedOn w:val="DefaultParagraphFont"/>
     <w:uiPriority w:val="99"/>
     <w:semiHidden/>
     <w:unhideWhenUsed/>

</xml_diff>

<commit_message>
changed RC to RC1 removed one ask in wizard mode squaredeal now passes delayed value in base64 encoding. Has to be done because of argument passing to bigdealx.
</commit_message>
<xml_diff>
--- a/Documentation/SquareDeal.docx
+++ b/Documentation/SquareDeal.docx
@@ -1823,7 +1823,37 @@
         <w:rPr>
           <w:lang w:val="en-US"/>
         </w:rPr>
-        <w:t xml:space="preserve">Implementing these three changes was done by adding a -W option (Wizard…) with a string as argument. This string is the first half of the session key(about 175 bits for a 160 bit hash). The other half of the session key, and the DI and the </w:t>
+        <w:t>Implementing these three changes was done by adding a -W option (Wizard…) with a string as argument</w:t>
+      </w:r>
+      <w:r>
+        <w:rPr>
+          <w:lang w:val="en-US"/>
+        </w:rPr>
+        <w:t xml:space="preserve"> to replace the </w:t>
+      </w:r>
+      <w:r>
+        <w:rPr>
+          <w:lang w:val="en-US"/>
+        </w:rPr>
+        <w:t>owner string</w:t>
+      </w:r>
+      <w:r>
+        <w:rPr>
+          <w:lang w:val="en-US"/>
+        </w:rPr>
+        <w:t xml:space="preserve">. This string is the first half of the session key(about 175 bits for a 160 bit hash). The other half of the session key, and the </w:t>
+      </w:r>
+      <w:r>
+        <w:rPr>
+          <w:lang w:val="en-US"/>
+        </w:rPr>
+        <w:t xml:space="preserve">(base64 encoded) </w:t>
+      </w:r>
+      <w:r>
+        <w:rPr>
+          <w:lang w:val="en-US"/>
+        </w:rPr>
+        <w:t xml:space="preserve">DI and the </w:t>
       </w:r>
       <w:r>
         <w:rPr>

</xml_diff>

<commit_message>
Last changes for release 2.0, including some documentation.
</commit_message>
<xml_diff>
--- a/Documentation/SquareDeal.docx
+++ b/Documentation/SquareDeal.docx
@@ -9,11 +9,19 @@
           <w:lang w:val="en-US"/>
         </w:rPr>
       </w:pPr>
-      <w:r>
-        <w:rPr>
-          <w:lang w:val="en-US"/>
-        </w:rPr>
-        <w:t>SquareDeal: Tournament Hand Management Software</w:t>
+      <w:proofErr w:type="spellStart"/>
+      <w:r>
+        <w:rPr>
+          <w:lang w:val="en-US"/>
+        </w:rPr>
+        <w:t>SquareDeal</w:t>
+      </w:r>
+      <w:proofErr w:type="spellEnd"/>
+      <w:r>
+        <w:rPr>
+          <w:lang w:val="en-US"/>
+        </w:rPr>
+        <w:t>: Tournament Hand Management Software</w:t>
       </w:r>
     </w:p>
     <w:p>
@@ -43,11 +51,33 @@
           <w:lang w:val="en-US"/>
         </w:rPr>
       </w:pPr>
-      <w:r>
-        <w:rPr>
-          <w:lang w:val="en-US"/>
-        </w:rPr>
-        <w:t>SquareDeal is a piece of software for people that make sets of bridge hands for tournaments. It uses the well-known program BigDeal for actual dealing, but adds two things:</w:t>
+      <w:proofErr w:type="spellStart"/>
+      <w:r>
+        <w:rPr>
+          <w:lang w:val="en-US"/>
+        </w:rPr>
+        <w:t>SquareDeal</w:t>
+      </w:r>
+      <w:proofErr w:type="spellEnd"/>
+      <w:r>
+        <w:rPr>
+          <w:lang w:val="en-US"/>
+        </w:rPr>
+        <w:t xml:space="preserve"> is a piece of software for people that make sets of bridge hands for tournaments. It uses the well-known program </w:t>
+      </w:r>
+      <w:proofErr w:type="spellStart"/>
+      <w:r>
+        <w:rPr>
+          <w:lang w:val="en-US"/>
+        </w:rPr>
+        <w:t>BigDeal</w:t>
+      </w:r>
+      <w:proofErr w:type="spellEnd"/>
+      <w:r>
+        <w:rPr>
+          <w:lang w:val="en-US"/>
+        </w:rPr>
+        <w:t xml:space="preserve"> for actual dealing, but adds two things:</w:t>
       </w:r>
     </w:p>
     <w:p>
@@ -108,7 +138,21 @@
         <w:rPr>
           <w:lang w:val="en-US"/>
         </w:rPr>
-        <w:t xml:space="preserve">Using SquareDeal </w:t>
+        <w:t xml:space="preserve">Using </w:t>
+      </w:r>
+      <w:proofErr w:type="spellStart"/>
+      <w:r>
+        <w:rPr>
+          <w:lang w:val="en-US"/>
+        </w:rPr>
+        <w:t>SquareDeal</w:t>
+      </w:r>
+      <w:proofErr w:type="spellEnd"/>
+      <w:r>
+        <w:rPr>
+          <w:lang w:val="en-US"/>
+        </w:rPr>
+        <w:t xml:space="preserve"> </w:t>
       </w:r>
       <w:r>
         <w:rPr>
@@ -200,13 +244,39 @@
         <w:rPr>
           <w:lang w:val="en-US"/>
         </w:rPr>
-        <w:t>00 lines), and will be released both as source and as a precompiled Windows binary.</w:t>
-      </w:r>
-      <w:r>
-        <w:rPr>
-          <w:lang w:val="en-US"/>
-        </w:rPr>
-        <w:t xml:space="preserve"> It uses a modified bigdealx, called </w:t>
+        <w:t>00 lines</w:t>
+      </w:r>
+      <w:r>
+        <w:rPr>
+          <w:lang w:val="en-US"/>
+        </w:rPr>
+        <w:t>) and</w:t>
+      </w:r>
+      <w:r>
+        <w:rPr>
+          <w:lang w:val="en-US"/>
+        </w:rPr>
+        <w:t xml:space="preserve"> will be released both as source and as a precompiled Windows binary.</w:t>
+      </w:r>
+      <w:r>
+        <w:rPr>
+          <w:lang w:val="en-US"/>
+        </w:rPr>
+        <w:t xml:space="preserve"> It uses a modified </w:t>
+      </w:r>
+      <w:proofErr w:type="spellStart"/>
+      <w:r>
+        <w:rPr>
+          <w:lang w:val="en-US"/>
+        </w:rPr>
+        <w:t>bigdealx</w:t>
+      </w:r>
+      <w:proofErr w:type="spellEnd"/>
+      <w:r>
+        <w:rPr>
+          <w:lang w:val="en-US"/>
+        </w:rPr>
+        <w:t xml:space="preserve">, called </w:t>
       </w:r>
       <w:r>
         <w:rPr>
@@ -344,7 +414,21 @@
         <w:rPr>
           <w:lang w:val="en-US"/>
         </w:rPr>
-        <w:t xml:space="preserve">He starts up SquareDeal and tells it a new tournament is coming. He needs to supply a short name, to be used as filename prefix. Let us be original in this document and call it </w:t>
+        <w:t xml:space="preserve">He starts up </w:t>
+      </w:r>
+      <w:proofErr w:type="spellStart"/>
+      <w:r>
+        <w:rPr>
+          <w:lang w:val="en-US"/>
+        </w:rPr>
+        <w:t>SquareDeal</w:t>
+      </w:r>
+      <w:proofErr w:type="spellEnd"/>
+      <w:r>
+        <w:rPr>
+          <w:lang w:val="en-US"/>
+        </w:rPr>
+        <w:t xml:space="preserve"> and tells it a new tournament is coming. He needs to supply a short name, to be used as filename prefix. Let us be original in this document and call it </w:t>
       </w:r>
       <w:r>
         <w:rPr>
@@ -371,6 +455,7 @@
         </w:rPr>
         <w:t xml:space="preserve"> make two files, </w:t>
       </w:r>
+      <w:proofErr w:type="spellStart"/>
       <w:r>
         <w:rPr>
           <w:i/>
@@ -378,12 +463,14 @@
         </w:rPr>
         <w:t>test.sqd</w:t>
       </w:r>
+      <w:proofErr w:type="spellEnd"/>
       <w:r>
         <w:rPr>
           <w:lang w:val="en-US"/>
         </w:rPr>
         <w:t xml:space="preserve">, which contains the description of the tournament and will be published before the tournament and </w:t>
       </w:r>
+      <w:proofErr w:type="spellStart"/>
       <w:r>
         <w:rPr>
           <w:i/>
@@ -391,6 +478,7 @@
         </w:rPr>
         <w:t>test.sqk</w:t>
       </w:r>
+      <w:proofErr w:type="spellEnd"/>
       <w:r>
         <w:rPr>
           <w:lang w:val="en-US"/>
@@ -617,7 +705,21 @@
         <w:rPr>
           <w:lang w:val="en-US"/>
         </w:rPr>
-        <w:t xml:space="preserve">. This is identical to the normal one for BigDeal with one exception: any string of # characters will be replaced by at least the same number of digits for the session. </w:t>
+        <w:t xml:space="preserve">. This is identical to the normal one for </w:t>
+      </w:r>
+      <w:proofErr w:type="spellStart"/>
+      <w:r>
+        <w:rPr>
+          <w:lang w:val="en-US"/>
+        </w:rPr>
+        <w:t>BigDeal</w:t>
+      </w:r>
+      <w:proofErr w:type="spellEnd"/>
+      <w:r>
+        <w:rPr>
+          <w:lang w:val="en-US"/>
+        </w:rPr>
+        <w:t xml:space="preserve"> with one exception: any string of # characters will be replaced by at least the same number of digits for the session. </w:t>
       </w:r>
       <w:r>
         <w:rPr>
@@ -629,7 +731,21 @@
         <w:rPr>
           <w:lang w:val="en-US"/>
         </w:rPr>
-        <w:t xml:space="preserve"> suppose the prefix given is bbrr## and we generate session 7, the file prefix will be bbrr07.</w:t>
+        <w:t xml:space="preserve"> suppose the prefix given is </w:t>
+      </w:r>
+      <w:proofErr w:type="spellStart"/>
+      <w:r>
+        <w:rPr>
+          <w:lang w:val="en-US"/>
+        </w:rPr>
+        <w:t>bbrr</w:t>
+      </w:r>
+      <w:proofErr w:type="spellEnd"/>
+      <w:r>
+        <w:rPr>
+          <w:lang w:val="en-US"/>
+        </w:rPr>
+        <w:t>## and we generate session 7, the file prefix will be bbrr07.</w:t>
       </w:r>
       <w:r>
         <w:rPr>
@@ -802,7 +918,21 @@
         <w:rPr>
           <w:lang w:val="en-US"/>
         </w:rPr>
-        <w:t>, and stores it in the .sqk file. A cryptographic secure hash will appear in the description file as a signature to be used for checking later.</w:t>
+        <w:t>, and stores it in the .</w:t>
+      </w:r>
+      <w:proofErr w:type="spellStart"/>
+      <w:r>
+        <w:rPr>
+          <w:lang w:val="en-US"/>
+        </w:rPr>
+        <w:t>sqk</w:t>
+      </w:r>
+      <w:proofErr w:type="spellEnd"/>
+      <w:r>
+        <w:rPr>
+          <w:lang w:val="en-US"/>
+        </w:rPr>
+        <w:t xml:space="preserve"> file. A cryptographic secure hash will appear in the description file as a signature to be used for checking later.</w:t>
       </w:r>
     </w:p>
     <w:p>
@@ -833,13 +963,55 @@
         <w:rPr>
           <w:lang w:val="en-US"/>
         </w:rPr>
-        <w:t>an instruction</w:t>
-      </w:r>
-      <w:r>
-        <w:rPr>
-          <w:lang w:val="en-US"/>
-        </w:rPr>
-        <w:t xml:space="preserve"> telling him to publish the .sqd file and keep .sqk file very very secret.</w:t>
+        <w:t>instructions</w:t>
+      </w:r>
+      <w:r>
+        <w:rPr>
+          <w:lang w:val="en-US"/>
+        </w:rPr>
+        <w:t xml:space="preserve"> telling him to publish the .</w:t>
+      </w:r>
+      <w:proofErr w:type="spellStart"/>
+      <w:r>
+        <w:rPr>
+          <w:lang w:val="en-US"/>
+        </w:rPr>
+        <w:t>sqd</w:t>
+      </w:r>
+      <w:proofErr w:type="spellEnd"/>
+      <w:r>
+        <w:rPr>
+          <w:lang w:val="en-US"/>
+        </w:rPr>
+        <w:t xml:space="preserve"> file and keep .</w:t>
+      </w:r>
+      <w:proofErr w:type="spellStart"/>
+      <w:r>
+        <w:rPr>
+          <w:lang w:val="en-US"/>
+        </w:rPr>
+        <w:t>sqk</w:t>
+      </w:r>
+      <w:proofErr w:type="spellEnd"/>
+      <w:r>
+        <w:rPr>
+          <w:lang w:val="en-US"/>
+        </w:rPr>
+        <w:t xml:space="preserve"> file very </w:t>
+      </w:r>
+      <w:proofErr w:type="spellStart"/>
+      <w:r>
+        <w:rPr>
+          <w:lang w:val="en-US"/>
+        </w:rPr>
+        <w:t>very</w:t>
+      </w:r>
+      <w:proofErr w:type="spellEnd"/>
+      <w:r>
+        <w:rPr>
+          <w:lang w:val="en-US"/>
+        </w:rPr>
+        <w:t xml:space="preserve"> secret.</w:t>
       </w:r>
     </w:p>
     <w:p>
@@ -877,7 +1049,21 @@
         <w:rPr>
           <w:lang w:val="en-US"/>
         </w:rPr>
-        <w:t xml:space="preserve">Keeping the key file very very secret would require at the least an encrypted USB stick or similar measure. Keep in mind that if the contents of this file </w:t>
+        <w:t xml:space="preserve">Keeping the key file very </w:t>
+      </w:r>
+      <w:proofErr w:type="spellStart"/>
+      <w:r>
+        <w:rPr>
+          <w:lang w:val="en-US"/>
+        </w:rPr>
+        <w:t>very</w:t>
+      </w:r>
+      <w:proofErr w:type="spellEnd"/>
+      <w:r>
+        <w:rPr>
+          <w:lang w:val="en-US"/>
+        </w:rPr>
+        <w:t xml:space="preserve"> secret would require at the least an encrypted USB stick or similar measure. Keep in mind that if the contents of this file </w:t>
       </w:r>
       <w:r>
         <w:rPr>
@@ -902,13 +1088,39 @@
         <w:rPr>
           <w:lang w:val="en-US"/>
         </w:rPr>
-        <w:t>At this point interested players can do something. They can make a copy of the .sqd file as published. There is not a lot they can do with the file now, but the file contains a signature of all session keys</w:t>
-      </w:r>
-      <w:r>
-        <w:rPr>
-          <w:lang w:val="en-US"/>
-        </w:rPr>
-        <w:t xml:space="preserve">, and they need that after the tournament to check. If they do not make a copy a devious </w:t>
+        <w:t>At this point interested players can do something. They can make a copy of the .</w:t>
+      </w:r>
+      <w:proofErr w:type="spellStart"/>
+      <w:r>
+        <w:rPr>
+          <w:lang w:val="en-US"/>
+        </w:rPr>
+        <w:t>sqd</w:t>
+      </w:r>
+      <w:proofErr w:type="spellEnd"/>
+      <w:r>
+        <w:rPr>
+          <w:lang w:val="en-US"/>
+        </w:rPr>
+        <w:t xml:space="preserve"> file as published. There is not a lot they can do with the file now, but the file contains a signature of all session keys</w:t>
+      </w:r>
+      <w:r>
+        <w:rPr>
+          <w:lang w:val="en-US"/>
+        </w:rPr>
+        <w:t xml:space="preserve">, and they need that after the tournament to check. If </w:t>
+      </w:r>
+      <w:r>
+        <w:rPr>
+          <w:lang w:val="en-US"/>
+        </w:rPr>
+        <w:t>nobody makes</w:t>
+      </w:r>
+      <w:r>
+        <w:rPr>
+          <w:lang w:val="en-US"/>
+        </w:rPr>
+        <w:t xml:space="preserve"> a copy a devious </w:t>
       </w:r>
       <w:r>
         <w:rPr>
@@ -920,7 +1132,21 @@
         <w:rPr>
           <w:lang w:val="en-US"/>
         </w:rPr>
-        <w:t xml:space="preserve"> could change the keys and repost the .sqd file with a new signature.</w:t>
+        <w:t xml:space="preserve"> could change the keys and repost the .</w:t>
+      </w:r>
+      <w:proofErr w:type="spellStart"/>
+      <w:r>
+        <w:rPr>
+          <w:lang w:val="en-US"/>
+        </w:rPr>
+        <w:t>sqd</w:t>
+      </w:r>
+      <w:proofErr w:type="spellEnd"/>
+      <w:r>
+        <w:rPr>
+          <w:lang w:val="en-US"/>
+        </w:rPr>
+        <w:t xml:space="preserve"> file with a new signature.</w:t>
       </w:r>
     </w:p>
     <w:p>
@@ -1430,7 +1656,13 @@
         <w:rPr>
           <w:lang w:val="en-US"/>
         </w:rPr>
-        <w:t>However h</w:t>
+        <w:t>However,</w:t>
+      </w:r>
+      <w:r>
+        <w:rPr>
+          <w:lang w:val="en-US"/>
+        </w:rPr>
+        <w:t xml:space="preserve"> h</w:t>
       </w:r>
       <w:r>
         <w:rPr>
@@ -1566,13 +1798,53 @@
         <w:rPr>
           <w:lang w:val="en-US"/>
         </w:rPr>
-        <w:t xml:space="preserve"> now publishes both the updated .sqd file and the .sqk file. </w:t>
-      </w:r>
-      <w:r>
-        <w:rPr>
-          <w:lang w:val="en-US"/>
-        </w:rPr>
-        <w:t xml:space="preserve">He also states if he has used reserve sets and which. </w:t>
+        <w:t xml:space="preserve"> now publishes both the updated .</w:t>
+      </w:r>
+      <w:proofErr w:type="spellStart"/>
+      <w:r>
+        <w:rPr>
+          <w:lang w:val="en-US"/>
+        </w:rPr>
+        <w:t>sqd</w:t>
+      </w:r>
+      <w:proofErr w:type="spellEnd"/>
+      <w:r>
+        <w:rPr>
+          <w:lang w:val="en-US"/>
+        </w:rPr>
+        <w:t xml:space="preserve"> file and the .</w:t>
+      </w:r>
+      <w:proofErr w:type="spellStart"/>
+      <w:r>
+        <w:rPr>
+          <w:lang w:val="en-US"/>
+        </w:rPr>
+        <w:t>sqk</w:t>
+      </w:r>
+      <w:proofErr w:type="spellEnd"/>
+      <w:r>
+        <w:rPr>
+          <w:lang w:val="en-US"/>
+        </w:rPr>
+        <w:t xml:space="preserve"> file. </w:t>
+      </w:r>
+      <w:r>
+        <w:rPr>
+          <w:lang w:val="en-US"/>
+        </w:rPr>
+        <w:t xml:space="preserve">He also states if he has used reserve sets and </w:t>
+      </w:r>
+      <w:r>
+        <w:rPr>
+          <w:lang w:val="en-US"/>
+        </w:rPr>
+        <w:t>which (and why)</w:t>
+      </w:r>
+      <w:r>
+        <w:rPr>
+          <w:lang w:val="en-US"/>
+        </w:rPr>
+        <w:t xml:space="preserve">. </w:t>
       </w:r>
       <w:r>
         <w:rPr>
@@ -1682,20 +1954,80 @@
         <w:rPr>
           <w:lang w:val="en-US"/>
         </w:rPr>
-        <w:t>Connection to BigDeal</w:t>
-      </w:r>
-    </w:p>
-    <w:p>
-      <w:pPr>
-        <w:rPr>
-          <w:lang w:val="en-US"/>
-        </w:rPr>
-      </w:pPr>
-      <w:r>
-        <w:rPr>
-          <w:lang w:val="en-US"/>
-        </w:rPr>
-        <w:t>This software uses the bigdealx version of BigDeal. Normally the ReadMe states that you should not. Given that I claim I know what I am doing I still use it.</w:t>
+        <w:t xml:space="preserve">Connection to </w:t>
+      </w:r>
+      <w:proofErr w:type="spellStart"/>
+      <w:r>
+        <w:rPr>
+          <w:lang w:val="en-US"/>
+        </w:rPr>
+        <w:t>BigDeal</w:t>
+      </w:r>
+      <w:proofErr w:type="spellEnd"/>
+    </w:p>
+    <w:p>
+      <w:pPr>
+        <w:rPr>
+          <w:lang w:val="en-US"/>
+        </w:rPr>
+      </w:pPr>
+      <w:r>
+        <w:rPr>
+          <w:lang w:val="en-US"/>
+        </w:rPr>
+        <w:t xml:space="preserve">This software uses the </w:t>
+      </w:r>
+      <w:proofErr w:type="spellStart"/>
+      <w:r>
+        <w:rPr>
+          <w:lang w:val="en-US"/>
+        </w:rPr>
+        <w:t>bigdealx</w:t>
+      </w:r>
+      <w:proofErr w:type="spellEnd"/>
+      <w:r>
+        <w:rPr>
+          <w:lang w:val="en-US"/>
+        </w:rPr>
+        <w:t xml:space="preserve"> version of </w:t>
+      </w:r>
+      <w:proofErr w:type="spellStart"/>
+      <w:r>
+        <w:rPr>
+          <w:lang w:val="en-US"/>
+        </w:rPr>
+        <w:t>BigDeal</w:t>
+      </w:r>
+      <w:proofErr w:type="spellEnd"/>
+      <w:r>
+        <w:rPr>
+          <w:lang w:val="en-US"/>
+        </w:rPr>
+        <w:t xml:space="preserve">. Normally the ReadMe </w:t>
+      </w:r>
+      <w:r>
+        <w:rPr>
+          <w:lang w:val="en-US"/>
+        </w:rPr>
+        <w:t xml:space="preserve">file </w:t>
+      </w:r>
+      <w:r>
+        <w:rPr>
+          <w:lang w:val="en-US"/>
+        </w:rPr>
+        <w:t>states that you should not</w:t>
+      </w:r>
+      <w:r>
+        <w:rPr>
+          <w:lang w:val="en-US"/>
+        </w:rPr>
+        <w:t xml:space="preserve"> do this</w:t>
+      </w:r>
+      <w:r>
+        <w:rPr>
+          <w:lang w:val="en-US"/>
+        </w:rPr>
+        <w:t>. Given that I claim I know what I am doing I still use it.</w:t>
       </w:r>
     </w:p>
     <w:p>
@@ -1734,11 +2066,31 @@
           <w:lang w:val="en-US"/>
         </w:rPr>
       </w:pPr>
-      <w:r>
-        <w:rPr>
-          <w:lang w:val="en-US"/>
-        </w:rPr>
-        <w:t xml:space="preserve">BigDeal used a 160 bit hash of an owner string as extra entropy. Because now the </w:t>
+      <w:proofErr w:type="spellStart"/>
+      <w:r>
+        <w:rPr>
+          <w:lang w:val="en-US"/>
+        </w:rPr>
+        <w:t>BigDeal</w:t>
+      </w:r>
+      <w:proofErr w:type="spellEnd"/>
+      <w:r>
+        <w:rPr>
+          <w:lang w:val="en-US"/>
+        </w:rPr>
+        <w:t xml:space="preserve"> used a </w:t>
+      </w:r>
+      <w:r>
+        <w:rPr>
+          <w:lang w:val="en-US"/>
+        </w:rPr>
+        <w:t>160-bit</w:t>
+      </w:r>
+      <w:r>
+        <w:rPr>
+          <w:lang w:val="en-US"/>
+        </w:rPr>
+        <w:t xml:space="preserve"> hash of an owner string as extra entropy. Because now the </w:t>
       </w:r>
       <w:r>
         <w:rPr>
@@ -1750,7 +2102,43 @@
         <w:rPr>
           <w:lang w:val="en-US"/>
         </w:rPr>
-        <w:t xml:space="preserve"> and the suspicious player have to use exactly the same starting value I cannot use this owner string.</w:t>
+        <w:t xml:space="preserve"> and the suspicious player </w:t>
+      </w:r>
+      <w:r>
+        <w:rPr>
+          <w:lang w:val="en-US"/>
+        </w:rPr>
+        <w:t>must</w:t>
+      </w:r>
+      <w:r>
+        <w:rPr>
+          <w:lang w:val="en-US"/>
+        </w:rPr>
+        <w:t xml:space="preserve"> use </w:t>
+      </w:r>
+      <w:r>
+        <w:rPr>
+          <w:lang w:val="en-US"/>
+        </w:rPr>
+        <w:t>the same</w:t>
+      </w:r>
+      <w:r>
+        <w:rPr>
+          <w:lang w:val="en-US"/>
+        </w:rPr>
+        <w:t xml:space="preserve"> starting </w:t>
+      </w:r>
+      <w:r>
+        <w:rPr>
+          <w:lang w:val="en-US"/>
+        </w:rPr>
+        <w:t>value,</w:t>
+      </w:r>
+      <w:r>
+        <w:rPr>
+          <w:lang w:val="en-US"/>
+        </w:rPr>
+        <w:t xml:space="preserve"> I cannot use this owner string.</w:t>
       </w:r>
     </w:p>
     <w:p>
@@ -1768,7 +2156,21 @@
         <w:rPr>
           <w:lang w:val="en-US"/>
         </w:rPr>
-        <w:t xml:space="preserve">Normally using dangerous flags to BigDealx causes it to scream and convince you not </w:t>
+        <w:t xml:space="preserve">Normally using dangerous flags to </w:t>
+      </w:r>
+      <w:proofErr w:type="spellStart"/>
+      <w:r>
+        <w:rPr>
+          <w:lang w:val="en-US"/>
+        </w:rPr>
+        <w:t>BigDealx</w:t>
+      </w:r>
+      <w:proofErr w:type="spellEnd"/>
+      <w:r>
+        <w:rPr>
+          <w:lang w:val="en-US"/>
+        </w:rPr>
+        <w:t xml:space="preserve"> causes it to scream and convince you not </w:t>
       </w:r>
       <w:r>
         <w:rPr>
@@ -1798,7 +2200,21 @@
         <w:rPr>
           <w:lang w:val="en-US"/>
         </w:rPr>
-        <w:t xml:space="preserve">Normally BigDeal in the x version complains very loudly of regenerating sets of hands. With this software regenerating sets of hands </w:t>
+        <w:t xml:space="preserve">Normally </w:t>
+      </w:r>
+      <w:proofErr w:type="spellStart"/>
+      <w:r>
+        <w:rPr>
+          <w:lang w:val="en-US"/>
+        </w:rPr>
+        <w:t>BigDeal</w:t>
+      </w:r>
+      <w:proofErr w:type="spellEnd"/>
+      <w:r>
+        <w:rPr>
+          <w:lang w:val="en-US"/>
+        </w:rPr>
+        <w:t xml:space="preserve"> in the x version complains very loudly of regenerating sets of hands. With this software regenerating sets of hands </w:t>
       </w:r>
       <w:r>
         <w:rPr>
@@ -1810,7 +2226,31 @@
         <w:rPr>
           <w:lang w:val="en-US"/>
         </w:rPr>
-        <w:t xml:space="preserve"> happen easily if you just lost your session 3 of phase 2. Now we do not.</w:t>
+        <w:t xml:space="preserve"> happen easily if you just lost your session 3 of phase 2</w:t>
+      </w:r>
+      <w:r>
+        <w:rPr>
+          <w:lang w:val="en-US"/>
+        </w:rPr>
+        <w:t xml:space="preserve"> and have to remake it</w:t>
+      </w:r>
+      <w:r>
+        <w:rPr>
+          <w:lang w:val="en-US"/>
+        </w:rPr>
+        <w:t>. Now we do not</w:t>
+      </w:r>
+      <w:r>
+        <w:rPr>
+          <w:lang w:val="en-US"/>
+        </w:rPr>
+        <w:t xml:space="preserve"> complain</w:t>
+      </w:r>
+      <w:r>
+        <w:rPr>
+          <w:lang w:val="en-US"/>
+        </w:rPr>
+        <w:t>.</w:t>
       </w:r>
     </w:p>
     <w:p>
@@ -1841,7 +2281,31 @@
         <w:rPr>
           <w:lang w:val="en-US"/>
         </w:rPr>
-        <w:t xml:space="preserve">. This string is the first half of the session key(about 175 bits for a 160 bit hash). The other half of the session key, and the </w:t>
+        <w:t xml:space="preserve">. This string is the first half of the session </w:t>
+      </w:r>
+      <w:r>
+        <w:rPr>
+          <w:lang w:val="en-US"/>
+        </w:rPr>
+        <w:t>key (</w:t>
+      </w:r>
+      <w:r>
+        <w:rPr>
+          <w:lang w:val="en-US"/>
+        </w:rPr>
+        <w:t xml:space="preserve">about 175 bits for a </w:t>
+      </w:r>
+      <w:r>
+        <w:rPr>
+          <w:lang w:val="en-US"/>
+        </w:rPr>
+        <w:t>160-bit</w:t>
+      </w:r>
+      <w:r>
+        <w:rPr>
+          <w:lang w:val="en-US"/>
+        </w:rPr>
+        <w:t xml:space="preserve"> hash). The other half of the session key, and the </w:t>
       </w:r>
       <w:r>
         <w:rPr>
@@ -1878,7 +2342,35 @@
         <w:rPr>
           <w:lang w:val="en-US"/>
         </w:rPr>
-        <w:t>So, pointing you to the BigDeal online info, the hands in BigDealx with -W string are now generated by running the following three things through a RIPEMD-160 hash:</w:t>
+        <w:t xml:space="preserve">So, pointing you to the </w:t>
+      </w:r>
+      <w:proofErr w:type="spellStart"/>
+      <w:r>
+        <w:rPr>
+          <w:lang w:val="en-US"/>
+        </w:rPr>
+        <w:t>BigDeal</w:t>
+      </w:r>
+      <w:proofErr w:type="spellEnd"/>
+      <w:r>
+        <w:rPr>
+          <w:lang w:val="en-US"/>
+        </w:rPr>
+        <w:t xml:space="preserve"> online info, the hands in </w:t>
+      </w:r>
+      <w:proofErr w:type="spellStart"/>
+      <w:r>
+        <w:rPr>
+          <w:lang w:val="en-US"/>
+        </w:rPr>
+        <w:t>BigDealx</w:t>
+      </w:r>
+      <w:proofErr w:type="spellEnd"/>
+      <w:r>
+        <w:rPr>
+          <w:lang w:val="en-US"/>
+        </w:rPr>
+        <w:t xml:space="preserve"> with -W string are now generated by running the following three things through a RIPEMD-160 hash:</w:t>
       </w:r>
     </w:p>
     <w:p>
@@ -1896,7 +2388,19 @@
         <w:rPr>
           <w:lang w:val="en-US"/>
         </w:rPr>
-        <w:t>The 160 bit hash of the first half of the session key</w:t>
+        <w:t xml:space="preserve">The </w:t>
+      </w:r>
+      <w:r>
+        <w:rPr>
+          <w:lang w:val="en-US"/>
+        </w:rPr>
+        <w:t>160-bit</w:t>
+      </w:r>
+      <w:r>
+        <w:rPr>
+          <w:lang w:val="en-US"/>
+        </w:rPr>
+        <w:t xml:space="preserve"> hash of the first half of the session key</w:t>
       </w:r>
     </w:p>
     <w:p>
@@ -1914,7 +2418,19 @@
         <w:rPr>
           <w:lang w:val="en-US"/>
         </w:rPr>
-        <w:t>The 160 bit hash of the second half, plus the rest</w:t>
+        <w:t xml:space="preserve">The </w:t>
+      </w:r>
+      <w:r>
+        <w:rPr>
+          <w:lang w:val="en-US"/>
+        </w:rPr>
+        <w:t>160-bit</w:t>
+      </w:r>
+      <w:r>
+        <w:rPr>
+          <w:lang w:val="en-US"/>
+        </w:rPr>
+        <w:t xml:space="preserve"> hash of the second half, plus the rest</w:t>
       </w:r>
     </w:p>
     <w:p>
@@ -1945,7 +2461,21 @@
         <w:rPr>
           <w:lang w:val="en-US"/>
         </w:rPr>
-        <w:t>After that all other normal BigDeal things happen.</w:t>
+        <w:t xml:space="preserve">After that all other normal </w:t>
+      </w:r>
+      <w:proofErr w:type="spellStart"/>
+      <w:r>
+        <w:rPr>
+          <w:lang w:val="en-US"/>
+        </w:rPr>
+        <w:t>BigDeal</w:t>
+      </w:r>
+      <w:proofErr w:type="spellEnd"/>
+      <w:r>
+        <w:rPr>
+          <w:lang w:val="en-US"/>
+        </w:rPr>
+        <w:t xml:space="preserve"> things happen.</w:t>
       </w:r>
     </w:p>
     <w:p>
@@ -1986,6 +2516,7 @@
           <w:lang w:val="en-US"/>
         </w:rPr>
       </w:pPr>
+      <w:proofErr w:type="spellStart"/>
       <w:r>
         <w:rPr>
           <w:rFonts w:cstheme="minorHAnsi"/>
@@ -1995,6 +2526,7 @@
         </w:rPr>
         <w:t>Test.sqd</w:t>
       </w:r>
+      <w:proofErr w:type="spellEnd"/>
     </w:p>
     <w:p>
       <w:pPr>
@@ -2091,6 +2623,7 @@
           <w:lang w:val="en-US"/>
         </w:rPr>
       </w:pPr>
+      <w:proofErr w:type="spellStart"/>
       <w:r>
         <w:rPr>
           <w:rFonts w:cstheme="minorHAnsi"/>
@@ -2109,6 +2642,7 @@
         </w:rPr>
         <w:t>k</w:t>
       </w:r>
+      <w:proofErr w:type="spellEnd"/>
     </w:p>
     <w:p>
       <w:pPr>
@@ -2543,13 +3077,27 @@
           <w:rFonts w:cstheme="minorHAnsi"/>
           <w:lang w:val="en-US"/>
         </w:rPr>
-        <w:t xml:space="preserve">For the keyhash I use the SHA-256 function. The annoying detail you </w:t>
+        <w:t xml:space="preserve">For the </w:t>
       </w:r>
       <w:r>
         <w:rPr>
           <w:rFonts w:cstheme="minorHAnsi"/>
           <w:lang w:val="en-US"/>
         </w:rPr>
+        <w:t>key hash</w:t>
+      </w:r>
+      <w:r>
+        <w:rPr>
+          <w:rFonts w:cstheme="minorHAnsi"/>
+          <w:lang w:val="en-US"/>
+        </w:rPr>
+        <w:t xml:space="preserve"> I use the SHA-256 function. The annoying detail you </w:t>
+      </w:r>
+      <w:r>
+        <w:rPr>
+          <w:rFonts w:cstheme="minorHAnsi"/>
+          <w:lang w:val="en-US"/>
+        </w:rPr>
         <w:t>must</w:t>
       </w:r>
       <w:r>
@@ -2557,7 +3105,21 @@
           <w:rFonts w:cstheme="minorHAnsi"/>
           <w:lang w:val="en-US"/>
         </w:rPr>
-        <w:t xml:space="preserve"> figure out is the line termination. On Unix type systems line termination is \n or NL, while on DOS like systems it is \r\n or CRLF. Normally you could not care less, but for this keyhash it is important you do it </w:t>
+        <w:t xml:space="preserve"> figure out is the line termination. On Unix type systems line termination is \n or NL, while on DOS like systems it is \r\n or CRLF. Normally you could not care less, but for this </w:t>
+      </w:r>
+      <w:r>
+        <w:rPr>
+          <w:rFonts w:cstheme="minorHAnsi"/>
+          <w:lang w:val="en-US"/>
+        </w:rPr>
+        <w:t>key hash</w:t>
+      </w:r>
+      <w:r>
+        <w:rPr>
+          <w:rFonts w:cstheme="minorHAnsi"/>
+          <w:lang w:val="en-US"/>
+        </w:rPr>
+        <w:t xml:space="preserve"> it is important you do it </w:t>
       </w:r>
       <w:r>
         <w:rPr>
@@ -2652,11 +3214,19 @@
         </w:rPr>
         <w:t xml:space="preserve"> </w:t>
       </w:r>
-      <w:r>
-        <w:rPr>
-          <w:lang w:val="en-US"/>
-        </w:rPr>
-        <w:t xml:space="preserve">perl </w:t>
+      <w:proofErr w:type="spellStart"/>
+      <w:r>
+        <w:rPr>
+          <w:lang w:val="en-US"/>
+        </w:rPr>
+        <w:t>perl</w:t>
+      </w:r>
+      <w:proofErr w:type="spellEnd"/>
+      <w:r>
+        <w:rPr>
+          <w:lang w:val="en-US"/>
+        </w:rPr>
+        <w:t xml:space="preserve"> </w:t>
       </w:r>
       <w:r>
         <w:rPr>
@@ -2670,17 +3240,25 @@
         </w:rPr>
         <w:t>::</w:t>
       </w:r>
+      <w:proofErr w:type="spellStart"/>
       <w:r>
         <w:rPr>
           <w:lang w:val="en-US"/>
         </w:rPr>
         <w:t>random_string_from</w:t>
       </w:r>
+      <w:proofErr w:type="spellEnd"/>
       <w:r>
         <w:rPr>
           <w:lang w:val="en-US"/>
         </w:rPr>
         <w:t xml:space="preserve"> function which is supposed to use the OS secure random generator</w:t>
+      </w:r>
+      <w:r>
+        <w:rPr>
+          <w:lang w:val="en-US"/>
+        </w:rPr>
+        <w:t>.</w:t>
       </w:r>
     </w:p>
     <w:p>
@@ -2735,6 +3313,12 @@
           <w:lang w:val="en-US"/>
         </w:rPr>
         <w:t>57 bits</w:t>
+      </w:r>
+      <w:r>
+        <w:rPr>
+          <w:lang w:val="en-US"/>
+        </w:rPr>
+        <w:t>.</w:t>
       </w:r>
     </w:p>
   </w:endnote>

</xml_diff>

<commit_message>
Upgraded Squaredeal to 2.1
- Add combining of output files, for example with 1-7,8-14,15-21
- Allow above to be written as 3x7
- General cleanup
</commit_message>
<xml_diff>
--- a/Documentation/SquareDeal.docx
+++ b/Documentation/SquareDeal.docx
@@ -9,19 +9,11 @@
           <w:lang w:val="en-US"/>
         </w:rPr>
       </w:pPr>
-      <w:proofErr w:type="spellStart"/>
-      <w:r>
-        <w:rPr>
-          <w:lang w:val="en-US"/>
-        </w:rPr>
-        <w:t>SquareDeal</w:t>
-      </w:r>
-      <w:proofErr w:type="spellEnd"/>
-      <w:r>
-        <w:rPr>
-          <w:lang w:val="en-US"/>
-        </w:rPr>
-        <w:t>: Tournament Hand Management Software</w:t>
+      <w:r>
+        <w:rPr>
+          <w:lang w:val="en-US"/>
+        </w:rPr>
+        <w:t>SquareDeal: Tournament Hand Management Software</w:t>
       </w:r>
     </w:p>
     <w:p>
@@ -51,33 +43,11 @@
           <w:lang w:val="en-US"/>
         </w:rPr>
       </w:pPr>
-      <w:proofErr w:type="spellStart"/>
-      <w:r>
-        <w:rPr>
-          <w:lang w:val="en-US"/>
-        </w:rPr>
-        <w:t>SquareDeal</w:t>
-      </w:r>
-      <w:proofErr w:type="spellEnd"/>
-      <w:r>
-        <w:rPr>
-          <w:lang w:val="en-US"/>
-        </w:rPr>
-        <w:t xml:space="preserve"> is a piece of software for people that make sets of bridge hands for tournaments. It uses the well-known program </w:t>
-      </w:r>
-      <w:proofErr w:type="spellStart"/>
-      <w:r>
-        <w:rPr>
-          <w:lang w:val="en-US"/>
-        </w:rPr>
-        <w:t>BigDeal</w:t>
-      </w:r>
-      <w:proofErr w:type="spellEnd"/>
-      <w:r>
-        <w:rPr>
-          <w:lang w:val="en-US"/>
-        </w:rPr>
-        <w:t xml:space="preserve"> for actual dealing, but adds two things:</w:t>
+      <w:r>
+        <w:rPr>
+          <w:lang w:val="en-US"/>
+        </w:rPr>
+        <w:t>SquareDeal is a piece of software for people that make sets of bridge hands for tournaments. It uses the well-known program BigDeal for actual dealing, but adds two things:</w:t>
       </w:r>
     </w:p>
     <w:p>
@@ -138,16 +108,20 @@
         <w:rPr>
           <w:lang w:val="en-US"/>
         </w:rPr>
-        <w:t xml:space="preserve">Using </w:t>
-      </w:r>
-      <w:proofErr w:type="spellStart"/>
-      <w:r>
-        <w:rPr>
-          <w:lang w:val="en-US"/>
-        </w:rPr>
-        <w:t>SquareDeal</w:t>
-      </w:r>
-      <w:proofErr w:type="spellEnd"/>
+        <w:t xml:space="preserve">Using SquareDeal </w:t>
+      </w:r>
+      <w:r>
+        <w:rPr>
+          <w:lang w:val="en-US"/>
+        </w:rPr>
+        <w:t xml:space="preserve">a specific procedure is needed, with various phases, by organizer and participants. There is no actual need for participants to do anything, but if they want to check the hands after the </w:t>
+      </w:r>
+      <w:r>
+        <w:rPr>
+          <w:lang w:val="en-US"/>
+        </w:rPr>
+        <w:t>tournament,</w:t>
+      </w:r>
       <w:r>
         <w:rPr>
           <w:lang w:val="en-US"/>
@@ -158,13 +132,99 @@
         <w:rPr>
           <w:lang w:val="en-US"/>
         </w:rPr>
-        <w:t xml:space="preserve">a specific procedure is needed, with various phases, by organizer and participants. There is no actual need for participants to do anything, but if they want to check the hands after the </w:t>
-      </w:r>
-      <w:r>
-        <w:rPr>
-          <w:lang w:val="en-US"/>
-        </w:rPr>
-        <w:t>tournament,</w:t>
+        <w:t>at least some of them</w:t>
+      </w:r>
+      <w:r>
+        <w:rPr>
+          <w:lang w:val="en-US"/>
+        </w:rPr>
+        <w:t xml:space="preserve"> need to do something even before the tournament.</w:t>
+      </w:r>
+      <w:r>
+        <w:rPr>
+          <w:lang w:val="en-US"/>
+        </w:rPr>
+        <w:t xml:space="preserve"> If you only want to use SquareDeal for</w:t>
+      </w:r>
+      <w:r>
+        <w:rPr>
+          <w:lang w:val="en-US"/>
+        </w:rPr>
+        <w:t xml:space="preserve"> the first of the objectives you can ignore</w:t>
+      </w:r>
+      <w:r>
+        <w:rPr>
+          <w:lang w:val="en-US"/>
+        </w:rPr>
+        <w:t xml:space="preserve"> all the timing and publishing stuff.</w:t>
+      </w:r>
+    </w:p>
+    <w:p>
+      <w:pPr>
+        <w:rPr>
+          <w:lang w:val="en-US"/>
+        </w:rPr>
+      </w:pPr>
+      <w:r>
+        <w:rPr>
+          <w:lang w:val="en-US"/>
+        </w:rPr>
+        <w:t>I will describe the phases and in each phase I describe some parts of the software and/or procedures relevant at that phase. The phases follow each other in time, so will describe them after the heading T0, T1, etc.</w:t>
+      </w:r>
+    </w:p>
+    <w:p>
+      <w:pPr>
+        <w:rPr>
+          <w:lang w:val="en-US"/>
+        </w:rPr>
+      </w:pPr>
+      <w:r>
+        <w:rPr>
+          <w:lang w:val="en-US"/>
+        </w:rPr>
+        <w:t xml:space="preserve">This document will be released </w:t>
+      </w:r>
+      <w:r>
+        <w:rPr>
+          <w:lang w:val="en-US"/>
+        </w:rPr>
+        <w:t>together with the software</w:t>
+      </w:r>
+      <w:r>
+        <w:rPr>
+          <w:lang w:val="en-US"/>
+        </w:rPr>
+        <w:t xml:space="preserve">. The software is written in </w:t>
+      </w:r>
+      <w:r>
+        <w:rPr>
+          <w:lang w:val="en-US"/>
+        </w:rPr>
+        <w:t>Perl (</w:t>
+      </w:r>
+      <w:r>
+        <w:rPr>
+          <w:lang w:val="en-US"/>
+        </w:rPr>
+        <w:t xml:space="preserve">about </w:t>
+      </w:r>
+      <w:r>
+        <w:rPr>
+          <w:lang w:val="en-US"/>
+        </w:rPr>
+        <w:t>8</w:t>
+      </w:r>
+      <w:r>
+        <w:rPr>
+          <w:lang w:val="en-US"/>
+        </w:rPr>
+        <w:t>00 lines</w:t>
+      </w:r>
+      <w:r>
+        <w:rPr>
+          <w:lang w:val="en-US"/>
+        </w:rPr>
+        <w:t>) and</w:t>
       </w:r>
       <w:r>
         <w:rPr>
@@ -176,131 +236,37 @@
         <w:rPr>
           <w:lang w:val="en-US"/>
         </w:rPr>
-        <w:t>at least some of them</w:t>
-      </w:r>
-      <w:r>
-        <w:rPr>
-          <w:lang w:val="en-US"/>
-        </w:rPr>
-        <w:t xml:space="preserve"> need to do something even before the tournament.</w:t>
-      </w:r>
-    </w:p>
-    <w:p>
-      <w:pPr>
-        <w:rPr>
-          <w:lang w:val="en-US"/>
-        </w:rPr>
-      </w:pPr>
-      <w:r>
-        <w:rPr>
-          <w:lang w:val="en-US"/>
-        </w:rPr>
-        <w:t>I will describe the phases and in each phase I describe some parts of the software and/or procedures relevant at that phase. The phases follow each other in time, so will describe them after the heading T0, T1, etc.</w:t>
-      </w:r>
-    </w:p>
-    <w:p>
-      <w:pPr>
-        <w:rPr>
-          <w:lang w:val="en-US"/>
-        </w:rPr>
-      </w:pPr>
-      <w:r>
-        <w:rPr>
-          <w:lang w:val="en-US"/>
-        </w:rPr>
-        <w:t xml:space="preserve">This document will be released </w:t>
-      </w:r>
-      <w:r>
-        <w:rPr>
-          <w:lang w:val="en-US"/>
-        </w:rPr>
-        <w:t>together with the software</w:t>
-      </w:r>
-      <w:r>
-        <w:rPr>
-          <w:lang w:val="en-US"/>
-        </w:rPr>
-        <w:t xml:space="preserve">. The software is written in </w:t>
-      </w:r>
-      <w:r>
-        <w:rPr>
-          <w:lang w:val="en-US"/>
-        </w:rPr>
-        <w:t>Perl (</w:t>
-      </w:r>
-      <w:r>
-        <w:rPr>
-          <w:lang w:val="en-US"/>
-        </w:rPr>
-        <w:t xml:space="preserve">about </w:t>
-      </w:r>
-      <w:r>
-        <w:rPr>
-          <w:lang w:val="en-US"/>
-        </w:rPr>
-        <w:t>5</w:t>
-      </w:r>
-      <w:r>
-        <w:rPr>
-          <w:lang w:val="en-US"/>
-        </w:rPr>
-        <w:t>00 lines</w:t>
-      </w:r>
-      <w:r>
-        <w:rPr>
-          <w:lang w:val="en-US"/>
-        </w:rPr>
-        <w:t>) and</w:t>
-      </w:r>
-      <w:r>
-        <w:rPr>
-          <w:lang w:val="en-US"/>
-        </w:rPr>
-        <w:t xml:space="preserve"> will be released both as source and as a precompiled Windows binary.</w:t>
-      </w:r>
-      <w:r>
-        <w:rPr>
-          <w:lang w:val="en-US"/>
-        </w:rPr>
-        <w:t xml:space="preserve"> It uses a modified </w:t>
-      </w:r>
-      <w:proofErr w:type="spellStart"/>
-      <w:r>
-        <w:rPr>
-          <w:lang w:val="en-US"/>
-        </w:rPr>
-        <w:t>bigdealx</w:t>
-      </w:r>
-      <w:proofErr w:type="spellEnd"/>
-      <w:r>
-        <w:rPr>
-          <w:lang w:val="en-US"/>
-        </w:rPr>
-        <w:t xml:space="preserve">, called </w:t>
-      </w:r>
-      <w:r>
-        <w:rPr>
-          <w:lang w:val="en-US"/>
-        </w:rPr>
-        <w:t>2.0.</w:t>
-      </w:r>
-      <w:r>
-        <w:rPr>
-          <w:lang w:val="en-US"/>
-        </w:rPr>
-        <w:t xml:space="preserve"> </w:t>
-      </w:r>
-      <w:r>
-        <w:rPr>
-          <w:lang w:val="en-US"/>
-        </w:rPr>
-        <w:t>I</w:t>
-      </w:r>
-      <w:r>
-        <w:rPr>
-          <w:lang w:val="en-US"/>
-        </w:rPr>
-        <w:t>n any case the dealing part is the same as the old 1.2 version. No player should be able to figure out from the hands alone that this set of software is used.</w:t>
+        <w:t>is</w:t>
+      </w:r>
+      <w:r>
+        <w:rPr>
+          <w:lang w:val="en-US"/>
+        </w:rPr>
+        <w:t xml:space="preserve"> released both as source and as a precompiled Windows binary.</w:t>
+      </w:r>
+      <w:r>
+        <w:rPr>
+          <w:lang w:val="en-US"/>
+        </w:rPr>
+        <w:t xml:space="preserve"> It uses a modified bigdealx, called </w:t>
+      </w:r>
+      <w:r>
+        <w:rPr>
+          <w:lang w:val="en-US"/>
+        </w:rPr>
+        <w:t>2.0</w:t>
+      </w:r>
+      <w:r>
+        <w:rPr>
+          <w:lang w:val="en-US"/>
+        </w:rPr>
+        <w:t>, but</w:t>
+      </w:r>
+      <w:r>
+        <w:rPr>
+          <w:lang w:val="en-US"/>
+        </w:rPr>
+        <w:t xml:space="preserve"> the dealing part is the same as the old 1.2 version. No player should be able to figure out from the hands alone that this set of software is used.</w:t>
       </w:r>
     </w:p>
     <w:p>
@@ -414,21 +380,7 @@
         <w:rPr>
           <w:lang w:val="en-US"/>
         </w:rPr>
-        <w:t xml:space="preserve">He starts up </w:t>
-      </w:r>
-      <w:proofErr w:type="spellStart"/>
-      <w:r>
-        <w:rPr>
-          <w:lang w:val="en-US"/>
-        </w:rPr>
-        <w:t>SquareDeal</w:t>
-      </w:r>
-      <w:proofErr w:type="spellEnd"/>
-      <w:r>
-        <w:rPr>
-          <w:lang w:val="en-US"/>
-        </w:rPr>
-        <w:t xml:space="preserve"> and tells it a new tournament is coming. He needs to supply a short name, to be used as filename prefix. Let us be original in this document and call it </w:t>
+        <w:t xml:space="preserve">He starts up SquareDeal and tells it a new tournament is coming. He needs to supply a short name, to be used as filename prefix. Let us be original in this document and call it </w:t>
       </w:r>
       <w:r>
         <w:rPr>
@@ -455,7 +407,6 @@
         </w:rPr>
         <w:t xml:space="preserve"> make two files, </w:t>
       </w:r>
-      <w:proofErr w:type="spellStart"/>
       <w:r>
         <w:rPr>
           <w:i/>
@@ -463,14 +414,12 @@
         </w:rPr>
         <w:t>test.sqd</w:t>
       </w:r>
-      <w:proofErr w:type="spellEnd"/>
       <w:r>
         <w:rPr>
           <w:lang w:val="en-US"/>
         </w:rPr>
         <w:t xml:space="preserve">, which contains the description of the tournament and will be published before the tournament and </w:t>
       </w:r>
-      <w:proofErr w:type="spellStart"/>
       <w:r>
         <w:rPr>
           <w:i/>
@@ -478,7 +427,6 @@
         </w:rPr>
         <w:t>test.sqk</w:t>
       </w:r>
-      <w:proofErr w:type="spellEnd"/>
       <w:r>
         <w:rPr>
           <w:lang w:val="en-US"/>
@@ -581,7 +529,6 @@
         <w:rPr>
           <w:lang w:val="en-US"/>
         </w:rPr>
-        <w:lastRenderedPageBreak/>
         <w:t xml:space="preserve">The tournament name is just a string for </w:t>
       </w:r>
       <w:r>
@@ -671,6 +618,18 @@
         </w:rPr>
         <w:t>The number of boards per session. This can either be a simple number, like 16, or a range, like 17-32. It can also be a list of things, like 1-16,17-32. In the latter case the program will cycle through this list, in this case 1-16 and then 17-32 and then 1-16 again.</w:t>
       </w:r>
+      <w:r>
+        <w:rPr>
+          <w:lang w:val="en-US"/>
+        </w:rPr>
+        <w:t xml:space="preserve"> This can be abbreviated to 2x16</w:t>
+      </w:r>
+      <w:r>
+        <w:rPr>
+          <w:lang w:val="en-US"/>
+        </w:rPr>
+        <w:t>.</w:t>
+      </w:r>
     </w:p>
     <w:p>
       <w:pPr>
@@ -705,21 +664,7 @@
         <w:rPr>
           <w:lang w:val="en-US"/>
         </w:rPr>
-        <w:t xml:space="preserve">. This is identical to the normal one for </w:t>
-      </w:r>
-      <w:proofErr w:type="spellStart"/>
-      <w:r>
-        <w:rPr>
-          <w:lang w:val="en-US"/>
-        </w:rPr>
-        <w:t>BigDeal</w:t>
-      </w:r>
-      <w:proofErr w:type="spellEnd"/>
-      <w:r>
-        <w:rPr>
-          <w:lang w:val="en-US"/>
-        </w:rPr>
-        <w:t xml:space="preserve"> with one exception: any string of # characters will be replaced by at least the same number of digits for the session. </w:t>
+        <w:t xml:space="preserve">. This is identical to the normal one for BigDeal with one exception: any string of # characters will be replaced by at least the same number of digits for the session. </w:t>
       </w:r>
       <w:r>
         <w:rPr>
@@ -731,21 +676,7 @@
         <w:rPr>
           <w:lang w:val="en-US"/>
         </w:rPr>
-        <w:t xml:space="preserve"> suppose the prefix given is </w:t>
-      </w:r>
-      <w:proofErr w:type="spellStart"/>
-      <w:r>
-        <w:rPr>
-          <w:lang w:val="en-US"/>
-        </w:rPr>
-        <w:t>bbrr</w:t>
-      </w:r>
-      <w:proofErr w:type="spellEnd"/>
-      <w:r>
-        <w:rPr>
-          <w:lang w:val="en-US"/>
-        </w:rPr>
-        <w:t>## and we generate session 7, the file prefix will be bbrr07.</w:t>
+        <w:t xml:space="preserve"> suppose the prefix given is bbrr## and we generate session 7, the file prefix will be bbrr07.</w:t>
       </w:r>
       <w:r>
         <w:rPr>
@@ -763,7 +694,25 @@
         <w:rPr>
           <w:lang w:val="en-US"/>
         </w:rPr>
-        <w:t xml:space="preserve"> the program will add them at the end.</w:t>
+        <w:t xml:space="preserve"> the program will add </w:t>
+      </w:r>
+      <w:r>
+        <w:rPr>
+          <w:lang w:val="en-US"/>
+        </w:rPr>
+        <w:t xml:space="preserve">a correct number </w:t>
+      </w:r>
+      <w:r>
+        <w:rPr>
+          <w:lang w:val="en-US"/>
+        </w:rPr>
+        <w:t xml:space="preserve">of </w:t>
+      </w:r>
+      <w:r>
+        <w:rPr>
+          <w:lang w:val="en-US"/>
+        </w:rPr>
+        <w:t>them at the end.</w:t>
       </w:r>
     </w:p>
     <w:p>
@@ -826,6 +775,18 @@
         </w:rPr>
         <w:t xml:space="preserve"> continue where he left off.</w:t>
       </w:r>
+      <w:r>
+        <w:rPr>
+          <w:lang w:val="en-US"/>
+        </w:rPr>
+        <w:t xml:space="preserve"> If he made an error, and thinks he knows what he is doing</w:t>
+      </w:r>
+      <w:r>
+        <w:rPr>
+          <w:lang w:val="en-US"/>
+        </w:rPr>
+        <w:t>, he could edit the SQD text file.</w:t>
+      </w:r>
     </w:p>
     <w:p>
       <w:pPr>
@@ -918,21 +879,7 @@
         <w:rPr>
           <w:lang w:val="en-US"/>
         </w:rPr>
-        <w:t>, and stores it in the .</w:t>
-      </w:r>
-      <w:proofErr w:type="spellStart"/>
-      <w:r>
-        <w:rPr>
-          <w:lang w:val="en-US"/>
-        </w:rPr>
-        <w:t>sqk</w:t>
-      </w:r>
-      <w:proofErr w:type="spellEnd"/>
-      <w:r>
-        <w:rPr>
-          <w:lang w:val="en-US"/>
-        </w:rPr>
-        <w:t xml:space="preserve"> file. A cryptographic secure hash will appear in the description file as a signature to be used for checking later.</w:t>
+        <w:t>, and stores it in the .sqk file. A cryptographic secure hash will appear in the description file as a signature to be used for checking later.</w:t>
       </w:r>
     </w:p>
     <w:p>
@@ -969,44 +916,28 @@
         <w:rPr>
           <w:lang w:val="en-US"/>
         </w:rPr>
-        <w:t xml:space="preserve"> telling him to publish the .</w:t>
-      </w:r>
-      <w:proofErr w:type="spellStart"/>
-      <w:r>
-        <w:rPr>
-          <w:lang w:val="en-US"/>
-        </w:rPr>
-        <w:t>sqd</w:t>
-      </w:r>
-      <w:proofErr w:type="spellEnd"/>
-      <w:r>
-        <w:rPr>
-          <w:lang w:val="en-US"/>
-        </w:rPr>
-        <w:t xml:space="preserve"> file and keep .</w:t>
-      </w:r>
-      <w:proofErr w:type="spellStart"/>
-      <w:r>
-        <w:rPr>
-          <w:lang w:val="en-US"/>
-        </w:rPr>
-        <w:t>sqk</w:t>
-      </w:r>
-      <w:proofErr w:type="spellEnd"/>
-      <w:r>
-        <w:rPr>
-          <w:lang w:val="en-US"/>
-        </w:rPr>
-        <w:t xml:space="preserve"> file very </w:t>
-      </w:r>
-      <w:proofErr w:type="spellStart"/>
-      <w:r>
-        <w:rPr>
-          <w:lang w:val="en-US"/>
-        </w:rPr>
-        <w:t>very</w:t>
-      </w:r>
-      <w:proofErr w:type="spellEnd"/>
+        <w:t xml:space="preserve"> telling him to publish the .sqd file and keep </w:t>
+      </w:r>
+      <w:r>
+        <w:rPr>
+          <w:lang w:val="en-US"/>
+        </w:rPr>
+        <w:t xml:space="preserve">the </w:t>
+      </w:r>
+      <w:r>
+        <w:rPr>
+          <w:lang w:val="en-US"/>
+        </w:rPr>
+        <w:t xml:space="preserve">.sqk file </w:t>
+      </w:r>
+      <w:r>
+        <w:rPr>
+          <w:i/>
+          <w:iCs/>
+          <w:lang w:val="en-US"/>
+        </w:rPr>
+        <w:t>very very</w:t>
+      </w:r>
       <w:r>
         <w:rPr>
           <w:lang w:val="en-US"/>
@@ -1049,16 +980,16 @@
         <w:rPr>
           <w:lang w:val="en-US"/>
         </w:rPr>
-        <w:t xml:space="preserve">Keeping the key file very </w:t>
-      </w:r>
-      <w:proofErr w:type="spellStart"/>
-      <w:r>
-        <w:rPr>
-          <w:lang w:val="en-US"/>
-        </w:rPr>
-        <w:t>very</w:t>
-      </w:r>
-      <w:proofErr w:type="spellEnd"/>
+        <w:t xml:space="preserve">Keeping the key file </w:t>
+      </w:r>
+      <w:r>
+        <w:rPr>
+          <w:i/>
+          <w:iCs/>
+          <w:lang w:val="en-US"/>
+        </w:rPr>
+        <w:t>very very</w:t>
+      </w:r>
       <w:r>
         <w:rPr>
           <w:lang w:val="en-US"/>
@@ -1088,21 +1019,7 @@
         <w:rPr>
           <w:lang w:val="en-US"/>
         </w:rPr>
-        <w:t>At this point interested players can do something. They can make a copy of the .</w:t>
-      </w:r>
-      <w:proofErr w:type="spellStart"/>
-      <w:r>
-        <w:rPr>
-          <w:lang w:val="en-US"/>
-        </w:rPr>
-        <w:t>sqd</w:t>
-      </w:r>
-      <w:proofErr w:type="spellEnd"/>
-      <w:r>
-        <w:rPr>
-          <w:lang w:val="en-US"/>
-        </w:rPr>
-        <w:t xml:space="preserve"> file as published. There is not a lot they can do with the file now, but the file contains a signature of all session keys</w:t>
+        <w:t>At this point interested players can do something. They can make a copy of the .sqd file as published. There is not a lot they can do with the file now, but the file contains a signature of all session keys</w:t>
       </w:r>
       <w:r>
         <w:rPr>
@@ -1132,21 +1049,7 @@
         <w:rPr>
           <w:lang w:val="en-US"/>
         </w:rPr>
-        <w:t xml:space="preserve"> could change the keys and repost the .</w:t>
-      </w:r>
-      <w:proofErr w:type="spellStart"/>
-      <w:r>
-        <w:rPr>
-          <w:lang w:val="en-US"/>
-        </w:rPr>
-        <w:t>sqd</w:t>
-      </w:r>
-      <w:proofErr w:type="spellEnd"/>
-      <w:r>
-        <w:rPr>
-          <w:lang w:val="en-US"/>
-        </w:rPr>
-        <w:t xml:space="preserve"> file with a new signature.</w:t>
+        <w:t xml:space="preserve"> could change the keys and repost the .sqd file with a new signature.</w:t>
       </w:r>
     </w:p>
     <w:p>
@@ -1173,7 +1076,6 @@
         <w:rPr>
           <w:lang w:val="en-US"/>
         </w:rPr>
-        <w:lastRenderedPageBreak/>
         <w:t>At time T2</w:t>
       </w:r>
     </w:p>
@@ -1362,7 +1264,19 @@
         <w:rPr>
           <w:lang w:val="en-US"/>
         </w:rPr>
-        <w:t xml:space="preserve"> to change statistical properties of hands. Even very suspicious players would be satisfied with 40 bits. Picking 6 from 49, say a Lotto type game produces about 24. Combine that with the DJI and you are in a very safe zone.</w:t>
+        <w:t xml:space="preserve"> to change statistical properties of hands. Even </w:t>
+      </w:r>
+      <w:r>
+        <w:rPr>
+          <w:lang w:val="en-US"/>
+        </w:rPr>
+        <w:t>extremely</w:t>
+      </w:r>
+      <w:r>
+        <w:rPr>
+          <w:lang w:val="en-US"/>
+        </w:rPr>
+        <w:t xml:space="preserve"> suspicious players would be satisfied with 40 bits. Picking 6 from 49, say a Lotto type game produces about 24. Combine that with the DJI and you are in a very safe zone.</w:t>
       </w:r>
     </w:p>
     <w:p>
@@ -1595,7 +1509,19 @@
         <w:rPr>
           <w:lang w:val="en-US"/>
         </w:rPr>
-        <w:t xml:space="preserve">it has happened that hand records from session 4 were </w:t>
+        <w:t xml:space="preserve">it has happened </w:t>
+      </w:r>
+      <w:r>
+        <w:rPr>
+          <w:lang w:val="en-US"/>
+        </w:rPr>
+        <w:t xml:space="preserve">for example </w:t>
+      </w:r>
+      <w:r>
+        <w:rPr>
+          <w:lang w:val="en-US"/>
+        </w:rPr>
+        <w:t xml:space="preserve">that hand records from session 4 were </w:t>
       </w:r>
       <w:r>
         <w:rPr>
@@ -1764,6 +1690,121 @@
     </w:p>
     <w:p>
       <w:pPr>
+        <w:rPr>
+          <w:lang w:val="en-US"/>
+        </w:rPr>
+      </w:pPr>
+      <w:r>
+        <w:rPr>
+          <w:lang w:val="en-US"/>
+        </w:rPr>
+        <w:t>When generating hands for the sessions there is an automatic option if the board numbers cycle</w:t>
+      </w:r>
+      <w:r>
+        <w:rPr>
+          <w:lang w:val="en-US"/>
+        </w:rPr>
+        <w:t>. For example, suppose a phase is 7 rounds with board numbers 1-10,11-20,21-30.</w:t>
+      </w:r>
+      <w:r>
+        <w:rPr>
+          <w:lang w:val="en-US"/>
+        </w:rPr>
+        <w:t xml:space="preserve"> Then each file of hands will contain 10 boards. For duplication purposes it could be handy </w:t>
+      </w:r>
+      <w:r>
+        <w:rPr>
+          <w:lang w:val="en-US"/>
+        </w:rPr>
+        <w:t>to have files containing board numbers 1-30. If all sessi</w:t>
+      </w:r>
+      <w:r>
+        <w:rPr>
+          <w:lang w:val="en-US"/>
+        </w:rPr>
+        <w:t>o</w:t>
+      </w:r>
+      <w:r>
+        <w:rPr>
+          <w:lang w:val="en-US"/>
+        </w:rPr>
+        <w:t xml:space="preserve">ns of a phase are made </w:t>
+      </w:r>
+      <w:r>
+        <w:rPr>
+          <w:lang w:val="en-US"/>
+        </w:rPr>
+        <w:t>together (</w:t>
+      </w:r>
+      <w:r>
+        <w:rPr>
+          <w:lang w:val="en-US"/>
+        </w:rPr>
+        <w:t>for example with the * option)</w:t>
+      </w:r>
+      <w:r>
+        <w:rPr>
+          <w:lang w:val="en-US"/>
+        </w:rPr>
+        <w:t xml:space="preserve"> and if the formats you generate are DUP and/or </w:t>
+      </w:r>
+      <w:r>
+        <w:rPr>
+          <w:lang w:val="en-US"/>
+        </w:rPr>
+        <w:t>PBN (</w:t>
+      </w:r>
+      <w:r>
+        <w:rPr>
+          <w:lang w:val="en-US"/>
+        </w:rPr>
+        <w:t>or some more untested ones)</w:t>
+      </w:r>
+      <w:r>
+        <w:rPr>
+          <w:lang w:val="en-US"/>
+        </w:rPr>
+        <w:t xml:space="preserve">, they will be combined automatically. </w:t>
+      </w:r>
+      <w:r>
+        <w:rPr>
+          <w:lang w:val="en-US"/>
+        </w:rPr>
+        <w:t>So,</w:t>
+      </w:r>
+      <w:r>
+        <w:rPr>
+          <w:lang w:val="en-US"/>
+        </w:rPr>
+        <w:t xml:space="preserve"> for example if session</w:t>
+      </w:r>
+      <w:r>
+        <w:rPr>
+          <w:lang w:val="en-US"/>
+        </w:rPr>
+        <w:t>s</w:t>
+      </w:r>
+      <w:r>
+        <w:rPr>
+          <w:lang w:val="en-US"/>
+        </w:rPr>
+        <w:t xml:space="preserve"> 1 to 3 are in files </w:t>
+      </w:r>
+      <w:r>
+        <w:rPr>
+          <w:lang w:val="en-US"/>
+        </w:rPr>
+        <w:t>RR01.pbn, RR02.pbn and RR03.pbn there will automatically appear a file called RR01-03</w:t>
+      </w:r>
+      <w:r>
+        <w:rPr>
+          <w:lang w:val="en-US"/>
+        </w:rPr>
+        <w:t>.pbn containing the first three sessions.</w:t>
+      </w:r>
+    </w:p>
+    <w:p>
+      <w:pPr>
         <w:pStyle w:val="Heading1"/>
         <w:rPr>
           <w:lang w:val="en-US"/>
@@ -1798,35 +1839,7 @@
         <w:rPr>
           <w:lang w:val="en-US"/>
         </w:rPr>
-        <w:t xml:space="preserve"> now publishes both the updated .</w:t>
-      </w:r>
-      <w:proofErr w:type="spellStart"/>
-      <w:r>
-        <w:rPr>
-          <w:lang w:val="en-US"/>
-        </w:rPr>
-        <w:t>sqd</w:t>
-      </w:r>
-      <w:proofErr w:type="spellEnd"/>
-      <w:r>
-        <w:rPr>
-          <w:lang w:val="en-US"/>
-        </w:rPr>
-        <w:t xml:space="preserve"> file and the .</w:t>
-      </w:r>
-      <w:proofErr w:type="spellStart"/>
-      <w:r>
-        <w:rPr>
-          <w:lang w:val="en-US"/>
-        </w:rPr>
-        <w:t>sqk</w:t>
-      </w:r>
-      <w:proofErr w:type="spellEnd"/>
-      <w:r>
-        <w:rPr>
-          <w:lang w:val="en-US"/>
-        </w:rPr>
-        <w:t xml:space="preserve"> file. </w:t>
+        <w:t xml:space="preserve"> now publishes both the updated .sqd file and the .sqk file. </w:t>
       </w:r>
       <w:r>
         <w:rPr>
@@ -1863,7 +1876,6 @@
         <w:rPr>
           <w:lang w:val="en-US"/>
         </w:rPr>
-        <w:lastRenderedPageBreak/>
         <w:t xml:space="preserve">Interested players can now download these files and run the software themselves. The software will check the signature of the </w:t>
       </w:r>
       <w:r>
@@ -1954,56 +1966,20 @@
         <w:rPr>
           <w:lang w:val="en-US"/>
         </w:rPr>
-        <w:t xml:space="preserve">Connection to </w:t>
-      </w:r>
-      <w:proofErr w:type="spellStart"/>
-      <w:r>
-        <w:rPr>
-          <w:lang w:val="en-US"/>
-        </w:rPr>
-        <w:t>BigDeal</w:t>
-      </w:r>
-      <w:proofErr w:type="spellEnd"/>
-    </w:p>
-    <w:p>
-      <w:pPr>
-        <w:rPr>
-          <w:lang w:val="en-US"/>
-        </w:rPr>
-      </w:pPr>
-      <w:r>
-        <w:rPr>
-          <w:lang w:val="en-US"/>
-        </w:rPr>
-        <w:t xml:space="preserve">This software uses the </w:t>
-      </w:r>
-      <w:proofErr w:type="spellStart"/>
-      <w:r>
-        <w:rPr>
-          <w:lang w:val="en-US"/>
-        </w:rPr>
-        <w:t>bigdealx</w:t>
-      </w:r>
-      <w:proofErr w:type="spellEnd"/>
-      <w:r>
-        <w:rPr>
-          <w:lang w:val="en-US"/>
-        </w:rPr>
-        <w:t xml:space="preserve"> version of </w:t>
-      </w:r>
-      <w:proofErr w:type="spellStart"/>
-      <w:r>
-        <w:rPr>
-          <w:lang w:val="en-US"/>
-        </w:rPr>
-        <w:t>BigDeal</w:t>
-      </w:r>
-      <w:proofErr w:type="spellEnd"/>
-      <w:r>
-        <w:rPr>
-          <w:lang w:val="en-US"/>
-        </w:rPr>
-        <w:t xml:space="preserve">. Normally the ReadMe </w:t>
+        <w:t>Connection to BigDeal</w:t>
+      </w:r>
+    </w:p>
+    <w:p>
+      <w:pPr>
+        <w:rPr>
+          <w:lang w:val="en-US"/>
+        </w:rPr>
+      </w:pPr>
+      <w:r>
+        <w:rPr>
+          <w:lang w:val="en-US"/>
+        </w:rPr>
+        <w:t xml:space="preserve">This software uses the bigdealx version of BigDeal. Normally the ReadMe </w:t>
       </w:r>
       <w:r>
         <w:rPr>
@@ -2066,19 +2042,11 @@
           <w:lang w:val="en-US"/>
         </w:rPr>
       </w:pPr>
-      <w:proofErr w:type="spellStart"/>
-      <w:r>
-        <w:rPr>
-          <w:lang w:val="en-US"/>
-        </w:rPr>
-        <w:t>BigDeal</w:t>
-      </w:r>
-      <w:proofErr w:type="spellEnd"/>
-      <w:r>
-        <w:rPr>
-          <w:lang w:val="en-US"/>
-        </w:rPr>
-        <w:t xml:space="preserve"> used a </w:t>
+      <w:r>
+        <w:rPr>
+          <w:lang w:val="en-US"/>
+        </w:rPr>
+        <w:t xml:space="preserve">BigDeal used a </w:t>
       </w:r>
       <w:r>
         <w:rPr>
@@ -2156,21 +2124,7 @@
         <w:rPr>
           <w:lang w:val="en-US"/>
         </w:rPr>
-        <w:t xml:space="preserve">Normally using dangerous flags to </w:t>
-      </w:r>
-      <w:proofErr w:type="spellStart"/>
-      <w:r>
-        <w:rPr>
-          <w:lang w:val="en-US"/>
-        </w:rPr>
-        <w:t>BigDealx</w:t>
-      </w:r>
-      <w:proofErr w:type="spellEnd"/>
-      <w:r>
-        <w:rPr>
-          <w:lang w:val="en-US"/>
-        </w:rPr>
-        <w:t xml:space="preserve"> causes it to scream and convince you not </w:t>
+        <w:t xml:space="preserve">Normally using dangerous flags to BigDealx causes it to scream and convince you not </w:t>
       </w:r>
       <w:r>
         <w:rPr>
@@ -2200,21 +2154,7 @@
         <w:rPr>
           <w:lang w:val="en-US"/>
         </w:rPr>
-        <w:t xml:space="preserve">Normally </w:t>
-      </w:r>
-      <w:proofErr w:type="spellStart"/>
-      <w:r>
-        <w:rPr>
-          <w:lang w:val="en-US"/>
-        </w:rPr>
-        <w:t>BigDeal</w:t>
-      </w:r>
-      <w:proofErr w:type="spellEnd"/>
-      <w:r>
-        <w:rPr>
-          <w:lang w:val="en-US"/>
-        </w:rPr>
-        <w:t xml:space="preserve"> in the x version complains very loudly of regenerating sets of hands. With this software regenerating sets of hands </w:t>
+        <w:t xml:space="preserve">Normally BigDeal in the x version complains very loudly of regenerating sets of hands. With this software regenerating sets of hands </w:t>
       </w:r>
       <w:r>
         <w:rPr>
@@ -2342,35 +2282,7 @@
         <w:rPr>
           <w:lang w:val="en-US"/>
         </w:rPr>
-        <w:t xml:space="preserve">So, pointing you to the </w:t>
-      </w:r>
-      <w:proofErr w:type="spellStart"/>
-      <w:r>
-        <w:rPr>
-          <w:lang w:val="en-US"/>
-        </w:rPr>
-        <w:t>BigDeal</w:t>
-      </w:r>
-      <w:proofErr w:type="spellEnd"/>
-      <w:r>
-        <w:rPr>
-          <w:lang w:val="en-US"/>
-        </w:rPr>
-        <w:t xml:space="preserve"> online info, the hands in </w:t>
-      </w:r>
-      <w:proofErr w:type="spellStart"/>
-      <w:r>
-        <w:rPr>
-          <w:lang w:val="en-US"/>
-        </w:rPr>
-        <w:t>BigDealx</w:t>
-      </w:r>
-      <w:proofErr w:type="spellEnd"/>
-      <w:r>
-        <w:rPr>
-          <w:lang w:val="en-US"/>
-        </w:rPr>
-        <w:t xml:space="preserve"> with -W string are now generated by running the following three things through a RIPEMD-160 hash:</w:t>
+        <w:t>So, pointing you to the BigDeal online info, the hands in BigDealx with -W string are now generated by running the following three things through a RIPEMD-160 hash:</w:t>
       </w:r>
     </w:p>
     <w:p>
@@ -2461,21 +2373,7 @@
         <w:rPr>
           <w:lang w:val="en-US"/>
         </w:rPr>
-        <w:t xml:space="preserve">After that all other normal </w:t>
-      </w:r>
-      <w:proofErr w:type="spellStart"/>
-      <w:r>
-        <w:rPr>
-          <w:lang w:val="en-US"/>
-        </w:rPr>
-        <w:t>BigDeal</w:t>
-      </w:r>
-      <w:proofErr w:type="spellEnd"/>
-      <w:r>
-        <w:rPr>
-          <w:lang w:val="en-US"/>
-        </w:rPr>
-        <w:t xml:space="preserve"> things happen.</w:t>
+        <w:t>After that all other normal BigDeal things happen.</w:t>
       </w:r>
     </w:p>
     <w:p>
@@ -2511,108 +2409,20 @@
       <w:pPr>
         <w:rPr>
           <w:rFonts w:cstheme="minorHAnsi"/>
-          <w:sz w:val="32"/>
-          <w:szCs w:val="32"/>
-          <w:lang w:val="en-US"/>
-        </w:rPr>
-      </w:pPr>
-      <w:proofErr w:type="spellStart"/>
+          <w:sz w:val="36"/>
+          <w:szCs w:val="36"/>
+          <w:lang w:val="en-US"/>
+        </w:rPr>
+      </w:pPr>
       <w:r>
         <w:rPr>
           <w:rFonts w:cstheme="minorHAnsi"/>
-          <w:sz w:val="32"/>
-          <w:szCs w:val="32"/>
+          <w:sz w:val="36"/>
+          <w:szCs w:val="36"/>
           <w:lang w:val="en-US"/>
         </w:rPr>
         <w:t>Test.sqd</w:t>
       </w:r>
-      <w:proofErr w:type="spellEnd"/>
-    </w:p>
-    <w:p>
-      <w:pPr>
-        <w:rPr>
-          <w:rFonts w:ascii="Courier New" w:hAnsi="Courier New" w:cs="Courier New"/>
-          <w:lang w:val="en-US"/>
-        </w:rPr>
-      </w:pPr>
-      <w:r>
-        <w:rPr>
-          <w:rFonts w:ascii="Courier New" w:hAnsi="Courier New" w:cs="Courier New"/>
-          <w:lang w:val="en-US"/>
-        </w:rPr>
-        <w:t>TN Test Tournament</w:t>
-      </w:r>
-      <w:r>
-        <w:rPr>
-          <w:rFonts w:ascii="Courier New" w:hAnsi="Courier New" w:cs="Courier New"/>
-          <w:lang w:val="en-US"/>
-        </w:rPr>
-        <w:br/>
-      </w:r>
-      <w:r>
-        <w:rPr>
-          <w:rFonts w:ascii="Courier New" w:hAnsi="Courier New" w:cs="Courier New"/>
-          <w:lang w:val="en-US"/>
-        </w:rPr>
-        <w:t>KH 2a138794640b2f3580390e1b5866277fd074f29069c4e2c80751e4c94c03cee3</w:t>
-      </w:r>
-      <w:r>
-        <w:rPr>
-          <w:rFonts w:ascii="Courier New" w:hAnsi="Courier New" w:cs="Courier New"/>
-          <w:lang w:val="en-US"/>
-        </w:rPr>
-        <w:br/>
-      </w:r>
-      <w:r>
-        <w:rPr>
-          <w:rFonts w:ascii="Courier New" w:hAnsi="Courier New" w:cs="Courier New"/>
-          <w:lang w:val="en-US"/>
-        </w:rPr>
-        <w:t>DI DJI April 13</w:t>
-      </w:r>
-      <w:r>
-        <w:rPr>
-          <w:rFonts w:ascii="Courier New" w:hAnsi="Courier New" w:cs="Courier New"/>
-          <w:lang w:val="en-US"/>
-        </w:rPr>
-        <w:br/>
-      </w:r>
-      <w:r>
-        <w:rPr>
-          <w:rFonts w:ascii="Courier New" w:hAnsi="Courier New" w:cs="Courier New"/>
-          <w:lang w:val="en-US"/>
-        </w:rPr>
-        <w:t>SN 23:1-16,17-32:testrr##:Round Robin # of 23</w:t>
-      </w:r>
-      <w:r>
-        <w:rPr>
-          <w:rFonts w:ascii="Courier New" w:hAnsi="Courier New" w:cs="Courier New"/>
-          <w:lang w:val="en-US"/>
-        </w:rPr>
-        <w:br/>
-      </w:r>
-      <w:r>
-        <w:rPr>
-          <w:rFonts w:ascii="Courier New" w:hAnsi="Courier New" w:cs="Courier New"/>
-          <w:lang w:val="en-US"/>
-        </w:rPr>
-        <w:t>SN 7:14:testfin#:Finals # of 7</w:t>
-      </w:r>
-      <w:r>
-        <w:rPr>
-          <w:rFonts w:ascii="Courier New" w:hAnsi="Courier New" w:cs="Courier New"/>
-          <w:lang w:val="en-US"/>
-        </w:rPr>
-        <w:br/>
-      </w:r>
-    </w:p>
-    <w:p>
-      <w:pPr>
-        <w:rPr>
-          <w:rFonts w:ascii="Courier New" w:hAnsi="Courier New" w:cs="Courier New"/>
-          <w:lang w:val="en-US"/>
-        </w:rPr>
-      </w:pPr>
     </w:p>
     <w:p>
       <w:pPr>
@@ -2623,7 +2433,6 @@
           <w:lang w:val="en-US"/>
         </w:rPr>
       </w:pPr>
-      <w:proofErr w:type="spellStart"/>
       <w:r>
         <w:rPr>
           <w:rFonts w:cstheme="minorHAnsi"/>
@@ -2631,438 +2440,902 @@
           <w:szCs w:val="28"/>
           <w:lang w:val="en-US"/>
         </w:rPr>
-        <w:t>Test.sq</w:t>
-      </w:r>
-      <w:r>
+        <w:t>Before publish</w:t>
+      </w:r>
+    </w:p>
+    <w:p>
+      <w:pPr>
+        <w:rPr>
+          <w:rFonts w:ascii="Courier New" w:hAnsi="Courier New" w:cs="Courier New"/>
+          <w:lang w:val="en-US"/>
+        </w:rPr>
+      </w:pPr>
+      <w:r>
+        <w:rPr>
+          <w:rFonts w:ascii="Courier New" w:hAnsi="Courier New" w:cs="Courier New"/>
+          <w:lang w:val="en-US"/>
+        </w:rPr>
+        <w:t># Description file of tournament for program squaredeal 2.0.5</w:t>
+      </w:r>
+      <w:r>
+        <w:rPr>
+          <w:rFonts w:ascii="Courier New" w:hAnsi="Courier New" w:cs="Courier New"/>
+          <w:lang w:val="en-US"/>
+        </w:rPr>
+        <w:br/>
+      </w:r>
+      <w:r>
+        <w:rPr>
+          <w:rFonts w:ascii="Courier New" w:hAnsi="Courier New" w:cs="Courier New"/>
+          <w:lang w:val="en-US"/>
+        </w:rPr>
+        <w:t>#</w:t>
+      </w:r>
+      <w:r>
+        <w:rPr>
+          <w:rFonts w:ascii="Courier New" w:hAnsi="Courier New" w:cs="Courier New"/>
+          <w:lang w:val="en-US"/>
+        </w:rPr>
+        <w:br/>
+      </w:r>
+      <w:r>
+        <w:rPr>
+          <w:rFonts w:ascii="Courier New" w:hAnsi="Courier New" w:cs="Courier New"/>
+          <w:lang w:val="en-US"/>
+        </w:rPr>
+        <w:t>TN Test Tournament</w:t>
+      </w:r>
+      <w:r>
+        <w:rPr>
+          <w:rFonts w:ascii="Courier New" w:hAnsi="Courier New" w:cs="Courier New"/>
+          <w:lang w:val="en-US"/>
+        </w:rPr>
+        <w:br/>
+      </w:r>
+      <w:r>
+        <w:rPr>
+          <w:rFonts w:ascii="Courier New" w:hAnsi="Courier New" w:cs="Courier New"/>
+          <w:lang w:val="en-US"/>
+        </w:rPr>
+        <w:t>DI Vatican City August lottery</w:t>
+      </w:r>
+      <w:r>
+        <w:rPr>
+          <w:rFonts w:ascii="Courier New" w:hAnsi="Courier New" w:cs="Courier New"/>
+          <w:lang w:val="en-US"/>
+        </w:rPr>
+        <w:br/>
+      </w:r>
+      <w:r>
+        <w:rPr>
+          <w:rFonts w:ascii="Courier New" w:hAnsi="Courier New" w:cs="Courier New"/>
+          <w:lang w:val="en-US"/>
+        </w:rPr>
+        <w:t># Description of phases of tournament</w:t>
+      </w:r>
+      <w:r>
+        <w:rPr>
+          <w:rFonts w:ascii="Courier New" w:hAnsi="Courier New" w:cs="Courier New"/>
+          <w:lang w:val="en-US"/>
+        </w:rPr>
+        <w:br/>
+      </w:r>
+      <w:r>
+        <w:rPr>
+          <w:rFonts w:ascii="Courier New" w:hAnsi="Courier New" w:cs="Courier New"/>
+          <w:lang w:val="en-US"/>
+        </w:rPr>
+        <w:t># Per phase a line with SN nessions:nboards:filename:description</w:t>
+      </w:r>
+      <w:r>
+        <w:rPr>
+          <w:rFonts w:ascii="Courier New" w:hAnsi="Courier New" w:cs="Courier New"/>
+          <w:lang w:val="en-US"/>
+        </w:rPr>
+        <w:br/>
+      </w:r>
+      <w:r>
+        <w:rPr>
+          <w:rFonts w:ascii="Courier New" w:hAnsi="Courier New" w:cs="Courier New"/>
+          <w:lang w:val="en-US"/>
+        </w:rPr>
+        <w:t>SN 17:1-10,11-20,21-30:round##:round robin #/17</w:t>
+      </w:r>
+      <w:r>
+        <w:rPr>
+          <w:rFonts w:ascii="Courier New" w:hAnsi="Courier New" w:cs="Courier New"/>
+          <w:lang w:val="en-US"/>
+        </w:rPr>
+        <w:br/>
+      </w:r>
+      <w:r>
+        <w:rPr>
+          <w:rFonts w:ascii="Courier New" w:hAnsi="Courier New" w:cs="Courier New"/>
+          <w:lang w:val="en-US"/>
+        </w:rPr>
+        <w:t>SN 4:1-16,17-32:sf#:Semi Finals #/4</w:t>
+      </w:r>
+      <w:r>
+        <w:rPr>
+          <w:rFonts w:ascii="Courier New" w:hAnsi="Courier New" w:cs="Courier New"/>
+          <w:lang w:val="en-US"/>
+        </w:rPr>
+        <w:br/>
+      </w:r>
+      <w:r>
+        <w:rPr>
+          <w:rFonts w:ascii="Courier New" w:hAnsi="Courier New" w:cs="Courier New"/>
+          <w:lang w:val="en-US"/>
+        </w:rPr>
+        <w:t>SN 6:20:fin#:Finals #/6</w:t>
+      </w:r>
+      <w:r>
+        <w:rPr>
+          <w:rFonts w:ascii="Courier New" w:hAnsi="Courier New" w:cs="Courier New"/>
+          <w:lang w:val="en-US"/>
+        </w:rPr>
+        <w:br/>
+      </w:r>
+      <w:r>
+        <w:rPr>
+          <w:rFonts w:ascii="Courier New" w:hAnsi="Courier New" w:cs="Courier New"/>
+          <w:lang w:val="en-US"/>
+        </w:rPr>
+        <w:t>#</w:t>
+      </w:r>
+      <w:r>
+        <w:rPr>
+          <w:rFonts w:ascii="Courier New" w:hAnsi="Courier New" w:cs="Courier New"/>
+          <w:lang w:val="en-US"/>
+        </w:rPr>
+        <w:br/>
+      </w:r>
+      <w:r>
+        <w:rPr>
+          <w:rFonts w:ascii="Courier New" w:hAnsi="Courier New" w:cs="Courier New"/>
+          <w:lang w:val="en-US"/>
+        </w:rPr>
+        <w:t># Until published this file may be edited if so wished</w:t>
+      </w:r>
+    </w:p>
+    <w:p>
+      <w:pPr>
         <w:rPr>
           <w:rFonts w:cstheme="minorHAnsi"/>
           <w:sz w:val="28"/>
           <w:szCs w:val="28"/>
           <w:lang w:val="en-US"/>
         </w:rPr>
-        <w:t>k</w:t>
-      </w:r>
-      <w:proofErr w:type="spellEnd"/>
-    </w:p>
-    <w:p>
-      <w:pPr>
-        <w:rPr>
-          <w:rFonts w:ascii="Courier New" w:hAnsi="Courier New" w:cs="Courier New"/>
-          <w:lang w:val="en-US"/>
-        </w:rPr>
-      </w:pPr>
-      <w:r>
-        <w:rPr>
-          <w:rFonts w:ascii="Courier New" w:hAnsi="Courier New" w:cs="Courier New"/>
-          <w:lang w:val="en-US"/>
-        </w:rPr>
-        <w:t>1,1:B1oGWihtYumKlpGatFw6Axv4v7TBBBINksWhVFzpzAAvea3qfvhZddkg00tL</w:t>
-      </w:r>
-      <w:r>
-        <w:rPr>
-          <w:rFonts w:ascii="Courier New" w:hAnsi="Courier New" w:cs="Courier New"/>
-          <w:lang w:val="en-US"/>
-        </w:rPr>
-        <w:br/>
-      </w:r>
-      <w:r>
-        <w:rPr>
-          <w:rFonts w:ascii="Courier New" w:hAnsi="Courier New" w:cs="Courier New"/>
-          <w:lang w:val="en-US"/>
-        </w:rPr>
-        <w:t>1,2:ypY9fWFCzqaD1LiCEK6Xg03znnv6lMf1e9exXykYtlbnppc4B4oKGmzaSVxU</w:t>
-      </w:r>
-      <w:r>
-        <w:rPr>
-          <w:rFonts w:ascii="Courier New" w:hAnsi="Courier New" w:cs="Courier New"/>
-          <w:lang w:val="en-US"/>
-        </w:rPr>
-        <w:br/>
-      </w:r>
-      <w:r>
-        <w:rPr>
-          <w:rFonts w:ascii="Courier New" w:hAnsi="Courier New" w:cs="Courier New"/>
-          <w:lang w:val="en-US"/>
-        </w:rPr>
-        <w:t>1,3:U2USDtPp3DH3xX1Ea3y1UhHauYLuygFl0j58EZUiQPbMy71IudKKjupcizpk</w:t>
-      </w:r>
-      <w:r>
-        <w:rPr>
-          <w:rFonts w:ascii="Courier New" w:hAnsi="Courier New" w:cs="Courier New"/>
-          <w:lang w:val="en-US"/>
-        </w:rPr>
-        <w:br/>
-      </w:r>
-      <w:r>
-        <w:rPr>
-          <w:rFonts w:ascii="Courier New" w:hAnsi="Courier New" w:cs="Courier New"/>
-          <w:lang w:val="en-US"/>
-        </w:rPr>
-        <w:t>1,4:XowkYV4E0n1WHqIdKvveekduCGjEocAIOTMkb7fB1GdYVWYDR8FNO9czOxmE</w:t>
-      </w:r>
-      <w:r>
-        <w:rPr>
-          <w:rFonts w:ascii="Courier New" w:hAnsi="Courier New" w:cs="Courier New"/>
-          <w:lang w:val="en-US"/>
-        </w:rPr>
-        <w:br/>
-      </w:r>
-      <w:r>
-        <w:rPr>
-          <w:rFonts w:ascii="Courier New" w:hAnsi="Courier New" w:cs="Courier New"/>
-          <w:lang w:val="en-US"/>
-        </w:rPr>
-        <w:t>1,5:IwSnFLD45Rq7plDVQHYHpOn88EWs2RgeqgMH8ZeBcIJ36GrfqLLDdgXWFrmM</w:t>
-      </w:r>
-      <w:r>
-        <w:rPr>
-          <w:rFonts w:ascii="Courier New" w:hAnsi="Courier New" w:cs="Courier New"/>
-          <w:lang w:val="en-US"/>
-        </w:rPr>
-        <w:br/>
-      </w:r>
-      <w:r>
-        <w:rPr>
-          <w:rFonts w:ascii="Courier New" w:hAnsi="Courier New" w:cs="Courier New"/>
-          <w:lang w:val="en-US"/>
-        </w:rPr>
-        <w:t>1,6:nSHSiZbrFJyGA6NCkBTyrsXwjdGJzF3lxWK4pdCfael6UQz4QrSnN7NZZGMb</w:t>
-      </w:r>
-      <w:r>
-        <w:rPr>
-          <w:rFonts w:ascii="Courier New" w:hAnsi="Courier New" w:cs="Courier New"/>
-          <w:lang w:val="en-US"/>
-        </w:rPr>
-        <w:br/>
-      </w:r>
-      <w:r>
-        <w:rPr>
-          <w:rFonts w:ascii="Courier New" w:hAnsi="Courier New" w:cs="Courier New"/>
-          <w:lang w:val="en-US"/>
-        </w:rPr>
-        <w:t>1,7:wqKrPVsN1aXrb1ZjOUCEBafP2xvOUsIdcPh8ennV6wh9MmTHNyfEJ5YorASW</w:t>
-      </w:r>
-      <w:r>
-        <w:rPr>
-          <w:rFonts w:ascii="Courier New" w:hAnsi="Courier New" w:cs="Courier New"/>
-          <w:lang w:val="en-US"/>
-        </w:rPr>
-        <w:br/>
-      </w:r>
-      <w:r>
-        <w:rPr>
-          <w:rFonts w:ascii="Courier New" w:hAnsi="Courier New" w:cs="Courier New"/>
-          <w:lang w:val="en-US"/>
-        </w:rPr>
-        <w:t>1,8:b77BJNly34jrxiKYqXALIEOmoK5mck27ugcv1rg5j8qqtn9JKHoRDwsj2HkF</w:t>
-      </w:r>
-      <w:r>
-        <w:rPr>
-          <w:rFonts w:ascii="Courier New" w:hAnsi="Courier New" w:cs="Courier New"/>
-          <w:lang w:val="en-US"/>
-        </w:rPr>
-        <w:br/>
-      </w:r>
-      <w:r>
-        <w:rPr>
-          <w:rFonts w:ascii="Courier New" w:hAnsi="Courier New" w:cs="Courier New"/>
-          <w:lang w:val="en-US"/>
-        </w:rPr>
-        <w:t>1,9:tJ12G7NodX33R0i12DcVxjfT115rrGlhQQuHtIBsvZ6pyvBw5Nbrd7tNephK</w:t>
-      </w:r>
-      <w:r>
-        <w:rPr>
-          <w:rFonts w:ascii="Courier New" w:hAnsi="Courier New" w:cs="Courier New"/>
-          <w:lang w:val="en-US"/>
-        </w:rPr>
-        <w:br/>
-      </w:r>
-      <w:r>
-        <w:rPr>
-          <w:rFonts w:ascii="Courier New" w:hAnsi="Courier New" w:cs="Courier New"/>
-          <w:lang w:val="en-US"/>
-        </w:rPr>
-        <w:t>1,10:JGKagH9CAmVlSPqfd3vAoPNTVm2L4l3FaTQRHwjf7RGH0XfTf9ATh85LhTC5</w:t>
-      </w:r>
-      <w:r>
-        <w:rPr>
-          <w:rFonts w:ascii="Courier New" w:hAnsi="Courier New" w:cs="Courier New"/>
-          <w:lang w:val="en-US"/>
-        </w:rPr>
-        <w:br/>
-      </w:r>
-      <w:r>
-        <w:rPr>
-          <w:rFonts w:ascii="Courier New" w:hAnsi="Courier New" w:cs="Courier New"/>
-          <w:lang w:val="en-US"/>
-        </w:rPr>
-        <w:t>1,11:USvmUOaXChBiVIYOQkPTV6VwHLT4jIxhdO6vALMWUjcPWYaWX2iZfRuYqF2o</w:t>
-      </w:r>
-      <w:r>
-        <w:rPr>
-          <w:rFonts w:ascii="Courier New" w:hAnsi="Courier New" w:cs="Courier New"/>
-          <w:lang w:val="en-US"/>
-        </w:rPr>
-        <w:br/>
-      </w:r>
-      <w:r>
-        <w:rPr>
-          <w:rFonts w:ascii="Courier New" w:hAnsi="Courier New" w:cs="Courier New"/>
-          <w:lang w:val="en-US"/>
-        </w:rPr>
-        <w:t>1,12:dv9L9aYfL9HEa9r99fxTCJTAevlkbQufna34ZpGgptkISC2Nc2WzcihLX8Qi</w:t>
-      </w:r>
-      <w:r>
-        <w:rPr>
-          <w:rFonts w:ascii="Courier New" w:hAnsi="Courier New" w:cs="Courier New"/>
-          <w:lang w:val="en-US"/>
-        </w:rPr>
-        <w:br/>
-      </w:r>
-      <w:r>
-        <w:rPr>
-          <w:rFonts w:ascii="Courier New" w:hAnsi="Courier New" w:cs="Courier New"/>
-          <w:lang w:val="en-US"/>
-        </w:rPr>
-        <w:t>1,13:NZnvPV7D1rbnaEXew52mqqYOAbz9tVRrihnexaGe4vORhW3z45fvrOcwykRN</w:t>
-      </w:r>
-      <w:r>
-        <w:rPr>
-          <w:rFonts w:ascii="Courier New" w:hAnsi="Courier New" w:cs="Courier New"/>
-          <w:lang w:val="en-US"/>
-        </w:rPr>
-        <w:br/>
-      </w:r>
-      <w:r>
-        <w:rPr>
-          <w:rFonts w:ascii="Courier New" w:hAnsi="Courier New" w:cs="Courier New"/>
-          <w:lang w:val="en-US"/>
-        </w:rPr>
-        <w:t>1,14:1RoVkXTYog7gllaFsFKe74szI1SIFKNZ0WbEnjbI5sKcBvL3OcZaUXs20GuK</w:t>
-      </w:r>
-      <w:r>
-        <w:rPr>
-          <w:rFonts w:ascii="Courier New" w:hAnsi="Courier New" w:cs="Courier New"/>
-          <w:lang w:val="en-US"/>
-        </w:rPr>
-        <w:br/>
-      </w:r>
-      <w:r>
-        <w:rPr>
-          <w:rFonts w:ascii="Courier New" w:hAnsi="Courier New" w:cs="Courier New"/>
-          <w:lang w:val="en-US"/>
-        </w:rPr>
-        <w:t>1,15:GIjsWBJR2ti04dQ6ZUsYpWbEuRQv4gDih5Qw9f2psvqLPt4gJLVQTNYOCd7H</w:t>
-      </w:r>
-      <w:r>
-        <w:rPr>
-          <w:rFonts w:ascii="Courier New" w:hAnsi="Courier New" w:cs="Courier New"/>
-          <w:lang w:val="en-US"/>
-        </w:rPr>
-        <w:br/>
-      </w:r>
-      <w:r>
-        <w:rPr>
-          <w:rFonts w:ascii="Courier New" w:hAnsi="Courier New" w:cs="Courier New"/>
-          <w:lang w:val="en-US"/>
-        </w:rPr>
-        <w:t>1,16:KJ4nNjboFutOWdYDgcFscERu4Rky0xRx8BWM0SylnLJG0NqdYAtWC7JILuIw</w:t>
-      </w:r>
-      <w:r>
-        <w:rPr>
-          <w:rFonts w:ascii="Courier New" w:hAnsi="Courier New" w:cs="Courier New"/>
-          <w:lang w:val="en-US"/>
-        </w:rPr>
-        <w:br/>
-      </w:r>
-      <w:r>
-        <w:rPr>
-          <w:rFonts w:ascii="Courier New" w:hAnsi="Courier New" w:cs="Courier New"/>
-          <w:lang w:val="en-US"/>
-        </w:rPr>
-        <w:t>1,17:Oa5na6xnetUKdURlpAAZefWQc3halZHLgGIVjdk7ZkhshIAagbzYKRdYAyUi</w:t>
-      </w:r>
-      <w:r>
-        <w:rPr>
-          <w:rFonts w:ascii="Courier New" w:hAnsi="Courier New" w:cs="Courier New"/>
-          <w:lang w:val="en-US"/>
-        </w:rPr>
-        <w:br/>
-      </w:r>
-      <w:r>
-        <w:rPr>
-          <w:rFonts w:ascii="Courier New" w:hAnsi="Courier New" w:cs="Courier New"/>
-          <w:lang w:val="en-US"/>
-        </w:rPr>
-        <w:t>1,18:5ObZvlRRm27EnsEP2KsMu5R3QtIHG8PnQbmRQuOkxE8XDSvajgeUJD8x6Qxj</w:t>
-      </w:r>
-      <w:r>
-        <w:rPr>
-          <w:rFonts w:ascii="Courier New" w:hAnsi="Courier New" w:cs="Courier New"/>
-          <w:lang w:val="en-US"/>
-        </w:rPr>
-        <w:br/>
-      </w:r>
-      <w:r>
-        <w:rPr>
-          <w:rFonts w:ascii="Courier New" w:hAnsi="Courier New" w:cs="Courier New"/>
-          <w:lang w:val="en-US"/>
-        </w:rPr>
-        <w:t>1,19:cfSIUG2EdpqrBaeSPCC6rEGV4WXHLlFCgSN3xiWdQZanaaeNC6xg40gyFilB</w:t>
-      </w:r>
-      <w:r>
-        <w:rPr>
-          <w:rFonts w:ascii="Courier New" w:hAnsi="Courier New" w:cs="Courier New"/>
-          <w:lang w:val="en-US"/>
-        </w:rPr>
-        <w:br/>
-      </w:r>
-      <w:r>
-        <w:rPr>
-          <w:rFonts w:ascii="Courier New" w:hAnsi="Courier New" w:cs="Courier New"/>
-          <w:lang w:val="en-US"/>
-        </w:rPr>
-        <w:t>1,20:e7T7FFu0eKcpGAiLfHKHogJaT2WJUqSUlYjgxvJZa5ugXTATeUGZb77m3V9I</w:t>
-      </w:r>
-      <w:r>
-        <w:rPr>
-          <w:rFonts w:ascii="Courier New" w:hAnsi="Courier New" w:cs="Courier New"/>
-          <w:lang w:val="en-US"/>
-        </w:rPr>
-        <w:br/>
-      </w:r>
-      <w:r>
-        <w:rPr>
-          <w:rFonts w:ascii="Courier New" w:hAnsi="Courier New" w:cs="Courier New"/>
-          <w:lang w:val="en-US"/>
-        </w:rPr>
-        <w:t>1,21:CNVfA6TMypBxeFT5D3K1sHUMRddlvoUis6quAse28F5ctTTd6FUW3BkayHof</w:t>
-      </w:r>
-      <w:r>
-        <w:rPr>
-          <w:rFonts w:ascii="Courier New" w:hAnsi="Courier New" w:cs="Courier New"/>
-          <w:lang w:val="en-US"/>
-        </w:rPr>
-        <w:br/>
-      </w:r>
-      <w:r>
-        <w:rPr>
-          <w:rFonts w:ascii="Courier New" w:hAnsi="Courier New" w:cs="Courier New"/>
-          <w:lang w:val="en-US"/>
-        </w:rPr>
-        <w:t>1,22:KFdz3l0eeZGsLDHNs2OB0f4cG09xUlXPUlPk9He8rEf4Afbx06WJa9K2tI2v</w:t>
-      </w:r>
-      <w:r>
-        <w:rPr>
-          <w:rFonts w:ascii="Courier New" w:hAnsi="Courier New" w:cs="Courier New"/>
-          <w:lang w:val="en-US"/>
-        </w:rPr>
-        <w:br/>
-      </w:r>
-      <w:r>
-        <w:rPr>
-          <w:rFonts w:ascii="Courier New" w:hAnsi="Courier New" w:cs="Courier New"/>
-          <w:lang w:val="en-US"/>
-        </w:rPr>
-        <w:t>1,23:zKRAG1ZzrAlSClOiPh8oaqKMq9u5q6CVJwKIlDxmnYM5u90tT6xz0HsIXyPq</w:t>
-      </w:r>
-      <w:r>
-        <w:rPr>
-          <w:rFonts w:ascii="Courier New" w:hAnsi="Courier New" w:cs="Courier New"/>
-          <w:lang w:val="en-US"/>
-        </w:rPr>
-        <w:br/>
-      </w:r>
-      <w:r>
-        <w:rPr>
-          <w:rFonts w:ascii="Courier New" w:hAnsi="Courier New" w:cs="Courier New"/>
-          <w:lang w:val="en-US"/>
-        </w:rPr>
-        <w:t>2,1:WKirJbd9ibhLwd4ueUDtWFSP1oErsKRopM1Erwy387xuKGB0RgmwhOJIZNjv</w:t>
-      </w:r>
-      <w:r>
-        <w:rPr>
-          <w:rFonts w:ascii="Courier New" w:hAnsi="Courier New" w:cs="Courier New"/>
-          <w:lang w:val="en-US"/>
-        </w:rPr>
-        <w:br/>
-      </w:r>
-      <w:r>
-        <w:rPr>
-          <w:rFonts w:ascii="Courier New" w:hAnsi="Courier New" w:cs="Courier New"/>
-          <w:lang w:val="en-US"/>
-        </w:rPr>
-        <w:t>2,2:Bb65fAaN0mi5JhCKVU2MFjzKev7WEyfnRbTIWsX6WV65E0tCVmbCqwjXpBNn</w:t>
-      </w:r>
-      <w:r>
-        <w:rPr>
-          <w:rFonts w:ascii="Courier New" w:hAnsi="Courier New" w:cs="Courier New"/>
-          <w:lang w:val="en-US"/>
-        </w:rPr>
-        <w:br/>
-      </w:r>
-      <w:r>
-        <w:rPr>
-          <w:rFonts w:ascii="Courier New" w:hAnsi="Courier New" w:cs="Courier New"/>
-          <w:lang w:val="en-US"/>
-        </w:rPr>
-        <w:t>2,3:BVDqXOEDr6hAuJVLKJ8LsL57uVvQbI7QpPhZ3AcRGgZWi0OAeQ3hFpkGC3Mq</w:t>
-      </w:r>
-      <w:r>
-        <w:rPr>
-          <w:rFonts w:ascii="Courier New" w:hAnsi="Courier New" w:cs="Courier New"/>
-          <w:lang w:val="en-US"/>
-        </w:rPr>
-        <w:br/>
-      </w:r>
-      <w:r>
-        <w:rPr>
-          <w:rFonts w:ascii="Courier New" w:hAnsi="Courier New" w:cs="Courier New"/>
-          <w:lang w:val="en-US"/>
-        </w:rPr>
-        <w:t>2,4:AR1Gu2QxOjLTzVttUHXFrWUqvFcYOVkjhENgtke2BdEW5PYcu3EjM4g1hUuC</w:t>
-      </w:r>
-      <w:r>
-        <w:rPr>
-          <w:rFonts w:ascii="Courier New" w:hAnsi="Courier New" w:cs="Courier New"/>
-          <w:lang w:val="en-US"/>
-        </w:rPr>
-        <w:br/>
-      </w:r>
-      <w:r>
-        <w:rPr>
-          <w:rFonts w:ascii="Courier New" w:hAnsi="Courier New" w:cs="Courier New"/>
-          <w:lang w:val="en-US"/>
-        </w:rPr>
-        <w:t>2,5:rNpUiGfmcH7isNOnOSkONEMI2mwCN55jbVgRjHVZciUnD0ty41UacTaIF14k</w:t>
-      </w:r>
-      <w:r>
-        <w:rPr>
-          <w:rFonts w:ascii="Courier New" w:hAnsi="Courier New" w:cs="Courier New"/>
-          <w:lang w:val="en-US"/>
-        </w:rPr>
-        <w:br/>
-      </w:r>
-      <w:r>
-        <w:rPr>
-          <w:rFonts w:ascii="Courier New" w:hAnsi="Courier New" w:cs="Courier New"/>
-          <w:lang w:val="en-US"/>
-        </w:rPr>
-        <w:t>2,6:F9zF3AugyAbyQYnbfSUwZ3QK7ZgHSa2PYcW3ZZ02wAam2cN6Fr1YWn2THixM</w:t>
-      </w:r>
-      <w:r>
-        <w:rPr>
-          <w:rFonts w:ascii="Courier New" w:hAnsi="Courier New" w:cs="Courier New"/>
-          <w:lang w:val="en-US"/>
-        </w:rPr>
-        <w:br/>
-      </w:r>
-      <w:r>
-        <w:rPr>
-          <w:rFonts w:ascii="Courier New" w:hAnsi="Courier New" w:cs="Courier New"/>
-          <w:lang w:val="en-US"/>
-        </w:rPr>
-        <w:t>2,7:56BDv9PZ2eQxVu5ZHHysffvsUVKQcKBxHbB7DDyOJbx2avwZaICdK641Wgdb</w:t>
+      </w:pPr>
+      <w:r>
+        <w:rPr>
+          <w:rFonts w:cstheme="minorHAnsi"/>
+          <w:sz w:val="28"/>
+          <w:szCs w:val="28"/>
+          <w:lang w:val="en-US"/>
+        </w:rPr>
+        <w:t>After publish</w:t>
+      </w:r>
+    </w:p>
+    <w:p>
+      <w:pPr>
+        <w:rPr>
+          <w:rFonts w:ascii="Courier New" w:hAnsi="Courier New" w:cs="Courier New"/>
+          <w:lang w:val="en-US"/>
+        </w:rPr>
+      </w:pPr>
+      <w:r>
+        <w:rPr>
+          <w:rFonts w:ascii="Courier New" w:hAnsi="Courier New" w:cs="Courier New"/>
+          <w:lang w:val="en-US"/>
+        </w:rPr>
+        <w:t># Description file of tournament for program squaredeal 2.0.5</w:t>
+      </w:r>
+      <w:r>
+        <w:rPr>
+          <w:rFonts w:ascii="Courier New" w:hAnsi="Courier New" w:cs="Courier New"/>
+          <w:lang w:val="en-US"/>
+        </w:rPr>
+        <w:br/>
+      </w:r>
+      <w:r>
+        <w:rPr>
+          <w:rFonts w:ascii="Courier New" w:hAnsi="Courier New" w:cs="Courier New"/>
+          <w:lang w:val="en-US"/>
+        </w:rPr>
+        <w:t>#</w:t>
+      </w:r>
+      <w:r>
+        <w:rPr>
+          <w:rFonts w:ascii="Courier New" w:hAnsi="Courier New" w:cs="Courier New"/>
+          <w:lang w:val="en-US"/>
+        </w:rPr>
+        <w:br/>
+      </w:r>
+      <w:r>
+        <w:rPr>
+          <w:rFonts w:ascii="Courier New" w:hAnsi="Courier New" w:cs="Courier New"/>
+          <w:lang w:val="en-US"/>
+        </w:rPr>
+        <w:t>TN Test Tournament</w:t>
+      </w:r>
+      <w:r>
+        <w:rPr>
+          <w:rFonts w:ascii="Courier New" w:hAnsi="Courier New" w:cs="Courier New"/>
+          <w:lang w:val="en-US"/>
+        </w:rPr>
+        <w:br/>
+      </w:r>
+      <w:r>
+        <w:rPr>
+          <w:rFonts w:ascii="Courier New" w:hAnsi="Courier New" w:cs="Courier New"/>
+          <w:lang w:val="en-US"/>
+        </w:rPr>
+        <w:t>DI Vatican City August lottery</w:t>
+      </w:r>
+      <w:r>
+        <w:rPr>
+          <w:rFonts w:ascii="Courier New" w:hAnsi="Courier New" w:cs="Courier New"/>
+          <w:lang w:val="en-US"/>
+        </w:rPr>
+        <w:br/>
+      </w:r>
+      <w:r>
+        <w:rPr>
+          <w:rFonts w:ascii="Courier New" w:hAnsi="Courier New" w:cs="Courier New"/>
+          <w:lang w:val="en-US"/>
+        </w:rPr>
+        <w:t># Description of phases of tournament</w:t>
+      </w:r>
+      <w:r>
+        <w:rPr>
+          <w:rFonts w:ascii="Courier New" w:hAnsi="Courier New" w:cs="Courier New"/>
+          <w:lang w:val="en-US"/>
+        </w:rPr>
+        <w:br/>
+      </w:r>
+      <w:r>
+        <w:rPr>
+          <w:rFonts w:ascii="Courier New" w:hAnsi="Courier New" w:cs="Courier New"/>
+          <w:lang w:val="en-US"/>
+        </w:rPr>
+        <w:t># Per phase a line with SN nessions:nboards:filename:description</w:t>
+      </w:r>
+      <w:r>
+        <w:rPr>
+          <w:rFonts w:ascii="Courier New" w:hAnsi="Courier New" w:cs="Courier New"/>
+          <w:lang w:val="en-US"/>
+        </w:rPr>
+        <w:br/>
+      </w:r>
+      <w:r>
+        <w:rPr>
+          <w:rFonts w:ascii="Courier New" w:hAnsi="Courier New" w:cs="Courier New"/>
+          <w:lang w:val="en-US"/>
+        </w:rPr>
+        <w:t>SN 17:1-10,11-20,21-30:round##:round robin #/17</w:t>
+      </w:r>
+      <w:r>
+        <w:rPr>
+          <w:rFonts w:ascii="Courier New" w:hAnsi="Courier New" w:cs="Courier New"/>
+          <w:lang w:val="en-US"/>
+        </w:rPr>
+        <w:br/>
+      </w:r>
+      <w:r>
+        <w:rPr>
+          <w:rFonts w:ascii="Courier New" w:hAnsi="Courier New" w:cs="Courier New"/>
+          <w:lang w:val="en-US"/>
+        </w:rPr>
+        <w:t>SN 4:1-16,17-32:sf#:Semi Finals #/4</w:t>
+      </w:r>
+      <w:r>
+        <w:rPr>
+          <w:rFonts w:ascii="Courier New" w:hAnsi="Courier New" w:cs="Courier New"/>
+          <w:lang w:val="en-US"/>
+        </w:rPr>
+        <w:br/>
+      </w:r>
+      <w:r>
+        <w:rPr>
+          <w:rFonts w:ascii="Courier New" w:hAnsi="Courier New" w:cs="Courier New"/>
+          <w:lang w:val="en-US"/>
+        </w:rPr>
+        <w:t>SN 6:20:fin#:Finals #/6</w:t>
+      </w:r>
+      <w:r>
+        <w:rPr>
+          <w:rFonts w:ascii="Courier New" w:hAnsi="Courier New" w:cs="Courier New"/>
+          <w:lang w:val="en-US"/>
+        </w:rPr>
+        <w:br/>
+      </w:r>
+      <w:r>
+        <w:rPr>
+          <w:rFonts w:ascii="Courier New" w:hAnsi="Courier New" w:cs="Courier New"/>
+          <w:lang w:val="en-US"/>
+        </w:rPr>
+        <w:t>KH 8d00eb6b5b0ae9f99791be42888a8d90005e3745ca206a1bd7690fce486f5132</w:t>
+      </w:r>
+    </w:p>
+    <w:p>
+      <w:pPr>
+        <w:rPr>
+          <w:rFonts w:cstheme="minorHAnsi"/>
+          <w:sz w:val="28"/>
+          <w:szCs w:val="28"/>
+          <w:lang w:val="en-US"/>
+        </w:rPr>
+      </w:pPr>
+      <w:r>
+        <w:rPr>
+          <w:rFonts w:cstheme="minorHAnsi"/>
+          <w:sz w:val="28"/>
+          <w:szCs w:val="28"/>
+          <w:lang w:val="en-US"/>
+        </w:rPr>
+        <w:t>After setting delayed info value</w:t>
+      </w:r>
+    </w:p>
+    <w:p>
+      <w:pPr>
+        <w:rPr>
+          <w:rFonts w:ascii="Courier New" w:hAnsi="Courier New" w:cs="Courier New"/>
+          <w:lang w:val="en-US"/>
+        </w:rPr>
+      </w:pPr>
+      <w:r>
+        <w:rPr>
+          <w:rFonts w:ascii="Courier New" w:hAnsi="Courier New" w:cs="Courier New"/>
+          <w:lang w:val="en-US"/>
+        </w:rPr>
+        <w:t># Description file of tournament for program squaredeal 2.0.5</w:t>
+      </w:r>
+      <w:r>
+        <w:rPr>
+          <w:rFonts w:ascii="Courier New" w:hAnsi="Courier New" w:cs="Courier New"/>
+          <w:lang w:val="en-US"/>
+        </w:rPr>
+        <w:br/>
+      </w:r>
+      <w:r>
+        <w:rPr>
+          <w:rFonts w:ascii="Courier New" w:hAnsi="Courier New" w:cs="Courier New"/>
+          <w:lang w:val="en-US"/>
+        </w:rPr>
+        <w:t>#</w:t>
+      </w:r>
+      <w:r>
+        <w:rPr>
+          <w:rFonts w:ascii="Courier New" w:hAnsi="Courier New" w:cs="Courier New"/>
+          <w:lang w:val="en-US"/>
+        </w:rPr>
+        <w:br/>
+      </w:r>
+      <w:r>
+        <w:rPr>
+          <w:rFonts w:ascii="Courier New" w:hAnsi="Courier New" w:cs="Courier New"/>
+          <w:lang w:val="en-US"/>
+        </w:rPr>
+        <w:t>TN Test Tournament</w:t>
+      </w:r>
+      <w:r>
+        <w:rPr>
+          <w:rFonts w:ascii="Courier New" w:hAnsi="Courier New" w:cs="Courier New"/>
+          <w:lang w:val="en-US"/>
+        </w:rPr>
+        <w:br/>
+      </w:r>
+      <w:r>
+        <w:rPr>
+          <w:rFonts w:ascii="Courier New" w:hAnsi="Courier New" w:cs="Courier New"/>
+          <w:lang w:val="en-US"/>
+        </w:rPr>
+        <w:t>DI Vatican City August lottery</w:t>
+      </w:r>
+      <w:r>
+        <w:rPr>
+          <w:rFonts w:ascii="Courier New" w:hAnsi="Courier New" w:cs="Courier New"/>
+          <w:lang w:val="en-US"/>
+        </w:rPr>
+        <w:br/>
+      </w:r>
+      <w:r>
+        <w:rPr>
+          <w:rFonts w:ascii="Courier New" w:hAnsi="Courier New" w:cs="Courier New"/>
+          <w:lang w:val="en-US"/>
+        </w:rPr>
+        <w:t>DV 3 6 9 13 26 40</w:t>
+      </w:r>
+      <w:r>
+        <w:rPr>
+          <w:rFonts w:ascii="Courier New" w:hAnsi="Courier New" w:cs="Courier New"/>
+          <w:lang w:val="en-US"/>
+        </w:rPr>
+        <w:br/>
+      </w:r>
+      <w:r>
+        <w:rPr>
+          <w:rFonts w:ascii="Courier New" w:hAnsi="Courier New" w:cs="Courier New"/>
+          <w:lang w:val="en-US"/>
+        </w:rPr>
+        <w:t># Description of phases of tournament</w:t>
+      </w:r>
+      <w:r>
+        <w:rPr>
+          <w:rFonts w:ascii="Courier New" w:hAnsi="Courier New" w:cs="Courier New"/>
+          <w:lang w:val="en-US"/>
+        </w:rPr>
+        <w:br/>
+      </w:r>
+      <w:r>
+        <w:rPr>
+          <w:rFonts w:ascii="Courier New" w:hAnsi="Courier New" w:cs="Courier New"/>
+          <w:lang w:val="en-US"/>
+        </w:rPr>
+        <w:t># Per phase a line with SN nessions:nboards:filename:description</w:t>
+      </w:r>
+      <w:r>
+        <w:rPr>
+          <w:rFonts w:ascii="Courier New" w:hAnsi="Courier New" w:cs="Courier New"/>
+          <w:lang w:val="en-US"/>
+        </w:rPr>
+        <w:br/>
+      </w:r>
+      <w:r>
+        <w:rPr>
+          <w:rFonts w:ascii="Courier New" w:hAnsi="Courier New" w:cs="Courier New"/>
+          <w:lang w:val="en-US"/>
+        </w:rPr>
+        <w:t>SN 17:1-10,11-20,21-30:round##:round robin #/17</w:t>
+      </w:r>
+      <w:r>
+        <w:rPr>
+          <w:rFonts w:ascii="Courier New" w:hAnsi="Courier New" w:cs="Courier New"/>
+          <w:lang w:val="en-US"/>
+        </w:rPr>
+        <w:br/>
+      </w:r>
+      <w:r>
+        <w:rPr>
+          <w:rFonts w:ascii="Courier New" w:hAnsi="Courier New" w:cs="Courier New"/>
+          <w:lang w:val="en-US"/>
+        </w:rPr>
+        <w:t>SN 4:1-16,17-32:sf#:Semi Finals #/4</w:t>
+      </w:r>
+      <w:r>
+        <w:rPr>
+          <w:rFonts w:ascii="Courier New" w:hAnsi="Courier New" w:cs="Courier New"/>
+          <w:lang w:val="en-US"/>
+        </w:rPr>
+        <w:br/>
+      </w:r>
+      <w:r>
+        <w:rPr>
+          <w:rFonts w:ascii="Courier New" w:hAnsi="Courier New" w:cs="Courier New"/>
+          <w:lang w:val="en-US"/>
+        </w:rPr>
+        <w:t>SN 6:20:fin#:Finals #/6</w:t>
+      </w:r>
+      <w:r>
+        <w:rPr>
+          <w:rFonts w:ascii="Courier New" w:hAnsi="Courier New" w:cs="Courier New"/>
+          <w:lang w:val="en-US"/>
+        </w:rPr>
+        <w:br/>
+      </w:r>
+      <w:r>
+        <w:rPr>
+          <w:rFonts w:ascii="Courier New" w:hAnsi="Courier New" w:cs="Courier New"/>
+          <w:lang w:val="en-US"/>
+        </w:rPr>
+        <w:t>KH 8d00eb6b5b0ae9f99791be42888a8d90005e3745ca206a1bd7690fce486f5132</w:t>
+      </w:r>
+    </w:p>
+    <w:p>
+      <w:pPr>
+        <w:rPr>
+          <w:rFonts w:ascii="Courier New" w:hAnsi="Courier New" w:cs="Courier New"/>
+          <w:lang w:val="en-US"/>
+        </w:rPr>
+      </w:pPr>
+    </w:p>
+    <w:p>
+      <w:pPr>
+        <w:rPr>
+          <w:rFonts w:cstheme="minorHAnsi"/>
+          <w:sz w:val="36"/>
+          <w:szCs w:val="36"/>
+          <w:lang w:val="en-US"/>
+        </w:rPr>
+      </w:pPr>
+      <w:r>
+        <w:rPr>
+          <w:rFonts w:cstheme="minorHAnsi"/>
+          <w:sz w:val="36"/>
+          <w:szCs w:val="36"/>
+          <w:lang w:val="en-US"/>
+        </w:rPr>
+        <w:t>Test.sqk</w:t>
+      </w:r>
+    </w:p>
+    <w:p>
+      <w:pPr>
+        <w:rPr>
+          <w:rFonts w:ascii="Courier New" w:hAnsi="Courier New" w:cs="Courier New"/>
+          <w:lang w:val="en-US"/>
+        </w:rPr>
+      </w:pPr>
+      <w:r>
+        <w:rPr>
+          <w:rFonts w:ascii="Courier New" w:hAnsi="Courier New" w:cs="Courier New"/>
+          <w:lang w:val="en-US"/>
+        </w:rPr>
+        <w:t>1,1:a3GyE3l6XLuooSmLnK0WcgU8RDRQYk1DJmumWzs2p6Np7h0Vjm0ya6djDI7E</w:t>
+      </w:r>
+      <w:r>
+        <w:rPr>
+          <w:rFonts w:ascii="Courier New" w:hAnsi="Courier New" w:cs="Courier New"/>
+          <w:lang w:val="en-US"/>
+        </w:rPr>
+        <w:br/>
+      </w:r>
+      <w:r>
+        <w:rPr>
+          <w:rFonts w:ascii="Courier New" w:hAnsi="Courier New" w:cs="Courier New"/>
+          <w:lang w:val="en-US"/>
+        </w:rPr>
+        <w:t>1,2:04NmdiAygLMcdrbdUkSwTEZv4pypBmH1hkSNyzldQ1hQsfuHBJnnx2WUehM8</w:t>
+      </w:r>
+      <w:r>
+        <w:rPr>
+          <w:rFonts w:ascii="Courier New" w:hAnsi="Courier New" w:cs="Courier New"/>
+          <w:lang w:val="en-US"/>
+        </w:rPr>
+        <w:br/>
+      </w:r>
+      <w:r>
+        <w:rPr>
+          <w:rFonts w:ascii="Courier New" w:hAnsi="Courier New" w:cs="Courier New"/>
+          <w:lang w:val="en-US"/>
+        </w:rPr>
+        <w:t>1,3:ZxjEeZubfevg3BBIRHyOJBjuXKFOCAydVUGEgQyKhUe0taoZehhPeJq2voY0</w:t>
+      </w:r>
+      <w:r>
+        <w:rPr>
+          <w:rFonts w:ascii="Courier New" w:hAnsi="Courier New" w:cs="Courier New"/>
+          <w:lang w:val="en-US"/>
+        </w:rPr>
+        <w:br/>
+      </w:r>
+      <w:r>
+        <w:rPr>
+          <w:rFonts w:ascii="Courier New" w:hAnsi="Courier New" w:cs="Courier New"/>
+          <w:lang w:val="en-US"/>
+        </w:rPr>
+        <w:t>1,4:OJgsIPogAMAiZRPlPG783NAWpr7L410urOxLHE98SBGGvqBvk6cKaJsuzKE9</w:t>
+      </w:r>
+      <w:r>
+        <w:rPr>
+          <w:rFonts w:ascii="Courier New" w:hAnsi="Courier New" w:cs="Courier New"/>
+          <w:lang w:val="en-US"/>
+        </w:rPr>
+        <w:br/>
+      </w:r>
+      <w:r>
+        <w:rPr>
+          <w:rFonts w:ascii="Courier New" w:hAnsi="Courier New" w:cs="Courier New"/>
+          <w:lang w:val="en-US"/>
+        </w:rPr>
+        <w:t>1,5:gICcDpKxUkm3fSc5ap8u0Wj0je8A5tq7mE9X5N6iC3bOwRXgOHZdbTenT1V6</w:t>
+      </w:r>
+      <w:r>
+        <w:rPr>
+          <w:rFonts w:ascii="Courier New" w:hAnsi="Courier New" w:cs="Courier New"/>
+          <w:lang w:val="en-US"/>
+        </w:rPr>
+        <w:br/>
+      </w:r>
+      <w:r>
+        <w:rPr>
+          <w:rFonts w:ascii="Courier New" w:hAnsi="Courier New" w:cs="Courier New"/>
+          <w:lang w:val="en-US"/>
+        </w:rPr>
+        <w:t>1,6:KMbJCE2t8XV9AarQO5gbPooliGboXxBr1AGocvlm0WTBathZP5jcesOx1CrI</w:t>
+      </w:r>
+      <w:r>
+        <w:rPr>
+          <w:rFonts w:ascii="Courier New" w:hAnsi="Courier New" w:cs="Courier New"/>
+          <w:lang w:val="en-US"/>
+        </w:rPr>
+        <w:br/>
+      </w:r>
+      <w:r>
+        <w:rPr>
+          <w:rFonts w:ascii="Courier New" w:hAnsi="Courier New" w:cs="Courier New"/>
+          <w:lang w:val="en-US"/>
+        </w:rPr>
+        <w:t>1,7:SLC9oniQC7bpa4lDIoPM00rnHVXFnBZFtZIXgO0LI7Pv2ziiGvFaw8tIzYKz</w:t>
+      </w:r>
+      <w:r>
+        <w:rPr>
+          <w:rFonts w:ascii="Courier New" w:hAnsi="Courier New" w:cs="Courier New"/>
+          <w:lang w:val="en-US"/>
+        </w:rPr>
+        <w:br/>
+      </w:r>
+      <w:r>
+        <w:rPr>
+          <w:rFonts w:ascii="Courier New" w:hAnsi="Courier New" w:cs="Courier New"/>
+          <w:lang w:val="en-US"/>
+        </w:rPr>
+        <w:t>1,8:zvzNEFkdaUZy439VPCqR1Vzz5YdEkxwh9i452OedKACiS487SnwIfnNnC444</w:t>
+      </w:r>
+      <w:r>
+        <w:rPr>
+          <w:rFonts w:ascii="Courier New" w:hAnsi="Courier New" w:cs="Courier New"/>
+          <w:lang w:val="en-US"/>
+        </w:rPr>
+        <w:br/>
+      </w:r>
+      <w:r>
+        <w:rPr>
+          <w:rFonts w:ascii="Courier New" w:hAnsi="Courier New" w:cs="Courier New"/>
+          <w:lang w:val="en-US"/>
+        </w:rPr>
+        <w:t>1,9:fd9HcbasMS7TuDx7ZZ7IepLwt9j0s2JbvQrQhOvVtGjJyEuL1yQHe4NiD75C</w:t>
+      </w:r>
+      <w:r>
+        <w:rPr>
+          <w:rFonts w:ascii="Courier New" w:hAnsi="Courier New" w:cs="Courier New"/>
+          <w:lang w:val="en-US"/>
+        </w:rPr>
+        <w:br/>
+      </w:r>
+      <w:r>
+        <w:rPr>
+          <w:rFonts w:ascii="Courier New" w:hAnsi="Courier New" w:cs="Courier New"/>
+          <w:lang w:val="en-US"/>
+        </w:rPr>
+        <w:t>1,10:ZKJjAMv7WF4gTFfAD2YCDxh40y4INlpy9gcC2XdLdV78YBbtz6q2mpVQfXMF</w:t>
+      </w:r>
+      <w:r>
+        <w:rPr>
+          <w:rFonts w:ascii="Courier New" w:hAnsi="Courier New" w:cs="Courier New"/>
+          <w:lang w:val="en-US"/>
+        </w:rPr>
+        <w:br/>
+      </w:r>
+      <w:r>
+        <w:rPr>
+          <w:rFonts w:ascii="Courier New" w:hAnsi="Courier New" w:cs="Courier New"/>
+          <w:lang w:val="en-US"/>
+        </w:rPr>
+        <w:t>1,11:MP0QWq0DVLqldvzqJCthlEdjuyiurvjcJ7HN2G9b7CPIMWUWJ1yjx7qvljon</w:t>
+      </w:r>
+      <w:r>
+        <w:rPr>
+          <w:rFonts w:ascii="Courier New" w:hAnsi="Courier New" w:cs="Courier New"/>
+          <w:lang w:val="en-US"/>
+        </w:rPr>
+        <w:br/>
+      </w:r>
+      <w:r>
+        <w:rPr>
+          <w:rFonts w:ascii="Courier New" w:hAnsi="Courier New" w:cs="Courier New"/>
+          <w:lang w:val="en-US"/>
+        </w:rPr>
+        <w:t>1,12:2UrUwZWWHMitvXOqRVfyCGz8KnkYoL7DbRj4d0LvdgCF9rmG4PEf1492zcxI</w:t>
+      </w:r>
+      <w:r>
+        <w:rPr>
+          <w:rFonts w:ascii="Courier New" w:hAnsi="Courier New" w:cs="Courier New"/>
+          <w:lang w:val="en-US"/>
+        </w:rPr>
+        <w:br/>
+      </w:r>
+      <w:r>
+        <w:rPr>
+          <w:rFonts w:ascii="Courier New" w:hAnsi="Courier New" w:cs="Courier New"/>
+          <w:lang w:val="en-US"/>
+        </w:rPr>
+        <w:t>1,13:4oiJ9hJZ9ZLJIzlVrJWgtcqy4XyjQhhE2uDxm0GFc8VlWFtcLqIvg2ZGaK0y</w:t>
+      </w:r>
+      <w:r>
+        <w:rPr>
+          <w:rFonts w:ascii="Courier New" w:hAnsi="Courier New" w:cs="Courier New"/>
+          <w:lang w:val="en-US"/>
+        </w:rPr>
+        <w:br/>
+      </w:r>
+      <w:r>
+        <w:rPr>
+          <w:rFonts w:ascii="Courier New" w:hAnsi="Courier New" w:cs="Courier New"/>
+          <w:lang w:val="en-US"/>
+        </w:rPr>
+        <w:t>1,14:UEow5P0QbRKL6ZZ5RbT9kqYsT5XyXUql4r6VtuDxCjzhnVgExRxU3AYtVS8R</w:t>
+      </w:r>
+      <w:r>
+        <w:rPr>
+          <w:rFonts w:ascii="Courier New" w:hAnsi="Courier New" w:cs="Courier New"/>
+          <w:lang w:val="en-US"/>
+        </w:rPr>
+        <w:br/>
+      </w:r>
+      <w:r>
+        <w:rPr>
+          <w:rFonts w:ascii="Courier New" w:hAnsi="Courier New" w:cs="Courier New"/>
+          <w:lang w:val="en-US"/>
+        </w:rPr>
+        <w:t>1,15:lJrSYhi2XdV96GaDOQxUW4nwiJP4jDeSuQsuvHcLLxaEJzIIH9Xjzys1xyMw</w:t>
+      </w:r>
+      <w:r>
+        <w:rPr>
+          <w:rFonts w:ascii="Courier New" w:hAnsi="Courier New" w:cs="Courier New"/>
+          <w:lang w:val="en-US"/>
+        </w:rPr>
+        <w:br/>
+      </w:r>
+      <w:r>
+        <w:rPr>
+          <w:rFonts w:ascii="Courier New" w:hAnsi="Courier New" w:cs="Courier New"/>
+          <w:lang w:val="en-US"/>
+        </w:rPr>
+        <w:t>1,16:sLt9S52YdVwYeinF0Yw63MmOrMRnrDhwdYM0jDZBeSNaC7LiMIdxY3LfOuNH</w:t>
+      </w:r>
+      <w:r>
+        <w:rPr>
+          <w:rFonts w:ascii="Courier New" w:hAnsi="Courier New" w:cs="Courier New"/>
+          <w:lang w:val="en-US"/>
+        </w:rPr>
+        <w:br/>
+      </w:r>
+      <w:r>
+        <w:rPr>
+          <w:rFonts w:ascii="Courier New" w:hAnsi="Courier New" w:cs="Courier New"/>
+          <w:lang w:val="en-US"/>
+        </w:rPr>
+        <w:t>1,17:YfIk5m6UtVNwuGsMUbpLcruWOkOAAez2hZYIHiiwfPKbfWfrCjPRwvt9wLfA</w:t>
+      </w:r>
+      <w:r>
+        <w:rPr>
+          <w:rFonts w:ascii="Courier New" w:hAnsi="Courier New" w:cs="Courier New"/>
+          <w:lang w:val="en-US"/>
+        </w:rPr>
+        <w:br/>
+      </w:r>
+      <w:r>
+        <w:rPr>
+          <w:rFonts w:ascii="Courier New" w:hAnsi="Courier New" w:cs="Courier New"/>
+          <w:lang w:val="en-US"/>
+        </w:rPr>
+        <w:t>2,1:5hVAj8aILG4gzwVi6u280qbbaPHyKlp6xLW3ulJbSf0xKXBvY0aAc674iHEg</w:t>
+      </w:r>
+      <w:r>
+        <w:rPr>
+          <w:rFonts w:ascii="Courier New" w:hAnsi="Courier New" w:cs="Courier New"/>
+          <w:lang w:val="en-US"/>
+        </w:rPr>
+        <w:br/>
+      </w:r>
+      <w:r>
+        <w:rPr>
+          <w:rFonts w:ascii="Courier New" w:hAnsi="Courier New" w:cs="Courier New"/>
+          <w:lang w:val="en-US"/>
+        </w:rPr>
+        <w:t>2,2:mwrbE39sj3iajQxXL8llUY2aomoMuFRSSCyHLakRf7FaXqK5yGXaaHJU5v2Z</w:t>
+      </w:r>
+      <w:r>
+        <w:rPr>
+          <w:rFonts w:ascii="Courier New" w:hAnsi="Courier New" w:cs="Courier New"/>
+          <w:lang w:val="en-US"/>
+        </w:rPr>
+        <w:br/>
+      </w:r>
+      <w:r>
+        <w:rPr>
+          <w:rFonts w:ascii="Courier New" w:hAnsi="Courier New" w:cs="Courier New"/>
+          <w:lang w:val="en-US"/>
+        </w:rPr>
+        <w:t>2,3:zmdvszEikiRg1PuVp8mpJcXwW7w41Cv8gK5Ddg0fLhr020Df4wqUtxDYkJPb</w:t>
+      </w:r>
+      <w:r>
+        <w:rPr>
+          <w:rFonts w:ascii="Courier New" w:hAnsi="Courier New" w:cs="Courier New"/>
+          <w:lang w:val="en-US"/>
+        </w:rPr>
+        <w:br/>
+      </w:r>
+      <w:r>
+        <w:rPr>
+          <w:rFonts w:ascii="Courier New" w:hAnsi="Courier New" w:cs="Courier New"/>
+          <w:lang w:val="en-US"/>
+        </w:rPr>
+        <w:t>2,4:bTJJ9PYSb2bsipd64hPCkRMmU2wncjDGMORZl0njO9IywSC5WiaFPuCI7Yem</w:t>
+      </w:r>
+      <w:r>
+        <w:rPr>
+          <w:rFonts w:ascii="Courier New" w:hAnsi="Courier New" w:cs="Courier New"/>
+          <w:lang w:val="en-US"/>
+        </w:rPr>
+        <w:br/>
+      </w:r>
+      <w:r>
+        <w:rPr>
+          <w:rFonts w:ascii="Courier New" w:hAnsi="Courier New" w:cs="Courier New"/>
+          <w:lang w:val="en-US"/>
+        </w:rPr>
+        <w:t>3,1:BozrEX4x3CaXxKQwQjmgqgecoWgGQfApeW8OPiWfXLoAw4ikEyEWce8RpJuE</w:t>
+      </w:r>
+      <w:r>
+        <w:rPr>
+          <w:rFonts w:ascii="Courier New" w:hAnsi="Courier New" w:cs="Courier New"/>
+          <w:lang w:val="en-US"/>
+        </w:rPr>
+        <w:br/>
+      </w:r>
+      <w:r>
+        <w:rPr>
+          <w:rFonts w:ascii="Courier New" w:hAnsi="Courier New" w:cs="Courier New"/>
+          <w:lang w:val="en-US"/>
+        </w:rPr>
+        <w:t>3,2:9TIJybO2xC7fHy9wHuBMwyFtCfxTW4gNANHLl3TttDMWTbvLXgCZBdjbo993</w:t>
+      </w:r>
+      <w:r>
+        <w:rPr>
+          <w:rFonts w:ascii="Courier New" w:hAnsi="Courier New" w:cs="Courier New"/>
+          <w:lang w:val="en-US"/>
+        </w:rPr>
+        <w:br/>
+      </w:r>
+      <w:r>
+        <w:rPr>
+          <w:rFonts w:ascii="Courier New" w:hAnsi="Courier New" w:cs="Courier New"/>
+          <w:lang w:val="en-US"/>
+        </w:rPr>
+        <w:t>3,3:g3D4qaF8DXNBwvHAY33H7N9wPjGk6DYlF57sJgeAM4D7FKKDVpCzsqsE8vPQ</w:t>
+      </w:r>
+      <w:r>
+        <w:rPr>
+          <w:rFonts w:ascii="Courier New" w:hAnsi="Courier New" w:cs="Courier New"/>
+          <w:lang w:val="en-US"/>
+        </w:rPr>
+        <w:br/>
+      </w:r>
+      <w:r>
+        <w:rPr>
+          <w:rFonts w:ascii="Courier New" w:hAnsi="Courier New" w:cs="Courier New"/>
+          <w:lang w:val="en-US"/>
+        </w:rPr>
+        <w:t>3,4:y82JJcj5gT282kZf6TUyVJTC6s2fYwfz1IcUf4Pm5BWp17ljOohoTTmGLzrs</w:t>
+      </w:r>
+      <w:r>
+        <w:rPr>
+          <w:rFonts w:ascii="Courier New" w:hAnsi="Courier New" w:cs="Courier New"/>
+          <w:lang w:val="en-US"/>
+        </w:rPr>
+        <w:br/>
+      </w:r>
+      <w:r>
+        <w:rPr>
+          <w:rFonts w:ascii="Courier New" w:hAnsi="Courier New" w:cs="Courier New"/>
+          <w:lang w:val="en-US"/>
+        </w:rPr>
+        <w:t>3,5:i2brjxIU07w6huFcWMK1obBgR4hvy5e4k4mkkdMJQZLhUWR4FF6kzDruBOoP</w:t>
+      </w:r>
+      <w:r>
+        <w:rPr>
+          <w:rFonts w:ascii="Courier New" w:hAnsi="Courier New" w:cs="Courier New"/>
+          <w:lang w:val="en-US"/>
+        </w:rPr>
+        <w:br/>
+      </w:r>
+      <w:r>
+        <w:rPr>
+          <w:rFonts w:ascii="Courier New" w:hAnsi="Courier New" w:cs="Courier New"/>
+          <w:lang w:val="en-US"/>
+        </w:rPr>
+        <w:t>3,6:Ms3uhj0voy9LBvpDkjrESBfFJO85rmJy30ylaqzPW5LZU69YhlXnpslSHhSU</w:t>
       </w:r>
     </w:p>
     <w:p>
@@ -3214,19 +3487,11 @@
         </w:rPr>
         <w:t xml:space="preserve"> </w:t>
       </w:r>
-      <w:proofErr w:type="spellStart"/>
-      <w:r>
-        <w:rPr>
-          <w:lang w:val="en-US"/>
-        </w:rPr>
-        <w:t>perl</w:t>
-      </w:r>
-      <w:proofErr w:type="spellEnd"/>
-      <w:r>
-        <w:rPr>
-          <w:lang w:val="en-US"/>
-        </w:rPr>
-        <w:t xml:space="preserve"> </w:t>
+      <w:r>
+        <w:rPr>
+          <w:lang w:val="en-US"/>
+        </w:rPr>
+        <w:t xml:space="preserve">perl </w:t>
       </w:r>
       <w:r>
         <w:rPr>
@@ -3240,14 +3505,12 @@
         </w:rPr>
         <w:t>::</w:t>
       </w:r>
-      <w:proofErr w:type="spellStart"/>
       <w:r>
         <w:rPr>
           <w:lang w:val="en-US"/>
         </w:rPr>
         <w:t>random_string_from</w:t>
       </w:r>
-      <w:proofErr w:type="spellEnd"/>
       <w:r>
         <w:rPr>
           <w:lang w:val="en-US"/>

</xml_diff>

<commit_message>
Added Buenos Aires .sqd file
</commit_message>
<xml_diff>
--- a/Documentation/SquareDeal.docx
+++ b/Documentation/SquareDeal.docx
@@ -1,6 +1,6 @@
 
 <file path=word/document.xml><?xml version="1.0" encoding="utf-8"?>
-<w:document xmlns:wpc="http://schemas.microsoft.com/office/word/2010/wordprocessingCanvas" xmlns:cx="http://schemas.microsoft.com/office/drawing/2014/chartex" xmlns:cx1="http://schemas.microsoft.com/office/drawing/2015/9/8/chartex" xmlns:cx2="http://schemas.microsoft.com/office/drawing/2015/10/21/chartex" xmlns:cx3="http://schemas.microsoft.com/office/drawing/2016/5/9/chartex" xmlns:cx4="http://schemas.microsoft.com/office/drawing/2016/5/10/chartex" xmlns:cx5="http://schemas.microsoft.com/office/drawing/2016/5/11/chartex" xmlns:cx6="http://schemas.microsoft.com/office/drawing/2016/5/12/chartex" xmlns:cx7="http://schemas.microsoft.com/office/drawing/2016/5/13/chartex" xmlns:cx8="http://schemas.microsoft.com/office/drawing/2016/5/14/chartex" xmlns:mc="http://schemas.openxmlformats.org/markup-compatibility/2006" xmlns:aink="http://schemas.microsoft.com/office/drawing/2016/ink" xmlns:am3d="http://schemas.microsoft.com/office/drawing/2017/model3d" xmlns:o="urn:schemas-microsoft-com:office:office" xmlns:oel="http://schemas.microsoft.com/office/2019/extlst" xmlns:r="http://schemas.openxmlformats.org/officeDocument/2006/relationships" xmlns:m="http://schemas.openxmlformats.org/officeDocument/2006/math" xmlns:v="urn:schemas-microsoft-com:vml" xmlns:wp14="http://schemas.microsoft.com/office/word/2010/wordprocessingDrawing" xmlns:wp="http://schemas.openxmlformats.org/drawingml/2006/wordprocessingDrawing" xmlns:w10="urn:schemas-microsoft-com:office:word" xmlns:w="http://schemas.openxmlformats.org/wordprocessingml/2006/main" xmlns:w14="http://schemas.microsoft.com/office/word/2010/wordml" xmlns:w15="http://schemas.microsoft.com/office/word/2012/wordml" xmlns:w16cex="http://schemas.microsoft.com/office/word/2018/wordml/cex" xmlns:w16cid="http://schemas.microsoft.com/office/word/2016/wordml/cid" xmlns:w16="http://schemas.microsoft.com/office/word/2018/wordml" xmlns:w16sdtdh="http://schemas.microsoft.com/office/word/2020/wordml/sdtdatahash" xmlns:w16se="http://schemas.microsoft.com/office/word/2015/wordml/symex" xmlns:wpg="http://schemas.microsoft.com/office/word/2010/wordprocessingGroup" xmlns:wpi="http://schemas.microsoft.com/office/word/2010/wordprocessingInk" xmlns:wne="http://schemas.microsoft.com/office/word/2006/wordml" xmlns:wps="http://schemas.microsoft.com/office/word/2010/wordprocessingShape" mc:Ignorable="w14 w15 w16se w16cid w16 w16cex w16sdtdh wp14">
+<w:document xmlns:wpc="http://schemas.microsoft.com/office/word/2010/wordprocessingCanvas" xmlns:cx="http://schemas.microsoft.com/office/drawing/2014/chartex" xmlns:cx1="http://schemas.microsoft.com/office/drawing/2015/9/8/chartex" xmlns:cx2="http://schemas.microsoft.com/office/drawing/2015/10/21/chartex" xmlns:cx3="http://schemas.microsoft.com/office/drawing/2016/5/9/chartex" xmlns:cx4="http://schemas.microsoft.com/office/drawing/2016/5/10/chartex" xmlns:cx5="http://schemas.microsoft.com/office/drawing/2016/5/11/chartex" xmlns:cx6="http://schemas.microsoft.com/office/drawing/2016/5/12/chartex" xmlns:cx7="http://schemas.microsoft.com/office/drawing/2016/5/13/chartex" xmlns:cx8="http://schemas.microsoft.com/office/drawing/2016/5/14/chartex" xmlns:mc="http://schemas.openxmlformats.org/markup-compatibility/2006" xmlns:aink="http://schemas.microsoft.com/office/drawing/2016/ink" xmlns:am3d="http://schemas.microsoft.com/office/drawing/2017/model3d" xmlns:o="urn:schemas-microsoft-com:office:office" xmlns:oel="http://schemas.microsoft.com/office/2019/extlst" xmlns:r="http://schemas.openxmlformats.org/officeDocument/2006/relationships" xmlns:m="http://schemas.openxmlformats.org/officeDocument/2006/math" xmlns:v="urn:schemas-microsoft-com:vml" xmlns:wp14="http://schemas.microsoft.com/office/word/2010/wordprocessingDrawing" xmlns:wp="http://schemas.openxmlformats.org/drawingml/2006/wordprocessingDrawing" xmlns:w10="urn:schemas-microsoft-com:office:word" xmlns:w="http://schemas.openxmlformats.org/wordprocessingml/2006/main" xmlns:w14="http://schemas.microsoft.com/office/word/2010/wordml" xmlns:w15="http://schemas.microsoft.com/office/word/2012/wordml" xmlns:w16cex="http://schemas.microsoft.com/office/word/2018/wordml/cex" xmlns:w16cid="http://schemas.microsoft.com/office/word/2016/wordml/cid" xmlns:w16="http://schemas.microsoft.com/office/word/2018/wordml" xmlns:w16du="http://schemas.microsoft.com/office/word/2023/wordml/word16du" xmlns:w16sdtdh="http://schemas.microsoft.com/office/word/2020/wordml/sdtdatahash" xmlns:w16se="http://schemas.microsoft.com/office/word/2015/wordml/symex" xmlns:wpg="http://schemas.microsoft.com/office/word/2010/wordprocessingGroup" xmlns:wpi="http://schemas.microsoft.com/office/word/2010/wordprocessingInk" xmlns:wne="http://schemas.microsoft.com/office/word/2006/wordml" xmlns:wps="http://schemas.microsoft.com/office/word/2010/wordprocessingShape" mc:Ignorable="w14 w15 w16se w16cid w16 w16cex w16sdtdh w16du wp14">
   <w:body>
     <w:p>
       <w:pPr>
@@ -516,6 +516,7 @@
         <w:rPr>
           <w:lang w:val="en-US"/>
         </w:rPr>
+        <w:lastRenderedPageBreak/>
         <w:t>Publish</w:t>
       </w:r>
     </w:p>
@@ -630,6 +631,36 @@
         </w:rPr>
         <w:t>.</w:t>
       </w:r>
+      <w:r>
+        <w:rPr>
+          <w:lang w:val="en-US"/>
+        </w:rPr>
+        <w:br/>
+      </w:r>
+      <w:r>
+        <w:rPr>
+          <w:lang w:val="en-US"/>
+        </w:rPr>
+        <w:t xml:space="preserve">For really complicated </w:t>
+      </w:r>
+      <w:r>
+        <w:rPr>
+          <w:lang w:val="en-US"/>
+        </w:rPr>
+        <w:t>phases</w:t>
+      </w:r>
+      <w:r>
+        <w:rPr>
+          <w:lang w:val="en-US"/>
+        </w:rPr>
+        <w:t xml:space="preserve"> it can be a range, followed a list to be repeated, so for example 1-6(1-6,17-32)</w:t>
+      </w:r>
+      <w:r>
+        <w:rPr>
+          <w:lang w:val="en-US"/>
+        </w:rPr>
+        <w:t xml:space="preserve"> will be first 1-16 and after that 1-16 and 17-32 repeatedly until end of phase.</w:t>
+      </w:r>
     </w:p>
     <w:p>
       <w:pPr>
@@ -1019,6 +1050,7 @@
         <w:rPr>
           <w:lang w:val="en-US"/>
         </w:rPr>
+        <w:lastRenderedPageBreak/>
         <w:t>At this point interested players can do something. They can make a copy of the .sqd file as published. There is not a lot they can do with the file now, but the file contains a signature of all session keys</w:t>
       </w:r>
       <w:r>
@@ -1667,6 +1699,7 @@
         <w:rPr>
           <w:lang w:val="en-US"/>
         </w:rPr>
+        <w:lastRenderedPageBreak/>
         <w:t xml:space="preserve">A reserve set is made using the session key, the DI and the </w:t>
       </w:r>
       <w:r>
@@ -1746,7 +1779,7 @@
         <w:rPr>
           <w:lang w:val="en-US"/>
         </w:rPr>
-        <w:t xml:space="preserve"> and if the formats you generate are DUP and/or </w:t>
+        <w:t xml:space="preserve"> and if the formats you generate are </w:t>
       </w:r>
       <w:r>
         <w:rPr>
@@ -1758,7 +1791,7 @@
         <w:rPr>
           <w:lang w:val="en-US"/>
         </w:rPr>
-        <w:t>or some more untested ones)</w:t>
+        <w:t>or some untested ones)</w:t>
       </w:r>
       <w:r>
         <w:rPr>
@@ -2360,6 +2393,7 @@
         <w:rPr>
           <w:lang w:val="en-US"/>
         </w:rPr>
+        <w:lastRenderedPageBreak/>
         <w:t>An increasing counter</w:t>
       </w:r>
     </w:p>
@@ -2915,6 +2949,7 @@
           <w:rFonts w:ascii="Courier New" w:hAnsi="Courier New" w:cs="Courier New"/>
           <w:lang w:val="en-US"/>
         </w:rPr>
+        <w:lastRenderedPageBreak/>
         <w:t>SN 6:20:fin#:Finals #/6</w:t>
       </w:r>
       <w:r>
@@ -3447,7 +3482,7 @@
 </file>
 
 <file path=word/endnotes.xml><?xml version="1.0" encoding="utf-8"?>
-<w:endnotes xmlns:wpc="http://schemas.microsoft.com/office/word/2010/wordprocessingCanvas" xmlns:cx="http://schemas.microsoft.com/office/drawing/2014/chartex" xmlns:cx1="http://schemas.microsoft.com/office/drawing/2015/9/8/chartex" xmlns:cx2="http://schemas.microsoft.com/office/drawing/2015/10/21/chartex" xmlns:cx3="http://schemas.microsoft.com/office/drawing/2016/5/9/chartex" xmlns:cx4="http://schemas.microsoft.com/office/drawing/2016/5/10/chartex" xmlns:cx5="http://schemas.microsoft.com/office/drawing/2016/5/11/chartex" xmlns:cx6="http://schemas.microsoft.com/office/drawing/2016/5/12/chartex" xmlns:cx7="http://schemas.microsoft.com/office/drawing/2016/5/13/chartex" xmlns:cx8="http://schemas.microsoft.com/office/drawing/2016/5/14/chartex" xmlns:mc="http://schemas.openxmlformats.org/markup-compatibility/2006" xmlns:aink="http://schemas.microsoft.com/office/drawing/2016/ink" xmlns:am3d="http://schemas.microsoft.com/office/drawing/2017/model3d" xmlns:o="urn:schemas-microsoft-com:office:office" xmlns:oel="http://schemas.microsoft.com/office/2019/extlst" xmlns:r="http://schemas.openxmlformats.org/officeDocument/2006/relationships" xmlns:m="http://schemas.openxmlformats.org/officeDocument/2006/math" xmlns:v="urn:schemas-microsoft-com:vml" xmlns:wp14="http://schemas.microsoft.com/office/word/2010/wordprocessingDrawing" xmlns:wp="http://schemas.openxmlformats.org/drawingml/2006/wordprocessingDrawing" xmlns:w10="urn:schemas-microsoft-com:office:word" xmlns:w="http://schemas.openxmlformats.org/wordprocessingml/2006/main" xmlns:w14="http://schemas.microsoft.com/office/word/2010/wordml" xmlns:w15="http://schemas.microsoft.com/office/word/2012/wordml" xmlns:w16cex="http://schemas.microsoft.com/office/word/2018/wordml/cex" xmlns:w16cid="http://schemas.microsoft.com/office/word/2016/wordml/cid" xmlns:w16="http://schemas.microsoft.com/office/word/2018/wordml" xmlns:w16sdtdh="http://schemas.microsoft.com/office/word/2020/wordml/sdtdatahash" xmlns:w16se="http://schemas.microsoft.com/office/word/2015/wordml/symex" xmlns:wpg="http://schemas.microsoft.com/office/word/2010/wordprocessingGroup" xmlns:wpi="http://schemas.microsoft.com/office/word/2010/wordprocessingInk" xmlns:wne="http://schemas.microsoft.com/office/word/2006/wordml" xmlns:wps="http://schemas.microsoft.com/office/word/2010/wordprocessingShape" mc:Ignorable="w14 w15 w16se w16cid w16 w16cex w16sdtdh wp14">
+<w:endnotes xmlns:wpc="http://schemas.microsoft.com/office/word/2010/wordprocessingCanvas" xmlns:cx="http://schemas.microsoft.com/office/drawing/2014/chartex" xmlns:cx1="http://schemas.microsoft.com/office/drawing/2015/9/8/chartex" xmlns:cx2="http://schemas.microsoft.com/office/drawing/2015/10/21/chartex" xmlns:cx3="http://schemas.microsoft.com/office/drawing/2016/5/9/chartex" xmlns:cx4="http://schemas.microsoft.com/office/drawing/2016/5/10/chartex" xmlns:cx5="http://schemas.microsoft.com/office/drawing/2016/5/11/chartex" xmlns:cx6="http://schemas.microsoft.com/office/drawing/2016/5/12/chartex" xmlns:cx7="http://schemas.microsoft.com/office/drawing/2016/5/13/chartex" xmlns:cx8="http://schemas.microsoft.com/office/drawing/2016/5/14/chartex" xmlns:mc="http://schemas.openxmlformats.org/markup-compatibility/2006" xmlns:aink="http://schemas.microsoft.com/office/drawing/2016/ink" xmlns:am3d="http://schemas.microsoft.com/office/drawing/2017/model3d" xmlns:o="urn:schemas-microsoft-com:office:office" xmlns:oel="http://schemas.microsoft.com/office/2019/extlst" xmlns:r="http://schemas.openxmlformats.org/officeDocument/2006/relationships" xmlns:m="http://schemas.openxmlformats.org/officeDocument/2006/math" xmlns:v="urn:schemas-microsoft-com:vml" xmlns:wp14="http://schemas.microsoft.com/office/word/2010/wordprocessingDrawing" xmlns:wp="http://schemas.openxmlformats.org/drawingml/2006/wordprocessingDrawing" xmlns:w10="urn:schemas-microsoft-com:office:word" xmlns:w="http://schemas.openxmlformats.org/wordprocessingml/2006/main" xmlns:w14="http://schemas.microsoft.com/office/word/2010/wordml" xmlns:w15="http://schemas.microsoft.com/office/word/2012/wordml" xmlns:w16cex="http://schemas.microsoft.com/office/word/2018/wordml/cex" xmlns:w16cid="http://schemas.microsoft.com/office/word/2016/wordml/cid" xmlns:w16="http://schemas.microsoft.com/office/word/2018/wordml" xmlns:w16du="http://schemas.microsoft.com/office/word/2023/wordml/word16du" xmlns:w16sdtdh="http://schemas.microsoft.com/office/word/2020/wordml/sdtdatahash" xmlns:w16se="http://schemas.microsoft.com/office/word/2015/wordml/symex" xmlns:wpg="http://schemas.microsoft.com/office/word/2010/wordprocessingGroup" xmlns:wpi="http://schemas.microsoft.com/office/word/2010/wordprocessingInk" xmlns:wne="http://schemas.microsoft.com/office/word/2006/wordml" xmlns:wps="http://schemas.microsoft.com/office/word/2010/wordprocessingShape" mc:Ignorable="w14 w15 w16se w16cid w16 w16cex w16sdtdh w16du wp14">
   <w:endnote w:type="separator" w:id="-1">
     <w:p>
       <w:pPr>
@@ -3589,7 +3624,7 @@
 </file>
 
 <file path=word/footnotes.xml><?xml version="1.0" encoding="utf-8"?>
-<w:footnotes xmlns:wpc="http://schemas.microsoft.com/office/word/2010/wordprocessingCanvas" xmlns:cx="http://schemas.microsoft.com/office/drawing/2014/chartex" xmlns:cx1="http://schemas.microsoft.com/office/drawing/2015/9/8/chartex" xmlns:cx2="http://schemas.microsoft.com/office/drawing/2015/10/21/chartex" xmlns:cx3="http://schemas.microsoft.com/office/drawing/2016/5/9/chartex" xmlns:cx4="http://schemas.microsoft.com/office/drawing/2016/5/10/chartex" xmlns:cx5="http://schemas.microsoft.com/office/drawing/2016/5/11/chartex" xmlns:cx6="http://schemas.microsoft.com/office/drawing/2016/5/12/chartex" xmlns:cx7="http://schemas.microsoft.com/office/drawing/2016/5/13/chartex" xmlns:cx8="http://schemas.microsoft.com/office/drawing/2016/5/14/chartex" xmlns:mc="http://schemas.openxmlformats.org/markup-compatibility/2006" xmlns:aink="http://schemas.microsoft.com/office/drawing/2016/ink" xmlns:am3d="http://schemas.microsoft.com/office/drawing/2017/model3d" xmlns:o="urn:schemas-microsoft-com:office:office" xmlns:oel="http://schemas.microsoft.com/office/2019/extlst" xmlns:r="http://schemas.openxmlformats.org/officeDocument/2006/relationships" xmlns:m="http://schemas.openxmlformats.org/officeDocument/2006/math" xmlns:v="urn:schemas-microsoft-com:vml" xmlns:wp14="http://schemas.microsoft.com/office/word/2010/wordprocessingDrawing" xmlns:wp="http://schemas.openxmlformats.org/drawingml/2006/wordprocessingDrawing" xmlns:w10="urn:schemas-microsoft-com:office:word" xmlns:w="http://schemas.openxmlformats.org/wordprocessingml/2006/main" xmlns:w14="http://schemas.microsoft.com/office/word/2010/wordml" xmlns:w15="http://schemas.microsoft.com/office/word/2012/wordml" xmlns:w16cex="http://schemas.microsoft.com/office/word/2018/wordml/cex" xmlns:w16cid="http://schemas.microsoft.com/office/word/2016/wordml/cid" xmlns:w16="http://schemas.microsoft.com/office/word/2018/wordml" xmlns:w16sdtdh="http://schemas.microsoft.com/office/word/2020/wordml/sdtdatahash" xmlns:w16se="http://schemas.microsoft.com/office/word/2015/wordml/symex" xmlns:wpg="http://schemas.microsoft.com/office/word/2010/wordprocessingGroup" xmlns:wpi="http://schemas.microsoft.com/office/word/2010/wordprocessingInk" xmlns:wne="http://schemas.microsoft.com/office/word/2006/wordml" xmlns:wps="http://schemas.microsoft.com/office/word/2010/wordprocessingShape" mc:Ignorable="w14 w15 w16se w16cid w16 w16cex w16sdtdh wp14">
+<w:footnotes xmlns:wpc="http://schemas.microsoft.com/office/word/2010/wordprocessingCanvas" xmlns:cx="http://schemas.microsoft.com/office/drawing/2014/chartex" xmlns:cx1="http://schemas.microsoft.com/office/drawing/2015/9/8/chartex" xmlns:cx2="http://schemas.microsoft.com/office/drawing/2015/10/21/chartex" xmlns:cx3="http://schemas.microsoft.com/office/drawing/2016/5/9/chartex" xmlns:cx4="http://schemas.microsoft.com/office/drawing/2016/5/10/chartex" xmlns:cx5="http://schemas.microsoft.com/office/drawing/2016/5/11/chartex" xmlns:cx6="http://schemas.microsoft.com/office/drawing/2016/5/12/chartex" xmlns:cx7="http://schemas.microsoft.com/office/drawing/2016/5/13/chartex" xmlns:cx8="http://schemas.microsoft.com/office/drawing/2016/5/14/chartex" xmlns:mc="http://schemas.openxmlformats.org/markup-compatibility/2006" xmlns:aink="http://schemas.microsoft.com/office/drawing/2016/ink" xmlns:am3d="http://schemas.microsoft.com/office/drawing/2017/model3d" xmlns:o="urn:schemas-microsoft-com:office:office" xmlns:oel="http://schemas.microsoft.com/office/2019/extlst" xmlns:r="http://schemas.openxmlformats.org/officeDocument/2006/relationships" xmlns:m="http://schemas.openxmlformats.org/officeDocument/2006/math" xmlns:v="urn:schemas-microsoft-com:vml" xmlns:wp14="http://schemas.microsoft.com/office/word/2010/wordprocessingDrawing" xmlns:wp="http://schemas.openxmlformats.org/drawingml/2006/wordprocessingDrawing" xmlns:w10="urn:schemas-microsoft-com:office:word" xmlns:w="http://schemas.openxmlformats.org/wordprocessingml/2006/main" xmlns:w14="http://schemas.microsoft.com/office/word/2010/wordml" xmlns:w15="http://schemas.microsoft.com/office/word/2012/wordml" xmlns:w16cex="http://schemas.microsoft.com/office/word/2018/wordml/cex" xmlns:w16cid="http://schemas.microsoft.com/office/word/2016/wordml/cid" xmlns:w16="http://schemas.microsoft.com/office/word/2018/wordml" xmlns:w16du="http://schemas.microsoft.com/office/word/2023/wordml/word16du" xmlns:w16sdtdh="http://schemas.microsoft.com/office/word/2020/wordml/sdtdatahash" xmlns:w16se="http://schemas.microsoft.com/office/word/2015/wordml/symex" xmlns:wpg="http://schemas.microsoft.com/office/word/2010/wordprocessingGroup" xmlns:wpi="http://schemas.microsoft.com/office/word/2010/wordprocessingInk" xmlns:wne="http://schemas.microsoft.com/office/word/2006/wordml" xmlns:wps="http://schemas.microsoft.com/office/word/2010/wordprocessingShape" mc:Ignorable="w14 w15 w16se w16cid w16 w16cex w16sdtdh w16du wp14">
   <w:footnote w:type="separator" w:id="-1">
     <w:p>
       <w:pPr>
@@ -3614,7 +3649,7 @@
 </file>
 
 <file path=word/numbering.xml><?xml version="1.0" encoding="utf-8"?>
-<w:numbering xmlns:wpc="http://schemas.microsoft.com/office/word/2010/wordprocessingCanvas" xmlns:cx="http://schemas.microsoft.com/office/drawing/2014/chartex" xmlns:cx1="http://schemas.microsoft.com/office/drawing/2015/9/8/chartex" xmlns:cx2="http://schemas.microsoft.com/office/drawing/2015/10/21/chartex" xmlns:cx3="http://schemas.microsoft.com/office/drawing/2016/5/9/chartex" xmlns:cx4="http://schemas.microsoft.com/office/drawing/2016/5/10/chartex" xmlns:cx5="http://schemas.microsoft.com/office/drawing/2016/5/11/chartex" xmlns:cx6="http://schemas.microsoft.com/office/drawing/2016/5/12/chartex" xmlns:cx7="http://schemas.microsoft.com/office/drawing/2016/5/13/chartex" xmlns:cx8="http://schemas.microsoft.com/office/drawing/2016/5/14/chartex" xmlns:mc="http://schemas.openxmlformats.org/markup-compatibility/2006" xmlns:aink="http://schemas.microsoft.com/office/drawing/2016/ink" xmlns:am3d="http://schemas.microsoft.com/office/drawing/2017/model3d" xmlns:o="urn:schemas-microsoft-com:office:office" xmlns:oel="http://schemas.microsoft.com/office/2019/extlst" xmlns:r="http://schemas.openxmlformats.org/officeDocument/2006/relationships" xmlns:m="http://schemas.openxmlformats.org/officeDocument/2006/math" xmlns:v="urn:schemas-microsoft-com:vml" xmlns:wp14="http://schemas.microsoft.com/office/word/2010/wordprocessingDrawing" xmlns:wp="http://schemas.openxmlformats.org/drawingml/2006/wordprocessingDrawing" xmlns:w10="urn:schemas-microsoft-com:office:word" xmlns:w="http://schemas.openxmlformats.org/wordprocessingml/2006/main" xmlns:w14="http://schemas.microsoft.com/office/word/2010/wordml" xmlns:w15="http://schemas.microsoft.com/office/word/2012/wordml" xmlns:w16cex="http://schemas.microsoft.com/office/word/2018/wordml/cex" xmlns:w16cid="http://schemas.microsoft.com/office/word/2016/wordml/cid" xmlns:w16="http://schemas.microsoft.com/office/word/2018/wordml" xmlns:w16sdtdh="http://schemas.microsoft.com/office/word/2020/wordml/sdtdatahash" xmlns:w16se="http://schemas.microsoft.com/office/word/2015/wordml/symex" xmlns:wpg="http://schemas.microsoft.com/office/word/2010/wordprocessingGroup" xmlns:wpi="http://schemas.microsoft.com/office/word/2010/wordprocessingInk" xmlns:wne="http://schemas.microsoft.com/office/word/2006/wordml" xmlns:wps="http://schemas.microsoft.com/office/word/2010/wordprocessingShape" mc:Ignorable="w14 w15 w16se w16cid w16 w16cex w16sdtdh wp14">
+<w:numbering xmlns:wpc="http://schemas.microsoft.com/office/word/2010/wordprocessingCanvas" xmlns:cx="http://schemas.microsoft.com/office/drawing/2014/chartex" xmlns:cx1="http://schemas.microsoft.com/office/drawing/2015/9/8/chartex" xmlns:cx2="http://schemas.microsoft.com/office/drawing/2015/10/21/chartex" xmlns:cx3="http://schemas.microsoft.com/office/drawing/2016/5/9/chartex" xmlns:cx4="http://schemas.microsoft.com/office/drawing/2016/5/10/chartex" xmlns:cx5="http://schemas.microsoft.com/office/drawing/2016/5/11/chartex" xmlns:cx6="http://schemas.microsoft.com/office/drawing/2016/5/12/chartex" xmlns:cx7="http://schemas.microsoft.com/office/drawing/2016/5/13/chartex" xmlns:cx8="http://schemas.microsoft.com/office/drawing/2016/5/14/chartex" xmlns:mc="http://schemas.openxmlformats.org/markup-compatibility/2006" xmlns:aink="http://schemas.microsoft.com/office/drawing/2016/ink" xmlns:am3d="http://schemas.microsoft.com/office/drawing/2017/model3d" xmlns:o="urn:schemas-microsoft-com:office:office" xmlns:oel="http://schemas.microsoft.com/office/2019/extlst" xmlns:r="http://schemas.openxmlformats.org/officeDocument/2006/relationships" xmlns:m="http://schemas.openxmlformats.org/officeDocument/2006/math" xmlns:v="urn:schemas-microsoft-com:vml" xmlns:wp14="http://schemas.microsoft.com/office/word/2010/wordprocessingDrawing" xmlns:wp="http://schemas.openxmlformats.org/drawingml/2006/wordprocessingDrawing" xmlns:w10="urn:schemas-microsoft-com:office:word" xmlns:w="http://schemas.openxmlformats.org/wordprocessingml/2006/main" xmlns:w14="http://schemas.microsoft.com/office/word/2010/wordml" xmlns:w15="http://schemas.microsoft.com/office/word/2012/wordml" xmlns:w16cex="http://schemas.microsoft.com/office/word/2018/wordml/cex" xmlns:w16cid="http://schemas.microsoft.com/office/word/2016/wordml/cid" xmlns:w16="http://schemas.microsoft.com/office/word/2018/wordml" xmlns:w16du="http://schemas.microsoft.com/office/word/2023/wordml/word16du" xmlns:w16sdtdh="http://schemas.microsoft.com/office/word/2020/wordml/sdtdatahash" xmlns:w16se="http://schemas.microsoft.com/office/word/2015/wordml/symex" xmlns:wpg="http://schemas.microsoft.com/office/word/2010/wordprocessingGroup" xmlns:wpi="http://schemas.microsoft.com/office/word/2010/wordprocessingInk" xmlns:wne="http://schemas.microsoft.com/office/word/2006/wordml" xmlns:wps="http://schemas.microsoft.com/office/word/2010/wordprocessingShape" mc:Ignorable="w14 w15 w16se w16cid w16 w16cex w16sdtdh w16du wp14">
   <w:abstractNum w:abstractNumId="0" w15:restartNumberingAfterBreak="0">
     <w:nsid w:val="123D598C"/>
     <w:multiLevelType w:val="hybridMultilevel"/>
@@ -4153,7 +4188,7 @@
 </file>
 
 <file path=word/styles.xml><?xml version="1.0" encoding="utf-8"?>
-<w:styles xmlns:mc="http://schemas.openxmlformats.org/markup-compatibility/2006" xmlns:r="http://schemas.openxmlformats.org/officeDocument/2006/relationships" xmlns:w="http://schemas.openxmlformats.org/wordprocessingml/2006/main" xmlns:w14="http://schemas.microsoft.com/office/word/2010/wordml" xmlns:w15="http://schemas.microsoft.com/office/word/2012/wordml" xmlns:w16cex="http://schemas.microsoft.com/office/word/2018/wordml/cex" xmlns:w16cid="http://schemas.microsoft.com/office/word/2016/wordml/cid" xmlns:w16="http://schemas.microsoft.com/office/word/2018/wordml" xmlns:w16sdtdh="http://schemas.microsoft.com/office/word/2020/wordml/sdtdatahash" xmlns:w16se="http://schemas.microsoft.com/office/word/2015/wordml/symex" mc:Ignorable="w14 w15 w16se w16cid w16 w16cex w16sdtdh">
+<w:styles xmlns:mc="http://schemas.openxmlformats.org/markup-compatibility/2006" xmlns:r="http://schemas.openxmlformats.org/officeDocument/2006/relationships" xmlns:w="http://schemas.openxmlformats.org/wordprocessingml/2006/main" xmlns:w14="http://schemas.microsoft.com/office/word/2010/wordml" xmlns:w15="http://schemas.microsoft.com/office/word/2012/wordml" xmlns:w16cex="http://schemas.microsoft.com/office/word/2018/wordml/cex" xmlns:w16cid="http://schemas.microsoft.com/office/word/2016/wordml/cid" xmlns:w16="http://schemas.microsoft.com/office/word/2018/wordml" xmlns:w16du="http://schemas.microsoft.com/office/word/2023/wordml/word16du" xmlns:w16sdtdh="http://schemas.microsoft.com/office/word/2020/wordml/sdtdatahash" xmlns:w16se="http://schemas.microsoft.com/office/word/2015/wordml/symex" mc:Ignorable="w14 w15 w16se w16cid w16 w16cex w16sdtdh w16du">
   <w:docDefaults>
     <w:rPrDefault>
       <w:rPr>

</xml_diff>

<commit_message>
Added postponed session sizes to squaredeal Fixed combining code
</commit_message>
<xml_diff>
--- a/Documentation/SquareDeal.docx
+++ b/Documentation/SquareDeal.docx
@@ -811,6 +811,19 @@
         </w:rPr>
         <w:t xml:space="preserve"> will be first 1-16 and after that 1-16 and 17-32 repeatedly until end of phase.</w:t>
       </w:r>
+      <w:r>
+        <w:rPr>
+          <w:lang w:val="en-US"/>
+        </w:rPr>
+        <w:br/>
+        <w:t>It is also allowed to give a ? as the number of boards. This signifies that you are not sure yet</w:t>
+      </w:r>
+      <w:r>
+        <w:rPr>
+          <w:lang w:val="en-US"/>
+        </w:rPr>
+        <w:t>. When making hands for this phase you will be prompted for the number of boards.</w:t>
+      </w:r>
     </w:p>
     <w:p>
       <w:pPr>
@@ -1739,6 +1752,30 @@
           <w:lang w:val="en-US"/>
         </w:rPr>
         <w:t>make one session), a list like 1-10(make the first 10 sessions), or a * meaning all sessions.</w:t>
+      </w:r>
+      <w:r>
+        <w:rPr>
+          <w:lang w:val="en-US"/>
+        </w:rPr>
+        <w:t xml:space="preserve"> If you used the ? possibility for number of boards you will be prompted here for the number. That can be </w:t>
+      </w:r>
+      <w:r>
+        <w:rPr>
+          <w:lang w:val="en-US"/>
+        </w:rPr>
+        <w:t>just something like “16”, but more complex things like “1-7,8-14,15-21” are also allowed here</w:t>
+      </w:r>
+      <w:r>
+        <w:rPr>
+          <w:lang w:val="en-US"/>
+        </w:rPr>
+        <w:t>(not the “3x7”, sorry)</w:t>
+      </w:r>
+      <w:r>
+        <w:rPr>
+          <w:lang w:val="en-US"/>
+        </w:rPr>
+        <w:t>.</w:t>
       </w:r>
     </w:p>
     <w:p>

</xml_diff>

<commit_message>
Fixed partial joining at end of session list
</commit_message>
<xml_diff>
--- a/Documentation/SquareDeal.docx
+++ b/Documentation/SquareDeal.docx
@@ -9,19 +9,11 @@
           <w:lang w:val="en-US"/>
         </w:rPr>
       </w:pPr>
-      <w:proofErr w:type="spellStart"/>
-      <w:r>
-        <w:rPr>
-          <w:lang w:val="en-US"/>
-        </w:rPr>
-        <w:t>SquareDeal</w:t>
-      </w:r>
-      <w:proofErr w:type="spellEnd"/>
-      <w:r>
-        <w:rPr>
-          <w:lang w:val="en-US"/>
-        </w:rPr>
-        <w:t>: Tournament Hand Management Software</w:t>
+      <w:r>
+        <w:rPr>
+          <w:lang w:val="en-US"/>
+        </w:rPr>
+        <w:t>SquareDeal: Tournament Hand Management Software</w:t>
       </w:r>
     </w:p>
     <w:p>
@@ -51,33 +43,11 @@
           <w:lang w:val="en-US"/>
         </w:rPr>
       </w:pPr>
-      <w:proofErr w:type="spellStart"/>
-      <w:r>
-        <w:rPr>
-          <w:lang w:val="en-US"/>
-        </w:rPr>
-        <w:t>SquareDeal</w:t>
-      </w:r>
-      <w:proofErr w:type="spellEnd"/>
-      <w:r>
-        <w:rPr>
-          <w:lang w:val="en-US"/>
-        </w:rPr>
-        <w:t xml:space="preserve"> is a piece of software for people that make sets of bridge hands for tournaments. It uses the well-known program </w:t>
-      </w:r>
-      <w:proofErr w:type="spellStart"/>
-      <w:r>
-        <w:rPr>
-          <w:lang w:val="en-US"/>
-        </w:rPr>
-        <w:t>BigDeal</w:t>
-      </w:r>
-      <w:proofErr w:type="spellEnd"/>
-      <w:r>
-        <w:rPr>
-          <w:lang w:val="en-US"/>
-        </w:rPr>
-        <w:t xml:space="preserve"> for actual dealing, but adds two things:</w:t>
+      <w:r>
+        <w:rPr>
+          <w:lang w:val="en-US"/>
+        </w:rPr>
+        <w:t>SquareDeal is a piece of software for people that make sets of bridge hands for tournaments. It uses the well-known program BigDeal for actual dealing, but adds two things:</w:t>
       </w:r>
     </w:p>
     <w:p>
@@ -138,16 +108,20 @@
         <w:rPr>
           <w:lang w:val="en-US"/>
         </w:rPr>
-        <w:t xml:space="preserve">Using </w:t>
-      </w:r>
-      <w:proofErr w:type="spellStart"/>
-      <w:r>
-        <w:rPr>
-          <w:lang w:val="en-US"/>
-        </w:rPr>
-        <w:t>SquareDeal</w:t>
-      </w:r>
-      <w:proofErr w:type="spellEnd"/>
+        <w:t xml:space="preserve">Using SquareDeal </w:t>
+      </w:r>
+      <w:r>
+        <w:rPr>
+          <w:lang w:val="en-US"/>
+        </w:rPr>
+        <w:t xml:space="preserve">a specific procedure is needed, with various phases, by organizer and participants. There is no actual need for participants to do anything, but if they want to check the hands after the </w:t>
+      </w:r>
+      <w:r>
+        <w:rPr>
+          <w:lang w:val="en-US"/>
+        </w:rPr>
+        <w:t>tournament,</w:t>
+      </w:r>
       <w:r>
         <w:rPr>
           <w:lang w:val="en-US"/>
@@ -158,13 +132,135 @@
         <w:rPr>
           <w:lang w:val="en-US"/>
         </w:rPr>
-        <w:t xml:space="preserve">a specific procedure is needed, with various phases, by organizer and participants. There is no actual need for participants to do anything, but if they want to check the hands after the </w:t>
-      </w:r>
-      <w:r>
-        <w:rPr>
-          <w:lang w:val="en-US"/>
-        </w:rPr>
-        <w:t>tournament,</w:t>
+        <w:t>at least some of them</w:t>
+      </w:r>
+      <w:r>
+        <w:rPr>
+          <w:lang w:val="en-US"/>
+        </w:rPr>
+        <w:t xml:space="preserve"> need to do something even before the tournament.</w:t>
+      </w:r>
+      <w:r>
+        <w:rPr>
+          <w:lang w:val="en-US"/>
+        </w:rPr>
+        <w:t xml:space="preserve"> If you only want to use SquareDeal for</w:t>
+      </w:r>
+      <w:r>
+        <w:rPr>
+          <w:lang w:val="en-US"/>
+        </w:rPr>
+        <w:t xml:space="preserve"> the first of the </w:t>
+      </w:r>
+      <w:r>
+        <w:rPr>
+          <w:lang w:val="en-US"/>
+        </w:rPr>
+        <w:t>objectives,</w:t>
+      </w:r>
+      <w:r>
+        <w:rPr>
+          <w:lang w:val="en-US"/>
+        </w:rPr>
+        <w:t xml:space="preserve"> you can ignore</w:t>
+      </w:r>
+      <w:r>
+        <w:rPr>
+          <w:lang w:val="en-US"/>
+        </w:rPr>
+        <w:t xml:space="preserve"> all the timing and publishing stuff.</w:t>
+      </w:r>
+    </w:p>
+    <w:p>
+      <w:pPr>
+        <w:rPr>
+          <w:lang w:val="en-US"/>
+        </w:rPr>
+      </w:pPr>
+      <w:r>
+        <w:rPr>
+          <w:lang w:val="en-US"/>
+        </w:rPr>
+        <w:t xml:space="preserve">I will describe the phases and in each phase I describe some parts of the software and/or procedures relevant </w:t>
+      </w:r>
+      <w:r>
+        <w:rPr>
+          <w:lang w:val="en-US"/>
+        </w:rPr>
+        <w:t>to</w:t>
+      </w:r>
+      <w:r>
+        <w:rPr>
+          <w:lang w:val="en-US"/>
+        </w:rPr>
+        <w:t xml:space="preserve"> that phase. The phases follow each other in time, so </w:t>
+      </w:r>
+      <w:r>
+        <w:rPr>
+          <w:lang w:val="en-US"/>
+        </w:rPr>
+        <w:t xml:space="preserve">I </w:t>
+      </w:r>
+      <w:r>
+        <w:rPr>
+          <w:lang w:val="en-US"/>
+        </w:rPr>
+        <w:t>will describe them after the heading T0, T1, etc.</w:t>
+      </w:r>
+    </w:p>
+    <w:p>
+      <w:pPr>
+        <w:rPr>
+          <w:lang w:val="en-US"/>
+        </w:rPr>
+      </w:pPr>
+      <w:r>
+        <w:rPr>
+          <w:lang w:val="en-US"/>
+        </w:rPr>
+        <w:t xml:space="preserve">This document will be released </w:t>
+      </w:r>
+      <w:r>
+        <w:rPr>
+          <w:lang w:val="en-US"/>
+        </w:rPr>
+        <w:t>together with the software</w:t>
+      </w:r>
+      <w:r>
+        <w:rPr>
+          <w:lang w:val="en-US"/>
+        </w:rPr>
+        <w:t xml:space="preserve">. The software is written in </w:t>
+      </w:r>
+      <w:r>
+        <w:rPr>
+          <w:lang w:val="en-US"/>
+        </w:rPr>
+        <w:t>Perl (</w:t>
+      </w:r>
+      <w:r>
+        <w:rPr>
+          <w:lang w:val="en-US"/>
+        </w:rPr>
+        <w:t xml:space="preserve">about </w:t>
+      </w:r>
+      <w:r>
+        <w:rPr>
+          <w:lang w:val="en-US"/>
+        </w:rPr>
+        <w:t>9</w:t>
+      </w:r>
+      <w:r>
+        <w:rPr>
+          <w:lang w:val="en-US"/>
+        </w:rPr>
+        <w:t>00 lines</w:t>
+      </w:r>
+      <w:r>
+        <w:rPr>
+          <w:lang w:val="en-US"/>
+        </w:rPr>
+        <w:t>) and</w:t>
       </w:r>
       <w:r>
         <w:rPr>
@@ -176,160 +272,6 @@
         <w:rPr>
           <w:lang w:val="en-US"/>
         </w:rPr>
-        <w:t>at least some of them</w:t>
-      </w:r>
-      <w:r>
-        <w:rPr>
-          <w:lang w:val="en-US"/>
-        </w:rPr>
-        <w:t xml:space="preserve"> need to do something even before the tournament.</w:t>
-      </w:r>
-      <w:r>
-        <w:rPr>
-          <w:lang w:val="en-US"/>
-        </w:rPr>
-        <w:t xml:space="preserve"> If you only want to use </w:t>
-      </w:r>
-      <w:proofErr w:type="spellStart"/>
-      <w:r>
-        <w:rPr>
-          <w:lang w:val="en-US"/>
-        </w:rPr>
-        <w:t>SquareDeal</w:t>
-      </w:r>
-      <w:proofErr w:type="spellEnd"/>
-      <w:r>
-        <w:rPr>
-          <w:lang w:val="en-US"/>
-        </w:rPr>
-        <w:t xml:space="preserve"> for</w:t>
-      </w:r>
-      <w:r>
-        <w:rPr>
-          <w:lang w:val="en-US"/>
-        </w:rPr>
-        <w:t xml:space="preserve"> the first of the </w:t>
-      </w:r>
-      <w:r>
-        <w:rPr>
-          <w:lang w:val="en-US"/>
-        </w:rPr>
-        <w:t>objectives,</w:t>
-      </w:r>
-      <w:r>
-        <w:rPr>
-          <w:lang w:val="en-US"/>
-        </w:rPr>
-        <w:t xml:space="preserve"> you can ignore</w:t>
-      </w:r>
-      <w:r>
-        <w:rPr>
-          <w:lang w:val="en-US"/>
-        </w:rPr>
-        <w:t xml:space="preserve"> all the timing and publishing stuff.</w:t>
-      </w:r>
-    </w:p>
-    <w:p>
-      <w:pPr>
-        <w:rPr>
-          <w:lang w:val="en-US"/>
-        </w:rPr>
-      </w:pPr>
-      <w:r>
-        <w:rPr>
-          <w:lang w:val="en-US"/>
-        </w:rPr>
-        <w:t xml:space="preserve">I will describe the phases and in each phase I describe some parts of the software and/or procedures relevant </w:t>
-      </w:r>
-      <w:r>
-        <w:rPr>
-          <w:lang w:val="en-US"/>
-        </w:rPr>
-        <w:t>to</w:t>
-      </w:r>
-      <w:r>
-        <w:rPr>
-          <w:lang w:val="en-US"/>
-        </w:rPr>
-        <w:t xml:space="preserve"> that phase. The phases follow each other in time, so </w:t>
-      </w:r>
-      <w:r>
-        <w:rPr>
-          <w:lang w:val="en-US"/>
-        </w:rPr>
-        <w:t xml:space="preserve">I </w:t>
-      </w:r>
-      <w:r>
-        <w:rPr>
-          <w:lang w:val="en-US"/>
-        </w:rPr>
-        <w:t>will describe them after the heading T0, T1, etc.</w:t>
-      </w:r>
-    </w:p>
-    <w:p>
-      <w:pPr>
-        <w:rPr>
-          <w:lang w:val="en-US"/>
-        </w:rPr>
-      </w:pPr>
-      <w:r>
-        <w:rPr>
-          <w:lang w:val="en-US"/>
-        </w:rPr>
-        <w:t xml:space="preserve">This document will be released </w:t>
-      </w:r>
-      <w:r>
-        <w:rPr>
-          <w:lang w:val="en-US"/>
-        </w:rPr>
-        <w:t>together with the software</w:t>
-      </w:r>
-      <w:r>
-        <w:rPr>
-          <w:lang w:val="en-US"/>
-        </w:rPr>
-        <w:t xml:space="preserve">. The software is written in </w:t>
-      </w:r>
-      <w:r>
-        <w:rPr>
-          <w:lang w:val="en-US"/>
-        </w:rPr>
-        <w:t>Perl (</w:t>
-      </w:r>
-      <w:r>
-        <w:rPr>
-          <w:lang w:val="en-US"/>
-        </w:rPr>
-        <w:t xml:space="preserve">about </w:t>
-      </w:r>
-      <w:r>
-        <w:rPr>
-          <w:lang w:val="en-US"/>
-        </w:rPr>
-        <w:t>8</w:t>
-      </w:r>
-      <w:r>
-        <w:rPr>
-          <w:lang w:val="en-US"/>
-        </w:rPr>
-        <w:t>00 lines</w:t>
-      </w:r>
-      <w:r>
-        <w:rPr>
-          <w:lang w:val="en-US"/>
-        </w:rPr>
-        <w:t>) and</w:t>
-      </w:r>
-      <w:r>
-        <w:rPr>
-          <w:lang w:val="en-US"/>
-        </w:rPr>
-        <w:t xml:space="preserve"> </w:t>
-      </w:r>
-      <w:r>
-        <w:rPr>
-          <w:lang w:val="en-US"/>
-        </w:rPr>
         <w:t>is</w:t>
       </w:r>
       <w:r>
@@ -342,21 +284,7 @@
         <w:rPr>
           <w:lang w:val="en-US"/>
         </w:rPr>
-        <w:t xml:space="preserve"> It uses a modified </w:t>
-      </w:r>
-      <w:proofErr w:type="spellStart"/>
-      <w:r>
-        <w:rPr>
-          <w:lang w:val="en-US"/>
-        </w:rPr>
-        <w:t>bigdealx</w:t>
-      </w:r>
-      <w:proofErr w:type="spellEnd"/>
-      <w:r>
-        <w:rPr>
-          <w:lang w:val="en-US"/>
-        </w:rPr>
-        <w:t xml:space="preserve">, called </w:t>
+        <w:t xml:space="preserve"> It uses a modified bigdealx, called </w:t>
       </w:r>
       <w:r>
         <w:rPr>
@@ -488,21 +416,7 @@
         <w:rPr>
           <w:lang w:val="en-US"/>
         </w:rPr>
-        <w:t xml:space="preserve">He starts up </w:t>
-      </w:r>
-      <w:proofErr w:type="spellStart"/>
-      <w:r>
-        <w:rPr>
-          <w:lang w:val="en-US"/>
-        </w:rPr>
-        <w:t>SquareDeal</w:t>
-      </w:r>
-      <w:proofErr w:type="spellEnd"/>
-      <w:r>
-        <w:rPr>
-          <w:lang w:val="en-US"/>
-        </w:rPr>
-        <w:t xml:space="preserve"> and tells it a new tournament is coming. He needs to supply a short name, to be used as filename prefix. Let us be original in this document and call it </w:t>
+        <w:t xml:space="preserve">He starts up SquareDeal and tells it a new tournament is coming. He needs to supply a short name, to be used as filename prefix. Let us be original in this document and call it </w:t>
       </w:r>
       <w:r>
         <w:rPr>
@@ -529,7 +443,6 @@
         </w:rPr>
         <w:t xml:space="preserve"> make two files, </w:t>
       </w:r>
-      <w:proofErr w:type="spellStart"/>
       <w:r>
         <w:rPr>
           <w:i/>
@@ -537,14 +450,12 @@
         </w:rPr>
         <w:t>test.sqd</w:t>
       </w:r>
-      <w:proofErr w:type="spellEnd"/>
       <w:r>
         <w:rPr>
           <w:lang w:val="en-US"/>
         </w:rPr>
         <w:t xml:space="preserve">, which contains the description of the tournament and will be published before the tournament and </w:t>
       </w:r>
-      <w:proofErr w:type="spellStart"/>
       <w:r>
         <w:rPr>
           <w:i/>
@@ -552,7 +463,6 @@
         </w:rPr>
         <w:t>test.sqk</w:t>
       </w:r>
-      <w:proofErr w:type="spellEnd"/>
       <w:r>
         <w:rPr>
           <w:lang w:val="en-US"/>
@@ -858,21 +768,7 @@
         <w:rPr>
           <w:lang w:val="en-US"/>
         </w:rPr>
-        <w:t xml:space="preserve">. This is identical to the normal one for </w:t>
-      </w:r>
-      <w:proofErr w:type="spellStart"/>
-      <w:r>
-        <w:rPr>
-          <w:lang w:val="en-US"/>
-        </w:rPr>
-        <w:t>BigDeal</w:t>
-      </w:r>
-      <w:proofErr w:type="spellEnd"/>
-      <w:r>
-        <w:rPr>
-          <w:lang w:val="en-US"/>
-        </w:rPr>
-        <w:t xml:space="preserve"> with one exception: any string of # characters will be replaced by at least the same number of digits for the session. </w:t>
+        <w:t xml:space="preserve">. This is identical to the normal one for BigDeal with one exception: any string of # characters will be replaced by at least the same number of digits for the session. </w:t>
       </w:r>
       <w:r>
         <w:rPr>
@@ -884,21 +780,7 @@
         <w:rPr>
           <w:lang w:val="en-US"/>
         </w:rPr>
-        <w:t xml:space="preserve"> suppose the prefix given is </w:t>
-      </w:r>
-      <w:proofErr w:type="spellStart"/>
-      <w:r>
-        <w:rPr>
-          <w:lang w:val="en-US"/>
-        </w:rPr>
-        <w:t>bbrr</w:t>
-      </w:r>
-      <w:proofErr w:type="spellEnd"/>
-      <w:r>
-        <w:rPr>
-          <w:lang w:val="en-US"/>
-        </w:rPr>
-        <w:t>## and we generate session 7, the file prefix will be bbrr07.</w:t>
+        <w:t xml:space="preserve"> suppose the prefix given is bbrr## and we generate session 7, the file prefix will be bbrr07.</w:t>
       </w:r>
       <w:r>
         <w:rPr>
@@ -1113,21 +995,7 @@
         <w:rPr>
           <w:lang w:val="en-US"/>
         </w:rPr>
-        <w:t>, and stores it in the .</w:t>
-      </w:r>
-      <w:proofErr w:type="spellStart"/>
-      <w:r>
-        <w:rPr>
-          <w:lang w:val="en-US"/>
-        </w:rPr>
-        <w:t>sqk</w:t>
-      </w:r>
-      <w:proofErr w:type="spellEnd"/>
-      <w:r>
-        <w:rPr>
-          <w:lang w:val="en-US"/>
-        </w:rPr>
-        <w:t xml:space="preserve"> file. A cryptographic secure hash will appear in the description file as a signature to be used for checking later.</w:t>
+        <w:t>, and stores it in the .sqk file. A cryptographic secure hash will appear in the description file as a signature to be used for checking later.</w:t>
       </w:r>
     </w:p>
     <w:p>
@@ -1164,21 +1032,7 @@
         <w:rPr>
           <w:lang w:val="en-US"/>
         </w:rPr>
-        <w:t xml:space="preserve"> telling him to publish the .</w:t>
-      </w:r>
-      <w:proofErr w:type="spellStart"/>
-      <w:r>
-        <w:rPr>
-          <w:lang w:val="en-US"/>
-        </w:rPr>
-        <w:t>sqd</w:t>
-      </w:r>
-      <w:proofErr w:type="spellEnd"/>
-      <w:r>
-        <w:rPr>
-          <w:lang w:val="en-US"/>
-        </w:rPr>
-        <w:t xml:space="preserve"> file and keep </w:t>
+        <w:t xml:space="preserve"> telling him to publish the .sqd file and keep </w:t>
       </w:r>
       <w:r>
         <w:rPr>
@@ -1190,21 +1044,7 @@
         <w:rPr>
           <w:lang w:val="en-US"/>
         </w:rPr>
-        <w:t>.</w:t>
-      </w:r>
-      <w:proofErr w:type="spellStart"/>
-      <w:r>
-        <w:rPr>
-          <w:lang w:val="en-US"/>
-        </w:rPr>
-        <w:t>sqk</w:t>
-      </w:r>
-      <w:proofErr w:type="spellEnd"/>
-      <w:r>
-        <w:rPr>
-          <w:lang w:val="en-US"/>
-        </w:rPr>
-        <w:t xml:space="preserve"> file </w:t>
+        <w:t xml:space="preserve">.sqk file </w:t>
       </w:r>
       <w:r>
         <w:rPr>
@@ -1212,107 +1052,73 @@
           <w:iCs/>
           <w:lang w:val="en-US"/>
         </w:rPr>
-        <w:t xml:space="preserve">very </w:t>
-      </w:r>
-      <w:proofErr w:type="spellStart"/>
+        <w:t>very very</w:t>
+      </w:r>
+      <w:r>
+        <w:rPr>
+          <w:lang w:val="en-US"/>
+        </w:rPr>
+        <w:t xml:space="preserve"> secret.</w:t>
+      </w:r>
+    </w:p>
+    <w:p>
+      <w:pPr>
+        <w:rPr>
+          <w:lang w:val="en-US"/>
+        </w:rPr>
+      </w:pPr>
+      <w:r>
+        <w:rPr>
+          <w:lang w:val="en-US"/>
+        </w:rPr>
+        <w:t xml:space="preserve">Publishing the file can be done in various ways. I envision putting it on the tournament website and/or </w:t>
+      </w:r>
+      <w:r>
+        <w:rPr>
+          <w:lang w:val="en-US"/>
+        </w:rPr>
+        <w:t>emailing</w:t>
+      </w:r>
+      <w:r>
+        <w:rPr>
+          <w:lang w:val="en-US"/>
+        </w:rPr>
+        <w:t xml:space="preserve"> it to all participants. We will see how this turns out.</w:t>
+      </w:r>
+      <w:r>
+        <w:rPr>
+          <w:lang w:val="en-US"/>
+        </w:rPr>
+        <w:t xml:space="preserve"> (The Polish Bridge Federation uses github to store</w:t>
+      </w:r>
+      <w:r>
+        <w:rPr>
+          <w:lang w:val="en-US"/>
+        </w:rPr>
+        <w:t xml:space="preserve"> it)</w:t>
+      </w:r>
+    </w:p>
+    <w:p>
+      <w:pPr>
+        <w:rPr>
+          <w:lang w:val="en-US"/>
+        </w:rPr>
+      </w:pPr>
+      <w:r>
+        <w:rPr>
+          <w:lang w:val="en-US"/>
+        </w:rPr>
+        <w:lastRenderedPageBreak/>
+        <w:t xml:space="preserve">Keeping the key file </w:t>
+      </w:r>
       <w:r>
         <w:rPr>
           <w:i/>
           <w:iCs/>
           <w:lang w:val="en-US"/>
         </w:rPr>
-        <w:t>very</w:t>
-      </w:r>
-      <w:proofErr w:type="spellEnd"/>
-      <w:r>
-        <w:rPr>
-          <w:lang w:val="en-US"/>
-        </w:rPr>
-        <w:t xml:space="preserve"> secret.</w:t>
-      </w:r>
-    </w:p>
-    <w:p>
-      <w:pPr>
-        <w:rPr>
-          <w:lang w:val="en-US"/>
-        </w:rPr>
-      </w:pPr>
-      <w:r>
-        <w:rPr>
-          <w:lang w:val="en-US"/>
-        </w:rPr>
-        <w:t xml:space="preserve">Publishing the file can be done in various ways. I envision putting it on the tournament website and/or </w:t>
-      </w:r>
-      <w:r>
-        <w:rPr>
-          <w:lang w:val="en-US"/>
-        </w:rPr>
-        <w:t>emailing</w:t>
-      </w:r>
-      <w:r>
-        <w:rPr>
-          <w:lang w:val="en-US"/>
-        </w:rPr>
-        <w:t xml:space="preserve"> it to all participants. We will see how this turns out.</w:t>
-      </w:r>
-      <w:r>
-        <w:rPr>
-          <w:lang w:val="en-US"/>
-        </w:rPr>
-        <w:t xml:space="preserve"> (The Polish Bridge Federation uses </w:t>
-      </w:r>
-      <w:proofErr w:type="spellStart"/>
-      <w:r>
-        <w:rPr>
-          <w:lang w:val="en-US"/>
-        </w:rPr>
-        <w:t>github</w:t>
-      </w:r>
-      <w:proofErr w:type="spellEnd"/>
-      <w:r>
-        <w:rPr>
-          <w:lang w:val="en-US"/>
-        </w:rPr>
-        <w:t xml:space="preserve"> to store</w:t>
-      </w:r>
-      <w:r>
-        <w:rPr>
-          <w:lang w:val="en-US"/>
-        </w:rPr>
-        <w:t xml:space="preserve"> it)</w:t>
-      </w:r>
-    </w:p>
-    <w:p>
-      <w:pPr>
-        <w:rPr>
-          <w:lang w:val="en-US"/>
-        </w:rPr>
-      </w:pPr>
-      <w:r>
-        <w:rPr>
-          <w:lang w:val="en-US"/>
-        </w:rPr>
-        <w:lastRenderedPageBreak/>
-        <w:t xml:space="preserve">Keeping the key file </w:t>
-      </w:r>
-      <w:r>
-        <w:rPr>
-          <w:i/>
-          <w:iCs/>
-          <w:lang w:val="en-US"/>
-        </w:rPr>
-        <w:t xml:space="preserve">very </w:t>
-      </w:r>
-      <w:proofErr w:type="spellStart"/>
-      <w:r>
-        <w:rPr>
-          <w:i/>
-          <w:iCs/>
-          <w:lang w:val="en-US"/>
-        </w:rPr>
-        <w:t>very</w:t>
-      </w:r>
-      <w:proofErr w:type="spellEnd"/>
+        <w:t>very very</w:t>
+      </w:r>
       <w:r>
         <w:rPr>
           <w:lang w:val="en-US"/>
@@ -1342,21 +1148,7 @@
         <w:rPr>
           <w:lang w:val="en-US"/>
         </w:rPr>
-        <w:t>At this point interested players can do something. They can make a copy of the .</w:t>
-      </w:r>
-      <w:proofErr w:type="spellStart"/>
-      <w:r>
-        <w:rPr>
-          <w:lang w:val="en-US"/>
-        </w:rPr>
-        <w:t>sqd</w:t>
-      </w:r>
-      <w:proofErr w:type="spellEnd"/>
-      <w:r>
-        <w:rPr>
-          <w:lang w:val="en-US"/>
-        </w:rPr>
-        <w:t xml:space="preserve"> file as published. There is not a lot they can do with the file now, but the file contains a signature of all session keys</w:t>
+        <w:t>At this point interested players can do something. They can make a copy of the .sqd file as published. There is not a lot they can do with the file now, but the file contains a signature of all session keys</w:t>
       </w:r>
       <w:r>
         <w:rPr>
@@ -1386,21 +1178,7 @@
         <w:rPr>
           <w:lang w:val="en-US"/>
         </w:rPr>
-        <w:t xml:space="preserve"> could change the keys and repost the .</w:t>
-      </w:r>
-      <w:proofErr w:type="spellStart"/>
-      <w:r>
-        <w:rPr>
-          <w:lang w:val="en-US"/>
-        </w:rPr>
-        <w:t>sqd</w:t>
-      </w:r>
-      <w:proofErr w:type="spellEnd"/>
-      <w:r>
-        <w:rPr>
-          <w:lang w:val="en-US"/>
-        </w:rPr>
-        <w:t xml:space="preserve"> file with a new signature.</w:t>
+        <w:t xml:space="preserve"> could change the keys and repost the .sqd file with a new signature.</w:t>
       </w:r>
     </w:p>
     <w:p>
@@ -1603,7 +1381,25 @@
         <w:rPr>
           <w:lang w:val="en-US"/>
         </w:rPr>
-        <w:t xml:space="preserve">20 or so) it becomes difficult for the </w:t>
+        <w:t xml:space="preserve">20 or so) it becomes </w:t>
+      </w:r>
+      <w:r>
+        <w:rPr>
+          <w:lang w:val="en-US"/>
+        </w:rPr>
+        <w:t>almost impossibl</w:t>
+      </w:r>
+      <w:r>
+        <w:rPr>
+          <w:lang w:val="en-US"/>
+        </w:rPr>
+        <w:t>e</w:t>
+      </w:r>
+      <w:r>
+        <w:rPr>
+          <w:lang w:val="en-US"/>
+        </w:rPr>
+        <w:t xml:space="preserve"> for the </w:t>
       </w:r>
       <w:r>
         <w:rPr>
@@ -1664,7 +1460,19 @@
         <w:rPr>
           <w:lang w:val="en-US"/>
         </w:rPr>
-        <w:t xml:space="preserve">. The players can look up the number if they </w:t>
+        <w:t xml:space="preserve">. The players can look up the number </w:t>
+      </w:r>
+      <w:r>
+        <w:rPr>
+          <w:lang w:val="en-US"/>
+        </w:rPr>
+        <w:t xml:space="preserve">now </w:t>
+      </w:r>
+      <w:r>
+        <w:rPr>
+          <w:lang w:val="en-US"/>
+        </w:rPr>
+        <w:t xml:space="preserve">if they </w:t>
       </w:r>
       <w:r>
         <w:rPr>
@@ -2221,35 +2029,7 @@
         <w:rPr>
           <w:lang w:val="en-US"/>
         </w:rPr>
-        <w:t xml:space="preserve"> now publishes both the updated .</w:t>
-      </w:r>
-      <w:proofErr w:type="spellStart"/>
-      <w:r>
-        <w:rPr>
-          <w:lang w:val="en-US"/>
-        </w:rPr>
-        <w:t>sqd</w:t>
-      </w:r>
-      <w:proofErr w:type="spellEnd"/>
-      <w:r>
-        <w:rPr>
-          <w:lang w:val="en-US"/>
-        </w:rPr>
-        <w:t xml:space="preserve"> file and the .</w:t>
-      </w:r>
-      <w:proofErr w:type="spellStart"/>
-      <w:r>
-        <w:rPr>
-          <w:lang w:val="en-US"/>
-        </w:rPr>
-        <w:t>sqk</w:t>
-      </w:r>
-      <w:proofErr w:type="spellEnd"/>
-      <w:r>
-        <w:rPr>
-          <w:lang w:val="en-US"/>
-        </w:rPr>
-        <w:t xml:space="preserve"> file. </w:t>
+        <w:t xml:space="preserve"> now publishes both the updated .sqd file and the .sqk file. </w:t>
       </w:r>
       <w:r>
         <w:rPr>
@@ -2388,56 +2168,20 @@
         <w:rPr>
           <w:lang w:val="en-US"/>
         </w:rPr>
-        <w:t xml:space="preserve">Connection to </w:t>
-      </w:r>
-      <w:proofErr w:type="spellStart"/>
-      <w:r>
-        <w:rPr>
-          <w:lang w:val="en-US"/>
-        </w:rPr>
-        <w:t>BigDeal</w:t>
-      </w:r>
-      <w:proofErr w:type="spellEnd"/>
-    </w:p>
-    <w:p>
-      <w:pPr>
-        <w:rPr>
-          <w:lang w:val="en-US"/>
-        </w:rPr>
-      </w:pPr>
-      <w:r>
-        <w:rPr>
-          <w:lang w:val="en-US"/>
-        </w:rPr>
-        <w:t xml:space="preserve">This software uses the </w:t>
-      </w:r>
-      <w:proofErr w:type="spellStart"/>
-      <w:r>
-        <w:rPr>
-          <w:lang w:val="en-US"/>
-        </w:rPr>
-        <w:t>bigdealx</w:t>
-      </w:r>
-      <w:proofErr w:type="spellEnd"/>
-      <w:r>
-        <w:rPr>
-          <w:lang w:val="en-US"/>
-        </w:rPr>
-        <w:t xml:space="preserve"> version of </w:t>
-      </w:r>
-      <w:proofErr w:type="spellStart"/>
-      <w:r>
-        <w:rPr>
-          <w:lang w:val="en-US"/>
-        </w:rPr>
-        <w:t>BigDeal</w:t>
-      </w:r>
-      <w:proofErr w:type="spellEnd"/>
-      <w:r>
-        <w:rPr>
-          <w:lang w:val="en-US"/>
-        </w:rPr>
-        <w:t xml:space="preserve">. Normally the ReadMe </w:t>
+        <w:t>Connection to BigDeal</w:t>
+      </w:r>
+    </w:p>
+    <w:p>
+      <w:pPr>
+        <w:rPr>
+          <w:lang w:val="en-US"/>
+        </w:rPr>
+      </w:pPr>
+      <w:r>
+        <w:rPr>
+          <w:lang w:val="en-US"/>
+        </w:rPr>
+        <w:t xml:space="preserve">This software uses the bigdealx version of BigDeal. Normally the ReadMe </w:t>
       </w:r>
       <w:r>
         <w:rPr>
@@ -2500,19 +2244,11 @@
           <w:lang w:val="en-US"/>
         </w:rPr>
       </w:pPr>
-      <w:proofErr w:type="spellStart"/>
-      <w:r>
-        <w:rPr>
-          <w:lang w:val="en-US"/>
-        </w:rPr>
-        <w:t>BigDeal</w:t>
-      </w:r>
-      <w:proofErr w:type="spellEnd"/>
-      <w:r>
-        <w:rPr>
-          <w:lang w:val="en-US"/>
-        </w:rPr>
-        <w:t xml:space="preserve"> used a </w:t>
+      <w:r>
+        <w:rPr>
+          <w:lang w:val="en-US"/>
+        </w:rPr>
+        <w:t xml:space="preserve">BigDeal used a </w:t>
       </w:r>
       <w:r>
         <w:rPr>
@@ -2590,21 +2326,7 @@
         <w:rPr>
           <w:lang w:val="en-US"/>
         </w:rPr>
-        <w:t xml:space="preserve">Normally using dangerous flags to </w:t>
-      </w:r>
-      <w:proofErr w:type="spellStart"/>
-      <w:r>
-        <w:rPr>
-          <w:lang w:val="en-US"/>
-        </w:rPr>
-        <w:t>BigDealx</w:t>
-      </w:r>
-      <w:proofErr w:type="spellEnd"/>
-      <w:r>
-        <w:rPr>
-          <w:lang w:val="en-US"/>
-        </w:rPr>
-        <w:t xml:space="preserve"> causes it to scream and convince you not </w:t>
+        <w:t xml:space="preserve">Normally using dangerous flags to BigDealx causes it to scream and convince you not </w:t>
       </w:r>
       <w:r>
         <w:rPr>
@@ -2634,21 +2356,7 @@
         <w:rPr>
           <w:lang w:val="en-US"/>
         </w:rPr>
-        <w:t xml:space="preserve">Normally </w:t>
-      </w:r>
-      <w:proofErr w:type="spellStart"/>
-      <w:r>
-        <w:rPr>
-          <w:lang w:val="en-US"/>
-        </w:rPr>
-        <w:t>BigDeal</w:t>
-      </w:r>
-      <w:proofErr w:type="spellEnd"/>
-      <w:r>
-        <w:rPr>
-          <w:lang w:val="en-US"/>
-        </w:rPr>
-        <w:t xml:space="preserve"> in the x version complains very loudly of regenerating sets of hands. With this software regenerating sets of hands </w:t>
+        <w:t xml:space="preserve">Normally BigDeal in the x version complains very loudly of regenerating sets of hands. With this software regenerating sets of hands </w:t>
       </w:r>
       <w:r>
         <w:rPr>
@@ -2789,35 +2497,7 @@
           <w:lang w:val="en-US"/>
         </w:rPr>
         <w:lastRenderedPageBreak/>
-        <w:t xml:space="preserve">So, pointing you to the </w:t>
-      </w:r>
-      <w:proofErr w:type="spellStart"/>
-      <w:r>
-        <w:rPr>
-          <w:lang w:val="en-US"/>
-        </w:rPr>
-        <w:t>BigDeal</w:t>
-      </w:r>
-      <w:proofErr w:type="spellEnd"/>
-      <w:r>
-        <w:rPr>
-          <w:lang w:val="en-US"/>
-        </w:rPr>
-        <w:t xml:space="preserve"> online info, the hands in </w:t>
-      </w:r>
-      <w:proofErr w:type="spellStart"/>
-      <w:r>
-        <w:rPr>
-          <w:lang w:val="en-US"/>
-        </w:rPr>
-        <w:t>BigDealx</w:t>
-      </w:r>
-      <w:proofErr w:type="spellEnd"/>
-      <w:r>
-        <w:rPr>
-          <w:lang w:val="en-US"/>
-        </w:rPr>
-        <w:t xml:space="preserve"> with -W string are now generated by running the following three things through a RIPEMD-160 hash:</w:t>
+        <w:t>So, pointing you to the BigDeal online info, the hands in BigDealx with -W string are now generated by running the following three things through a RIPEMD-160 hash:</w:t>
       </w:r>
     </w:p>
     <w:p>
@@ -2908,21 +2588,7 @@
         <w:rPr>
           <w:lang w:val="en-US"/>
         </w:rPr>
-        <w:t xml:space="preserve">After that all other normal </w:t>
-      </w:r>
-      <w:proofErr w:type="spellStart"/>
-      <w:r>
-        <w:rPr>
-          <w:lang w:val="en-US"/>
-        </w:rPr>
-        <w:t>BigDeal</w:t>
-      </w:r>
-      <w:proofErr w:type="spellEnd"/>
-      <w:r>
-        <w:rPr>
-          <w:lang w:val="en-US"/>
-        </w:rPr>
-        <w:t xml:space="preserve"> things happen.</w:t>
+        <w:t>After that all other normal BigDeal things happen.</w:t>
       </w:r>
     </w:p>
     <w:p>
@@ -2963,7 +2629,6 @@
           <w:lang w:val="en-US"/>
         </w:rPr>
       </w:pPr>
-      <w:proofErr w:type="spellStart"/>
       <w:r>
         <w:rPr>
           <w:rFonts w:cstheme="minorHAnsi"/>
@@ -2973,7 +2638,6 @@
         </w:rPr>
         <w:t>Test.sqd</w:t>
       </w:r>
-      <w:proofErr w:type="spellEnd"/>
     </w:p>
     <w:p>
       <w:pPr>
@@ -3006,23 +2670,7 @@
           <w:rFonts w:ascii="Courier New" w:hAnsi="Courier New" w:cs="Courier New"/>
           <w:lang w:val="en-US"/>
         </w:rPr>
-        <w:t xml:space="preserve"># Description file of tournament for program </w:t>
-      </w:r>
-      <w:proofErr w:type="spellStart"/>
-      <w:r>
-        <w:rPr>
-          <w:rFonts w:ascii="Courier New" w:hAnsi="Courier New" w:cs="Courier New"/>
-          <w:lang w:val="en-US"/>
-        </w:rPr>
-        <w:t>squaredeal</w:t>
-      </w:r>
-      <w:proofErr w:type="spellEnd"/>
-      <w:r>
-        <w:rPr>
-          <w:rFonts w:ascii="Courier New" w:hAnsi="Courier New" w:cs="Courier New"/>
-          <w:lang w:val="en-US"/>
-        </w:rPr>
-        <w:t xml:space="preserve"> 2.0.5</w:t>
+        <w:t># Description file of tournament for program squaredeal 2.0.5</w:t>
       </w:r>
       <w:r>
         <w:rPr>
@@ -3092,17 +2740,8 @@
           <w:rFonts w:ascii="Courier New" w:hAnsi="Courier New" w:cs="Courier New"/>
           <w:lang w:val="en-US"/>
         </w:rPr>
-        <w:t xml:space="preserve"># Per phase a line with SN </w:t>
-      </w:r>
-      <w:proofErr w:type="spellStart"/>
-      <w:r>
-        <w:rPr>
-          <w:rFonts w:ascii="Courier New" w:hAnsi="Courier New" w:cs="Courier New"/>
-          <w:lang w:val="en-US"/>
-        </w:rPr>
-        <w:t>nessions:nboards:filename:description</w:t>
-      </w:r>
-      <w:proofErr w:type="spellEnd"/>
+        <w:t># Per phase a line with SN nessions:nboards:filename:description</w:t>
+      </w:r>
       <w:r>
         <w:rPr>
           <w:rFonts w:ascii="Courier New" w:hAnsi="Courier New" w:cs="Courier New"/>
@@ -3205,23 +2844,7 @@
           <w:rFonts w:ascii="Courier New" w:hAnsi="Courier New" w:cs="Courier New"/>
           <w:lang w:val="en-US"/>
         </w:rPr>
-        <w:t xml:space="preserve"># Description file of tournament for program </w:t>
-      </w:r>
-      <w:proofErr w:type="spellStart"/>
-      <w:r>
-        <w:rPr>
-          <w:rFonts w:ascii="Courier New" w:hAnsi="Courier New" w:cs="Courier New"/>
-          <w:lang w:val="en-US"/>
-        </w:rPr>
-        <w:t>squaredeal</w:t>
-      </w:r>
-      <w:proofErr w:type="spellEnd"/>
-      <w:r>
-        <w:rPr>
-          <w:rFonts w:ascii="Courier New" w:hAnsi="Courier New" w:cs="Courier New"/>
-          <w:lang w:val="en-US"/>
-        </w:rPr>
-        <w:t xml:space="preserve"> 2.0.5</w:t>
+        <w:t># Description file of tournament for program squaredeal 2.0.5</w:t>
       </w:r>
       <w:r>
         <w:rPr>
@@ -3291,17 +2914,8 @@
           <w:rFonts w:ascii="Courier New" w:hAnsi="Courier New" w:cs="Courier New"/>
           <w:lang w:val="en-US"/>
         </w:rPr>
-        <w:t xml:space="preserve"># Per phase a line with SN </w:t>
-      </w:r>
-      <w:proofErr w:type="spellStart"/>
-      <w:r>
-        <w:rPr>
-          <w:rFonts w:ascii="Courier New" w:hAnsi="Courier New" w:cs="Courier New"/>
-          <w:lang w:val="en-US"/>
-        </w:rPr>
-        <w:t>nessions:nboards:filename:description</w:t>
-      </w:r>
-      <w:proofErr w:type="spellEnd"/>
+        <w:t># Per phase a line with SN nessions:nboards:filename:description</w:t>
+      </w:r>
       <w:r>
         <w:rPr>
           <w:rFonts w:ascii="Courier New" w:hAnsi="Courier New" w:cs="Courier New"/>
@@ -3390,23 +3004,7 @@
           <w:rFonts w:ascii="Courier New" w:hAnsi="Courier New" w:cs="Courier New"/>
           <w:lang w:val="en-US"/>
         </w:rPr>
-        <w:t xml:space="preserve"># Description file of tournament for program </w:t>
-      </w:r>
-      <w:proofErr w:type="spellStart"/>
-      <w:r>
-        <w:rPr>
-          <w:rFonts w:ascii="Courier New" w:hAnsi="Courier New" w:cs="Courier New"/>
-          <w:lang w:val="en-US"/>
-        </w:rPr>
-        <w:t>squaredeal</w:t>
-      </w:r>
-      <w:proofErr w:type="spellEnd"/>
-      <w:r>
-        <w:rPr>
-          <w:rFonts w:ascii="Courier New" w:hAnsi="Courier New" w:cs="Courier New"/>
-          <w:lang w:val="en-US"/>
-        </w:rPr>
-        <w:t xml:space="preserve"> 2.0.5</w:t>
+        <w:t># Description file of tournament for program squaredeal 2.0.5</w:t>
       </w:r>
       <w:r>
         <w:rPr>
@@ -3491,17 +3089,8 @@
           <w:rFonts w:ascii="Courier New" w:hAnsi="Courier New" w:cs="Courier New"/>
           <w:lang w:val="en-US"/>
         </w:rPr>
-        <w:t xml:space="preserve"># Per phase a line with SN </w:t>
-      </w:r>
-      <w:proofErr w:type="spellStart"/>
-      <w:r>
-        <w:rPr>
-          <w:rFonts w:ascii="Courier New" w:hAnsi="Courier New" w:cs="Courier New"/>
-          <w:lang w:val="en-US"/>
-        </w:rPr>
-        <w:t>nessions:nboards:filename:description</w:t>
-      </w:r>
-      <w:proofErr w:type="spellEnd"/>
+        <w:t># Per phase a line with SN nessions:nboards:filename:description</w:t>
+      </w:r>
       <w:r>
         <w:rPr>
           <w:rFonts w:ascii="Courier New" w:hAnsi="Courier New" w:cs="Courier New"/>
@@ -3576,7 +3165,6 @@
           <w:lang w:val="en-US"/>
         </w:rPr>
       </w:pPr>
-      <w:proofErr w:type="spellStart"/>
       <w:r>
         <w:rPr>
           <w:rFonts w:cstheme="minorHAnsi"/>
@@ -3586,7 +3174,6 @@
         </w:rPr>
         <w:t>Test.sqk</w:t>
       </w:r>
-      <w:proofErr w:type="spellEnd"/>
     </w:p>
     <w:p>
       <w:pPr>

</xml_diff>

<commit_message>
Concatenation logic to combine boardsets. This one actually works, the previous code was basically wrong in general.
</commit_message>
<xml_diff>
--- a/Documentation/SquareDeal.docx
+++ b/Documentation/SquareDeal.docx
@@ -22,6 +22,26 @@
           <w:lang w:val="en-US"/>
         </w:rPr>
       </w:pPr>
+    </w:p>
+    <w:p>
+      <w:pPr>
+        <w:jc w:val="center"/>
+        <w:rPr>
+          <w:rStyle w:val="SubtleEmphasis"/>
+          <w:sz w:val="32"/>
+          <w:szCs w:val="32"/>
+          <w:lang w:val="en-US"/>
+        </w:rPr>
+      </w:pPr>
+      <w:r>
+        <w:rPr>
+          <w:rStyle w:val="SubtleEmphasis"/>
+          <w:sz w:val="32"/>
+          <w:szCs w:val="32"/>
+          <w:lang w:val="en-US"/>
+        </w:rPr>
+        <w:t>Hans van Staveren</w:t>
+      </w:r>
     </w:p>
     <w:p>
       <w:pPr>
@@ -248,13 +268,13 @@
         <w:rPr>
           <w:lang w:val="en-US"/>
         </w:rPr>
-        <w:t>9</w:t>
-      </w:r>
-      <w:r>
-        <w:rPr>
-          <w:lang w:val="en-US"/>
-        </w:rPr>
-        <w:t>00 lines</w:t>
+        <w:t>1000</w:t>
+      </w:r>
+      <w:r>
+        <w:rPr>
+          <w:lang w:val="en-US"/>
+        </w:rPr>
+        <w:t xml:space="preserve"> lines</w:t>
       </w:r>
       <w:r>
         <w:rPr>
@@ -516,6 +536,7 @@
         <w:rPr>
           <w:lang w:val="en-US"/>
         </w:rPr>
+        <w:lastRenderedPageBreak/>
         <w:t>Set Delayed Information Description</w:t>
       </w:r>
     </w:p>
@@ -552,7 +573,6 @@
         <w:rPr>
           <w:lang w:val="en-US"/>
         </w:rPr>
-        <w:lastRenderedPageBreak/>
         <w:t>Publish</w:t>
       </w:r>
     </w:p>
@@ -671,6 +691,18 @@
         <w:rPr>
           <w:lang w:val="en-US"/>
         </w:rPr>
+        <w:t xml:space="preserve"> Writing 17-32,1-16</w:t>
+      </w:r>
+      <w:r>
+        <w:rPr>
+          <w:lang w:val="en-US"/>
+        </w:rPr>
+        <w:t xml:space="preserve"> also works, same alternation but starts with 17-32 (Sometimes the duplication room likes this)</w:t>
+      </w:r>
+      <w:r>
+        <w:rPr>
+          <w:lang w:val="en-US"/>
+        </w:rPr>
         <w:br/>
       </w:r>
       <w:r>
@@ -701,7 +733,7 @@
         <w:rPr>
           <w:lang w:val="en-US"/>
         </w:rPr>
-        <w:t xml:space="preserve"> it can be a range, followed a list to be repeated, so for example 1-6(1-</w:t>
+        <w:t xml:space="preserve"> it can be a range, followed a list to be repeated, so for example 1-</w:t>
       </w:r>
       <w:r>
         <w:rPr>
@@ -713,6 +745,18 @@
         <w:rPr>
           <w:lang w:val="en-US"/>
         </w:rPr>
+        <w:t>6(1-</w:t>
+      </w:r>
+      <w:r>
+        <w:rPr>
+          <w:lang w:val="en-US"/>
+        </w:rPr>
+        <w:t>1</w:t>
+      </w:r>
+      <w:r>
+        <w:rPr>
+          <w:lang w:val="en-US"/>
+        </w:rPr>
         <w:t>6,17-32)</w:t>
       </w:r>
       <w:r>
@@ -720,6 +764,12 @@
           <w:lang w:val="en-US"/>
         </w:rPr>
         <w:t xml:space="preserve"> will be first 1-16 and after that 1-16 and 17-32 repeatedly until end of phase.</w:t>
+      </w:r>
+      <w:r>
+        <w:rPr>
+          <w:lang w:val="en-US"/>
+        </w:rPr>
+        <w:t xml:space="preserve"> (The code for this is deprecated, let me know if you would like to keep it)</w:t>
       </w:r>
       <w:r>
         <w:rPr>
@@ -1071,6 +1121,7 @@
         <w:rPr>
           <w:lang w:val="en-US"/>
         </w:rPr>
+        <w:lastRenderedPageBreak/>
         <w:t xml:space="preserve">Publishing the file can be done in various ways. I envision putting it on the tournament website and/or </w:t>
       </w:r>
       <w:r>
@@ -1108,7 +1159,6 @@
         <w:rPr>
           <w:lang w:val="en-US"/>
         </w:rPr>
-        <w:lastRenderedPageBreak/>
         <w:t xml:space="preserve">Keeping the key file </w:t>
       </w:r>
       <w:r>
@@ -1644,7 +1694,14 @@
         <w:rPr>
           <w:lang w:val="en-US"/>
         </w:rPr>
-        <w:t xml:space="preserve">). This normally finishes what you can do. There is however one emergency option: if as </w:t>
+        <w:t xml:space="preserve">). This normally finishes what you can do. There </w:t>
+      </w:r>
+      <w:r>
+        <w:rPr>
+          <w:lang w:val="en-US"/>
+        </w:rPr>
+        <w:lastRenderedPageBreak/>
+        <w:t xml:space="preserve">is however one emergency option: if as </w:t>
       </w:r>
       <w:r>
         <w:rPr>
@@ -1765,7 +1822,6 @@
         <w:rPr>
           <w:lang w:val="en-US"/>
         </w:rPr>
-        <w:lastRenderedPageBreak/>
         <w:t>However,</w:t>
       </w:r>
       <w:r>
@@ -1888,7 +1944,13 @@
         <w:rPr>
           <w:lang w:val="en-US"/>
         </w:rPr>
-        <w:t>When generating hands for the sessions there is an automatic option if the board numbers cycle</w:t>
+        <w:t xml:space="preserve">When generating hands for the sessions there is an automatic option if the board numbers </w:t>
+      </w:r>
+      <w:r>
+        <w:rPr>
+          <w:lang w:val="en-US"/>
+        </w:rPr>
+        <w:t>differ per round</w:t>
       </w:r>
       <w:r>
         <w:rPr>
@@ -1906,7 +1968,19 @@
         <w:rPr>
           <w:lang w:val="en-US"/>
         </w:rPr>
-        <w:t>to have files containing board numbers 1-30. If all sessi</w:t>
+        <w:t xml:space="preserve">to have files containing board numbers 1-30. If </w:t>
+      </w:r>
+      <w:r>
+        <w:rPr>
+          <w:lang w:val="en-US"/>
+        </w:rPr>
+        <w:t>some</w:t>
+      </w:r>
+      <w:r>
+        <w:rPr>
+          <w:lang w:val="en-US"/>
+        </w:rPr>
+        <w:t xml:space="preserve"> sessi</w:t>
       </w:r>
       <w:r>
         <w:rPr>
@@ -1991,6 +2065,18 @@
           <w:lang w:val="en-US"/>
         </w:rPr>
         <w:t>.pbn containing the first three sessions.</w:t>
+      </w:r>
+      <w:r>
+        <w:rPr>
+          <w:lang w:val="en-US"/>
+        </w:rPr>
+        <w:t xml:space="preserve"> The DUP format is too weird</w:t>
+      </w:r>
+      <w:r>
+        <w:rPr>
+          <w:lang w:val="en-US"/>
+        </w:rPr>
+        <w:t>; I strongly recommend not making or touching a DUP-file ever.</w:t>
       </w:r>
     </w:p>
     <w:p>
@@ -2417,6 +2503,7 @@
         <w:rPr>
           <w:lang w:val="en-US"/>
         </w:rPr>
+        <w:lastRenderedPageBreak/>
         <w:t>Implementing these three changes was done by adding a -W option (Wizard…) with a string as argument</w:t>
       </w:r>
       <w:r>
@@ -2496,7 +2583,6 @@
         <w:rPr>
           <w:lang w:val="en-US"/>
         </w:rPr>
-        <w:lastRenderedPageBreak/>
         <w:t>So, pointing you to the BigDeal online info, the hands in BigDealx with -W string are now generated by running the following three things through a RIPEMD-160 hash:</w:t>
       </w:r>
     </w:p>
@@ -3004,6 +3090,7 @@
           <w:rFonts w:ascii="Courier New" w:hAnsi="Courier New" w:cs="Courier New"/>
           <w:lang w:val="en-US"/>
         </w:rPr>
+        <w:lastRenderedPageBreak/>
         <w:t># Description file of tournament for program squaredeal 2.0.5</w:t>
       </w:r>
       <w:r>
@@ -3074,7 +3161,6 @@
           <w:rFonts w:ascii="Courier New" w:hAnsi="Courier New" w:cs="Courier New"/>
           <w:lang w:val="en-US"/>
         </w:rPr>
-        <w:lastRenderedPageBreak/>
         <w:t># Description of phases of tournament</w:t>
       </w:r>
       <w:r>
@@ -3636,6 +3722,7 @@
         <w:rPr>
           <w:lang w:val="en-US"/>
         </w:rPr>
+        <w:lastRenderedPageBreak/>
         <w:t>Conclusion</w:t>
       </w:r>
     </w:p>
@@ -3649,7 +3736,51 @@
         <w:rPr>
           <w:lang w:val="en-US"/>
         </w:rPr>
-        <w:t>This will say something smart later.</w:t>
+        <w:t xml:space="preserve">This software is handy to use for larger tournaments, even if you are not interested in the </w:t>
+      </w:r>
+      <w:r>
+        <w:rPr>
+          <w:i/>
+          <w:iCs/>
+          <w:lang w:val="en-US"/>
+        </w:rPr>
+        <w:t>proving innocent</w:t>
+      </w:r>
+      <w:r>
+        <w:rPr>
+          <w:lang w:val="en-US"/>
+        </w:rPr>
+        <w:t xml:space="preserve"> stuff. Just the generation of many sets of hands with consistent </w:t>
+      </w:r>
+      <w:r>
+        <w:rPr>
+          <w:lang w:val="en-US"/>
+        </w:rPr>
+        <w:t>naming and</w:t>
+      </w:r>
+      <w:r>
+        <w:rPr>
+          <w:lang w:val="en-US"/>
+        </w:rPr>
+        <w:t xml:space="preserve"> joining of </w:t>
+      </w:r>
+      <w:r>
+        <w:rPr>
+          <w:lang w:val="en-US"/>
+        </w:rPr>
+        <w:t>sets</w:t>
+      </w:r>
+      <w:r>
+        <w:rPr>
+          <w:lang w:val="en-US"/>
+        </w:rPr>
+        <w:t xml:space="preserve"> for duplication purposes is wo</w:t>
+      </w:r>
+      <w:r>
+        <w:rPr>
+          <w:lang w:val="en-US"/>
+        </w:rPr>
+        <w:t>rth it.</w:t>
       </w:r>
     </w:p>
     <w:sectPr>
@@ -5004,6 +5135,18 @@
       <w:vertAlign w:val="superscript"/>
     </w:rPr>
   </w:style>
+  <w:style w:type="character" w:styleId="SubtleEmphasis">
+    <w:name w:val="Subtle Emphasis"/>
+    <w:basedOn w:val="DefaultParagraphFont"/>
+    <w:uiPriority w:val="19"/>
+    <w:qFormat/>
+    <w:rsid w:val="003B2199"/>
+    <w:rPr>
+      <w:i/>
+      <w:iCs/>
+      <w:color w:val="404040" w:themeColor="text1" w:themeTint="BF"/>
+    </w:rPr>
+  </w:style>
 </w:styles>
 </file>
 

</xml_diff>

<commit_message>
Cleaned up squaredeal a bit more allowed 3x7 style answer to ? size updated documentation for this
</commit_message>
<xml_diff>
--- a/Documentation/SquareDeal.docx
+++ b/Documentation/SquareDeal.docx
@@ -1395,6 +1395,18 @@
         <w:rPr>
           <w:lang w:val="en-US"/>
         </w:rPr>
+        <w:t>value of</w:t>
+      </w:r>
+      <w:r>
+        <w:rPr>
+          <w:lang w:val="en-US"/>
+        </w:rPr>
+        <w:t xml:space="preserve"> the </w:t>
+      </w:r>
+      <w:r>
+        <w:rPr>
+          <w:lang w:val="en-US"/>
+        </w:rPr>
         <w:t>DI</w:t>
       </w:r>
       <w:r>
@@ -1413,7 +1425,19 @@
         <w:rPr>
           <w:lang w:val="en-US"/>
         </w:rPr>
-        <w:t xml:space="preserve"> the info in the DI</w:t>
+        <w:t xml:space="preserve"> the </w:t>
+      </w:r>
+      <w:r>
+        <w:rPr>
+          <w:lang w:val="en-US"/>
+        </w:rPr>
+        <w:t>value of</w:t>
+      </w:r>
+      <w:r>
+        <w:rPr>
+          <w:lang w:val="en-US"/>
+        </w:rPr>
+        <w:t xml:space="preserve"> the DI</w:t>
       </w:r>
       <w:r>
         <w:rPr>
@@ -1621,19 +1645,25 @@
         <w:rPr>
           <w:lang w:val="en-US"/>
         </w:rPr>
-        <w:t>just something like “16”, but more complex things like “1-7,8-14,15-21” are also allowed here</w:t>
-      </w:r>
-      <w:r>
-        <w:rPr>
-          <w:lang w:val="en-US"/>
-        </w:rPr>
-        <w:t>(not the “3x7”, sorry)</w:t>
-      </w:r>
-      <w:r>
-        <w:rPr>
-          <w:lang w:val="en-US"/>
-        </w:rPr>
-        <w:t>.</w:t>
+        <w:t xml:space="preserve">just something like “16”, but more complex things like “1-7,8-14,15-21” </w:t>
+      </w:r>
+      <w:r>
+        <w:rPr>
+          <w:lang w:val="en-US"/>
+        </w:rPr>
+        <w:t>or</w:t>
+      </w:r>
+      <w:r>
+        <w:rPr>
+          <w:lang w:val="en-US"/>
+        </w:rPr>
+        <w:t xml:space="preserve"> “3x7” </w:t>
+      </w:r>
+      <w:r>
+        <w:rPr>
+          <w:lang w:val="en-US"/>
+        </w:rPr>
+        <w:t>are also allowed here.</w:t>
       </w:r>
     </w:p>
     <w:p>
@@ -1664,7 +1694,19 @@
         <w:rPr>
           <w:lang w:val="en-US"/>
         </w:rPr>
-        <w:t>DI (</w:t>
+        <w:t>D</w:t>
+      </w:r>
+      <w:r>
+        <w:rPr>
+          <w:lang w:val="en-US"/>
+        </w:rPr>
+        <w:t>V</w:t>
+      </w:r>
+      <w:r>
+        <w:rPr>
+          <w:lang w:val="en-US"/>
+        </w:rPr>
+        <w:t xml:space="preserve"> (</w:t>
       </w:r>
       <w:r>
         <w:rPr>
@@ -1913,7 +1955,19 @@
         <w:rPr>
           <w:lang w:val="en-US"/>
         </w:rPr>
-        <w:t xml:space="preserve">A reserve set is made using the session key, the DI and the </w:t>
+        <w:t>A reserve set is made using the session key, the D</w:t>
+      </w:r>
+      <w:r>
+        <w:rPr>
+          <w:lang w:val="en-US"/>
+        </w:rPr>
+        <w:t>V</w:t>
+      </w:r>
+      <w:r>
+        <w:rPr>
+          <w:lang w:val="en-US"/>
+        </w:rPr>
+        <w:t xml:space="preserve"> and the </w:t>
       </w:r>
       <w:r>
         <w:rPr>
@@ -2077,6 +2131,25 @@
           <w:lang w:val="en-US"/>
         </w:rPr>
         <w:t>; I strongly recommend not making or touching a DUP-file ever.</w:t>
+      </w:r>
+    </w:p>
+    <w:p>
+      <w:pPr>
+        <w:rPr>
+          <w:lang w:val="en-US"/>
+        </w:rPr>
+      </w:pPr>
+      <w:r>
+        <w:rPr>
+          <w:lang w:val="en-US"/>
+        </w:rPr>
+        <w:t xml:space="preserve">This combining logic </w:t>
+      </w:r>
+      <w:r>
+        <w:rPr>
+          <w:lang w:val="en-US"/>
+        </w:rPr>
+        <w:t>is working OK since SquareDeal release 2.4, before that it was hit or miss.</w:t>
       </w:r>
     </w:p>
     <w:p>
@@ -2442,6 +2515,7 @@
         <w:rPr>
           <w:lang w:val="en-US"/>
         </w:rPr>
+        <w:lastRenderedPageBreak/>
         <w:t xml:space="preserve">Normally BigDeal in the x version complains very loudly of regenerating sets of hands. With this software regenerating sets of hands </w:t>
       </w:r>
       <w:r>
@@ -2503,7 +2577,6 @@
         <w:rPr>
           <w:lang w:val="en-US"/>
         </w:rPr>
-        <w:lastRenderedPageBreak/>
         <w:t>Implementing these three changes was done by adding a -W option (Wizard…) with a string as argument</w:t>
       </w:r>
       <w:r>
@@ -2558,7 +2631,19 @@
         <w:rPr>
           <w:lang w:val="en-US"/>
         </w:rPr>
-        <w:t xml:space="preserve">DI and the </w:t>
+        <w:t>D</w:t>
+      </w:r>
+      <w:r>
+        <w:rPr>
+          <w:lang w:val="en-US"/>
+        </w:rPr>
+        <w:t>V</w:t>
+      </w:r>
+      <w:r>
+        <w:rPr>
+          <w:lang w:val="en-US"/>
+        </w:rPr>
+        <w:t xml:space="preserve"> and the </w:t>
       </w:r>
       <w:r>
         <w:rPr>
@@ -3042,6 +3127,7 @@
           <w:rFonts w:ascii="Courier New" w:hAnsi="Courier New" w:cs="Courier New"/>
           <w:lang w:val="en-US"/>
         </w:rPr>
+        <w:lastRenderedPageBreak/>
         <w:t>SN 6:20:fin#:Finals #/6</w:t>
       </w:r>
       <w:r>
@@ -3090,7 +3176,6 @@
           <w:rFonts w:ascii="Courier New" w:hAnsi="Courier New" w:cs="Courier New"/>
           <w:lang w:val="en-US"/>
         </w:rPr>
-        <w:lastRenderedPageBreak/>
         <w:t># Description file of tournament for program squaredeal 2.0.5</w:t>
       </w:r>
       <w:r>
@@ -3652,6 +3737,7 @@
           <w:rFonts w:cstheme="minorHAnsi"/>
           <w:lang w:val="en-US"/>
         </w:rPr>
+        <w:lastRenderedPageBreak/>
         <w:t xml:space="preserve">For the </w:t>
       </w:r>
       <w:r>
@@ -3722,7 +3808,6 @@
         <w:rPr>
           <w:lang w:val="en-US"/>
         </w:rPr>
-        <w:lastRenderedPageBreak/>
         <w:t>Conclusion</w:t>
       </w:r>
     </w:p>

</xml_diff>

<commit_message>
Cleanup code and doc squaredeal Stopped using word phase in doc for two things
</commit_message>
<xml_diff>
--- a/Documentation/SquareDeal.docx
+++ b/Documentation/SquareDeal.docx
@@ -9,11 +9,19 @@
           <w:lang w:val="en-US"/>
         </w:rPr>
       </w:pPr>
-      <w:r>
-        <w:rPr>
-          <w:lang w:val="en-US"/>
-        </w:rPr>
-        <w:t>SquareDeal: Tournament Hand Management Software</w:t>
+      <w:proofErr w:type="spellStart"/>
+      <w:r>
+        <w:rPr>
+          <w:lang w:val="en-US"/>
+        </w:rPr>
+        <w:t>SquareDeal</w:t>
+      </w:r>
+      <w:proofErr w:type="spellEnd"/>
+      <w:r>
+        <w:rPr>
+          <w:lang w:val="en-US"/>
+        </w:rPr>
+        <w:t>: Tournament Hand Management Software</w:t>
       </w:r>
     </w:p>
     <w:p>
@@ -63,11 +71,45 @@
           <w:lang w:val="en-US"/>
         </w:rPr>
       </w:pPr>
-      <w:r>
-        <w:rPr>
-          <w:lang w:val="en-US"/>
-        </w:rPr>
-        <w:t>SquareDeal is a piece of software for people that make sets of bridge hands for tournaments. It uses the well-known program BigDeal for actual dealing, but adds two things:</w:t>
+      <w:proofErr w:type="spellStart"/>
+      <w:r>
+        <w:rPr>
+          <w:lang w:val="en-US"/>
+        </w:rPr>
+        <w:t>SquareDeal</w:t>
+      </w:r>
+      <w:proofErr w:type="spellEnd"/>
+      <w:r>
+        <w:rPr>
+          <w:lang w:val="en-US"/>
+        </w:rPr>
+        <w:t xml:space="preserve"> is a piece of software for people that make sets of bridge hands for </w:t>
+      </w:r>
+      <w:r>
+        <w:rPr>
+          <w:lang w:val="en-US"/>
+        </w:rPr>
+        <w:t xml:space="preserve">potentially large </w:t>
+      </w:r>
+      <w:r>
+        <w:rPr>
+          <w:lang w:val="en-US"/>
+        </w:rPr>
+        <w:t xml:space="preserve">tournaments. It uses the well-known program </w:t>
+      </w:r>
+      <w:proofErr w:type="spellStart"/>
+      <w:r>
+        <w:rPr>
+          <w:lang w:val="en-US"/>
+        </w:rPr>
+        <w:t>BigDeal</w:t>
+      </w:r>
+      <w:proofErr w:type="spellEnd"/>
+      <w:r>
+        <w:rPr>
+          <w:lang w:val="en-US"/>
+        </w:rPr>
+        <w:t xml:space="preserve"> for actual dealing, but adds two things:</w:t>
       </w:r>
     </w:p>
     <w:p>
@@ -128,13 +170,51 @@
         <w:rPr>
           <w:lang w:val="en-US"/>
         </w:rPr>
-        <w:t xml:space="preserve">Using SquareDeal </w:t>
-      </w:r>
-      <w:r>
-        <w:rPr>
-          <w:lang w:val="en-US"/>
-        </w:rPr>
-        <w:t xml:space="preserve">a specific procedure is needed, with various phases, by organizer and participants. There is no actual need for participants to do anything, but if they want to check the hands after the </w:t>
+        <w:t xml:space="preserve">Using </w:t>
+      </w:r>
+      <w:proofErr w:type="spellStart"/>
+      <w:r>
+        <w:rPr>
+          <w:lang w:val="en-US"/>
+        </w:rPr>
+        <w:t>SquareDeal</w:t>
+      </w:r>
+      <w:proofErr w:type="spellEnd"/>
+      <w:r>
+        <w:rPr>
+          <w:lang w:val="en-US"/>
+        </w:rPr>
+        <w:t xml:space="preserve"> </w:t>
+      </w:r>
+      <w:r>
+        <w:rPr>
+          <w:lang w:val="en-US"/>
+        </w:rPr>
+        <w:t xml:space="preserve">a specific procedure is needed, </w:t>
+      </w:r>
+      <w:r>
+        <w:rPr>
+          <w:lang w:val="en-US"/>
+        </w:rPr>
+        <w:t>in</w:t>
+      </w:r>
+      <w:r>
+        <w:rPr>
+          <w:lang w:val="en-US"/>
+        </w:rPr>
+        <w:t xml:space="preserve"> various </w:t>
+      </w:r>
+      <w:r>
+        <w:rPr>
+          <w:lang w:val="en-US"/>
+        </w:rPr>
+        <w:t>periods</w:t>
+      </w:r>
+      <w:r>
+        <w:rPr>
+          <w:lang w:val="en-US"/>
+        </w:rPr>
+        <w:t xml:space="preserve">, by organizer and participants. There is no actual need for participants to do anything, but if they want to check the hands after the </w:t>
       </w:r>
       <w:r>
         <w:rPr>
@@ -164,7 +244,21 @@
         <w:rPr>
           <w:lang w:val="en-US"/>
         </w:rPr>
-        <w:t xml:space="preserve"> If you only want to use SquareDeal for</w:t>
+        <w:t xml:space="preserve"> If you only want to use </w:t>
+      </w:r>
+      <w:proofErr w:type="spellStart"/>
+      <w:r>
+        <w:rPr>
+          <w:lang w:val="en-US"/>
+        </w:rPr>
+        <w:t>SquareDeal</w:t>
+      </w:r>
+      <w:proofErr w:type="spellEnd"/>
+      <w:r>
+        <w:rPr>
+          <w:lang w:val="en-US"/>
+        </w:rPr>
+        <w:t xml:space="preserve"> for</w:t>
       </w:r>
       <w:r>
         <w:rPr>
@@ -201,7 +295,43 @@
         <w:rPr>
           <w:lang w:val="en-US"/>
         </w:rPr>
-        <w:t xml:space="preserve">I will describe the phases and in each phase I describe some parts of the software and/or procedures relevant </w:t>
+        <w:t xml:space="preserve">I will describe the </w:t>
+      </w:r>
+      <w:r>
+        <w:rPr>
+          <w:lang w:val="en-US"/>
+        </w:rPr>
+        <w:t>periods</w:t>
+      </w:r>
+      <w:r>
+        <w:rPr>
+          <w:lang w:val="en-US"/>
+        </w:rPr>
+        <w:t xml:space="preserve"> and </w:t>
+      </w:r>
+      <w:r>
+        <w:rPr>
+          <w:lang w:val="en-US"/>
+        </w:rPr>
+        <w:t>for</w:t>
+      </w:r>
+      <w:r>
+        <w:rPr>
+          <w:lang w:val="en-US"/>
+        </w:rPr>
+        <w:t xml:space="preserve"> each </w:t>
+      </w:r>
+      <w:r>
+        <w:rPr>
+          <w:lang w:val="en-US"/>
+        </w:rPr>
+        <w:t>period</w:t>
+      </w:r>
+      <w:r>
+        <w:rPr>
+          <w:lang w:val="en-US"/>
+        </w:rPr>
+        <w:t xml:space="preserve"> I describe some parts of the software and/or procedures relevant </w:t>
       </w:r>
       <w:r>
         <w:rPr>
@@ -213,7 +343,31 @@
         <w:rPr>
           <w:lang w:val="en-US"/>
         </w:rPr>
-        <w:t xml:space="preserve"> that phase. The phases follow each other in time, so </w:t>
+        <w:t xml:space="preserve"> that </w:t>
+      </w:r>
+      <w:r>
+        <w:rPr>
+          <w:lang w:val="en-US"/>
+        </w:rPr>
+        <w:t>period</w:t>
+      </w:r>
+      <w:r>
+        <w:rPr>
+          <w:lang w:val="en-US"/>
+        </w:rPr>
+        <w:t xml:space="preserve">. The </w:t>
+      </w:r>
+      <w:r>
+        <w:rPr>
+          <w:lang w:val="en-US"/>
+        </w:rPr>
+        <w:t>periods</w:t>
+      </w:r>
+      <w:r>
+        <w:rPr>
+          <w:lang w:val="en-US"/>
+        </w:rPr>
+        <w:t xml:space="preserve"> follow each other in time, so </w:t>
       </w:r>
       <w:r>
         <w:rPr>
@@ -227,6 +381,32 @@
         </w:rPr>
         <w:t>will describe them after the heading T0, T1, etc.</w:t>
       </w:r>
+      <w:r>
+        <w:rPr>
+          <w:lang w:val="en-US"/>
+        </w:rPr>
+        <w:t xml:space="preserve"> The program</w:t>
+      </w:r>
+      <w:r>
+        <w:rPr>
+          <w:lang w:val="en-US"/>
+        </w:rPr>
+        <w:t xml:space="preserve"> performs two different functions, separated by the </w:t>
+      </w:r>
+      <w:r>
+        <w:rPr>
+          <w:i/>
+          <w:iCs/>
+          <w:lang w:val="en-US"/>
+        </w:rPr>
+        <w:t>publish</w:t>
+      </w:r>
+      <w:r>
+        <w:rPr>
+          <w:lang w:val="en-US"/>
+        </w:rPr>
+        <w:t xml:space="preserve"> event(see later).</w:t>
+      </w:r>
     </w:p>
     <w:p>
       <w:pPr>
@@ -304,7 +484,21 @@
         <w:rPr>
           <w:lang w:val="en-US"/>
         </w:rPr>
-        <w:t xml:space="preserve"> It uses a modified bigdealx, called </w:t>
+        <w:t xml:space="preserve"> It uses a modified </w:t>
+      </w:r>
+      <w:proofErr w:type="spellStart"/>
+      <w:r>
+        <w:rPr>
+          <w:lang w:val="en-US"/>
+        </w:rPr>
+        <w:t>bigdealx</w:t>
+      </w:r>
+      <w:proofErr w:type="spellEnd"/>
+      <w:r>
+        <w:rPr>
+          <w:lang w:val="en-US"/>
+        </w:rPr>
+        <w:t xml:space="preserve">, called </w:t>
       </w:r>
       <w:r>
         <w:rPr>
@@ -347,7 +541,19 @@
         <w:rPr>
           <w:lang w:val="en-US"/>
         </w:rPr>
-        <w:t xml:space="preserve"> I use a secure random function</w:t>
+        <w:t xml:space="preserve"> I use a </w:t>
+      </w:r>
+      <w:r>
+        <w:rPr>
+          <w:lang w:val="en-US"/>
+        </w:rPr>
+        <w:t xml:space="preserve">cryptographically </w:t>
+      </w:r>
+      <w:r>
+        <w:rPr>
+          <w:lang w:val="en-US"/>
+        </w:rPr>
+        <w:t>secure random function</w:t>
       </w:r>
       <w:r>
         <w:rPr>
@@ -387,6 +593,12 @@
         <w:rPr>
           <w:lang w:val="en-US"/>
         </w:rPr>
+        <w:t xml:space="preserve">The first period starts. </w:t>
+      </w:r>
+      <w:r>
+        <w:rPr>
+          <w:lang w:val="en-US"/>
+        </w:rPr>
         <w:t xml:space="preserve">The tournament </w:t>
       </w:r>
       <w:r>
@@ -436,7 +648,21 @@
         <w:rPr>
           <w:lang w:val="en-US"/>
         </w:rPr>
-        <w:t xml:space="preserve">He starts up SquareDeal and tells it a new tournament is coming. He needs to supply a short name, to be used as filename prefix. Let us be original in this document and call it </w:t>
+        <w:t xml:space="preserve">He starts up </w:t>
+      </w:r>
+      <w:proofErr w:type="spellStart"/>
+      <w:r>
+        <w:rPr>
+          <w:lang w:val="en-US"/>
+        </w:rPr>
+        <w:t>SquareDeal</w:t>
+      </w:r>
+      <w:proofErr w:type="spellEnd"/>
+      <w:r>
+        <w:rPr>
+          <w:lang w:val="en-US"/>
+        </w:rPr>
+        <w:t xml:space="preserve"> and tells it a new tournament is coming. He needs to supply a short name, to be used as filename prefix. Let us be original in this document and call it </w:t>
       </w:r>
       <w:r>
         <w:rPr>
@@ -463,6 +689,7 @@
         </w:rPr>
         <w:t xml:space="preserve"> make two files, </w:t>
       </w:r>
+      <w:proofErr w:type="spellStart"/>
       <w:r>
         <w:rPr>
           <w:i/>
@@ -470,12 +697,14 @@
         </w:rPr>
         <w:t>test.sqd</w:t>
       </w:r>
+      <w:proofErr w:type="spellEnd"/>
       <w:r>
         <w:rPr>
           <w:lang w:val="en-US"/>
         </w:rPr>
         <w:t xml:space="preserve">, which contains the description of the tournament and will be published before the tournament and </w:t>
       </w:r>
+      <w:proofErr w:type="spellStart"/>
       <w:r>
         <w:rPr>
           <w:i/>
@@ -483,6 +712,7 @@
         </w:rPr>
         <w:t>test.sqk</w:t>
       </w:r>
+      <w:proofErr w:type="spellEnd"/>
       <w:r>
         <w:rPr>
           <w:lang w:val="en-US"/>
@@ -496,20 +726,51 @@
           <w:lang w:val="en-US"/>
         </w:rPr>
       </w:pPr>
-      <w:r>
-        <w:rPr>
-          <w:lang w:val="en-US"/>
-        </w:rPr>
+      <w:proofErr w:type="spellStart"/>
+      <w:r>
+        <w:rPr>
+          <w:lang w:val="en-US"/>
+        </w:rPr>
+        <w:t>Squaredeal</w:t>
+      </w:r>
+      <w:proofErr w:type="spellEnd"/>
+      <w:r>
+        <w:rPr>
+          <w:lang w:val="en-US"/>
+        </w:rPr>
+        <w:t xml:space="preserve"> has two sets of functions, the first before publishing and the next after it.</w:t>
+      </w:r>
+      <w:r>
+        <w:rPr>
+          <w:lang w:val="en-US"/>
+        </w:rPr>
+        <w:t xml:space="preserve"> For a new tournament we start with the first.</w:t>
+      </w:r>
+    </w:p>
+    <w:p>
+      <w:pPr>
+        <w:keepLines/>
+        <w:rPr>
+          <w:lang w:val="en-US"/>
+        </w:rPr>
+      </w:pPr>
+      <w:r>
+        <w:rPr>
+          <w:lang w:val="en-US"/>
+        </w:rPr>
+        <w:lastRenderedPageBreak/>
         <w:t>There will be four options:</w:t>
       </w:r>
     </w:p>
     <w:p>
       <w:pPr>
         <w:pStyle w:val="ListParagraph"/>
+        <w:keepLines/>
         <w:numPr>
           <w:ilvl w:val="0"/>
           <w:numId w:val="2"/>
         </w:numPr>
+        <w:ind w:left="714" w:hanging="357"/>
         <w:rPr>
           <w:lang w:val="en-US"/>
         </w:rPr>
@@ -524,29 +785,32 @@
     <w:p>
       <w:pPr>
         <w:pStyle w:val="ListParagraph"/>
+        <w:keepLines/>
         <w:numPr>
           <w:ilvl w:val="0"/>
           <w:numId w:val="2"/>
         </w:numPr>
-        <w:rPr>
-          <w:lang w:val="en-US"/>
-        </w:rPr>
-      </w:pPr>
-      <w:r>
-        <w:rPr>
-          <w:lang w:val="en-US"/>
-        </w:rPr>
-        <w:lastRenderedPageBreak/>
+        <w:ind w:left="714" w:hanging="357"/>
+        <w:rPr>
+          <w:lang w:val="en-US"/>
+        </w:rPr>
+      </w:pPr>
+      <w:r>
+        <w:rPr>
+          <w:lang w:val="en-US"/>
+        </w:rPr>
         <w:t>Set Delayed Information Description</w:t>
       </w:r>
     </w:p>
     <w:p>
       <w:pPr>
         <w:pStyle w:val="ListParagraph"/>
+        <w:keepLines/>
         <w:numPr>
           <w:ilvl w:val="0"/>
           <w:numId w:val="2"/>
         </w:numPr>
+        <w:ind w:left="714" w:hanging="357"/>
         <w:rPr>
           <w:lang w:val="en-US"/>
         </w:rPr>
@@ -561,10 +825,12 @@
     <w:p>
       <w:pPr>
         <w:pStyle w:val="ListParagraph"/>
+        <w:keepLines/>
         <w:numPr>
           <w:ilvl w:val="0"/>
           <w:numId w:val="2"/>
         </w:numPr>
+        <w:ind w:left="714" w:hanging="357"/>
         <w:rPr>
           <w:lang w:val="en-US"/>
         </w:rPr>
@@ -697,7 +963,19 @@
         <w:rPr>
           <w:lang w:val="en-US"/>
         </w:rPr>
-        <w:t xml:space="preserve"> also works, same alternation but starts with 17-32 (Sometimes the duplication room likes this)</w:t>
+        <w:t xml:space="preserve"> also works, same </w:t>
+      </w:r>
+      <w:r>
+        <w:rPr>
+          <w:lang w:val="en-US"/>
+        </w:rPr>
+        <w:t>cycling</w:t>
+      </w:r>
+      <w:r>
+        <w:rPr>
+          <w:lang w:val="en-US"/>
+        </w:rPr>
+        <w:t xml:space="preserve"> but starts with 17-32 (Sometimes the duplication room likes this)</w:t>
       </w:r>
       <w:r>
         <w:rPr>
@@ -818,7 +1096,21 @@
         <w:rPr>
           <w:lang w:val="en-US"/>
         </w:rPr>
-        <w:t xml:space="preserve">. This is identical to the normal one for BigDeal with one exception: any string of # characters will be replaced by at least the same number of digits for the session. </w:t>
+        <w:t xml:space="preserve">. This is identical to the normal one for </w:t>
+      </w:r>
+      <w:proofErr w:type="spellStart"/>
+      <w:r>
+        <w:rPr>
+          <w:lang w:val="en-US"/>
+        </w:rPr>
+        <w:t>BigDeal</w:t>
+      </w:r>
+      <w:proofErr w:type="spellEnd"/>
+      <w:r>
+        <w:rPr>
+          <w:lang w:val="en-US"/>
+        </w:rPr>
+        <w:t xml:space="preserve"> with one exception: any string of # characters will be replaced by at least the same number of digits for the session. </w:t>
       </w:r>
       <w:r>
         <w:rPr>
@@ -830,7 +1122,21 @@
         <w:rPr>
           <w:lang w:val="en-US"/>
         </w:rPr>
-        <w:t xml:space="preserve"> suppose the prefix given is bbrr## and we generate session 7, the file prefix will be bbrr07.</w:t>
+        <w:t xml:space="preserve"> suppose the prefix given is </w:t>
+      </w:r>
+      <w:proofErr w:type="spellStart"/>
+      <w:r>
+        <w:rPr>
+          <w:lang w:val="en-US"/>
+        </w:rPr>
+        <w:t>bbrr</w:t>
+      </w:r>
+      <w:proofErr w:type="spellEnd"/>
+      <w:r>
+        <w:rPr>
+          <w:lang w:val="en-US"/>
+        </w:rPr>
+        <w:t>## and we generate session 7, the file prefix will be bbrr07.</w:t>
       </w:r>
       <w:r>
         <w:rPr>
@@ -1002,99 +1308,7 @@
         <w:rPr>
           <w:lang w:val="en-US"/>
         </w:rPr>
-        <w:t xml:space="preserve"> the tournament. He chooses the publish </w:t>
-      </w:r>
-      <w:r>
-        <w:rPr>
-          <w:lang w:val="en-US"/>
-        </w:rPr>
-        <w:t>option (</w:t>
-      </w:r>
-      <w:r>
-        <w:rPr>
-          <w:lang w:val="en-US"/>
-        </w:rPr>
-        <w:t xml:space="preserve">#4) which terminates the first phase of the program. </w:t>
-      </w:r>
-      <w:r>
-        <w:rPr>
-          <w:lang w:val="en-US"/>
-        </w:rPr>
-        <w:t xml:space="preserve">Apart from writing all </w:t>
-      </w:r>
-      <w:r>
-        <w:rPr>
-          <w:lang w:val="en-US"/>
-        </w:rPr>
-        <w:t>the info</w:t>
-      </w:r>
-      <w:r>
-        <w:rPr>
-          <w:lang w:val="en-US"/>
-        </w:rPr>
-        <w:t xml:space="preserve"> in the description file the software will generate a (very) big random number for each session</w:t>
-      </w:r>
-      <w:r>
-        <w:rPr>
-          <w:rStyle w:val="EndnoteReference"/>
-          <w:lang w:val="en-US"/>
-        </w:rPr>
-        <w:endnoteReference w:id="2"/>
-      </w:r>
-      <w:r>
-        <w:rPr>
-          <w:lang w:val="en-US"/>
-        </w:rPr>
-        <w:t>, and stores it in the .sqk file. A cryptographic secure hash will appear in the description file as a signature to be used for checking later.</w:t>
-      </w:r>
-    </w:p>
-    <w:p>
-      <w:pPr>
-        <w:rPr>
-          <w:lang w:val="en-US"/>
-        </w:rPr>
-      </w:pPr>
-      <w:r>
-        <w:rPr>
-          <w:lang w:val="en-US"/>
-        </w:rPr>
-        <w:t xml:space="preserve">Now </w:t>
-      </w:r>
-      <w:r>
-        <w:rPr>
-          <w:lang w:val="en-US"/>
-        </w:rPr>
-        <w:t>the ORG</w:t>
-      </w:r>
-      <w:r>
-        <w:rPr>
-          <w:lang w:val="en-US"/>
-        </w:rPr>
-        <w:t xml:space="preserve"> receives </w:t>
-      </w:r>
-      <w:r>
-        <w:rPr>
-          <w:lang w:val="en-US"/>
-        </w:rPr>
-        <w:t>instructions</w:t>
-      </w:r>
-      <w:r>
-        <w:rPr>
-          <w:lang w:val="en-US"/>
-        </w:rPr>
-        <w:t xml:space="preserve"> telling him to publish the .sqd file and keep </w:t>
-      </w:r>
-      <w:r>
-        <w:rPr>
-          <w:lang w:val="en-US"/>
-        </w:rPr>
-        <w:t xml:space="preserve">the </w:t>
-      </w:r>
-      <w:r>
-        <w:rPr>
-          <w:lang w:val="en-US"/>
-        </w:rPr>
-        <w:t xml:space="preserve">.sqk file </w:t>
+        <w:t xml:space="preserve"> the tournament. He chooses the </w:t>
       </w:r>
       <w:r>
         <w:rPr>
@@ -1102,13 +1316,82 @@
           <w:iCs/>
           <w:lang w:val="en-US"/>
         </w:rPr>
-        <w:t>very very</w:t>
-      </w:r>
-      <w:r>
-        <w:rPr>
-          <w:lang w:val="en-US"/>
-        </w:rPr>
-        <w:t xml:space="preserve"> secret.</w:t>
+        <w:t>publish</w:t>
+      </w:r>
+      <w:r>
+        <w:rPr>
+          <w:lang w:val="en-US"/>
+        </w:rPr>
+        <w:t xml:space="preserve"> </w:t>
+      </w:r>
+      <w:r>
+        <w:rPr>
+          <w:lang w:val="en-US"/>
+        </w:rPr>
+        <w:t>option (</w:t>
+      </w:r>
+      <w:r>
+        <w:rPr>
+          <w:lang w:val="en-US"/>
+        </w:rPr>
+        <w:t xml:space="preserve">#4) which terminates the first </w:t>
+      </w:r>
+      <w:r>
+        <w:rPr>
+          <w:lang w:val="en-US"/>
+        </w:rPr>
+        <w:t>function</w:t>
+      </w:r>
+      <w:r>
+        <w:rPr>
+          <w:lang w:val="en-US"/>
+        </w:rPr>
+        <w:t xml:space="preserve"> of the program. </w:t>
+      </w:r>
+      <w:r>
+        <w:rPr>
+          <w:lang w:val="en-US"/>
+        </w:rPr>
+        <w:t xml:space="preserve">Apart from writing all </w:t>
+      </w:r>
+      <w:r>
+        <w:rPr>
+          <w:lang w:val="en-US"/>
+        </w:rPr>
+        <w:t>the info</w:t>
+      </w:r>
+      <w:r>
+        <w:rPr>
+          <w:lang w:val="en-US"/>
+        </w:rPr>
+        <w:t xml:space="preserve"> in the description file the software will generate a (very) big random number for each session</w:t>
+      </w:r>
+      <w:r>
+        <w:rPr>
+          <w:rStyle w:val="EndnoteReference"/>
+          <w:lang w:val="en-US"/>
+        </w:rPr>
+        <w:endnoteReference w:id="2"/>
+      </w:r>
+      <w:r>
+        <w:rPr>
+          <w:lang w:val="en-US"/>
+        </w:rPr>
+        <w:t>, and stores it in the .</w:t>
+      </w:r>
+      <w:proofErr w:type="spellStart"/>
+      <w:r>
+        <w:rPr>
+          <w:lang w:val="en-US"/>
+        </w:rPr>
+        <w:t>sqk</w:t>
+      </w:r>
+      <w:proofErr w:type="spellEnd"/>
+      <w:r>
+        <w:rPr>
+          <w:lang w:val="en-US"/>
+        </w:rPr>
+        <w:t xml:space="preserve"> file. A cryptographic secure hash will appear in the description file as a signature to be used for checking later.</w:t>
       </w:r>
     </w:p>
     <w:p>
@@ -1122,44 +1405,71 @@
           <w:lang w:val="en-US"/>
         </w:rPr>
         <w:lastRenderedPageBreak/>
-        <w:t xml:space="preserve">Publishing the file can be done in various ways. I envision putting it on the tournament website and/or </w:t>
-      </w:r>
-      <w:r>
-        <w:rPr>
-          <w:lang w:val="en-US"/>
-        </w:rPr>
-        <w:t>emailing</w:t>
-      </w:r>
-      <w:r>
-        <w:rPr>
-          <w:lang w:val="en-US"/>
-        </w:rPr>
-        <w:t xml:space="preserve"> it to all participants. We will see how this turns out.</w:t>
-      </w:r>
-      <w:r>
-        <w:rPr>
-          <w:lang w:val="en-US"/>
-        </w:rPr>
-        <w:t xml:space="preserve"> (The Polish Bridge Federation uses github to store</w:t>
-      </w:r>
-      <w:r>
-        <w:rPr>
-          <w:lang w:val="en-US"/>
-        </w:rPr>
-        <w:t xml:space="preserve"> it)</w:t>
-      </w:r>
-    </w:p>
-    <w:p>
-      <w:pPr>
-        <w:rPr>
-          <w:lang w:val="en-US"/>
-        </w:rPr>
-      </w:pPr>
-      <w:r>
-        <w:rPr>
-          <w:lang w:val="en-US"/>
-        </w:rPr>
-        <w:t xml:space="preserve">Keeping the key file </w:t>
+        <w:t xml:space="preserve">Now </w:t>
+      </w:r>
+      <w:r>
+        <w:rPr>
+          <w:lang w:val="en-US"/>
+        </w:rPr>
+        <w:t>the ORG</w:t>
+      </w:r>
+      <w:r>
+        <w:rPr>
+          <w:lang w:val="en-US"/>
+        </w:rPr>
+        <w:t xml:space="preserve"> receives </w:t>
+      </w:r>
+      <w:r>
+        <w:rPr>
+          <w:lang w:val="en-US"/>
+        </w:rPr>
+        <w:t>instructions</w:t>
+      </w:r>
+      <w:r>
+        <w:rPr>
+          <w:lang w:val="en-US"/>
+        </w:rPr>
+        <w:t xml:space="preserve"> telling him to publish the .</w:t>
+      </w:r>
+      <w:proofErr w:type="spellStart"/>
+      <w:r>
+        <w:rPr>
+          <w:lang w:val="en-US"/>
+        </w:rPr>
+        <w:t>sqd</w:t>
+      </w:r>
+      <w:proofErr w:type="spellEnd"/>
+      <w:r>
+        <w:rPr>
+          <w:lang w:val="en-US"/>
+        </w:rPr>
+        <w:t xml:space="preserve"> file and keep </w:t>
+      </w:r>
+      <w:r>
+        <w:rPr>
+          <w:lang w:val="en-US"/>
+        </w:rPr>
+        <w:t xml:space="preserve">the </w:t>
+      </w:r>
+      <w:r>
+        <w:rPr>
+          <w:lang w:val="en-US"/>
+        </w:rPr>
+        <w:t>.</w:t>
+      </w:r>
+      <w:proofErr w:type="spellStart"/>
+      <w:r>
+        <w:rPr>
+          <w:lang w:val="en-US"/>
+        </w:rPr>
+        <w:t>sqk</w:t>
+      </w:r>
+      <w:proofErr w:type="spellEnd"/>
+      <w:r>
+        <w:rPr>
+          <w:lang w:val="en-US"/>
+        </w:rPr>
+        <w:t xml:space="preserve"> file </w:t>
       </w:r>
       <w:r>
         <w:rPr>
@@ -1167,8 +1477,106 @@
           <w:iCs/>
           <w:lang w:val="en-US"/>
         </w:rPr>
-        <w:t>very very</w:t>
-      </w:r>
+        <w:t xml:space="preserve">very </w:t>
+      </w:r>
+      <w:proofErr w:type="spellStart"/>
+      <w:r>
+        <w:rPr>
+          <w:i/>
+          <w:iCs/>
+          <w:lang w:val="en-US"/>
+        </w:rPr>
+        <w:t>very</w:t>
+      </w:r>
+      <w:proofErr w:type="spellEnd"/>
+      <w:r>
+        <w:rPr>
+          <w:lang w:val="en-US"/>
+        </w:rPr>
+        <w:t xml:space="preserve"> secret.</w:t>
+      </w:r>
+    </w:p>
+    <w:p>
+      <w:pPr>
+        <w:rPr>
+          <w:lang w:val="en-US"/>
+        </w:rPr>
+      </w:pPr>
+      <w:r>
+        <w:rPr>
+          <w:lang w:val="en-US"/>
+        </w:rPr>
+        <w:t xml:space="preserve">Publishing the file can be done in various ways. I envision putting it on the tournament website and/or </w:t>
+      </w:r>
+      <w:r>
+        <w:rPr>
+          <w:lang w:val="en-US"/>
+        </w:rPr>
+        <w:t>emailing</w:t>
+      </w:r>
+      <w:r>
+        <w:rPr>
+          <w:lang w:val="en-US"/>
+        </w:rPr>
+        <w:t xml:space="preserve"> it to all participants. We will see how this turns out.</w:t>
+      </w:r>
+      <w:r>
+        <w:rPr>
+          <w:lang w:val="en-US"/>
+        </w:rPr>
+        <w:t xml:space="preserve"> (The Polish Bridge Federation uses </w:t>
+      </w:r>
+      <w:proofErr w:type="spellStart"/>
+      <w:r>
+        <w:rPr>
+          <w:lang w:val="en-US"/>
+        </w:rPr>
+        <w:t>github</w:t>
+      </w:r>
+      <w:proofErr w:type="spellEnd"/>
+      <w:r>
+        <w:rPr>
+          <w:lang w:val="en-US"/>
+        </w:rPr>
+        <w:t xml:space="preserve"> to store</w:t>
+      </w:r>
+      <w:r>
+        <w:rPr>
+          <w:lang w:val="en-US"/>
+        </w:rPr>
+        <w:t xml:space="preserve"> it)</w:t>
+      </w:r>
+    </w:p>
+    <w:p>
+      <w:pPr>
+        <w:rPr>
+          <w:lang w:val="en-US"/>
+        </w:rPr>
+      </w:pPr>
+      <w:r>
+        <w:rPr>
+          <w:lang w:val="en-US"/>
+        </w:rPr>
+        <w:t xml:space="preserve">Keeping the key file </w:t>
+      </w:r>
+      <w:r>
+        <w:rPr>
+          <w:i/>
+          <w:iCs/>
+          <w:lang w:val="en-US"/>
+        </w:rPr>
+        <w:t xml:space="preserve">very </w:t>
+      </w:r>
+      <w:proofErr w:type="spellStart"/>
+      <w:r>
+        <w:rPr>
+          <w:i/>
+          <w:iCs/>
+          <w:lang w:val="en-US"/>
+        </w:rPr>
+        <w:t>very</w:t>
+      </w:r>
+      <w:proofErr w:type="spellEnd"/>
       <w:r>
         <w:rPr>
           <w:lang w:val="en-US"/>
@@ -1198,7 +1606,21 @@
         <w:rPr>
           <w:lang w:val="en-US"/>
         </w:rPr>
-        <w:t>At this point interested players can do something. They can make a copy of the .sqd file as published. There is not a lot they can do with the file now, but the file contains a signature of all session keys</w:t>
+        <w:t>At this point interested players can do something. They can make a copy of the .</w:t>
+      </w:r>
+      <w:proofErr w:type="spellStart"/>
+      <w:r>
+        <w:rPr>
+          <w:lang w:val="en-US"/>
+        </w:rPr>
+        <w:t>sqd</w:t>
+      </w:r>
+      <w:proofErr w:type="spellEnd"/>
+      <w:r>
+        <w:rPr>
+          <w:lang w:val="en-US"/>
+        </w:rPr>
+        <w:t xml:space="preserve"> file as published. There is not a lot they can do with the file now, but the file contains a signature of all session keys</w:t>
       </w:r>
       <w:r>
         <w:rPr>
@@ -1228,7 +1650,21 @@
         <w:rPr>
           <w:lang w:val="en-US"/>
         </w:rPr>
-        <w:t xml:space="preserve"> could change the keys and repost the .sqd file with a new signature.</w:t>
+        <w:t xml:space="preserve"> could change the keys and repost the .</w:t>
+      </w:r>
+      <w:proofErr w:type="spellStart"/>
+      <w:r>
+        <w:rPr>
+          <w:lang w:val="en-US"/>
+        </w:rPr>
+        <w:t>sqd</w:t>
+      </w:r>
+      <w:proofErr w:type="spellEnd"/>
+      <w:r>
+        <w:rPr>
+          <w:lang w:val="en-US"/>
+        </w:rPr>
+        <w:t xml:space="preserve"> file with a new signature.</w:t>
       </w:r>
     </w:p>
     <w:p>
@@ -1522,7 +1958,55 @@
         <w:rPr>
           <w:lang w:val="en-US"/>
         </w:rPr>
-        <w:t xml:space="preserve"> calls the program again and sets the now known DI</w:t>
+        <w:t xml:space="preserve"> calls the program again </w:t>
+      </w:r>
+      <w:r>
+        <w:rPr>
+          <w:lang w:val="en-US"/>
+        </w:rPr>
+        <w:t xml:space="preserve">which will </w:t>
+      </w:r>
+      <w:r>
+        <w:rPr>
+          <w:lang w:val="en-US"/>
+        </w:rPr>
+        <w:t xml:space="preserve">now </w:t>
+      </w:r>
+      <w:r>
+        <w:rPr>
+          <w:lang w:val="en-US"/>
+        </w:rPr>
+        <w:t xml:space="preserve">perform the second </w:t>
+      </w:r>
+      <w:r>
+        <w:rPr>
+          <w:lang w:val="en-US"/>
+        </w:rPr>
+        <w:t xml:space="preserve">set of </w:t>
+      </w:r>
+      <w:r>
+        <w:rPr>
+          <w:lang w:val="en-US"/>
+        </w:rPr>
+        <w:t>function</w:t>
+      </w:r>
+      <w:r>
+        <w:rPr>
+          <w:lang w:val="en-US"/>
+        </w:rPr>
+        <w:t>s</w:t>
+      </w:r>
+      <w:r>
+        <w:rPr>
+          <w:lang w:val="en-US"/>
+        </w:rPr>
+        <w:t xml:space="preserve"> </w:t>
+      </w:r>
+      <w:r>
+        <w:rPr>
+          <w:lang w:val="en-US"/>
+        </w:rPr>
+        <w:t>and sets the now known DI</w:t>
       </w:r>
       <w:r>
         <w:rPr>
@@ -1639,7 +2123,14 @@
         <w:rPr>
           <w:lang w:val="en-US"/>
         </w:rPr>
-        <w:t xml:space="preserve"> If you used the ? possibility for number of boards you will be prompted here for the number. That can be </w:t>
+        <w:t xml:space="preserve"> If you used the ? possibility for number of </w:t>
+      </w:r>
+      <w:r>
+        <w:rPr>
+          <w:lang w:val="en-US"/>
+        </w:rPr>
+        <w:lastRenderedPageBreak/>
+        <w:t xml:space="preserve">boards you will be prompted here for the number. That can be </w:t>
       </w:r>
       <w:r>
         <w:rPr>
@@ -1736,14 +2227,7 @@
         <w:rPr>
           <w:lang w:val="en-US"/>
         </w:rPr>
-        <w:t xml:space="preserve">). This normally finishes what you can do. There </w:t>
-      </w:r>
-      <w:r>
-        <w:rPr>
-          <w:lang w:val="en-US"/>
-        </w:rPr>
-        <w:lastRenderedPageBreak/>
-        <w:t xml:space="preserve">is however one emergency option: if as </w:t>
+        <w:t xml:space="preserve">). This normally finishes what you can do. There is however one emergency option: if as </w:t>
       </w:r>
       <w:r>
         <w:rPr>
@@ -2149,7 +2633,21 @@
         <w:rPr>
           <w:lang w:val="en-US"/>
         </w:rPr>
-        <w:t>is working OK since SquareDeal release 2.4, before that it was hit or miss.</w:t>
+        <w:t xml:space="preserve">is working OK since </w:t>
+      </w:r>
+      <w:proofErr w:type="spellStart"/>
+      <w:r>
+        <w:rPr>
+          <w:lang w:val="en-US"/>
+        </w:rPr>
+        <w:t>SquareDeal</w:t>
+      </w:r>
+      <w:proofErr w:type="spellEnd"/>
+      <w:r>
+        <w:rPr>
+          <w:lang w:val="en-US"/>
+        </w:rPr>
+        <w:t xml:space="preserve"> release 2.4, before that it was hit or miss.</w:t>
       </w:r>
     </w:p>
     <w:p>
@@ -2188,7 +2686,35 @@
         <w:rPr>
           <w:lang w:val="en-US"/>
         </w:rPr>
-        <w:t xml:space="preserve"> now publishes both the updated .sqd file and the .sqk file. </w:t>
+        <w:t xml:space="preserve"> now publishes both the updated .</w:t>
+      </w:r>
+      <w:proofErr w:type="spellStart"/>
+      <w:r>
+        <w:rPr>
+          <w:lang w:val="en-US"/>
+        </w:rPr>
+        <w:t>sqd</w:t>
+      </w:r>
+      <w:proofErr w:type="spellEnd"/>
+      <w:r>
+        <w:rPr>
+          <w:lang w:val="en-US"/>
+        </w:rPr>
+        <w:t xml:space="preserve"> file and the .</w:t>
+      </w:r>
+      <w:proofErr w:type="spellStart"/>
+      <w:r>
+        <w:rPr>
+          <w:lang w:val="en-US"/>
+        </w:rPr>
+        <w:t>sqk</w:t>
+      </w:r>
+      <w:proofErr w:type="spellEnd"/>
+      <w:r>
+        <w:rPr>
+          <w:lang w:val="en-US"/>
+        </w:rPr>
+        <w:t xml:space="preserve"> file. </w:t>
       </w:r>
       <w:r>
         <w:rPr>
@@ -2327,20 +2853,56 @@
         <w:rPr>
           <w:lang w:val="en-US"/>
         </w:rPr>
-        <w:t>Connection to BigDeal</w:t>
-      </w:r>
-    </w:p>
-    <w:p>
-      <w:pPr>
-        <w:rPr>
-          <w:lang w:val="en-US"/>
-        </w:rPr>
-      </w:pPr>
-      <w:r>
-        <w:rPr>
-          <w:lang w:val="en-US"/>
-        </w:rPr>
-        <w:t xml:space="preserve">This software uses the bigdealx version of BigDeal. Normally the ReadMe </w:t>
+        <w:t xml:space="preserve">Connection to </w:t>
+      </w:r>
+      <w:proofErr w:type="spellStart"/>
+      <w:r>
+        <w:rPr>
+          <w:lang w:val="en-US"/>
+        </w:rPr>
+        <w:t>BigDeal</w:t>
+      </w:r>
+      <w:proofErr w:type="spellEnd"/>
+    </w:p>
+    <w:p>
+      <w:pPr>
+        <w:rPr>
+          <w:lang w:val="en-US"/>
+        </w:rPr>
+      </w:pPr>
+      <w:r>
+        <w:rPr>
+          <w:lang w:val="en-US"/>
+        </w:rPr>
+        <w:t xml:space="preserve">This software uses the </w:t>
+      </w:r>
+      <w:proofErr w:type="spellStart"/>
+      <w:r>
+        <w:rPr>
+          <w:lang w:val="en-US"/>
+        </w:rPr>
+        <w:t>bigdealx</w:t>
+      </w:r>
+      <w:proofErr w:type="spellEnd"/>
+      <w:r>
+        <w:rPr>
+          <w:lang w:val="en-US"/>
+        </w:rPr>
+        <w:t xml:space="preserve"> version of </w:t>
+      </w:r>
+      <w:proofErr w:type="spellStart"/>
+      <w:r>
+        <w:rPr>
+          <w:lang w:val="en-US"/>
+        </w:rPr>
+        <w:t>BigDeal</w:t>
+      </w:r>
+      <w:proofErr w:type="spellEnd"/>
+      <w:r>
+        <w:rPr>
+          <w:lang w:val="en-US"/>
+        </w:rPr>
+        <w:t xml:space="preserve">. Normally the ReadMe </w:t>
       </w:r>
       <w:r>
         <w:rPr>
@@ -2403,11 +2965,20 @@
           <w:lang w:val="en-US"/>
         </w:rPr>
       </w:pPr>
-      <w:r>
-        <w:rPr>
-          <w:lang w:val="en-US"/>
-        </w:rPr>
-        <w:t xml:space="preserve">BigDeal used a </w:t>
+      <w:proofErr w:type="spellStart"/>
+      <w:r>
+        <w:rPr>
+          <w:lang w:val="en-US"/>
+        </w:rPr>
+        <w:lastRenderedPageBreak/>
+        <w:t>BigDeal</w:t>
+      </w:r>
+      <w:proofErr w:type="spellEnd"/>
+      <w:r>
+        <w:rPr>
+          <w:lang w:val="en-US"/>
+        </w:rPr>
+        <w:t xml:space="preserve"> used a </w:t>
       </w:r>
       <w:r>
         <w:rPr>
@@ -2515,8 +3086,21 @@
         <w:rPr>
           <w:lang w:val="en-US"/>
         </w:rPr>
-        <w:lastRenderedPageBreak/>
-        <w:t xml:space="preserve">Normally BigDeal in the x version complains very loudly of regenerating sets of hands. With this software regenerating sets of hands </w:t>
+        <w:t xml:space="preserve">Normally </w:t>
+      </w:r>
+      <w:proofErr w:type="spellStart"/>
+      <w:r>
+        <w:rPr>
+          <w:lang w:val="en-US"/>
+        </w:rPr>
+        <w:t>BigDeal</w:t>
+      </w:r>
+      <w:proofErr w:type="spellEnd"/>
+      <w:r>
+        <w:rPr>
+          <w:lang w:val="en-US"/>
+        </w:rPr>
+        <w:t xml:space="preserve"> in the x version complains very loudly of regenerating sets of hands. With this software regenerating sets of hands </w:t>
       </w:r>
       <w:r>
         <w:rPr>
@@ -2668,7 +3252,21 @@
         <w:rPr>
           <w:lang w:val="en-US"/>
         </w:rPr>
-        <w:t>So, pointing you to the BigDeal online info, the hands in BigDealx with -W string are now generated by running the following three things through a RIPEMD-160 hash:</w:t>
+        <w:t xml:space="preserve">So, pointing you to the </w:t>
+      </w:r>
+      <w:proofErr w:type="spellStart"/>
+      <w:r>
+        <w:rPr>
+          <w:lang w:val="en-US"/>
+        </w:rPr>
+        <w:t>BigDeal</w:t>
+      </w:r>
+      <w:proofErr w:type="spellEnd"/>
+      <w:r>
+        <w:rPr>
+          <w:lang w:val="en-US"/>
+        </w:rPr>
+        <w:t xml:space="preserve"> online info, the hands in BigDealx with -W string are now generated by running the following three things through a RIPEMD-160 hash:</w:t>
       </w:r>
     </w:p>
     <w:p>
@@ -2759,7 +3357,21 @@
         <w:rPr>
           <w:lang w:val="en-US"/>
         </w:rPr>
-        <w:t>After that all other normal BigDeal things happen.</w:t>
+        <w:t xml:space="preserve">After that all other normal </w:t>
+      </w:r>
+      <w:proofErr w:type="spellStart"/>
+      <w:r>
+        <w:rPr>
+          <w:lang w:val="en-US"/>
+        </w:rPr>
+        <w:t>BigDeal</w:t>
+      </w:r>
+      <w:proofErr w:type="spellEnd"/>
+      <w:r>
+        <w:rPr>
+          <w:lang w:val="en-US"/>
+        </w:rPr>
+        <w:t xml:space="preserve"> things happen.</w:t>
       </w:r>
     </w:p>
     <w:p>
@@ -2800,6 +3412,7 @@
           <w:lang w:val="en-US"/>
         </w:rPr>
       </w:pPr>
+      <w:proofErr w:type="spellStart"/>
       <w:r>
         <w:rPr>
           <w:rFonts w:cstheme="minorHAnsi"/>
@@ -2809,6 +3422,7 @@
         </w:rPr>
         <w:t>Test.sqd</w:t>
       </w:r>
+      <w:proofErr w:type="spellEnd"/>
     </w:p>
     <w:p>
       <w:pPr>
@@ -2841,7 +3455,23 @@
           <w:rFonts w:ascii="Courier New" w:hAnsi="Courier New" w:cs="Courier New"/>
           <w:lang w:val="en-US"/>
         </w:rPr>
-        <w:t># Description file of tournament for program squaredeal 2.0.5</w:t>
+        <w:t xml:space="preserve"># Description file of tournament for program </w:t>
+      </w:r>
+      <w:proofErr w:type="spellStart"/>
+      <w:r>
+        <w:rPr>
+          <w:rFonts w:ascii="Courier New" w:hAnsi="Courier New" w:cs="Courier New"/>
+          <w:lang w:val="en-US"/>
+        </w:rPr>
+        <w:t>squaredeal</w:t>
+      </w:r>
+      <w:proofErr w:type="spellEnd"/>
+      <w:r>
+        <w:rPr>
+          <w:rFonts w:ascii="Courier New" w:hAnsi="Courier New" w:cs="Courier New"/>
+          <w:lang w:val="en-US"/>
+        </w:rPr>
+        <w:t xml:space="preserve"> 2.0.5</w:t>
       </w:r>
       <w:r>
         <w:rPr>
@@ -2911,8 +3541,17 @@
           <w:rFonts w:ascii="Courier New" w:hAnsi="Courier New" w:cs="Courier New"/>
           <w:lang w:val="en-US"/>
         </w:rPr>
-        <w:t># Per phase a line with SN nessions:nboards:filename:description</w:t>
-      </w:r>
+        <w:t xml:space="preserve"># Per phase a line with SN </w:t>
+      </w:r>
+      <w:proofErr w:type="spellStart"/>
+      <w:r>
+        <w:rPr>
+          <w:rFonts w:ascii="Courier New" w:hAnsi="Courier New" w:cs="Courier New"/>
+          <w:lang w:val="en-US"/>
+        </w:rPr>
+        <w:t>nessions:nboards:filename:description</w:t>
+      </w:r>
+      <w:proofErr w:type="spellEnd"/>
       <w:r>
         <w:rPr>
           <w:rFonts w:ascii="Courier New" w:hAnsi="Courier New" w:cs="Courier New"/>
@@ -3015,7 +3654,23 @@
           <w:rFonts w:ascii="Courier New" w:hAnsi="Courier New" w:cs="Courier New"/>
           <w:lang w:val="en-US"/>
         </w:rPr>
-        <w:t># Description file of tournament for program squaredeal 2.0.5</w:t>
+        <w:t xml:space="preserve"># Description file of tournament for program </w:t>
+      </w:r>
+      <w:proofErr w:type="spellStart"/>
+      <w:r>
+        <w:rPr>
+          <w:rFonts w:ascii="Courier New" w:hAnsi="Courier New" w:cs="Courier New"/>
+          <w:lang w:val="en-US"/>
+        </w:rPr>
+        <w:t>squaredeal</w:t>
+      </w:r>
+      <w:proofErr w:type="spellEnd"/>
+      <w:r>
+        <w:rPr>
+          <w:rFonts w:ascii="Courier New" w:hAnsi="Courier New" w:cs="Courier New"/>
+          <w:lang w:val="en-US"/>
+        </w:rPr>
+        <w:t xml:space="preserve"> 2.0.5</w:t>
       </w:r>
       <w:r>
         <w:rPr>
@@ -3085,8 +3740,18 @@
           <w:rFonts w:ascii="Courier New" w:hAnsi="Courier New" w:cs="Courier New"/>
           <w:lang w:val="en-US"/>
         </w:rPr>
-        <w:t># Per phase a line with SN nessions:nboards:filename:description</w:t>
-      </w:r>
+        <w:lastRenderedPageBreak/>
+        <w:t xml:space="preserve"># Per phase a line with SN </w:t>
+      </w:r>
+      <w:proofErr w:type="spellStart"/>
+      <w:r>
+        <w:rPr>
+          <w:rFonts w:ascii="Courier New" w:hAnsi="Courier New" w:cs="Courier New"/>
+          <w:lang w:val="en-US"/>
+        </w:rPr>
+        <w:t>nessions:nboards:filename:description</w:t>
+      </w:r>
+      <w:proofErr w:type="spellEnd"/>
       <w:r>
         <w:rPr>
           <w:rFonts w:ascii="Courier New" w:hAnsi="Courier New" w:cs="Courier New"/>
@@ -3127,7 +3792,6 @@
           <w:rFonts w:ascii="Courier New" w:hAnsi="Courier New" w:cs="Courier New"/>
           <w:lang w:val="en-US"/>
         </w:rPr>
-        <w:lastRenderedPageBreak/>
         <w:t>SN 6:20:fin#:Finals #/6</w:t>
       </w:r>
       <w:r>
@@ -3176,7 +3840,23 @@
           <w:rFonts w:ascii="Courier New" w:hAnsi="Courier New" w:cs="Courier New"/>
           <w:lang w:val="en-US"/>
         </w:rPr>
-        <w:t># Description file of tournament for program squaredeal 2.0.5</w:t>
+        <w:t xml:space="preserve"># Description file of tournament for program </w:t>
+      </w:r>
+      <w:proofErr w:type="spellStart"/>
+      <w:r>
+        <w:rPr>
+          <w:rFonts w:ascii="Courier New" w:hAnsi="Courier New" w:cs="Courier New"/>
+          <w:lang w:val="en-US"/>
+        </w:rPr>
+        <w:t>squaredeal</w:t>
+      </w:r>
+      <w:proofErr w:type="spellEnd"/>
+      <w:r>
+        <w:rPr>
+          <w:rFonts w:ascii="Courier New" w:hAnsi="Courier New" w:cs="Courier New"/>
+          <w:lang w:val="en-US"/>
+        </w:rPr>
+        <w:t xml:space="preserve"> 2.0.5</w:t>
       </w:r>
       <w:r>
         <w:rPr>
@@ -3260,8 +3940,17 @@
           <w:rFonts w:ascii="Courier New" w:hAnsi="Courier New" w:cs="Courier New"/>
           <w:lang w:val="en-US"/>
         </w:rPr>
-        <w:t># Per phase a line with SN nessions:nboards:filename:description</w:t>
-      </w:r>
+        <w:t xml:space="preserve"># Per phase a line with SN </w:t>
+      </w:r>
+      <w:proofErr w:type="spellStart"/>
+      <w:r>
+        <w:rPr>
+          <w:rFonts w:ascii="Courier New" w:hAnsi="Courier New" w:cs="Courier New"/>
+          <w:lang w:val="en-US"/>
+        </w:rPr>
+        <w:t>nessions:nboards:filename:description</w:t>
+      </w:r>
+      <w:proofErr w:type="spellEnd"/>
       <w:r>
         <w:rPr>
           <w:rFonts w:ascii="Courier New" w:hAnsi="Courier New" w:cs="Courier New"/>
@@ -3336,6 +4025,7 @@
           <w:lang w:val="en-US"/>
         </w:rPr>
       </w:pPr>
+      <w:proofErr w:type="spellStart"/>
       <w:r>
         <w:rPr>
           <w:rFonts w:cstheme="minorHAnsi"/>
@@ -3345,6 +4035,7 @@
         </w:rPr>
         <w:t>Test.sqk</w:t>
       </w:r>
+      <w:proofErr w:type="spellEnd"/>
     </w:p>
     <w:p>
       <w:pPr>
@@ -3708,6 +4399,7 @@
           <w:rFonts w:ascii="Courier New" w:hAnsi="Courier New" w:cs="Courier New"/>
           <w:lang w:val="en-US"/>
         </w:rPr>
+        <w:lastRenderedPageBreak/>
         <w:t>3,5:i2brjxIU07w6huFcWMK1obBgR4hvy5e4k4mkkdMJQZLhUWR4FF6kzDruBOoP</w:t>
       </w:r>
       <w:r>
@@ -3737,7 +4429,6 @@
           <w:rFonts w:cstheme="minorHAnsi"/>
           <w:lang w:val="en-US"/>
         </w:rPr>
-        <w:lastRenderedPageBreak/>
         <w:t xml:space="preserve">For the </w:t>
       </w:r>
       <w:r>

</xml_diff>

<commit_message>
Took out complex session sizes from Squaredeal, minor other stuff
</commit_message>
<xml_diff>
--- a/Documentation/SquareDeal.docx
+++ b/Documentation/SquareDeal.docx
@@ -1,6 +1,6 @@
 
 <file path=word/document.xml><?xml version="1.0" encoding="utf-8"?>
-<w:document xmlns:wpc="http://schemas.microsoft.com/office/word/2010/wordprocessingCanvas" xmlns:cx="http://schemas.microsoft.com/office/drawing/2014/chartex" xmlns:cx1="http://schemas.microsoft.com/office/drawing/2015/9/8/chartex" xmlns:cx2="http://schemas.microsoft.com/office/drawing/2015/10/21/chartex" xmlns:cx3="http://schemas.microsoft.com/office/drawing/2016/5/9/chartex" xmlns:cx4="http://schemas.microsoft.com/office/drawing/2016/5/10/chartex" xmlns:cx5="http://schemas.microsoft.com/office/drawing/2016/5/11/chartex" xmlns:cx6="http://schemas.microsoft.com/office/drawing/2016/5/12/chartex" xmlns:cx7="http://schemas.microsoft.com/office/drawing/2016/5/13/chartex" xmlns:cx8="http://schemas.microsoft.com/office/drawing/2016/5/14/chartex" xmlns:mc="http://schemas.openxmlformats.org/markup-compatibility/2006" xmlns:aink="http://schemas.microsoft.com/office/drawing/2016/ink" xmlns:am3d="http://schemas.microsoft.com/office/drawing/2017/model3d" xmlns:o="urn:schemas-microsoft-com:office:office" xmlns:oel="http://schemas.microsoft.com/office/2019/extlst" xmlns:r="http://schemas.openxmlformats.org/officeDocument/2006/relationships" xmlns:m="http://schemas.openxmlformats.org/officeDocument/2006/math" xmlns:v="urn:schemas-microsoft-com:vml" xmlns:wp14="http://schemas.microsoft.com/office/word/2010/wordprocessingDrawing" xmlns:wp="http://schemas.openxmlformats.org/drawingml/2006/wordprocessingDrawing" xmlns:w10="urn:schemas-microsoft-com:office:word" xmlns:w="http://schemas.openxmlformats.org/wordprocessingml/2006/main" xmlns:w14="http://schemas.microsoft.com/office/word/2010/wordml" xmlns:w15="http://schemas.microsoft.com/office/word/2012/wordml" xmlns:w16cex="http://schemas.microsoft.com/office/word/2018/wordml/cex" xmlns:w16cid="http://schemas.microsoft.com/office/word/2016/wordml/cid" xmlns:w16="http://schemas.microsoft.com/office/word/2018/wordml" xmlns:w16du="http://schemas.microsoft.com/office/word/2023/wordml/word16du" xmlns:w16sdtdh="http://schemas.microsoft.com/office/word/2020/wordml/sdtdatahash" xmlns:w16se="http://schemas.microsoft.com/office/word/2015/wordml/symex" xmlns:wpg="http://schemas.microsoft.com/office/word/2010/wordprocessingGroup" xmlns:wpi="http://schemas.microsoft.com/office/word/2010/wordprocessingInk" xmlns:wne="http://schemas.microsoft.com/office/word/2006/wordml" xmlns:wps="http://schemas.microsoft.com/office/word/2010/wordprocessingShape" mc:Ignorable="w14 w15 w16se w16cid w16 w16cex w16sdtdh w16du wp14">
+<w:document xmlns:wpc="http://schemas.microsoft.com/office/word/2010/wordprocessingCanvas" xmlns:cx="http://schemas.microsoft.com/office/drawing/2014/chartex" xmlns:cx1="http://schemas.microsoft.com/office/drawing/2015/9/8/chartex" xmlns:cx2="http://schemas.microsoft.com/office/drawing/2015/10/21/chartex" xmlns:cx3="http://schemas.microsoft.com/office/drawing/2016/5/9/chartex" xmlns:cx4="http://schemas.microsoft.com/office/drawing/2016/5/10/chartex" xmlns:cx5="http://schemas.microsoft.com/office/drawing/2016/5/11/chartex" xmlns:cx6="http://schemas.microsoft.com/office/drawing/2016/5/12/chartex" xmlns:cx7="http://schemas.microsoft.com/office/drawing/2016/5/13/chartex" xmlns:cx8="http://schemas.microsoft.com/office/drawing/2016/5/14/chartex" xmlns:mc="http://schemas.openxmlformats.org/markup-compatibility/2006" xmlns:aink="http://schemas.microsoft.com/office/drawing/2016/ink" xmlns:am3d="http://schemas.microsoft.com/office/drawing/2017/model3d" xmlns:o="urn:schemas-microsoft-com:office:office" xmlns:oel="http://schemas.microsoft.com/office/2019/extlst" xmlns:r="http://schemas.openxmlformats.org/officeDocument/2006/relationships" xmlns:m="http://schemas.openxmlformats.org/officeDocument/2006/math" xmlns:v="urn:schemas-microsoft-com:vml" xmlns:wp14="http://schemas.microsoft.com/office/word/2010/wordprocessingDrawing" xmlns:wp="http://schemas.openxmlformats.org/drawingml/2006/wordprocessingDrawing" xmlns:w10="urn:schemas-microsoft-com:office:word" xmlns:w="http://schemas.openxmlformats.org/wordprocessingml/2006/main" xmlns:w14="http://schemas.microsoft.com/office/word/2010/wordml" xmlns:w15="http://schemas.microsoft.com/office/word/2012/wordml" xmlns:w16cex="http://schemas.microsoft.com/office/word/2018/wordml/cex" xmlns:w16cid="http://schemas.microsoft.com/office/word/2016/wordml/cid" xmlns:w16="http://schemas.microsoft.com/office/word/2018/wordml" xmlns:w16du="http://schemas.microsoft.com/office/word/2023/wordml/word16du" xmlns:w16sdtdh="http://schemas.microsoft.com/office/word/2020/wordml/sdtdatahash" xmlns:w16sdtfl="http://schemas.microsoft.com/office/word/2024/wordml/sdtformatlock" xmlns:w16se="http://schemas.microsoft.com/office/word/2015/wordml/symex" xmlns:wpg="http://schemas.microsoft.com/office/word/2010/wordprocessingGroup" xmlns:wpi="http://schemas.microsoft.com/office/word/2010/wordprocessingInk" xmlns:wne="http://schemas.microsoft.com/office/word/2006/wordml" xmlns:wps="http://schemas.microsoft.com/office/word/2010/wordprocessingShape" mc:Ignorable="w14 w15 w16se w16cid w16 w16cex w16sdtdh w16sdtfl w16du wp14">
   <w:body>
     <w:p>
       <w:pPr>
@@ -9,19 +9,11 @@
           <w:lang w:val="en-US"/>
         </w:rPr>
       </w:pPr>
-      <w:proofErr w:type="spellStart"/>
-      <w:r>
-        <w:rPr>
-          <w:lang w:val="en-US"/>
-        </w:rPr>
-        <w:t>SquareDeal</w:t>
-      </w:r>
-      <w:proofErr w:type="spellEnd"/>
-      <w:r>
-        <w:rPr>
-          <w:lang w:val="en-US"/>
-        </w:rPr>
-        <w:t>: Tournament Hand Management Software</w:t>
+      <w:r>
+        <w:rPr>
+          <w:lang w:val="en-US"/>
+        </w:rPr>
+        <w:t>SquareDeal: Tournament Hand Management Software</w:t>
       </w:r>
     </w:p>
     <w:p>
@@ -71,19 +63,11 @@
           <w:lang w:val="en-US"/>
         </w:rPr>
       </w:pPr>
-      <w:proofErr w:type="spellStart"/>
-      <w:r>
-        <w:rPr>
-          <w:lang w:val="en-US"/>
-        </w:rPr>
-        <w:t>SquareDeal</w:t>
-      </w:r>
-      <w:proofErr w:type="spellEnd"/>
-      <w:r>
-        <w:rPr>
-          <w:lang w:val="en-US"/>
-        </w:rPr>
-        <w:t xml:space="preserve"> is a piece of software for people that make sets of bridge hands for </w:t>
+      <w:r>
+        <w:rPr>
+          <w:lang w:val="en-US"/>
+        </w:rPr>
+        <w:t xml:space="preserve">SquareDeal is a piece of software for people that make sets of bridge hands for </w:t>
       </w:r>
       <w:r>
         <w:rPr>
@@ -95,21 +79,7 @@
         <w:rPr>
           <w:lang w:val="en-US"/>
         </w:rPr>
-        <w:t xml:space="preserve">tournaments. It uses the well-known program </w:t>
-      </w:r>
-      <w:proofErr w:type="spellStart"/>
-      <w:r>
-        <w:rPr>
-          <w:lang w:val="en-US"/>
-        </w:rPr>
-        <w:t>BigDeal</w:t>
-      </w:r>
-      <w:proofErr w:type="spellEnd"/>
-      <w:r>
-        <w:rPr>
-          <w:lang w:val="en-US"/>
-        </w:rPr>
-        <w:t xml:space="preserve"> for actual dealing, but adds two things:</w:t>
+        <w:t>tournaments. It uses the well-known program BigDeal for actual dealing, but adds two things:</w:t>
       </w:r>
     </w:p>
     <w:p>
@@ -170,16 +140,44 @@
         <w:rPr>
           <w:lang w:val="en-US"/>
         </w:rPr>
-        <w:t xml:space="preserve">Using </w:t>
-      </w:r>
-      <w:proofErr w:type="spellStart"/>
-      <w:r>
-        <w:rPr>
-          <w:lang w:val="en-US"/>
-        </w:rPr>
-        <w:t>SquareDeal</w:t>
-      </w:r>
-      <w:proofErr w:type="spellEnd"/>
+        <w:t xml:space="preserve">Using SquareDeal </w:t>
+      </w:r>
+      <w:r>
+        <w:rPr>
+          <w:lang w:val="en-US"/>
+        </w:rPr>
+        <w:t xml:space="preserve">a specific procedure is needed, </w:t>
+      </w:r>
+      <w:r>
+        <w:rPr>
+          <w:lang w:val="en-US"/>
+        </w:rPr>
+        <w:t>in</w:t>
+      </w:r>
+      <w:r>
+        <w:rPr>
+          <w:lang w:val="en-US"/>
+        </w:rPr>
+        <w:t xml:space="preserve"> various </w:t>
+      </w:r>
+      <w:r>
+        <w:rPr>
+          <w:lang w:val="en-US"/>
+        </w:rPr>
+        <w:t>periods</w:t>
+      </w:r>
+      <w:r>
+        <w:rPr>
+          <w:lang w:val="en-US"/>
+        </w:rPr>
+        <w:t xml:space="preserve">, by organizer and participants. There is no actual need for participants to do anything, but if they want to check the hands after the </w:t>
+      </w:r>
+      <w:r>
+        <w:rPr>
+          <w:lang w:val="en-US"/>
+        </w:rPr>
+        <w:t>tournament,</w:t>
+      </w:r>
       <w:r>
         <w:rPr>
           <w:lang w:val="en-US"/>
@@ -190,48 +188,6 @@
         <w:rPr>
           <w:lang w:val="en-US"/>
         </w:rPr>
-        <w:t xml:space="preserve">a specific procedure is needed, </w:t>
-      </w:r>
-      <w:r>
-        <w:rPr>
-          <w:lang w:val="en-US"/>
-        </w:rPr>
-        <w:t>in</w:t>
-      </w:r>
-      <w:r>
-        <w:rPr>
-          <w:lang w:val="en-US"/>
-        </w:rPr>
-        <w:t xml:space="preserve"> various </w:t>
-      </w:r>
-      <w:r>
-        <w:rPr>
-          <w:lang w:val="en-US"/>
-        </w:rPr>
-        <w:t>periods</w:t>
-      </w:r>
-      <w:r>
-        <w:rPr>
-          <w:lang w:val="en-US"/>
-        </w:rPr>
-        <w:t xml:space="preserve">, by organizer and participants. There is no actual need for participants to do anything, but if they want to check the hands after the </w:t>
-      </w:r>
-      <w:r>
-        <w:rPr>
-          <w:lang w:val="en-US"/>
-        </w:rPr>
-        <w:t>tournament,</w:t>
-      </w:r>
-      <w:r>
-        <w:rPr>
-          <w:lang w:val="en-US"/>
-        </w:rPr>
-        <w:t xml:space="preserve"> </w:t>
-      </w:r>
-      <w:r>
-        <w:rPr>
-          <w:lang w:val="en-US"/>
-        </w:rPr>
         <w:t>at least some of them</w:t>
       </w:r>
       <w:r>
@@ -244,21 +200,7 @@
         <w:rPr>
           <w:lang w:val="en-US"/>
         </w:rPr>
-        <w:t xml:space="preserve"> If you only want to use </w:t>
-      </w:r>
-      <w:proofErr w:type="spellStart"/>
-      <w:r>
-        <w:rPr>
-          <w:lang w:val="en-US"/>
-        </w:rPr>
-        <w:t>SquareDeal</w:t>
-      </w:r>
-      <w:proofErr w:type="spellEnd"/>
-      <w:r>
-        <w:rPr>
-          <w:lang w:val="en-US"/>
-        </w:rPr>
-        <w:t xml:space="preserve"> for</w:t>
+        <w:t xml:space="preserve"> If you only want to use SquareDeal for</w:t>
       </w:r>
       <w:r>
         <w:rPr>
@@ -484,21 +426,7 @@
         <w:rPr>
           <w:lang w:val="en-US"/>
         </w:rPr>
-        <w:t xml:space="preserve"> It uses a modified </w:t>
-      </w:r>
-      <w:proofErr w:type="spellStart"/>
-      <w:r>
-        <w:rPr>
-          <w:lang w:val="en-US"/>
-        </w:rPr>
-        <w:t>bigdealx</w:t>
-      </w:r>
-      <w:proofErr w:type="spellEnd"/>
-      <w:r>
-        <w:rPr>
-          <w:lang w:val="en-US"/>
-        </w:rPr>
-        <w:t xml:space="preserve">, called </w:t>
+        <w:t xml:space="preserve"> It uses a modified bigdealx, called </w:t>
       </w:r>
       <w:r>
         <w:rPr>
@@ -648,21 +576,7 @@
         <w:rPr>
           <w:lang w:val="en-US"/>
         </w:rPr>
-        <w:t xml:space="preserve">He starts up </w:t>
-      </w:r>
-      <w:proofErr w:type="spellStart"/>
-      <w:r>
-        <w:rPr>
-          <w:lang w:val="en-US"/>
-        </w:rPr>
-        <w:t>SquareDeal</w:t>
-      </w:r>
-      <w:proofErr w:type="spellEnd"/>
-      <w:r>
-        <w:rPr>
-          <w:lang w:val="en-US"/>
-        </w:rPr>
-        <w:t xml:space="preserve"> and tells it a new tournament is coming. He needs to supply a short name, to be used as filename prefix. Let us be original in this document and call it </w:t>
+        <w:t xml:space="preserve">He starts up SquareDeal and tells it a new tournament is coming. He needs to supply a short name, to be used as filename prefix. Let us be original in this document and call it </w:t>
       </w:r>
       <w:r>
         <w:rPr>
@@ -689,7 +603,6 @@
         </w:rPr>
         <w:t xml:space="preserve"> make two files, </w:t>
       </w:r>
-      <w:proofErr w:type="spellStart"/>
       <w:r>
         <w:rPr>
           <w:i/>
@@ -697,14 +610,12 @@
         </w:rPr>
         <w:t>test.sqd</w:t>
       </w:r>
-      <w:proofErr w:type="spellEnd"/>
       <w:r>
         <w:rPr>
           <w:lang w:val="en-US"/>
         </w:rPr>
         <w:t xml:space="preserve">, which contains the description of the tournament and will be published before the tournament and </w:t>
       </w:r>
-      <w:proofErr w:type="spellStart"/>
       <w:r>
         <w:rPr>
           <w:i/>
@@ -712,7 +623,6 @@
         </w:rPr>
         <w:t>test.sqk</w:t>
       </w:r>
-      <w:proofErr w:type="spellEnd"/>
       <w:r>
         <w:rPr>
           <w:lang w:val="en-US"/>
@@ -726,19 +636,11 @@
           <w:lang w:val="en-US"/>
         </w:rPr>
       </w:pPr>
-      <w:proofErr w:type="spellStart"/>
-      <w:r>
-        <w:rPr>
-          <w:lang w:val="en-US"/>
-        </w:rPr>
-        <w:t>Squaredeal</w:t>
-      </w:r>
-      <w:proofErr w:type="spellEnd"/>
-      <w:r>
-        <w:rPr>
-          <w:lang w:val="en-US"/>
-        </w:rPr>
-        <w:t xml:space="preserve"> has two sets of functions, the first before publishing and the next after it.</w:t>
+      <w:r>
+        <w:rPr>
+          <w:lang w:val="en-US"/>
+        </w:rPr>
+        <w:t>Squaredeal has two sets of functions, the first before publishing and the next after it.</w:t>
       </w:r>
       <w:r>
         <w:rPr>
@@ -987,73 +889,6 @@
         <w:rPr>
           <w:lang w:val="en-US"/>
         </w:rPr>
-        <w:t xml:space="preserve">For </w:t>
-      </w:r>
-      <w:r>
-        <w:rPr>
-          <w:lang w:val="en-US"/>
-        </w:rPr>
-        <w:t>complicated</w:t>
-      </w:r>
-      <w:r>
-        <w:rPr>
-          <w:lang w:val="en-US"/>
-        </w:rPr>
-        <w:t xml:space="preserve"> </w:t>
-      </w:r>
-      <w:r>
-        <w:rPr>
-          <w:lang w:val="en-US"/>
-        </w:rPr>
-        <w:t>phases</w:t>
-      </w:r>
-      <w:r>
-        <w:rPr>
-          <w:lang w:val="en-US"/>
-        </w:rPr>
-        <w:t xml:space="preserve"> it can be a range, followed a list to be repeated, so for example 1-</w:t>
-      </w:r>
-      <w:r>
-        <w:rPr>
-          <w:lang w:val="en-US"/>
-        </w:rPr>
-        <w:t>1</w:t>
-      </w:r>
-      <w:r>
-        <w:rPr>
-          <w:lang w:val="en-US"/>
-        </w:rPr>
-        <w:t>6(1-</w:t>
-      </w:r>
-      <w:r>
-        <w:rPr>
-          <w:lang w:val="en-US"/>
-        </w:rPr>
-        <w:t>1</w:t>
-      </w:r>
-      <w:r>
-        <w:rPr>
-          <w:lang w:val="en-US"/>
-        </w:rPr>
-        <w:t>6,17-32)</w:t>
-      </w:r>
-      <w:r>
-        <w:rPr>
-          <w:lang w:val="en-US"/>
-        </w:rPr>
-        <w:t xml:space="preserve"> will be first 1-16 and after that 1-16 and 17-32 repeatedly until end of phase.</w:t>
-      </w:r>
-      <w:r>
-        <w:rPr>
-          <w:lang w:val="en-US"/>
-        </w:rPr>
-        <w:t xml:space="preserve"> (The code for this is deprecated, let me know if you would like to keep it)</w:t>
-      </w:r>
-      <w:r>
-        <w:rPr>
-          <w:lang w:val="en-US"/>
-        </w:rPr>
-        <w:br/>
         <w:t>It is also allowed to give a ? as the number of boards. This signifies that you are not sure yet</w:t>
       </w:r>
       <w:r>
@@ -1096,21 +931,7 @@
         <w:rPr>
           <w:lang w:val="en-US"/>
         </w:rPr>
-        <w:t xml:space="preserve">. This is identical to the normal one for </w:t>
-      </w:r>
-      <w:proofErr w:type="spellStart"/>
-      <w:r>
-        <w:rPr>
-          <w:lang w:val="en-US"/>
-        </w:rPr>
-        <w:t>BigDeal</w:t>
-      </w:r>
-      <w:proofErr w:type="spellEnd"/>
-      <w:r>
-        <w:rPr>
-          <w:lang w:val="en-US"/>
-        </w:rPr>
-        <w:t xml:space="preserve"> with one exception: any string of # characters will be replaced by at least the same number of digits for the session. </w:t>
+        <w:t xml:space="preserve">. This is identical to the normal one for BigDeal with one exception: any string of # characters will be replaced by at least the same number of digits for the session. </w:t>
       </w:r>
       <w:r>
         <w:rPr>
@@ -1122,21 +943,7 @@
         <w:rPr>
           <w:lang w:val="en-US"/>
         </w:rPr>
-        <w:t xml:space="preserve"> suppose the prefix given is </w:t>
-      </w:r>
-      <w:proofErr w:type="spellStart"/>
-      <w:r>
-        <w:rPr>
-          <w:lang w:val="en-US"/>
-        </w:rPr>
-        <w:t>bbrr</w:t>
-      </w:r>
-      <w:proofErr w:type="spellEnd"/>
-      <w:r>
-        <w:rPr>
-          <w:lang w:val="en-US"/>
-        </w:rPr>
-        <w:t>## and we generate session 7, the file prefix will be bbrr07.</w:t>
+        <w:t xml:space="preserve"> suppose the prefix given is bbrr## and we generate session 7, the file prefix will be bbrr07.</w:t>
       </w:r>
       <w:r>
         <w:rPr>
@@ -1377,34 +1184,19 @@
         <w:rPr>
           <w:lang w:val="en-US"/>
         </w:rPr>
-        <w:t>, and stores it in the .</w:t>
-      </w:r>
-      <w:proofErr w:type="spellStart"/>
-      <w:r>
-        <w:rPr>
-          <w:lang w:val="en-US"/>
-        </w:rPr>
-        <w:t>sqk</w:t>
-      </w:r>
-      <w:proofErr w:type="spellEnd"/>
-      <w:r>
-        <w:rPr>
-          <w:lang w:val="en-US"/>
-        </w:rPr>
-        <w:t xml:space="preserve"> file. A cryptographic secure hash will appear in the description file as a signature to be used for checking later.</w:t>
-      </w:r>
-    </w:p>
-    <w:p>
-      <w:pPr>
-        <w:rPr>
-          <w:lang w:val="en-US"/>
-        </w:rPr>
-      </w:pPr>
-      <w:r>
-        <w:rPr>
-          <w:lang w:val="en-US"/>
-        </w:rPr>
-        <w:lastRenderedPageBreak/>
+        <w:t>, and stores it in the .sqk file. A cryptographic secure hash will appear in the description file as a signature to be used for checking later.</w:t>
+      </w:r>
+    </w:p>
+    <w:p>
+      <w:pPr>
+        <w:rPr>
+          <w:lang w:val="en-US"/>
+        </w:rPr>
+      </w:pPr>
+      <w:r>
+        <w:rPr>
+          <w:lang w:val="en-US"/>
+        </w:rPr>
         <w:t xml:space="preserve">Now </w:t>
       </w:r>
       <w:r>
@@ -1429,21 +1221,7 @@
         <w:rPr>
           <w:lang w:val="en-US"/>
         </w:rPr>
-        <w:t xml:space="preserve"> telling him to publish the .</w:t>
-      </w:r>
-      <w:proofErr w:type="spellStart"/>
-      <w:r>
-        <w:rPr>
-          <w:lang w:val="en-US"/>
-        </w:rPr>
-        <w:t>sqd</w:t>
-      </w:r>
-      <w:proofErr w:type="spellEnd"/>
-      <w:r>
-        <w:rPr>
-          <w:lang w:val="en-US"/>
-        </w:rPr>
-        <w:t xml:space="preserve"> file and keep </w:t>
+        <w:t xml:space="preserve"> telling him to publish the .sqd file and keep </w:t>
       </w:r>
       <w:r>
         <w:rPr>
@@ -1455,21 +1233,7 @@
         <w:rPr>
           <w:lang w:val="en-US"/>
         </w:rPr>
-        <w:t>.</w:t>
-      </w:r>
-      <w:proofErr w:type="spellStart"/>
-      <w:r>
-        <w:rPr>
-          <w:lang w:val="en-US"/>
-        </w:rPr>
-        <w:t>sqk</w:t>
-      </w:r>
-      <w:proofErr w:type="spellEnd"/>
-      <w:r>
-        <w:rPr>
-          <w:lang w:val="en-US"/>
-        </w:rPr>
-        <w:t xml:space="preserve"> file </w:t>
+        <w:t xml:space="preserve">.sqk file </w:t>
       </w:r>
       <w:r>
         <w:rPr>
@@ -1477,106 +1241,73 @@
           <w:iCs/>
           <w:lang w:val="en-US"/>
         </w:rPr>
-        <w:t xml:space="preserve">very </w:t>
-      </w:r>
-      <w:proofErr w:type="spellStart"/>
+        <w:t>very very</w:t>
+      </w:r>
+      <w:r>
+        <w:rPr>
+          <w:lang w:val="en-US"/>
+        </w:rPr>
+        <w:t xml:space="preserve"> secret.</w:t>
+      </w:r>
+    </w:p>
+    <w:p>
+      <w:pPr>
+        <w:rPr>
+          <w:lang w:val="en-US"/>
+        </w:rPr>
+      </w:pPr>
+      <w:r>
+        <w:rPr>
+          <w:lang w:val="en-US"/>
+        </w:rPr>
+        <w:lastRenderedPageBreak/>
+        <w:t xml:space="preserve">Publishing the file can be done in various ways. I envision putting it on the tournament website and/or </w:t>
+      </w:r>
+      <w:r>
+        <w:rPr>
+          <w:lang w:val="en-US"/>
+        </w:rPr>
+        <w:t>emailing</w:t>
+      </w:r>
+      <w:r>
+        <w:rPr>
+          <w:lang w:val="en-US"/>
+        </w:rPr>
+        <w:t xml:space="preserve"> it to all participants. We will see how this turns out.</w:t>
+      </w:r>
+      <w:r>
+        <w:rPr>
+          <w:lang w:val="en-US"/>
+        </w:rPr>
+        <w:t xml:space="preserve"> (The Polish Bridge Federation uses github to store</w:t>
+      </w:r>
+      <w:r>
+        <w:rPr>
+          <w:lang w:val="en-US"/>
+        </w:rPr>
+        <w:t xml:space="preserve"> it)</w:t>
+      </w:r>
+    </w:p>
+    <w:p>
+      <w:pPr>
+        <w:rPr>
+          <w:lang w:val="en-US"/>
+        </w:rPr>
+      </w:pPr>
+      <w:r>
+        <w:rPr>
+          <w:lang w:val="en-US"/>
+        </w:rPr>
+        <w:t xml:space="preserve">Keeping the key file </w:t>
+      </w:r>
       <w:r>
         <w:rPr>
           <w:i/>
           <w:iCs/>
           <w:lang w:val="en-US"/>
         </w:rPr>
-        <w:t>very</w:t>
-      </w:r>
-      <w:proofErr w:type="spellEnd"/>
-      <w:r>
-        <w:rPr>
-          <w:lang w:val="en-US"/>
-        </w:rPr>
-        <w:t xml:space="preserve"> secret.</w:t>
-      </w:r>
-    </w:p>
-    <w:p>
-      <w:pPr>
-        <w:rPr>
-          <w:lang w:val="en-US"/>
-        </w:rPr>
-      </w:pPr>
-      <w:r>
-        <w:rPr>
-          <w:lang w:val="en-US"/>
-        </w:rPr>
-        <w:t xml:space="preserve">Publishing the file can be done in various ways. I envision putting it on the tournament website and/or </w:t>
-      </w:r>
-      <w:r>
-        <w:rPr>
-          <w:lang w:val="en-US"/>
-        </w:rPr>
-        <w:t>emailing</w:t>
-      </w:r>
-      <w:r>
-        <w:rPr>
-          <w:lang w:val="en-US"/>
-        </w:rPr>
-        <w:t xml:space="preserve"> it to all participants. We will see how this turns out.</w:t>
-      </w:r>
-      <w:r>
-        <w:rPr>
-          <w:lang w:val="en-US"/>
-        </w:rPr>
-        <w:t xml:space="preserve"> (The Polish Bridge Federation uses </w:t>
-      </w:r>
-      <w:proofErr w:type="spellStart"/>
-      <w:r>
-        <w:rPr>
-          <w:lang w:val="en-US"/>
-        </w:rPr>
-        <w:t>github</w:t>
-      </w:r>
-      <w:proofErr w:type="spellEnd"/>
-      <w:r>
-        <w:rPr>
-          <w:lang w:val="en-US"/>
-        </w:rPr>
-        <w:t xml:space="preserve"> to store</w:t>
-      </w:r>
-      <w:r>
-        <w:rPr>
-          <w:lang w:val="en-US"/>
-        </w:rPr>
-        <w:t xml:space="preserve"> it)</w:t>
-      </w:r>
-    </w:p>
-    <w:p>
-      <w:pPr>
-        <w:rPr>
-          <w:lang w:val="en-US"/>
-        </w:rPr>
-      </w:pPr>
-      <w:r>
-        <w:rPr>
-          <w:lang w:val="en-US"/>
-        </w:rPr>
-        <w:t xml:space="preserve">Keeping the key file </w:t>
-      </w:r>
-      <w:r>
-        <w:rPr>
-          <w:i/>
-          <w:iCs/>
-          <w:lang w:val="en-US"/>
-        </w:rPr>
-        <w:t xml:space="preserve">very </w:t>
-      </w:r>
-      <w:proofErr w:type="spellStart"/>
-      <w:r>
-        <w:rPr>
-          <w:i/>
-          <w:iCs/>
-          <w:lang w:val="en-US"/>
-        </w:rPr>
-        <w:t>very</w:t>
-      </w:r>
-      <w:proofErr w:type="spellEnd"/>
+        <w:t>very very</w:t>
+      </w:r>
       <w:r>
         <w:rPr>
           <w:lang w:val="en-US"/>
@@ -1606,21 +1337,7 @@
         <w:rPr>
           <w:lang w:val="en-US"/>
         </w:rPr>
-        <w:t>At this point interested players can do something. They can make a copy of the .</w:t>
-      </w:r>
-      <w:proofErr w:type="spellStart"/>
-      <w:r>
-        <w:rPr>
-          <w:lang w:val="en-US"/>
-        </w:rPr>
-        <w:t>sqd</w:t>
-      </w:r>
-      <w:proofErr w:type="spellEnd"/>
-      <w:r>
-        <w:rPr>
-          <w:lang w:val="en-US"/>
-        </w:rPr>
-        <w:t xml:space="preserve"> file as published. There is not a lot they can do with the file now, but the file contains a signature of all session keys</w:t>
+        <w:t>At this point interested players can do something. They can make a copy of the .sqd file as published. There is not a lot they can do with the file now, but the file contains a signature of all session keys</w:t>
       </w:r>
       <w:r>
         <w:rPr>
@@ -1650,21 +1367,7 @@
         <w:rPr>
           <w:lang w:val="en-US"/>
         </w:rPr>
-        <w:t xml:space="preserve"> could change the keys and repost the .</w:t>
-      </w:r>
-      <w:proofErr w:type="spellStart"/>
-      <w:r>
-        <w:rPr>
-          <w:lang w:val="en-US"/>
-        </w:rPr>
-        <w:t>sqd</w:t>
-      </w:r>
-      <w:proofErr w:type="spellEnd"/>
-      <w:r>
-        <w:rPr>
-          <w:lang w:val="en-US"/>
-        </w:rPr>
-        <w:t xml:space="preserve"> file with a new signature.</w:t>
+        <w:t xml:space="preserve"> could change the keys and repost the .sqd file with a new signature.</w:t>
       </w:r>
     </w:p>
     <w:p>
@@ -2123,50 +1826,44 @@
         <w:rPr>
           <w:lang w:val="en-US"/>
         </w:rPr>
-        <w:t xml:space="preserve"> If you used the ? possibility for number of </w:t>
-      </w:r>
+        <w:t xml:space="preserve"> If you used the ? possibility for number of boards you will be prompted here for the number. That can be </w:t>
+      </w:r>
+      <w:r>
+        <w:rPr>
+          <w:lang w:val="en-US"/>
+        </w:rPr>
+        <w:t xml:space="preserve">just something like “16”, but more complex things like “1-7,8-14,15-21” </w:t>
+      </w:r>
+      <w:r>
+        <w:rPr>
+          <w:lang w:val="en-US"/>
+        </w:rPr>
+        <w:t>or</w:t>
+      </w:r>
+      <w:r>
+        <w:rPr>
+          <w:lang w:val="en-US"/>
+        </w:rPr>
+        <w:t xml:space="preserve"> “3x7” </w:t>
+      </w:r>
+      <w:r>
+        <w:rPr>
+          <w:lang w:val="en-US"/>
+        </w:rPr>
+        <w:t>are also allowed here.</w:t>
+      </w:r>
+    </w:p>
+    <w:p>
+      <w:pPr>
+        <w:rPr>
+          <w:lang w:val="en-US"/>
+        </w:rPr>
+      </w:pPr>
       <w:r>
         <w:rPr>
           <w:lang w:val="en-US"/>
         </w:rPr>
         <w:lastRenderedPageBreak/>
-        <w:t xml:space="preserve">boards you will be prompted here for the number. That can be </w:t>
-      </w:r>
-      <w:r>
-        <w:rPr>
-          <w:lang w:val="en-US"/>
-        </w:rPr>
-        <w:t xml:space="preserve">just something like “16”, but more complex things like “1-7,8-14,15-21” </w:t>
-      </w:r>
-      <w:r>
-        <w:rPr>
-          <w:lang w:val="en-US"/>
-        </w:rPr>
-        <w:t>or</w:t>
-      </w:r>
-      <w:r>
-        <w:rPr>
-          <w:lang w:val="en-US"/>
-        </w:rPr>
-        <w:t xml:space="preserve"> “3x7” </w:t>
-      </w:r>
-      <w:r>
-        <w:rPr>
-          <w:lang w:val="en-US"/>
-        </w:rPr>
-        <w:t>are also allowed here.</w:t>
-      </w:r>
-    </w:p>
-    <w:p>
-      <w:pPr>
-        <w:rPr>
-          <w:lang w:val="en-US"/>
-        </w:rPr>
-      </w:pPr>
-      <w:r>
-        <w:rPr>
-          <w:lang w:val="en-US"/>
-        </w:rPr>
         <w:t xml:space="preserve">The </w:t>
       </w:r>
       <w:r>
@@ -2619,39 +2316,6 @@
     </w:p>
     <w:p>
       <w:pPr>
-        <w:rPr>
-          <w:lang w:val="en-US"/>
-        </w:rPr>
-      </w:pPr>
-      <w:r>
-        <w:rPr>
-          <w:lang w:val="en-US"/>
-        </w:rPr>
-        <w:t xml:space="preserve">This combining logic </w:t>
-      </w:r>
-      <w:r>
-        <w:rPr>
-          <w:lang w:val="en-US"/>
-        </w:rPr>
-        <w:t xml:space="preserve">is working OK since </w:t>
-      </w:r>
-      <w:proofErr w:type="spellStart"/>
-      <w:r>
-        <w:rPr>
-          <w:lang w:val="en-US"/>
-        </w:rPr>
-        <w:t>SquareDeal</w:t>
-      </w:r>
-      <w:proofErr w:type="spellEnd"/>
-      <w:r>
-        <w:rPr>
-          <w:lang w:val="en-US"/>
-        </w:rPr>
-        <w:t xml:space="preserve"> release 2.4, before that it was hit or miss.</w:t>
-      </w:r>
-    </w:p>
-    <w:p>
-      <w:pPr>
         <w:pStyle w:val="Heading1"/>
         <w:rPr>
           <w:lang w:val="en-US"/>
@@ -2686,35 +2350,7 @@
         <w:rPr>
           <w:lang w:val="en-US"/>
         </w:rPr>
-        <w:t xml:space="preserve"> now publishes both the updated .</w:t>
-      </w:r>
-      <w:proofErr w:type="spellStart"/>
-      <w:r>
-        <w:rPr>
-          <w:lang w:val="en-US"/>
-        </w:rPr>
-        <w:t>sqd</w:t>
-      </w:r>
-      <w:proofErr w:type="spellEnd"/>
-      <w:r>
-        <w:rPr>
-          <w:lang w:val="en-US"/>
-        </w:rPr>
-        <w:t xml:space="preserve"> file and the .</w:t>
-      </w:r>
-      <w:proofErr w:type="spellStart"/>
-      <w:r>
-        <w:rPr>
-          <w:lang w:val="en-US"/>
-        </w:rPr>
-        <w:t>sqk</w:t>
-      </w:r>
-      <w:proofErr w:type="spellEnd"/>
-      <w:r>
-        <w:rPr>
-          <w:lang w:val="en-US"/>
-        </w:rPr>
-        <w:t xml:space="preserve"> file. </w:t>
+        <w:t xml:space="preserve"> now publishes both the updated .sqd file and the .sqk file. </w:t>
       </w:r>
       <w:r>
         <w:rPr>
@@ -2853,56 +2489,20 @@
         <w:rPr>
           <w:lang w:val="en-US"/>
         </w:rPr>
-        <w:t xml:space="preserve">Connection to </w:t>
-      </w:r>
-      <w:proofErr w:type="spellStart"/>
-      <w:r>
-        <w:rPr>
-          <w:lang w:val="en-US"/>
-        </w:rPr>
-        <w:t>BigDeal</w:t>
-      </w:r>
-      <w:proofErr w:type="spellEnd"/>
-    </w:p>
-    <w:p>
-      <w:pPr>
-        <w:rPr>
-          <w:lang w:val="en-US"/>
-        </w:rPr>
-      </w:pPr>
-      <w:r>
-        <w:rPr>
-          <w:lang w:val="en-US"/>
-        </w:rPr>
-        <w:t xml:space="preserve">This software uses the </w:t>
-      </w:r>
-      <w:proofErr w:type="spellStart"/>
-      <w:r>
-        <w:rPr>
-          <w:lang w:val="en-US"/>
-        </w:rPr>
-        <w:t>bigdealx</w:t>
-      </w:r>
-      <w:proofErr w:type="spellEnd"/>
-      <w:r>
-        <w:rPr>
-          <w:lang w:val="en-US"/>
-        </w:rPr>
-        <w:t xml:space="preserve"> version of </w:t>
-      </w:r>
-      <w:proofErr w:type="spellStart"/>
-      <w:r>
-        <w:rPr>
-          <w:lang w:val="en-US"/>
-        </w:rPr>
-        <w:t>BigDeal</w:t>
-      </w:r>
-      <w:proofErr w:type="spellEnd"/>
-      <w:r>
-        <w:rPr>
-          <w:lang w:val="en-US"/>
-        </w:rPr>
-        <w:t xml:space="preserve">. Normally the ReadMe </w:t>
+        <w:t>Connection to BigDeal</w:t>
+      </w:r>
+    </w:p>
+    <w:p>
+      <w:pPr>
+        <w:rPr>
+          <w:lang w:val="en-US"/>
+        </w:rPr>
+      </w:pPr>
+      <w:r>
+        <w:rPr>
+          <w:lang w:val="en-US"/>
+        </w:rPr>
+        <w:t xml:space="preserve">This software uses the bigdealx version of BigDeal. Normally the ReadMe </w:t>
       </w:r>
       <w:r>
         <w:rPr>
@@ -2965,20 +2565,11 @@
           <w:lang w:val="en-US"/>
         </w:rPr>
       </w:pPr>
-      <w:proofErr w:type="spellStart"/>
-      <w:r>
-        <w:rPr>
-          <w:lang w:val="en-US"/>
-        </w:rPr>
-        <w:lastRenderedPageBreak/>
-        <w:t>BigDeal</w:t>
-      </w:r>
-      <w:proofErr w:type="spellEnd"/>
-      <w:r>
-        <w:rPr>
-          <w:lang w:val="en-US"/>
-        </w:rPr>
-        <w:t xml:space="preserve"> used a </w:t>
+      <w:r>
+        <w:rPr>
+          <w:lang w:val="en-US"/>
+        </w:rPr>
+        <w:t xml:space="preserve">BigDeal used a </w:t>
       </w:r>
       <w:r>
         <w:rPr>
@@ -3086,21 +2677,8 @@
         <w:rPr>
           <w:lang w:val="en-US"/>
         </w:rPr>
-        <w:t xml:space="preserve">Normally </w:t>
-      </w:r>
-      <w:proofErr w:type="spellStart"/>
-      <w:r>
-        <w:rPr>
-          <w:lang w:val="en-US"/>
-        </w:rPr>
-        <w:t>BigDeal</w:t>
-      </w:r>
-      <w:proofErr w:type="spellEnd"/>
-      <w:r>
-        <w:rPr>
-          <w:lang w:val="en-US"/>
-        </w:rPr>
-        <w:t xml:space="preserve"> in the x version complains very loudly of regenerating sets of hands. With this software regenerating sets of hands </w:t>
+        <w:lastRenderedPageBreak/>
+        <w:t xml:space="preserve">Normally BigDeal in the x version complains very loudly of regenerating sets of hands. With this software regenerating sets of hands </w:t>
       </w:r>
       <w:r>
         <w:rPr>
@@ -3252,21 +2830,7 @@
         <w:rPr>
           <w:lang w:val="en-US"/>
         </w:rPr>
-        <w:t xml:space="preserve">So, pointing you to the </w:t>
-      </w:r>
-      <w:proofErr w:type="spellStart"/>
-      <w:r>
-        <w:rPr>
-          <w:lang w:val="en-US"/>
-        </w:rPr>
-        <w:t>BigDeal</w:t>
-      </w:r>
-      <w:proofErr w:type="spellEnd"/>
-      <w:r>
-        <w:rPr>
-          <w:lang w:val="en-US"/>
-        </w:rPr>
-        <w:t xml:space="preserve"> online info, the hands in BigDealx with -W string are now generated by running the following three things through a RIPEMD-160 hash:</w:t>
+        <w:t>So, pointing you to the BigDeal online info, the hands in BigDealx with -W string are now generated by running the following three things through a RIPEMD-160 hash:</w:t>
       </w:r>
     </w:p>
     <w:p>
@@ -3357,21 +2921,7 @@
         <w:rPr>
           <w:lang w:val="en-US"/>
         </w:rPr>
-        <w:t xml:space="preserve">After that all other normal </w:t>
-      </w:r>
-      <w:proofErr w:type="spellStart"/>
-      <w:r>
-        <w:rPr>
-          <w:lang w:val="en-US"/>
-        </w:rPr>
-        <w:t>BigDeal</w:t>
-      </w:r>
-      <w:proofErr w:type="spellEnd"/>
-      <w:r>
-        <w:rPr>
-          <w:lang w:val="en-US"/>
-        </w:rPr>
-        <w:t xml:space="preserve"> things happen.</w:t>
+        <w:t>After that all other normal BigDeal things happen.</w:t>
       </w:r>
     </w:p>
     <w:p>
@@ -3412,7 +2962,6 @@
           <w:lang w:val="en-US"/>
         </w:rPr>
       </w:pPr>
-      <w:proofErr w:type="spellStart"/>
       <w:r>
         <w:rPr>
           <w:rFonts w:cstheme="minorHAnsi"/>
@@ -3422,7 +2971,6 @@
         </w:rPr>
         <w:t>Test.sqd</w:t>
       </w:r>
-      <w:proofErr w:type="spellEnd"/>
     </w:p>
     <w:p>
       <w:pPr>
@@ -3455,23 +3003,7 @@
           <w:rFonts w:ascii="Courier New" w:hAnsi="Courier New" w:cs="Courier New"/>
           <w:lang w:val="en-US"/>
         </w:rPr>
-        <w:t xml:space="preserve"># Description file of tournament for program </w:t>
-      </w:r>
-      <w:proofErr w:type="spellStart"/>
-      <w:r>
-        <w:rPr>
-          <w:rFonts w:ascii="Courier New" w:hAnsi="Courier New" w:cs="Courier New"/>
-          <w:lang w:val="en-US"/>
-        </w:rPr>
-        <w:t>squaredeal</w:t>
-      </w:r>
-      <w:proofErr w:type="spellEnd"/>
-      <w:r>
-        <w:rPr>
-          <w:rFonts w:ascii="Courier New" w:hAnsi="Courier New" w:cs="Courier New"/>
-          <w:lang w:val="en-US"/>
-        </w:rPr>
-        <w:t xml:space="preserve"> 2.0.5</w:t>
+        <w:t># Description file of tournament for program squaredeal 2.0.5</w:t>
       </w:r>
       <w:r>
         <w:rPr>
@@ -3541,17 +3073,8 @@
           <w:rFonts w:ascii="Courier New" w:hAnsi="Courier New" w:cs="Courier New"/>
           <w:lang w:val="en-US"/>
         </w:rPr>
-        <w:t xml:space="preserve"># Per phase a line with SN </w:t>
-      </w:r>
-      <w:proofErr w:type="spellStart"/>
-      <w:r>
-        <w:rPr>
-          <w:rFonts w:ascii="Courier New" w:hAnsi="Courier New" w:cs="Courier New"/>
-          <w:lang w:val="en-US"/>
-        </w:rPr>
-        <w:t>nessions:nboards:filename:description</w:t>
-      </w:r>
-      <w:proofErr w:type="spellEnd"/>
+        <w:t># Per phase a line with SN nessions:nboards:filename:description</w:t>
+      </w:r>
       <w:r>
         <w:rPr>
           <w:rFonts w:ascii="Courier New" w:hAnsi="Courier New" w:cs="Courier New"/>
@@ -3654,23 +3177,7 @@
           <w:rFonts w:ascii="Courier New" w:hAnsi="Courier New" w:cs="Courier New"/>
           <w:lang w:val="en-US"/>
         </w:rPr>
-        <w:t xml:space="preserve"># Description file of tournament for program </w:t>
-      </w:r>
-      <w:proofErr w:type="spellStart"/>
-      <w:r>
-        <w:rPr>
-          <w:rFonts w:ascii="Courier New" w:hAnsi="Courier New" w:cs="Courier New"/>
-          <w:lang w:val="en-US"/>
-        </w:rPr>
-        <w:t>squaredeal</w:t>
-      </w:r>
-      <w:proofErr w:type="spellEnd"/>
-      <w:r>
-        <w:rPr>
-          <w:rFonts w:ascii="Courier New" w:hAnsi="Courier New" w:cs="Courier New"/>
-          <w:lang w:val="en-US"/>
-        </w:rPr>
-        <w:t xml:space="preserve"> 2.0.5</w:t>
+        <w:t># Description file of tournament for program squaredeal 2.0.5</w:t>
       </w:r>
       <w:r>
         <w:rPr>
@@ -3740,58 +3247,49 @@
           <w:rFonts w:ascii="Courier New" w:hAnsi="Courier New" w:cs="Courier New"/>
           <w:lang w:val="en-US"/>
         </w:rPr>
+        <w:t># Per phase a line with SN nessions:nboards:filename:description</w:t>
+      </w:r>
+      <w:r>
+        <w:rPr>
+          <w:rFonts w:ascii="Courier New" w:hAnsi="Courier New" w:cs="Courier New"/>
+          <w:lang w:val="en-US"/>
+        </w:rPr>
+        <w:br/>
+      </w:r>
+      <w:r>
+        <w:rPr>
+          <w:rFonts w:ascii="Courier New" w:hAnsi="Courier New" w:cs="Courier New"/>
+          <w:lang w:val="en-US"/>
+        </w:rPr>
+        <w:t>SN 17:1-10,11-20,21-30:round##:round robin #/17</w:t>
+      </w:r>
+      <w:r>
+        <w:rPr>
+          <w:rFonts w:ascii="Courier New" w:hAnsi="Courier New" w:cs="Courier New"/>
+          <w:lang w:val="en-US"/>
+        </w:rPr>
+        <w:br/>
+      </w:r>
+      <w:r>
+        <w:rPr>
+          <w:rFonts w:ascii="Courier New" w:hAnsi="Courier New" w:cs="Courier New"/>
+          <w:lang w:val="en-US"/>
+        </w:rPr>
+        <w:t>SN 4:1-16,17-32:sf#:Semi Finals #/4</w:t>
+      </w:r>
+      <w:r>
+        <w:rPr>
+          <w:rFonts w:ascii="Courier New" w:hAnsi="Courier New" w:cs="Courier New"/>
+          <w:lang w:val="en-US"/>
+        </w:rPr>
+        <w:br/>
+      </w:r>
+      <w:r>
+        <w:rPr>
+          <w:rFonts w:ascii="Courier New" w:hAnsi="Courier New" w:cs="Courier New"/>
+          <w:lang w:val="en-US"/>
+        </w:rPr>
         <w:lastRenderedPageBreak/>
-        <w:t xml:space="preserve"># Per phase a line with SN </w:t>
-      </w:r>
-      <w:proofErr w:type="spellStart"/>
-      <w:r>
-        <w:rPr>
-          <w:rFonts w:ascii="Courier New" w:hAnsi="Courier New" w:cs="Courier New"/>
-          <w:lang w:val="en-US"/>
-        </w:rPr>
-        <w:t>nessions:nboards:filename:description</w:t>
-      </w:r>
-      <w:proofErr w:type="spellEnd"/>
-      <w:r>
-        <w:rPr>
-          <w:rFonts w:ascii="Courier New" w:hAnsi="Courier New" w:cs="Courier New"/>
-          <w:lang w:val="en-US"/>
-        </w:rPr>
-        <w:br/>
-      </w:r>
-      <w:r>
-        <w:rPr>
-          <w:rFonts w:ascii="Courier New" w:hAnsi="Courier New" w:cs="Courier New"/>
-          <w:lang w:val="en-US"/>
-        </w:rPr>
-        <w:t>SN 17:1-10,11-20,21-30:round##:round robin #/17</w:t>
-      </w:r>
-      <w:r>
-        <w:rPr>
-          <w:rFonts w:ascii="Courier New" w:hAnsi="Courier New" w:cs="Courier New"/>
-          <w:lang w:val="en-US"/>
-        </w:rPr>
-        <w:br/>
-      </w:r>
-      <w:r>
-        <w:rPr>
-          <w:rFonts w:ascii="Courier New" w:hAnsi="Courier New" w:cs="Courier New"/>
-          <w:lang w:val="en-US"/>
-        </w:rPr>
-        <w:t>SN 4:1-16,17-32:sf#:Semi Finals #/4</w:t>
-      </w:r>
-      <w:r>
-        <w:rPr>
-          <w:rFonts w:ascii="Courier New" w:hAnsi="Courier New" w:cs="Courier New"/>
-          <w:lang w:val="en-US"/>
-        </w:rPr>
-        <w:br/>
-      </w:r>
-      <w:r>
-        <w:rPr>
-          <w:rFonts w:ascii="Courier New" w:hAnsi="Courier New" w:cs="Courier New"/>
-          <w:lang w:val="en-US"/>
-        </w:rPr>
         <w:t>SN 6:20:fin#:Finals #/6</w:t>
       </w:r>
       <w:r>
@@ -3840,23 +3338,7 @@
           <w:rFonts w:ascii="Courier New" w:hAnsi="Courier New" w:cs="Courier New"/>
           <w:lang w:val="en-US"/>
         </w:rPr>
-        <w:t xml:space="preserve"># Description file of tournament for program </w:t>
-      </w:r>
-      <w:proofErr w:type="spellStart"/>
-      <w:r>
-        <w:rPr>
-          <w:rFonts w:ascii="Courier New" w:hAnsi="Courier New" w:cs="Courier New"/>
-          <w:lang w:val="en-US"/>
-        </w:rPr>
-        <w:t>squaredeal</w:t>
-      </w:r>
-      <w:proofErr w:type="spellEnd"/>
-      <w:r>
-        <w:rPr>
-          <w:rFonts w:ascii="Courier New" w:hAnsi="Courier New" w:cs="Courier New"/>
-          <w:lang w:val="en-US"/>
-        </w:rPr>
-        <w:t xml:space="preserve"> 2.0.5</w:t>
+        <w:t># Description file of tournament for program squaredeal 2.0.5</w:t>
       </w:r>
       <w:r>
         <w:rPr>
@@ -3940,17 +3422,8 @@
           <w:rFonts w:ascii="Courier New" w:hAnsi="Courier New" w:cs="Courier New"/>
           <w:lang w:val="en-US"/>
         </w:rPr>
-        <w:t xml:space="preserve"># Per phase a line with SN </w:t>
-      </w:r>
-      <w:proofErr w:type="spellStart"/>
-      <w:r>
-        <w:rPr>
-          <w:rFonts w:ascii="Courier New" w:hAnsi="Courier New" w:cs="Courier New"/>
-          <w:lang w:val="en-US"/>
-        </w:rPr>
-        <w:t>nessions:nboards:filename:description</w:t>
-      </w:r>
-      <w:proofErr w:type="spellEnd"/>
+        <w:t># Per phase a line with SN nessions:nboards:filename:description</w:t>
+      </w:r>
       <w:r>
         <w:rPr>
           <w:rFonts w:ascii="Courier New" w:hAnsi="Courier New" w:cs="Courier New"/>
@@ -4025,7 +3498,6 @@
           <w:lang w:val="en-US"/>
         </w:rPr>
       </w:pPr>
-      <w:proofErr w:type="spellStart"/>
       <w:r>
         <w:rPr>
           <w:rFonts w:cstheme="minorHAnsi"/>
@@ -4035,7 +3507,6 @@
         </w:rPr>
         <w:t>Test.sqk</w:t>
       </w:r>
-      <w:proofErr w:type="spellEnd"/>
     </w:p>
     <w:p>
       <w:pPr>
@@ -4399,36 +3870,36 @@
           <w:rFonts w:ascii="Courier New" w:hAnsi="Courier New" w:cs="Courier New"/>
           <w:lang w:val="en-US"/>
         </w:rPr>
+        <w:t>3,5:i2brjxIU07w6huFcWMK1obBgR4hvy5e4k4mkkdMJQZLhUWR4FF6kzDruBOoP</w:t>
+      </w:r>
+      <w:r>
+        <w:rPr>
+          <w:rFonts w:ascii="Courier New" w:hAnsi="Courier New" w:cs="Courier New"/>
+          <w:lang w:val="en-US"/>
+        </w:rPr>
+        <w:br/>
+      </w:r>
+      <w:r>
+        <w:rPr>
+          <w:rFonts w:ascii="Courier New" w:hAnsi="Courier New" w:cs="Courier New"/>
+          <w:lang w:val="en-US"/>
+        </w:rPr>
+        <w:t>3,6:Ms3uhj0voy9LBvpDkjrESBfFJO85rmJy30ylaqzPW5LZU69YhlXnpslSHhSU</w:t>
+      </w:r>
+    </w:p>
+    <w:p>
+      <w:pPr>
+        <w:rPr>
+          <w:rFonts w:cstheme="minorHAnsi"/>
+          <w:lang w:val="en-US"/>
+        </w:rPr>
+      </w:pPr>
+      <w:r>
+        <w:rPr>
+          <w:rFonts w:cstheme="minorHAnsi"/>
+          <w:lang w:val="en-US"/>
+        </w:rPr>
         <w:lastRenderedPageBreak/>
-        <w:t>3,5:i2brjxIU07w6huFcWMK1obBgR4hvy5e4k4mkkdMJQZLhUWR4FF6kzDruBOoP</w:t>
-      </w:r>
-      <w:r>
-        <w:rPr>
-          <w:rFonts w:ascii="Courier New" w:hAnsi="Courier New" w:cs="Courier New"/>
-          <w:lang w:val="en-US"/>
-        </w:rPr>
-        <w:br/>
-      </w:r>
-      <w:r>
-        <w:rPr>
-          <w:rFonts w:ascii="Courier New" w:hAnsi="Courier New" w:cs="Courier New"/>
-          <w:lang w:val="en-US"/>
-        </w:rPr>
-        <w:t>3,6:Ms3uhj0voy9LBvpDkjrESBfFJO85rmJy30ylaqzPW5LZU69YhlXnpslSHhSU</w:t>
-      </w:r>
-    </w:p>
-    <w:p>
-      <w:pPr>
-        <w:rPr>
-          <w:rFonts w:cstheme="minorHAnsi"/>
-          <w:lang w:val="en-US"/>
-        </w:rPr>
-      </w:pPr>
-      <w:r>
-        <w:rPr>
-          <w:rFonts w:cstheme="minorHAnsi"/>
-          <w:lang w:val="en-US"/>
-        </w:rPr>
         <w:t xml:space="preserve">For the </w:t>
       </w:r>
       <w:r>
@@ -4570,7 +4041,7 @@
 </file>
 
 <file path=word/endnotes.xml><?xml version="1.0" encoding="utf-8"?>
-<w:endnotes xmlns:wpc="http://schemas.microsoft.com/office/word/2010/wordprocessingCanvas" xmlns:cx="http://schemas.microsoft.com/office/drawing/2014/chartex" xmlns:cx1="http://schemas.microsoft.com/office/drawing/2015/9/8/chartex" xmlns:cx2="http://schemas.microsoft.com/office/drawing/2015/10/21/chartex" xmlns:cx3="http://schemas.microsoft.com/office/drawing/2016/5/9/chartex" xmlns:cx4="http://schemas.microsoft.com/office/drawing/2016/5/10/chartex" xmlns:cx5="http://schemas.microsoft.com/office/drawing/2016/5/11/chartex" xmlns:cx6="http://schemas.microsoft.com/office/drawing/2016/5/12/chartex" xmlns:cx7="http://schemas.microsoft.com/office/drawing/2016/5/13/chartex" xmlns:cx8="http://schemas.microsoft.com/office/drawing/2016/5/14/chartex" xmlns:mc="http://schemas.openxmlformats.org/markup-compatibility/2006" xmlns:aink="http://schemas.microsoft.com/office/drawing/2016/ink" xmlns:am3d="http://schemas.microsoft.com/office/drawing/2017/model3d" xmlns:o="urn:schemas-microsoft-com:office:office" xmlns:oel="http://schemas.microsoft.com/office/2019/extlst" xmlns:r="http://schemas.openxmlformats.org/officeDocument/2006/relationships" xmlns:m="http://schemas.openxmlformats.org/officeDocument/2006/math" xmlns:v="urn:schemas-microsoft-com:vml" xmlns:wp14="http://schemas.microsoft.com/office/word/2010/wordprocessingDrawing" xmlns:wp="http://schemas.openxmlformats.org/drawingml/2006/wordprocessingDrawing" xmlns:w10="urn:schemas-microsoft-com:office:word" xmlns:w="http://schemas.openxmlformats.org/wordprocessingml/2006/main" xmlns:w14="http://schemas.microsoft.com/office/word/2010/wordml" xmlns:w15="http://schemas.microsoft.com/office/word/2012/wordml" xmlns:w16cex="http://schemas.microsoft.com/office/word/2018/wordml/cex" xmlns:w16cid="http://schemas.microsoft.com/office/word/2016/wordml/cid" xmlns:w16="http://schemas.microsoft.com/office/word/2018/wordml" xmlns:w16du="http://schemas.microsoft.com/office/word/2023/wordml/word16du" xmlns:w16sdtdh="http://schemas.microsoft.com/office/word/2020/wordml/sdtdatahash" xmlns:w16se="http://schemas.microsoft.com/office/word/2015/wordml/symex" xmlns:wpg="http://schemas.microsoft.com/office/word/2010/wordprocessingGroup" xmlns:wpi="http://schemas.microsoft.com/office/word/2010/wordprocessingInk" xmlns:wne="http://schemas.microsoft.com/office/word/2006/wordml" xmlns:wps="http://schemas.microsoft.com/office/word/2010/wordprocessingShape" mc:Ignorable="w14 w15 w16se w16cid w16 w16cex w16sdtdh w16du wp14">
+<w:endnotes xmlns:wpc="http://schemas.microsoft.com/office/word/2010/wordprocessingCanvas" xmlns:cx="http://schemas.microsoft.com/office/drawing/2014/chartex" xmlns:cx1="http://schemas.microsoft.com/office/drawing/2015/9/8/chartex" xmlns:cx2="http://schemas.microsoft.com/office/drawing/2015/10/21/chartex" xmlns:cx3="http://schemas.microsoft.com/office/drawing/2016/5/9/chartex" xmlns:cx4="http://schemas.microsoft.com/office/drawing/2016/5/10/chartex" xmlns:cx5="http://schemas.microsoft.com/office/drawing/2016/5/11/chartex" xmlns:cx6="http://schemas.microsoft.com/office/drawing/2016/5/12/chartex" xmlns:cx7="http://schemas.microsoft.com/office/drawing/2016/5/13/chartex" xmlns:cx8="http://schemas.microsoft.com/office/drawing/2016/5/14/chartex" xmlns:mc="http://schemas.openxmlformats.org/markup-compatibility/2006" xmlns:aink="http://schemas.microsoft.com/office/drawing/2016/ink" xmlns:am3d="http://schemas.microsoft.com/office/drawing/2017/model3d" xmlns:o="urn:schemas-microsoft-com:office:office" xmlns:oel="http://schemas.microsoft.com/office/2019/extlst" xmlns:r="http://schemas.openxmlformats.org/officeDocument/2006/relationships" xmlns:m="http://schemas.openxmlformats.org/officeDocument/2006/math" xmlns:v="urn:schemas-microsoft-com:vml" xmlns:wp14="http://schemas.microsoft.com/office/word/2010/wordprocessingDrawing" xmlns:wp="http://schemas.openxmlformats.org/drawingml/2006/wordprocessingDrawing" xmlns:w10="urn:schemas-microsoft-com:office:word" xmlns:w="http://schemas.openxmlformats.org/wordprocessingml/2006/main" xmlns:w14="http://schemas.microsoft.com/office/word/2010/wordml" xmlns:w15="http://schemas.microsoft.com/office/word/2012/wordml" xmlns:w16cex="http://schemas.microsoft.com/office/word/2018/wordml/cex" xmlns:w16cid="http://schemas.microsoft.com/office/word/2016/wordml/cid" xmlns:w16="http://schemas.microsoft.com/office/word/2018/wordml" xmlns:w16du="http://schemas.microsoft.com/office/word/2023/wordml/word16du" xmlns:w16sdtdh="http://schemas.microsoft.com/office/word/2020/wordml/sdtdatahash" xmlns:w16sdtfl="http://schemas.microsoft.com/office/word/2024/wordml/sdtformatlock" xmlns:w16se="http://schemas.microsoft.com/office/word/2015/wordml/symex" xmlns:wpg="http://schemas.microsoft.com/office/word/2010/wordprocessingGroup" xmlns:wpi="http://schemas.microsoft.com/office/word/2010/wordprocessingInk" xmlns:wne="http://schemas.microsoft.com/office/word/2006/wordml" xmlns:wps="http://schemas.microsoft.com/office/word/2010/wordprocessingShape" mc:Ignorable="w14 w15 w16se w16cid w16 w16cex w16sdtdh w16sdtfl w16du wp14">
   <w:endnote w:type="separator" w:id="-1">
     <w:p>
       <w:pPr>
@@ -4712,7 +4183,7 @@
 </file>
 
 <file path=word/footnotes.xml><?xml version="1.0" encoding="utf-8"?>
-<w:footnotes xmlns:wpc="http://schemas.microsoft.com/office/word/2010/wordprocessingCanvas" xmlns:cx="http://schemas.microsoft.com/office/drawing/2014/chartex" xmlns:cx1="http://schemas.microsoft.com/office/drawing/2015/9/8/chartex" xmlns:cx2="http://schemas.microsoft.com/office/drawing/2015/10/21/chartex" xmlns:cx3="http://schemas.microsoft.com/office/drawing/2016/5/9/chartex" xmlns:cx4="http://schemas.microsoft.com/office/drawing/2016/5/10/chartex" xmlns:cx5="http://schemas.microsoft.com/office/drawing/2016/5/11/chartex" xmlns:cx6="http://schemas.microsoft.com/office/drawing/2016/5/12/chartex" xmlns:cx7="http://schemas.microsoft.com/office/drawing/2016/5/13/chartex" xmlns:cx8="http://schemas.microsoft.com/office/drawing/2016/5/14/chartex" xmlns:mc="http://schemas.openxmlformats.org/markup-compatibility/2006" xmlns:aink="http://schemas.microsoft.com/office/drawing/2016/ink" xmlns:am3d="http://schemas.microsoft.com/office/drawing/2017/model3d" xmlns:o="urn:schemas-microsoft-com:office:office" xmlns:oel="http://schemas.microsoft.com/office/2019/extlst" xmlns:r="http://schemas.openxmlformats.org/officeDocument/2006/relationships" xmlns:m="http://schemas.openxmlformats.org/officeDocument/2006/math" xmlns:v="urn:schemas-microsoft-com:vml" xmlns:wp14="http://schemas.microsoft.com/office/word/2010/wordprocessingDrawing" xmlns:wp="http://schemas.openxmlformats.org/drawingml/2006/wordprocessingDrawing" xmlns:w10="urn:schemas-microsoft-com:office:word" xmlns:w="http://schemas.openxmlformats.org/wordprocessingml/2006/main" xmlns:w14="http://schemas.microsoft.com/office/word/2010/wordml" xmlns:w15="http://schemas.microsoft.com/office/word/2012/wordml" xmlns:w16cex="http://schemas.microsoft.com/office/word/2018/wordml/cex" xmlns:w16cid="http://schemas.microsoft.com/office/word/2016/wordml/cid" xmlns:w16="http://schemas.microsoft.com/office/word/2018/wordml" xmlns:w16du="http://schemas.microsoft.com/office/word/2023/wordml/word16du" xmlns:w16sdtdh="http://schemas.microsoft.com/office/word/2020/wordml/sdtdatahash" xmlns:w16se="http://schemas.microsoft.com/office/word/2015/wordml/symex" xmlns:wpg="http://schemas.microsoft.com/office/word/2010/wordprocessingGroup" xmlns:wpi="http://schemas.microsoft.com/office/word/2010/wordprocessingInk" xmlns:wne="http://schemas.microsoft.com/office/word/2006/wordml" xmlns:wps="http://schemas.microsoft.com/office/word/2010/wordprocessingShape" mc:Ignorable="w14 w15 w16se w16cid w16 w16cex w16sdtdh w16du wp14">
+<w:footnotes xmlns:wpc="http://schemas.microsoft.com/office/word/2010/wordprocessingCanvas" xmlns:cx="http://schemas.microsoft.com/office/drawing/2014/chartex" xmlns:cx1="http://schemas.microsoft.com/office/drawing/2015/9/8/chartex" xmlns:cx2="http://schemas.microsoft.com/office/drawing/2015/10/21/chartex" xmlns:cx3="http://schemas.microsoft.com/office/drawing/2016/5/9/chartex" xmlns:cx4="http://schemas.microsoft.com/office/drawing/2016/5/10/chartex" xmlns:cx5="http://schemas.microsoft.com/office/drawing/2016/5/11/chartex" xmlns:cx6="http://schemas.microsoft.com/office/drawing/2016/5/12/chartex" xmlns:cx7="http://schemas.microsoft.com/office/drawing/2016/5/13/chartex" xmlns:cx8="http://schemas.microsoft.com/office/drawing/2016/5/14/chartex" xmlns:mc="http://schemas.openxmlformats.org/markup-compatibility/2006" xmlns:aink="http://schemas.microsoft.com/office/drawing/2016/ink" xmlns:am3d="http://schemas.microsoft.com/office/drawing/2017/model3d" xmlns:o="urn:schemas-microsoft-com:office:office" xmlns:oel="http://schemas.microsoft.com/office/2019/extlst" xmlns:r="http://schemas.openxmlformats.org/officeDocument/2006/relationships" xmlns:m="http://schemas.openxmlformats.org/officeDocument/2006/math" xmlns:v="urn:schemas-microsoft-com:vml" xmlns:wp14="http://schemas.microsoft.com/office/word/2010/wordprocessingDrawing" xmlns:wp="http://schemas.openxmlformats.org/drawingml/2006/wordprocessingDrawing" xmlns:w10="urn:schemas-microsoft-com:office:word" xmlns:w="http://schemas.openxmlformats.org/wordprocessingml/2006/main" xmlns:w14="http://schemas.microsoft.com/office/word/2010/wordml" xmlns:w15="http://schemas.microsoft.com/office/word/2012/wordml" xmlns:w16cex="http://schemas.microsoft.com/office/word/2018/wordml/cex" xmlns:w16cid="http://schemas.microsoft.com/office/word/2016/wordml/cid" xmlns:w16="http://schemas.microsoft.com/office/word/2018/wordml" xmlns:w16du="http://schemas.microsoft.com/office/word/2023/wordml/word16du" xmlns:w16sdtdh="http://schemas.microsoft.com/office/word/2020/wordml/sdtdatahash" xmlns:w16sdtfl="http://schemas.microsoft.com/office/word/2024/wordml/sdtformatlock" xmlns:w16se="http://schemas.microsoft.com/office/word/2015/wordml/symex" xmlns:wpg="http://schemas.microsoft.com/office/word/2010/wordprocessingGroup" xmlns:wpi="http://schemas.microsoft.com/office/word/2010/wordprocessingInk" xmlns:wne="http://schemas.microsoft.com/office/word/2006/wordml" xmlns:wps="http://schemas.microsoft.com/office/word/2010/wordprocessingShape" mc:Ignorable="w14 w15 w16se w16cid w16 w16cex w16sdtdh w16sdtfl w16du wp14">
   <w:footnote w:type="separator" w:id="-1">
     <w:p>
       <w:pPr>
@@ -4737,7 +4208,7 @@
 </file>
 
 <file path=word/numbering.xml><?xml version="1.0" encoding="utf-8"?>
-<w:numbering xmlns:wpc="http://schemas.microsoft.com/office/word/2010/wordprocessingCanvas" xmlns:cx="http://schemas.microsoft.com/office/drawing/2014/chartex" xmlns:cx1="http://schemas.microsoft.com/office/drawing/2015/9/8/chartex" xmlns:cx2="http://schemas.microsoft.com/office/drawing/2015/10/21/chartex" xmlns:cx3="http://schemas.microsoft.com/office/drawing/2016/5/9/chartex" xmlns:cx4="http://schemas.microsoft.com/office/drawing/2016/5/10/chartex" xmlns:cx5="http://schemas.microsoft.com/office/drawing/2016/5/11/chartex" xmlns:cx6="http://schemas.microsoft.com/office/drawing/2016/5/12/chartex" xmlns:cx7="http://schemas.microsoft.com/office/drawing/2016/5/13/chartex" xmlns:cx8="http://schemas.microsoft.com/office/drawing/2016/5/14/chartex" xmlns:mc="http://schemas.openxmlformats.org/markup-compatibility/2006" xmlns:aink="http://schemas.microsoft.com/office/drawing/2016/ink" xmlns:am3d="http://schemas.microsoft.com/office/drawing/2017/model3d" xmlns:o="urn:schemas-microsoft-com:office:office" xmlns:oel="http://schemas.microsoft.com/office/2019/extlst" xmlns:r="http://schemas.openxmlformats.org/officeDocument/2006/relationships" xmlns:m="http://schemas.openxmlformats.org/officeDocument/2006/math" xmlns:v="urn:schemas-microsoft-com:vml" xmlns:wp14="http://schemas.microsoft.com/office/word/2010/wordprocessingDrawing" xmlns:wp="http://schemas.openxmlformats.org/drawingml/2006/wordprocessingDrawing" xmlns:w10="urn:schemas-microsoft-com:office:word" xmlns:w="http://schemas.openxmlformats.org/wordprocessingml/2006/main" xmlns:w14="http://schemas.microsoft.com/office/word/2010/wordml" xmlns:w15="http://schemas.microsoft.com/office/word/2012/wordml" xmlns:w16cex="http://schemas.microsoft.com/office/word/2018/wordml/cex" xmlns:w16cid="http://schemas.microsoft.com/office/word/2016/wordml/cid" xmlns:w16="http://schemas.microsoft.com/office/word/2018/wordml" xmlns:w16du="http://schemas.microsoft.com/office/word/2023/wordml/word16du" xmlns:w16sdtdh="http://schemas.microsoft.com/office/word/2020/wordml/sdtdatahash" xmlns:w16se="http://schemas.microsoft.com/office/word/2015/wordml/symex" xmlns:wpg="http://schemas.microsoft.com/office/word/2010/wordprocessingGroup" xmlns:wpi="http://schemas.microsoft.com/office/word/2010/wordprocessingInk" xmlns:wne="http://schemas.microsoft.com/office/word/2006/wordml" xmlns:wps="http://schemas.microsoft.com/office/word/2010/wordprocessingShape" mc:Ignorable="w14 w15 w16se w16cid w16 w16cex w16sdtdh w16du wp14">
+<w:numbering xmlns:wpc="http://schemas.microsoft.com/office/word/2010/wordprocessingCanvas" xmlns:cx="http://schemas.microsoft.com/office/drawing/2014/chartex" xmlns:cx1="http://schemas.microsoft.com/office/drawing/2015/9/8/chartex" xmlns:cx2="http://schemas.microsoft.com/office/drawing/2015/10/21/chartex" xmlns:cx3="http://schemas.microsoft.com/office/drawing/2016/5/9/chartex" xmlns:cx4="http://schemas.microsoft.com/office/drawing/2016/5/10/chartex" xmlns:cx5="http://schemas.microsoft.com/office/drawing/2016/5/11/chartex" xmlns:cx6="http://schemas.microsoft.com/office/drawing/2016/5/12/chartex" xmlns:cx7="http://schemas.microsoft.com/office/drawing/2016/5/13/chartex" xmlns:cx8="http://schemas.microsoft.com/office/drawing/2016/5/14/chartex" xmlns:mc="http://schemas.openxmlformats.org/markup-compatibility/2006" xmlns:aink="http://schemas.microsoft.com/office/drawing/2016/ink" xmlns:am3d="http://schemas.microsoft.com/office/drawing/2017/model3d" xmlns:o="urn:schemas-microsoft-com:office:office" xmlns:oel="http://schemas.microsoft.com/office/2019/extlst" xmlns:r="http://schemas.openxmlformats.org/officeDocument/2006/relationships" xmlns:m="http://schemas.openxmlformats.org/officeDocument/2006/math" xmlns:v="urn:schemas-microsoft-com:vml" xmlns:wp14="http://schemas.microsoft.com/office/word/2010/wordprocessingDrawing" xmlns:wp="http://schemas.openxmlformats.org/drawingml/2006/wordprocessingDrawing" xmlns:w10="urn:schemas-microsoft-com:office:word" xmlns:w="http://schemas.openxmlformats.org/wordprocessingml/2006/main" xmlns:w14="http://schemas.microsoft.com/office/word/2010/wordml" xmlns:w15="http://schemas.microsoft.com/office/word/2012/wordml" xmlns:w16cex="http://schemas.microsoft.com/office/word/2018/wordml/cex" xmlns:w16cid="http://schemas.microsoft.com/office/word/2016/wordml/cid" xmlns:w16="http://schemas.microsoft.com/office/word/2018/wordml" xmlns:w16du="http://schemas.microsoft.com/office/word/2023/wordml/word16du" xmlns:w16sdtdh="http://schemas.microsoft.com/office/word/2020/wordml/sdtdatahash" xmlns:w16sdtfl="http://schemas.microsoft.com/office/word/2024/wordml/sdtformatlock" xmlns:w16se="http://schemas.microsoft.com/office/word/2015/wordml/symex" xmlns:wpg="http://schemas.microsoft.com/office/word/2010/wordprocessingGroup" xmlns:wpi="http://schemas.microsoft.com/office/word/2010/wordprocessingInk" xmlns:wne="http://schemas.microsoft.com/office/word/2006/wordml" xmlns:wps="http://schemas.microsoft.com/office/word/2010/wordprocessingShape" mc:Ignorable="w14 w15 w16se w16cid w16 w16cex w16sdtdh w16sdtfl w16du wp14">
   <w:abstractNum w:abstractNumId="0" w15:restartNumberingAfterBreak="0">
     <w:nsid w:val="123D598C"/>
     <w:multiLevelType w:val="hybridMultilevel"/>
@@ -5276,7 +4747,7 @@
 </file>
 
 <file path=word/styles.xml><?xml version="1.0" encoding="utf-8"?>
-<w:styles xmlns:mc="http://schemas.openxmlformats.org/markup-compatibility/2006" xmlns:r="http://schemas.openxmlformats.org/officeDocument/2006/relationships" xmlns:w="http://schemas.openxmlformats.org/wordprocessingml/2006/main" xmlns:w14="http://schemas.microsoft.com/office/word/2010/wordml" xmlns:w15="http://schemas.microsoft.com/office/word/2012/wordml" xmlns:w16cex="http://schemas.microsoft.com/office/word/2018/wordml/cex" xmlns:w16cid="http://schemas.microsoft.com/office/word/2016/wordml/cid" xmlns:w16="http://schemas.microsoft.com/office/word/2018/wordml" xmlns:w16du="http://schemas.microsoft.com/office/word/2023/wordml/word16du" xmlns:w16sdtdh="http://schemas.microsoft.com/office/word/2020/wordml/sdtdatahash" xmlns:w16se="http://schemas.microsoft.com/office/word/2015/wordml/symex" mc:Ignorable="w14 w15 w16se w16cid w16 w16cex w16sdtdh w16du">
+<w:styles xmlns:mc="http://schemas.openxmlformats.org/markup-compatibility/2006" xmlns:r="http://schemas.openxmlformats.org/officeDocument/2006/relationships" xmlns:w="http://schemas.openxmlformats.org/wordprocessingml/2006/main" xmlns:w14="http://schemas.microsoft.com/office/word/2010/wordml" xmlns:w15="http://schemas.microsoft.com/office/word/2012/wordml" xmlns:w16cex="http://schemas.microsoft.com/office/word/2018/wordml/cex" xmlns:w16cid="http://schemas.microsoft.com/office/word/2016/wordml/cid" xmlns:w16="http://schemas.microsoft.com/office/word/2018/wordml" xmlns:w16du="http://schemas.microsoft.com/office/word/2023/wordml/word16du" xmlns:w16sdtdh="http://schemas.microsoft.com/office/word/2020/wordml/sdtdatahash" xmlns:w16sdtfl="http://schemas.microsoft.com/office/word/2024/wordml/sdtformatlock" xmlns:w16se="http://schemas.microsoft.com/office/word/2015/wordml/symex" mc:Ignorable="w14 w15 w16se w16cid w16 w16cex w16sdtdh w16sdtfl w16du">
   <w:docDefaults>
     <w:rPrDefault>
       <w:rPr>

</xml_diff>

<commit_message>
Documentation update minor thing in squaredeal
</commit_message>
<xml_diff>
--- a/Documentation/SquareDeal.docx
+++ b/Documentation/SquareDeal.docx
@@ -1784,7 +1784,21 @@
         <w:rPr>
           <w:lang w:val="en-US"/>
         </w:rPr>
-        <w:t xml:space="preserve"> needs to generate hands. Call the program and use the generate hands option. You can specify a phase, and within the phase one or more sessions. </w:t>
+        <w:t xml:space="preserve"> needs to generate hands. Call the program and use the </w:t>
+      </w:r>
+      <w:r>
+        <w:rPr>
+          <w:i/>
+          <w:iCs/>
+          <w:lang w:val="en-US"/>
+        </w:rPr>
+        <w:t xml:space="preserve">generate hands </w:t>
+      </w:r>
+      <w:r>
+        <w:rPr>
+          <w:lang w:val="en-US"/>
+        </w:rPr>
+        <w:t xml:space="preserve">option. You can specify a phase, and within the phase one or more sessions. </w:t>
       </w:r>
       <w:r>
         <w:rPr>
@@ -2167,6 +2181,108 @@
           <w:lang w:val="en-US"/>
         </w:rPr>
         <w:t xml:space="preserve"> All of this is hidden from the ORG.</w:t>
+      </w:r>
+    </w:p>
+    <w:p>
+      <w:pPr>
+        <w:rPr>
+          <w:vertAlign w:val="subscript"/>
+          <w:lang w:val="en-US"/>
+        </w:rPr>
+      </w:pPr>
+      <w:r>
+        <w:rPr>
+          <w:lang w:val="en-US"/>
+        </w:rPr>
+        <w:t>The keys sent to BigDeal are very large</w:t>
+      </w:r>
+      <w:r>
+        <w:rPr>
+          <w:lang w:val="en-US"/>
+        </w:rPr>
+        <w:t xml:space="preserve">, </w:t>
+      </w:r>
+      <w:r>
+        <w:rPr>
+          <w:lang w:val="en-US"/>
+        </w:rPr>
+        <w:t>larger</w:t>
+      </w:r>
+      <w:r>
+        <w:rPr>
+          <w:lang w:val="en-US"/>
+        </w:rPr>
+        <w:t xml:space="preserve"> than the current possibilities of BigDeal, </w:t>
+      </w:r>
+      <w:r>
+        <w:rPr>
+          <w:lang w:val="en-US"/>
+        </w:rPr>
+        <w:t>which currently</w:t>
+      </w:r>
+      <w:r>
+        <w:rPr>
+          <w:lang w:val="en-US"/>
+        </w:rPr>
+        <w:t xml:space="preserve"> </w:t>
+      </w:r>
+      <w:r>
+        <w:rPr>
+          <w:i/>
+          <w:iCs/>
+          <w:lang w:val="en-US"/>
+        </w:rPr>
+        <w:t>only</w:t>
+      </w:r>
+      <w:r>
+        <w:rPr>
+          <w:lang w:val="en-US"/>
+        </w:rPr>
+        <w:t xml:space="preserve"> has 320 bits available </w:t>
+      </w:r>
+      <w:r>
+        <w:rPr>
+          <w:lang w:val="en-US"/>
+        </w:rPr>
+        <w:t xml:space="preserve">for the session key, which means it can generate </w:t>
+      </w:r>
+      <w:r>
+        <w:rPr>
+          <w:lang w:val="en-US"/>
+        </w:rPr>
+        <w:t>2</w:t>
+      </w:r>
+      <w:r>
+        <w:rPr>
+          <w:vertAlign w:val="superscript"/>
+          <w:lang w:val="en-US"/>
+        </w:rPr>
+        <w:t>320</w:t>
+      </w:r>
+      <w:r>
+        <w:rPr>
+          <w:vertAlign w:val="subscript"/>
+          <w:lang w:val="en-US"/>
+        </w:rPr>
+        <w:t xml:space="preserve"> </w:t>
+      </w:r>
+      <w:r>
+        <w:rPr>
+          <w:lang w:val="en-US"/>
+        </w:rPr>
+        <w:t>sets of hands.</w:t>
+      </w:r>
+      <w:r>
+        <w:rPr>
+          <w:lang w:val="en-US"/>
+        </w:rPr>
+        <w:t xml:space="preserve"> This is about a million times a million times a million times the number of atoms in the known universe.</w:t>
+      </w:r>
+      <w:r>
+        <w:rPr>
+          <w:lang w:val="en-US"/>
+        </w:rPr>
+        <w:t xml:space="preserve"> It is enough.</w:t>
       </w:r>
     </w:p>
     <w:p>
@@ -2569,6 +2685,7 @@
         <w:rPr>
           <w:lang w:val="en-US"/>
         </w:rPr>
+        <w:lastRenderedPageBreak/>
         <w:t xml:space="preserve">BigDeal used a </w:t>
       </w:r>
       <w:r>
@@ -2677,7 +2794,6 @@
         <w:rPr>
           <w:lang w:val="en-US"/>
         </w:rPr>
-        <w:lastRenderedPageBreak/>
         <w:t xml:space="preserve">Normally BigDeal in the x version complains very loudly of regenerating sets of hands. With this software regenerating sets of hands </w:t>
       </w:r>
       <w:r>
@@ -3247,6 +3363,7 @@
           <w:rFonts w:ascii="Courier New" w:hAnsi="Courier New" w:cs="Courier New"/>
           <w:lang w:val="en-US"/>
         </w:rPr>
+        <w:lastRenderedPageBreak/>
         <w:t># Per phase a line with SN nessions:nboards:filename:description</w:t>
       </w:r>
       <w:r>
@@ -3289,7 +3406,6 @@
           <w:rFonts w:ascii="Courier New" w:hAnsi="Courier New" w:cs="Courier New"/>
           <w:lang w:val="en-US"/>
         </w:rPr>
-        <w:lastRenderedPageBreak/>
         <w:t>SN 6:20:fin#:Finals #/6</w:t>
       </w:r>
       <w:r>
@@ -3870,6 +3986,7 @@
           <w:rFonts w:ascii="Courier New" w:hAnsi="Courier New" w:cs="Courier New"/>
           <w:lang w:val="en-US"/>
         </w:rPr>
+        <w:lastRenderedPageBreak/>
         <w:t>3,5:i2brjxIU07w6huFcWMK1obBgR4hvy5e4k4mkkdMJQZLhUWR4FF6kzDruBOoP</w:t>
       </w:r>
       <w:r>
@@ -3899,7 +4016,6 @@
           <w:rFonts w:cstheme="minorHAnsi"/>
           <w:lang w:val="en-US"/>
         </w:rPr>
-        <w:lastRenderedPageBreak/>
         <w:t xml:space="preserve">For the </w:t>
       </w:r>
       <w:r>

</xml_diff>

<commit_message>
Transnational SQD file added just before BB Herning
</commit_message>
<xml_diff>
--- a/Documentation/SquareDeal.docx
+++ b/Documentation/SquareDeal.docx
@@ -58,12 +58,14 @@
           <w:lang w:val="en-US"/>
         </w:rPr>
       </w:pPr>
+      <w:bookmarkStart w:id="0" w:name="_Toc206093587"/>
       <w:r>
         <w:rPr>
           <w:lang w:val="en-US"/>
         </w:rPr>
         <w:t>Summary</w:t>
       </w:r>
+      <w:bookmarkEnd w:id="0"/>
     </w:p>
     <w:p>
       <w:pPr>
@@ -151,7 +153,35 @@
         <w:rPr>
           <w:lang w:val="en-US"/>
         </w:rPr>
-        <w:t xml:space="preserve">A way for participants to check the hands were dealt honestly and without any tricks by the </w:t>
+        <w:t xml:space="preserve">A way for participants to check the hands </w:t>
+      </w:r>
+      <w:proofErr w:type="gramStart"/>
+      <w:r>
+        <w:rPr>
+          <w:lang w:val="en-US"/>
+        </w:rPr>
+        <w:t>were</w:t>
+      </w:r>
+      <w:proofErr w:type="gramEnd"/>
+      <w:r>
+        <w:rPr>
+          <w:lang w:val="en-US"/>
+        </w:rPr>
+        <w:t xml:space="preserve"> </w:t>
+      </w:r>
+      <w:proofErr w:type="gramStart"/>
+      <w:r>
+        <w:rPr>
+          <w:lang w:val="en-US"/>
+        </w:rPr>
+        <w:t>dealt</w:t>
+      </w:r>
+      <w:proofErr w:type="gramEnd"/>
+      <w:r>
+        <w:rPr>
+          <w:lang w:val="en-US"/>
+        </w:rPr>
+        <w:t xml:space="preserve"> honestly and without any tricks by the </w:t>
       </w:r>
       <w:r>
         <w:rPr>
@@ -214,7 +244,21 @@
         <w:rPr>
           <w:lang w:val="en-US"/>
         </w:rPr>
-        <w:t xml:space="preserve">, by organizer and participants. There is no actual need for participants to do anything, but if they want to check the hands after the </w:t>
+        <w:t xml:space="preserve">, by organizer and participants. There is no actual need for participants to do anything, but if they want to check </w:t>
+      </w:r>
+      <w:proofErr w:type="gramStart"/>
+      <w:r>
+        <w:rPr>
+          <w:lang w:val="en-US"/>
+        </w:rPr>
+        <w:t>the</w:t>
+      </w:r>
+      <w:proofErr w:type="gramEnd"/>
+      <w:r>
+        <w:rPr>
+          <w:lang w:val="en-US"/>
+        </w:rPr>
+        <w:t xml:space="preserve"> hands after the </w:t>
       </w:r>
       <w:r>
         <w:rPr>
@@ -393,6 +437,7 @@
         </w:rPr>
         <w:t xml:space="preserve"> performs two different functions, separated by the </w:t>
       </w:r>
+      <w:proofErr w:type="gramStart"/>
       <w:r>
         <w:rPr>
           <w:i/>
@@ -401,6 +446,7 @@
         </w:rPr>
         <w:t>publish</w:t>
       </w:r>
+      <w:proofErr w:type="gramEnd"/>
       <w:r>
         <w:rPr>
           <w:lang w:val="en-US"/>
@@ -588,12 +634,14 @@
           <w:lang w:val="en-US"/>
         </w:rPr>
       </w:pPr>
+      <w:bookmarkStart w:id="1" w:name="_Toc206093588"/>
       <w:r>
         <w:rPr>
           <w:lang w:val="en-US"/>
         </w:rPr>
         <w:t>At time T0</w:t>
       </w:r>
+      <w:bookmarkEnd w:id="1"/>
     </w:p>
     <w:p>
       <w:pPr>
@@ -999,13 +1047,41 @@
         <w:rPr>
           <w:lang w:val="en-US"/>
         </w:rPr>
-        <w:t>It is also allowed to give a ? as the number of boards. This signifies that you are not sure yet</w:t>
-      </w:r>
-      <w:r>
-        <w:rPr>
-          <w:lang w:val="en-US"/>
-        </w:rPr>
-        <w:t>. When making hands for this phase you will be prompted for the number of boards.</w:t>
+        <w:t xml:space="preserve">It is also allowed to give </w:t>
+      </w:r>
+      <w:proofErr w:type="gramStart"/>
+      <w:r>
+        <w:rPr>
+          <w:lang w:val="en-US"/>
+        </w:rPr>
+        <w:t>a ?</w:t>
+      </w:r>
+      <w:proofErr w:type="gramEnd"/>
+      <w:r>
+        <w:rPr>
+          <w:lang w:val="en-US"/>
+        </w:rPr>
+        <w:t xml:space="preserve"> as the number of boards. This signifies that you are not sure yet</w:t>
+      </w:r>
+      <w:r>
+        <w:rPr>
+          <w:lang w:val="en-US"/>
+        </w:rPr>
+        <w:t xml:space="preserve">. When making hands </w:t>
+      </w:r>
+      <w:proofErr w:type="gramStart"/>
+      <w:r>
+        <w:rPr>
+          <w:lang w:val="en-US"/>
+        </w:rPr>
+        <w:t>for</w:t>
+      </w:r>
+      <w:proofErr w:type="gramEnd"/>
+      <w:r>
+        <w:rPr>
+          <w:lang w:val="en-US"/>
+        </w:rPr>
+        <w:t xml:space="preserve"> this phase you will be prompted for the number of boards.</w:t>
       </w:r>
     </w:p>
     <w:p>
@@ -1131,11 +1207,19 @@
           <w:lang w:val="en-US"/>
         </w:rPr>
       </w:pPr>
-      <w:r>
-        <w:rPr>
-          <w:lang w:val="en-US"/>
-        </w:rPr>
-        <w:t>The description. A string, non-interpreted, that will be displayed when making the hands. Same trick with the # characters. Example: “Bermuda Bowl Round Robin #/23”</w:t>
+      <w:proofErr w:type="gramStart"/>
+      <w:r>
+        <w:rPr>
+          <w:lang w:val="en-US"/>
+        </w:rPr>
+        <w:t>The description</w:t>
+      </w:r>
+      <w:proofErr w:type="gramEnd"/>
+      <w:r>
+        <w:rPr>
+          <w:lang w:val="en-US"/>
+        </w:rPr>
+        <w:t>. A string, non-interpreted, that will be displayed when making the hands. Same trick with the # characters. Example: “Bermuda Bowl Round Robin #/23”</w:t>
       </w:r>
       <w:r>
         <w:rPr>
@@ -1200,12 +1284,14 @@
           <w:lang w:val="en-US"/>
         </w:rPr>
       </w:pPr>
+      <w:bookmarkStart w:id="2" w:name="_Toc206093589"/>
       <w:r>
         <w:rPr>
           <w:lang w:val="en-US"/>
         </w:rPr>
         <w:t>At time T1</w:t>
       </w:r>
+      <w:bookmarkEnd w:id="2"/>
     </w:p>
     <w:p>
       <w:pPr>
@@ -1255,6 +1341,7 @@
         </w:rPr>
         <w:t xml:space="preserve"> the tournament. He chooses the </w:t>
       </w:r>
+      <w:proofErr w:type="gramStart"/>
       <w:r>
         <w:rPr>
           <w:i/>
@@ -1263,12 +1350,14 @@
         </w:rPr>
         <w:t>publish</w:t>
       </w:r>
+      <w:proofErr w:type="gramEnd"/>
       <w:r>
         <w:rPr>
           <w:lang w:val="en-US"/>
         </w:rPr>
         <w:t xml:space="preserve"> </w:t>
       </w:r>
+      <w:proofErr w:type="gramStart"/>
       <w:r>
         <w:rPr>
           <w:lang w:val="en-US"/>
@@ -1279,7 +1368,14 @@
         <w:rPr>
           <w:lang w:val="en-US"/>
         </w:rPr>
-        <w:t xml:space="preserve">#4) which terminates the first </w:t>
+        <w:t>#</w:t>
+      </w:r>
+      <w:proofErr w:type="gramEnd"/>
+      <w:r>
+        <w:rPr>
+          <w:lang w:val="en-US"/>
+        </w:rPr>
+        <w:t xml:space="preserve">4) which terminates the first </w:t>
       </w:r>
       <w:r>
         <w:rPr>
@@ -1457,8 +1553,16 @@
         <w:rPr>
           <w:lang w:val="en-US"/>
         </w:rPr>
-        <w:t>As an example</w:t>
-      </w:r>
+        <w:t xml:space="preserve">As an </w:t>
+      </w:r>
+      <w:proofErr w:type="gramStart"/>
+      <w:r>
+        <w:rPr>
+          <w:lang w:val="en-US"/>
+        </w:rPr>
+        <w:t>example</w:t>
+      </w:r>
+      <w:proofErr w:type="gramEnd"/>
       <w:r>
         <w:rPr>
           <w:lang w:val="en-US"/>
@@ -1550,7 +1654,21 @@
         <w:rPr>
           <w:lang w:val="en-US"/>
         </w:rPr>
-        <w:t xml:space="preserve"> before the end of the tournament players will be able to generate the hands themselves before the session.</w:t>
+        <w:t xml:space="preserve"> before the end of the tournament players will be able to generate </w:t>
+      </w:r>
+      <w:proofErr w:type="gramStart"/>
+      <w:r>
+        <w:rPr>
+          <w:lang w:val="en-US"/>
+        </w:rPr>
+        <w:t>the</w:t>
+      </w:r>
+      <w:proofErr w:type="gramEnd"/>
+      <w:r>
+        <w:rPr>
+          <w:lang w:val="en-US"/>
+        </w:rPr>
+        <w:t xml:space="preserve"> hands themselves before the session.</w:t>
       </w:r>
     </w:p>
     <w:p>
@@ -1644,24 +1762,40 @@
           <w:lang w:val="en-US"/>
         </w:rPr>
       </w:pPr>
+      <w:bookmarkStart w:id="3" w:name="_Toc206093590"/>
       <w:r>
         <w:rPr>
           <w:lang w:val="en-US"/>
         </w:rPr>
         <w:t>At time T2</w:t>
       </w:r>
-    </w:p>
-    <w:p>
-      <w:pPr>
-        <w:rPr>
-          <w:lang w:val="en-US"/>
-        </w:rPr>
-      </w:pPr>
-      <w:r>
-        <w:rPr>
-          <w:lang w:val="en-US"/>
-        </w:rPr>
-        <w:t>This is the point where the Delayed Information comes to li</w:t>
+      <w:bookmarkEnd w:id="3"/>
+    </w:p>
+    <w:p>
+      <w:pPr>
+        <w:rPr>
+          <w:lang w:val="en-US"/>
+        </w:rPr>
+      </w:pPr>
+      <w:r>
+        <w:rPr>
+          <w:lang w:val="en-US"/>
+        </w:rPr>
+        <w:t xml:space="preserve">This is the point where </w:t>
+      </w:r>
+      <w:proofErr w:type="gramStart"/>
+      <w:r>
+        <w:rPr>
+          <w:lang w:val="en-US"/>
+        </w:rPr>
+        <w:t>the Delayed</w:t>
+      </w:r>
+      <w:proofErr w:type="gramEnd"/>
+      <w:r>
+        <w:rPr>
+          <w:lang w:val="en-US"/>
+        </w:rPr>
+        <w:t xml:space="preserve"> Information comes to li</w:t>
       </w:r>
       <w:r>
         <w:rPr>
@@ -1903,7 +2037,21 @@
         <w:rPr>
           <w:lang w:val="en-US"/>
         </w:rPr>
-        <w:t xml:space="preserve">Anyhow, at time T2 the </w:t>
+        <w:t xml:space="preserve">Anyhow, </w:t>
+      </w:r>
+      <w:proofErr w:type="gramStart"/>
+      <w:r>
+        <w:rPr>
+          <w:lang w:val="en-US"/>
+        </w:rPr>
+        <w:t>at time</w:t>
+      </w:r>
+      <w:proofErr w:type="gramEnd"/>
+      <w:r>
+        <w:rPr>
+          <w:lang w:val="en-US"/>
+        </w:rPr>
+        <w:t xml:space="preserve"> T2 the </w:t>
       </w:r>
       <w:r>
         <w:rPr>
@@ -2009,12 +2157,14 @@
           <w:lang w:val="en-US"/>
         </w:rPr>
       </w:pPr>
+      <w:bookmarkStart w:id="4" w:name="_Toc206093591"/>
       <w:r>
         <w:rPr>
           <w:lang w:val="en-US"/>
         </w:rPr>
         <w:t>At time T3</w:t>
       </w:r>
+      <w:bookmarkEnd w:id="4"/>
     </w:p>
     <w:p>
       <w:pPr>
@@ -2040,13 +2190,23 @@
         </w:rPr>
         <w:t xml:space="preserve"> needs to generate hands. Call the program and use the </w:t>
       </w:r>
+      <w:proofErr w:type="gramStart"/>
       <w:r>
         <w:rPr>
           <w:i/>
           <w:iCs/>
           <w:lang w:val="en-US"/>
         </w:rPr>
-        <w:t xml:space="preserve">generate hands </w:t>
+        <w:t>generate hands</w:t>
+      </w:r>
+      <w:proofErr w:type="gramEnd"/>
+      <w:r>
+        <w:rPr>
+          <w:i/>
+          <w:iCs/>
+          <w:lang w:val="en-US"/>
+        </w:rPr>
+        <w:t xml:space="preserve"> </w:t>
       </w:r>
       <w:r>
         <w:rPr>
@@ -2094,7 +2254,35 @@
         <w:rPr>
           <w:lang w:val="en-US"/>
         </w:rPr>
-        <w:t xml:space="preserve"> If you used the ? possibility for number of boards you will be prompted here for the number. That can be </w:t>
+        <w:t xml:space="preserve"> If you used </w:t>
+      </w:r>
+      <w:proofErr w:type="gramStart"/>
+      <w:r>
+        <w:rPr>
+          <w:lang w:val="en-US"/>
+        </w:rPr>
+        <w:t>the ?</w:t>
+      </w:r>
+      <w:proofErr w:type="gramEnd"/>
+      <w:r>
+        <w:rPr>
+          <w:lang w:val="en-US"/>
+        </w:rPr>
+        <w:t xml:space="preserve"> possibility for number of </w:t>
+      </w:r>
+      <w:proofErr w:type="gramStart"/>
+      <w:r>
+        <w:rPr>
+          <w:lang w:val="en-US"/>
+        </w:rPr>
+        <w:t>boards</w:t>
+      </w:r>
+      <w:proofErr w:type="gramEnd"/>
+      <w:r>
+        <w:rPr>
+          <w:lang w:val="en-US"/>
+        </w:rPr>
+        <w:t xml:space="preserve"> you will be prompted here for the number. That can be </w:t>
       </w:r>
       <w:r>
         <w:rPr>
@@ -2725,12 +2913,14 @@
           <w:lang w:val="en-US"/>
         </w:rPr>
       </w:pPr>
+      <w:bookmarkStart w:id="5" w:name="_Toc206093592"/>
       <w:r>
         <w:rPr>
           <w:lang w:val="en-US"/>
         </w:rPr>
         <w:t>At time T4</w:t>
       </w:r>
+      <w:bookmarkEnd w:id="5"/>
     </w:p>
     <w:p>
       <w:pPr>
@@ -2941,6 +3131,7 @@
           <w:lang w:val="en-US"/>
         </w:rPr>
       </w:pPr>
+      <w:bookmarkStart w:id="6" w:name="_Toc206093593"/>
       <w:r>
         <w:rPr>
           <w:lang w:val="en-US"/>
@@ -2954,6 +3145,7 @@
         </w:rPr>
         <w:t>BigDeal</w:t>
       </w:r>
+      <w:bookmarkEnd w:id="6"/>
       <w:proofErr w:type="spellEnd"/>
     </w:p>
     <w:p>
@@ -3070,13 +3262,27 @@
         <w:rPr>
           <w:lang w:val="en-US"/>
         </w:rPr>
-        <w:t xml:space="preserve"> used a </w:t>
-      </w:r>
-      <w:r>
-        <w:rPr>
-          <w:lang w:val="en-US"/>
-        </w:rPr>
-        <w:t>160-bit</w:t>
+        <w:t xml:space="preserve"> used </w:t>
+      </w:r>
+      <w:proofErr w:type="gramStart"/>
+      <w:r>
+        <w:rPr>
+          <w:lang w:val="en-US"/>
+        </w:rPr>
+        <w:t xml:space="preserve">a </w:t>
+      </w:r>
+      <w:r>
+        <w:rPr>
+          <w:lang w:val="en-US"/>
+        </w:rPr>
+        <w:t>160</w:t>
+      </w:r>
+      <w:proofErr w:type="gramEnd"/>
+      <w:r>
+        <w:rPr>
+          <w:lang w:val="en-US"/>
+        </w:rPr>
+        <w:t>-bit</w:t>
       </w:r>
       <w:r>
         <w:rPr>
@@ -3501,12 +3707,14 @@
           <w:lang w:val="en-US"/>
         </w:rPr>
       </w:pPr>
+      <w:bookmarkStart w:id="7" w:name="_Toc206093594"/>
       <w:r>
         <w:rPr>
           <w:lang w:val="en-US"/>
         </w:rPr>
         <w:t>File formats</w:t>
       </w:r>
+      <w:bookmarkEnd w:id="7"/>
     </w:p>
     <w:p>
       <w:pPr>
@@ -3520,7 +3728,23 @@
           <w:rFonts w:cstheme="minorHAnsi"/>
           <w:lang w:val="en-US"/>
         </w:rPr>
-        <w:t>The formats of the .sq? files are:</w:t>
+        <w:t xml:space="preserve">The formats of </w:t>
+      </w:r>
+      <w:proofErr w:type="gramStart"/>
+      <w:r>
+        <w:rPr>
+          <w:rFonts w:cstheme="minorHAnsi"/>
+          <w:lang w:val="en-US"/>
+        </w:rPr>
+        <w:t>the .sq</w:t>
+      </w:r>
+      <w:proofErr w:type="gramEnd"/>
+      <w:r>
+        <w:rPr>
+          <w:rFonts w:cstheme="minorHAnsi"/>
+          <w:lang w:val="en-US"/>
+        </w:rPr>
+        <w:t>? files are:</w:t>
       </w:r>
     </w:p>
     <w:p>
@@ -3560,384 +3784,219 @@
           <w:szCs w:val="28"/>
           <w:lang w:val="en-US"/>
         </w:rPr>
-        <w:t>Before publish</w:t>
-      </w:r>
-    </w:p>
-    <w:p>
-      <w:pPr>
-        <w:rPr>
-          <w:rFonts w:ascii="Courier New" w:hAnsi="Courier New" w:cs="Courier New"/>
-          <w:lang w:val="en-US"/>
-        </w:rPr>
-      </w:pPr>
-      <w:r>
-        <w:rPr>
-          <w:rFonts w:ascii="Courier New" w:hAnsi="Courier New" w:cs="Courier New"/>
-          <w:lang w:val="en-US"/>
-        </w:rPr>
-        <w:t xml:space="preserve"># Description file of tournament for program </w:t>
-      </w:r>
-      <w:proofErr w:type="spellStart"/>
-      <w:r>
-        <w:rPr>
-          <w:rFonts w:ascii="Courier New" w:hAnsi="Courier New" w:cs="Courier New"/>
-          <w:lang w:val="en-US"/>
-        </w:rPr>
-        <w:t>squaredeal</w:t>
-      </w:r>
-      <w:proofErr w:type="spellEnd"/>
-      <w:r>
-        <w:rPr>
-          <w:rFonts w:ascii="Courier New" w:hAnsi="Courier New" w:cs="Courier New"/>
-          <w:lang w:val="en-US"/>
-        </w:rPr>
-        <w:t xml:space="preserve"> 2.0.5</w:t>
-      </w:r>
-      <w:r>
-        <w:rPr>
-          <w:rFonts w:ascii="Courier New" w:hAnsi="Courier New" w:cs="Courier New"/>
-          <w:lang w:val="en-US"/>
-        </w:rPr>
-        <w:br/>
-      </w:r>
-      <w:r>
-        <w:rPr>
-          <w:rFonts w:ascii="Courier New" w:hAnsi="Courier New" w:cs="Courier New"/>
-          <w:lang w:val="en-US"/>
-        </w:rPr>
-        <w:t>#</w:t>
-      </w:r>
-      <w:r>
-        <w:rPr>
-          <w:rFonts w:ascii="Courier New" w:hAnsi="Courier New" w:cs="Courier New"/>
-          <w:lang w:val="en-US"/>
-        </w:rPr>
-        <w:br/>
-      </w:r>
-      <w:r>
-        <w:rPr>
-          <w:rFonts w:ascii="Courier New" w:hAnsi="Courier New" w:cs="Courier New"/>
-          <w:lang w:val="en-US"/>
-        </w:rPr>
-        <w:t>TN Test Tournament</w:t>
-      </w:r>
-      <w:r>
-        <w:rPr>
-          <w:rFonts w:ascii="Courier New" w:hAnsi="Courier New" w:cs="Courier New"/>
-          <w:lang w:val="en-US"/>
-        </w:rPr>
-        <w:br/>
-      </w:r>
-      <w:r>
-        <w:rPr>
-          <w:rFonts w:ascii="Courier New" w:hAnsi="Courier New" w:cs="Courier New"/>
-          <w:lang w:val="en-US"/>
-        </w:rPr>
-        <w:t>DI Vatican City August lottery</w:t>
-      </w:r>
-      <w:r>
-        <w:rPr>
-          <w:rFonts w:ascii="Courier New" w:hAnsi="Courier New" w:cs="Courier New"/>
-          <w:lang w:val="en-US"/>
-        </w:rPr>
-        <w:br/>
-      </w:r>
-      <w:r>
-        <w:rPr>
-          <w:rFonts w:ascii="Courier New" w:hAnsi="Courier New" w:cs="Courier New"/>
-          <w:lang w:val="en-US"/>
-        </w:rPr>
-        <w:t># Description of phases of tournament</w:t>
-      </w:r>
-      <w:r>
-        <w:rPr>
-          <w:rFonts w:ascii="Courier New" w:hAnsi="Courier New" w:cs="Courier New"/>
-          <w:lang w:val="en-US"/>
-        </w:rPr>
-        <w:br/>
-      </w:r>
-      <w:r>
-        <w:rPr>
-          <w:rFonts w:ascii="Courier New" w:hAnsi="Courier New" w:cs="Courier New"/>
-          <w:lang w:val="en-US"/>
-        </w:rPr>
-        <w:t xml:space="preserve"># Per phase a line with SN </w:t>
-      </w:r>
-      <w:proofErr w:type="spellStart"/>
-      <w:r>
-        <w:rPr>
-          <w:rFonts w:ascii="Courier New" w:hAnsi="Courier New" w:cs="Courier New"/>
-          <w:lang w:val="en-US"/>
-        </w:rPr>
-        <w:t>nessions:nboards:filename:description</w:t>
-      </w:r>
-      <w:proofErr w:type="spellEnd"/>
-      <w:r>
-        <w:rPr>
-          <w:rFonts w:ascii="Courier New" w:hAnsi="Courier New" w:cs="Courier New"/>
-          <w:lang w:val="en-US"/>
-        </w:rPr>
-        <w:br/>
-      </w:r>
-      <w:r>
-        <w:rPr>
-          <w:rFonts w:ascii="Courier New" w:hAnsi="Courier New" w:cs="Courier New"/>
-          <w:lang w:val="en-US"/>
-        </w:rPr>
-        <w:t>SN 17:1-10,11-20,21-30:round##:round robin #/17</w:t>
-      </w:r>
-      <w:r>
-        <w:rPr>
-          <w:rFonts w:ascii="Courier New" w:hAnsi="Courier New" w:cs="Courier New"/>
-          <w:lang w:val="en-US"/>
-        </w:rPr>
-        <w:br/>
-      </w:r>
-      <w:r>
-        <w:rPr>
-          <w:rFonts w:ascii="Courier New" w:hAnsi="Courier New" w:cs="Courier New"/>
-          <w:lang w:val="en-US"/>
-        </w:rPr>
-        <w:t>SN 4:1-16,17-32:sf#:Semi Finals #/4</w:t>
-      </w:r>
-      <w:r>
-        <w:rPr>
-          <w:rFonts w:ascii="Courier New" w:hAnsi="Courier New" w:cs="Courier New"/>
-          <w:lang w:val="en-US"/>
-        </w:rPr>
-        <w:br/>
-      </w:r>
-      <w:r>
-        <w:rPr>
-          <w:rFonts w:ascii="Courier New" w:hAnsi="Courier New" w:cs="Courier New"/>
-          <w:lang w:val="en-US"/>
-        </w:rPr>
-        <w:t>SN 6:20:fin#:Finals #/6</w:t>
-      </w:r>
-      <w:r>
-        <w:rPr>
-          <w:rFonts w:ascii="Courier New" w:hAnsi="Courier New" w:cs="Courier New"/>
-          <w:lang w:val="en-US"/>
-        </w:rPr>
-        <w:br/>
-      </w:r>
-      <w:r>
-        <w:rPr>
-          <w:rFonts w:ascii="Courier New" w:hAnsi="Courier New" w:cs="Courier New"/>
-          <w:lang w:val="en-US"/>
-        </w:rPr>
-        <w:t>#</w:t>
-      </w:r>
-      <w:r>
-        <w:rPr>
-          <w:rFonts w:ascii="Courier New" w:hAnsi="Courier New" w:cs="Courier New"/>
-          <w:lang w:val="en-US"/>
-        </w:rPr>
-        <w:br/>
-      </w:r>
-      <w:r>
-        <w:rPr>
-          <w:rFonts w:ascii="Courier New" w:hAnsi="Courier New" w:cs="Courier New"/>
-          <w:lang w:val="en-US"/>
-        </w:rPr>
-        <w:t># Until published this file may be edited if so wished</w:t>
-      </w:r>
-    </w:p>
-    <w:p>
-      <w:pPr>
+        <w:t xml:space="preserve">Before </w:t>
+      </w:r>
+      <w:proofErr w:type="gramStart"/>
+      <w:r>
         <w:rPr>
           <w:rFonts w:cstheme="minorHAnsi"/>
           <w:sz w:val="28"/>
           <w:szCs w:val="28"/>
           <w:lang w:val="en-US"/>
         </w:rPr>
-      </w:pPr>
-      <w:r>
+        <w:t>publish</w:t>
+      </w:r>
+      <w:proofErr w:type="gramEnd"/>
+    </w:p>
+    <w:p>
+      <w:pPr>
+        <w:rPr>
+          <w:rFonts w:ascii="Courier New" w:hAnsi="Courier New" w:cs="Courier New"/>
+          <w:lang w:val="en-US"/>
+        </w:rPr>
+      </w:pPr>
+      <w:r>
+        <w:rPr>
+          <w:rFonts w:ascii="Courier New" w:hAnsi="Courier New" w:cs="Courier New"/>
+          <w:lang w:val="en-US"/>
+        </w:rPr>
+        <w:t xml:space="preserve"># Description file of tournament for program </w:t>
+      </w:r>
+      <w:proofErr w:type="spellStart"/>
+      <w:r>
+        <w:rPr>
+          <w:rFonts w:ascii="Courier New" w:hAnsi="Courier New" w:cs="Courier New"/>
+          <w:lang w:val="en-US"/>
+        </w:rPr>
+        <w:t>squaredeal</w:t>
+      </w:r>
+      <w:proofErr w:type="spellEnd"/>
+      <w:r>
+        <w:rPr>
+          <w:rFonts w:ascii="Courier New" w:hAnsi="Courier New" w:cs="Courier New"/>
+          <w:lang w:val="en-US"/>
+        </w:rPr>
+        <w:t xml:space="preserve"> 2.0.5</w:t>
+      </w:r>
+      <w:r>
+        <w:rPr>
+          <w:rFonts w:ascii="Courier New" w:hAnsi="Courier New" w:cs="Courier New"/>
+          <w:lang w:val="en-US"/>
+        </w:rPr>
+        <w:br/>
+      </w:r>
+      <w:r>
+        <w:rPr>
+          <w:rFonts w:ascii="Courier New" w:hAnsi="Courier New" w:cs="Courier New"/>
+          <w:lang w:val="en-US"/>
+        </w:rPr>
+        <w:t>#</w:t>
+      </w:r>
+      <w:r>
+        <w:rPr>
+          <w:rFonts w:ascii="Courier New" w:hAnsi="Courier New" w:cs="Courier New"/>
+          <w:lang w:val="en-US"/>
+        </w:rPr>
+        <w:br/>
+      </w:r>
+      <w:r>
+        <w:rPr>
+          <w:rFonts w:ascii="Courier New" w:hAnsi="Courier New" w:cs="Courier New"/>
+          <w:lang w:val="en-US"/>
+        </w:rPr>
+        <w:t>TN Test Tournament</w:t>
+      </w:r>
+      <w:r>
+        <w:rPr>
+          <w:rFonts w:ascii="Courier New" w:hAnsi="Courier New" w:cs="Courier New"/>
+          <w:lang w:val="en-US"/>
+        </w:rPr>
+        <w:br/>
+      </w:r>
+      <w:r>
+        <w:rPr>
+          <w:rFonts w:ascii="Courier New" w:hAnsi="Courier New" w:cs="Courier New"/>
+          <w:lang w:val="en-US"/>
+        </w:rPr>
+        <w:t>DI Vatican City August lottery</w:t>
+      </w:r>
+      <w:r>
+        <w:rPr>
+          <w:rFonts w:ascii="Courier New" w:hAnsi="Courier New" w:cs="Courier New"/>
+          <w:lang w:val="en-US"/>
+        </w:rPr>
+        <w:br/>
+      </w:r>
+      <w:r>
+        <w:rPr>
+          <w:rFonts w:ascii="Courier New" w:hAnsi="Courier New" w:cs="Courier New"/>
+          <w:lang w:val="en-US"/>
+        </w:rPr>
+        <w:t># Description of phases of tournament</w:t>
+      </w:r>
+      <w:r>
+        <w:rPr>
+          <w:rFonts w:ascii="Courier New" w:hAnsi="Courier New" w:cs="Courier New"/>
+          <w:lang w:val="en-US"/>
+        </w:rPr>
+        <w:br/>
+      </w:r>
+      <w:r>
+        <w:rPr>
+          <w:rFonts w:ascii="Courier New" w:hAnsi="Courier New" w:cs="Courier New"/>
+          <w:lang w:val="en-US"/>
+        </w:rPr>
+        <w:t xml:space="preserve"># Per phase a line with SN </w:t>
+      </w:r>
+      <w:proofErr w:type="spellStart"/>
+      <w:r>
+        <w:rPr>
+          <w:rFonts w:ascii="Courier New" w:hAnsi="Courier New" w:cs="Courier New"/>
+          <w:lang w:val="en-US"/>
+        </w:rPr>
+        <w:t>nessions:nboards:filename:description</w:t>
+      </w:r>
+      <w:proofErr w:type="spellEnd"/>
+      <w:r>
+        <w:rPr>
+          <w:rFonts w:ascii="Courier New" w:hAnsi="Courier New" w:cs="Courier New"/>
+          <w:lang w:val="en-US"/>
+        </w:rPr>
+        <w:br/>
+      </w:r>
+      <w:r>
+        <w:rPr>
+          <w:rFonts w:ascii="Courier New" w:hAnsi="Courier New" w:cs="Courier New"/>
+          <w:lang w:val="en-US"/>
+        </w:rPr>
+        <w:t>SN 17:1-10,11-20,21-30:round##:round robin #/17</w:t>
+      </w:r>
+      <w:r>
+        <w:rPr>
+          <w:rFonts w:ascii="Courier New" w:hAnsi="Courier New" w:cs="Courier New"/>
+          <w:lang w:val="en-US"/>
+        </w:rPr>
+        <w:br/>
+      </w:r>
+      <w:r>
+        <w:rPr>
+          <w:rFonts w:ascii="Courier New" w:hAnsi="Courier New" w:cs="Courier New"/>
+          <w:lang w:val="en-US"/>
+        </w:rPr>
+        <w:t>SN 4:1-16,17-32:sf#:Semi Finals #/4</w:t>
+      </w:r>
+      <w:r>
+        <w:rPr>
+          <w:rFonts w:ascii="Courier New" w:hAnsi="Courier New" w:cs="Courier New"/>
+          <w:lang w:val="en-US"/>
+        </w:rPr>
+        <w:br/>
+      </w:r>
+      <w:r>
+        <w:rPr>
+          <w:rFonts w:ascii="Courier New" w:hAnsi="Courier New" w:cs="Courier New"/>
+          <w:lang w:val="en-US"/>
+        </w:rPr>
+        <w:t>SN 6:20:fin#:Finals #/6</w:t>
+      </w:r>
+      <w:r>
+        <w:rPr>
+          <w:rFonts w:ascii="Courier New" w:hAnsi="Courier New" w:cs="Courier New"/>
+          <w:lang w:val="en-US"/>
+        </w:rPr>
+        <w:br/>
+      </w:r>
+      <w:r>
+        <w:rPr>
+          <w:rFonts w:ascii="Courier New" w:hAnsi="Courier New" w:cs="Courier New"/>
+          <w:lang w:val="en-US"/>
+        </w:rPr>
+        <w:t>#</w:t>
+      </w:r>
+      <w:r>
+        <w:rPr>
+          <w:rFonts w:ascii="Courier New" w:hAnsi="Courier New" w:cs="Courier New"/>
+          <w:lang w:val="en-US"/>
+        </w:rPr>
+        <w:br/>
+      </w:r>
+      <w:r>
+        <w:rPr>
+          <w:rFonts w:ascii="Courier New" w:hAnsi="Courier New" w:cs="Courier New"/>
+          <w:lang w:val="en-US"/>
+        </w:rPr>
+        <w:t># Until published this file may be edited if so wished</w:t>
+      </w:r>
+    </w:p>
+    <w:p>
+      <w:pPr>
         <w:rPr>
           <w:rFonts w:cstheme="minorHAnsi"/>
           <w:sz w:val="28"/>
           <w:szCs w:val="28"/>
           <w:lang w:val="en-US"/>
         </w:rPr>
-        <w:t>After publish</w:t>
-      </w:r>
-    </w:p>
-    <w:p>
-      <w:pPr>
-        <w:rPr>
-          <w:rFonts w:ascii="Courier New" w:hAnsi="Courier New" w:cs="Courier New"/>
-          <w:lang w:val="en-US"/>
-        </w:rPr>
-      </w:pPr>
-      <w:r>
-        <w:rPr>
-          <w:rFonts w:ascii="Courier New" w:hAnsi="Courier New" w:cs="Courier New"/>
-          <w:lang w:val="en-US"/>
-        </w:rPr>
-        <w:t xml:space="preserve"># Description file of tournament for program </w:t>
-      </w:r>
-      <w:proofErr w:type="spellStart"/>
-      <w:r>
-        <w:rPr>
-          <w:rFonts w:ascii="Courier New" w:hAnsi="Courier New" w:cs="Courier New"/>
-          <w:lang w:val="en-US"/>
-        </w:rPr>
-        <w:t>squaredeal</w:t>
-      </w:r>
-      <w:proofErr w:type="spellEnd"/>
-      <w:r>
-        <w:rPr>
-          <w:rFonts w:ascii="Courier New" w:hAnsi="Courier New" w:cs="Courier New"/>
-          <w:lang w:val="en-US"/>
-        </w:rPr>
-        <w:t xml:space="preserve"> 2.0.5</w:t>
-      </w:r>
-      <w:r>
-        <w:rPr>
-          <w:rFonts w:ascii="Courier New" w:hAnsi="Courier New" w:cs="Courier New"/>
-          <w:lang w:val="en-US"/>
-        </w:rPr>
-        <w:br/>
-      </w:r>
-      <w:r>
-        <w:rPr>
-          <w:rFonts w:ascii="Courier New" w:hAnsi="Courier New" w:cs="Courier New"/>
-          <w:lang w:val="en-US"/>
-        </w:rPr>
-        <w:t>#</w:t>
-      </w:r>
-      <w:r>
-        <w:rPr>
-          <w:rFonts w:ascii="Courier New" w:hAnsi="Courier New" w:cs="Courier New"/>
-          <w:lang w:val="en-US"/>
-        </w:rPr>
-        <w:br/>
-      </w:r>
-      <w:r>
-        <w:rPr>
-          <w:rFonts w:ascii="Courier New" w:hAnsi="Courier New" w:cs="Courier New"/>
-          <w:lang w:val="en-US"/>
-        </w:rPr>
-        <w:t>TN Test Tournament</w:t>
-      </w:r>
-      <w:r>
-        <w:rPr>
-          <w:rFonts w:ascii="Courier New" w:hAnsi="Courier New" w:cs="Courier New"/>
-          <w:lang w:val="en-US"/>
-        </w:rPr>
-        <w:br/>
-      </w:r>
-      <w:r>
-        <w:rPr>
-          <w:rFonts w:ascii="Courier New" w:hAnsi="Courier New" w:cs="Courier New"/>
-          <w:lang w:val="en-US"/>
-        </w:rPr>
-        <w:t>DI Vatican City August lottery</w:t>
-      </w:r>
-      <w:r>
-        <w:rPr>
-          <w:rFonts w:ascii="Courier New" w:hAnsi="Courier New" w:cs="Courier New"/>
-          <w:lang w:val="en-US"/>
-        </w:rPr>
-        <w:br/>
-      </w:r>
-      <w:r>
-        <w:rPr>
-          <w:rFonts w:ascii="Courier New" w:hAnsi="Courier New" w:cs="Courier New"/>
-          <w:lang w:val="en-US"/>
-        </w:rPr>
-        <w:t># Description of phases of tournament</w:t>
-      </w:r>
-      <w:r>
-        <w:rPr>
-          <w:rFonts w:ascii="Courier New" w:hAnsi="Courier New" w:cs="Courier New"/>
-          <w:lang w:val="en-US"/>
-        </w:rPr>
-        <w:br/>
-      </w:r>
-      <w:r>
-        <w:rPr>
-          <w:rFonts w:ascii="Courier New" w:hAnsi="Courier New" w:cs="Courier New"/>
-          <w:lang w:val="en-US"/>
-        </w:rPr>
-        <w:lastRenderedPageBreak/>
-        <w:t xml:space="preserve"># Per phase a line with SN </w:t>
-      </w:r>
-      <w:proofErr w:type="spellStart"/>
-      <w:r>
-        <w:rPr>
-          <w:rFonts w:ascii="Courier New" w:hAnsi="Courier New" w:cs="Courier New"/>
-          <w:lang w:val="en-US"/>
-        </w:rPr>
-        <w:t>nessions:nboards:filename:description</w:t>
-      </w:r>
-      <w:proofErr w:type="spellEnd"/>
-      <w:r>
-        <w:rPr>
-          <w:rFonts w:ascii="Courier New" w:hAnsi="Courier New" w:cs="Courier New"/>
-          <w:lang w:val="en-US"/>
-        </w:rPr>
-        <w:br/>
-      </w:r>
-      <w:r>
-        <w:rPr>
-          <w:rFonts w:ascii="Courier New" w:hAnsi="Courier New" w:cs="Courier New"/>
-          <w:lang w:val="en-US"/>
-        </w:rPr>
-        <w:t>SN 17:1-10,11-20,21-30:round##:round robin #/17</w:t>
-      </w:r>
-      <w:r>
-        <w:rPr>
-          <w:rFonts w:ascii="Courier New" w:hAnsi="Courier New" w:cs="Courier New"/>
-          <w:lang w:val="en-US"/>
-        </w:rPr>
-        <w:br/>
-      </w:r>
-      <w:r>
-        <w:rPr>
-          <w:rFonts w:ascii="Courier New" w:hAnsi="Courier New" w:cs="Courier New"/>
-          <w:lang w:val="en-US"/>
-        </w:rPr>
-        <w:t>SN 4:1-16,17-32:sf#:Semi Finals #/4</w:t>
-      </w:r>
-      <w:r>
-        <w:rPr>
-          <w:rFonts w:ascii="Courier New" w:hAnsi="Courier New" w:cs="Courier New"/>
-          <w:lang w:val="en-US"/>
-        </w:rPr>
-        <w:br/>
-      </w:r>
-      <w:r>
-        <w:rPr>
-          <w:rFonts w:ascii="Courier New" w:hAnsi="Courier New" w:cs="Courier New"/>
-          <w:lang w:val="en-US"/>
-        </w:rPr>
-        <w:t>SN 6:20:fin#:Finals #/6</w:t>
-      </w:r>
-      <w:r>
-        <w:rPr>
-          <w:rFonts w:ascii="Courier New" w:hAnsi="Courier New" w:cs="Courier New"/>
-          <w:lang w:val="en-US"/>
-        </w:rPr>
-        <w:br/>
-      </w:r>
-      <w:r>
-        <w:rPr>
-          <w:rFonts w:ascii="Courier New" w:hAnsi="Courier New" w:cs="Courier New"/>
-          <w:lang w:val="en-US"/>
-        </w:rPr>
-        <w:t>KH 8d00eb6b5b0ae9f99791be42888a8d90005e3745ca206a1bd7690fce486f5132</w:t>
-      </w:r>
-    </w:p>
-    <w:p>
-      <w:pPr>
+      </w:pPr>
+      <w:r>
         <w:rPr>
           <w:rFonts w:cstheme="minorHAnsi"/>
           <w:sz w:val="28"/>
           <w:szCs w:val="28"/>
           <w:lang w:val="en-US"/>
         </w:rPr>
-      </w:pPr>
+        <w:t xml:space="preserve">After </w:t>
+      </w:r>
+      <w:proofErr w:type="gramStart"/>
       <w:r>
         <w:rPr>
           <w:rFonts w:cstheme="minorHAnsi"/>
@@ -3945,6 +4004,193 @@
           <w:szCs w:val="28"/>
           <w:lang w:val="en-US"/>
         </w:rPr>
+        <w:t>publish</w:t>
+      </w:r>
+      <w:proofErr w:type="gramEnd"/>
+    </w:p>
+    <w:p>
+      <w:pPr>
+        <w:rPr>
+          <w:rFonts w:ascii="Courier New" w:hAnsi="Courier New" w:cs="Courier New"/>
+          <w:lang w:val="en-US"/>
+        </w:rPr>
+      </w:pPr>
+      <w:r>
+        <w:rPr>
+          <w:rFonts w:ascii="Courier New" w:hAnsi="Courier New" w:cs="Courier New"/>
+          <w:lang w:val="en-US"/>
+        </w:rPr>
+        <w:t xml:space="preserve"># Description file of tournament for program </w:t>
+      </w:r>
+      <w:proofErr w:type="spellStart"/>
+      <w:r>
+        <w:rPr>
+          <w:rFonts w:ascii="Courier New" w:hAnsi="Courier New" w:cs="Courier New"/>
+          <w:lang w:val="en-US"/>
+        </w:rPr>
+        <w:t>squaredeal</w:t>
+      </w:r>
+      <w:proofErr w:type="spellEnd"/>
+      <w:r>
+        <w:rPr>
+          <w:rFonts w:ascii="Courier New" w:hAnsi="Courier New" w:cs="Courier New"/>
+          <w:lang w:val="en-US"/>
+        </w:rPr>
+        <w:t xml:space="preserve"> 2.0.5</w:t>
+      </w:r>
+      <w:r>
+        <w:rPr>
+          <w:rFonts w:ascii="Courier New" w:hAnsi="Courier New" w:cs="Courier New"/>
+          <w:lang w:val="en-US"/>
+        </w:rPr>
+        <w:br/>
+      </w:r>
+      <w:r>
+        <w:rPr>
+          <w:rFonts w:ascii="Courier New" w:hAnsi="Courier New" w:cs="Courier New"/>
+          <w:lang w:val="en-US"/>
+        </w:rPr>
+        <w:t>#</w:t>
+      </w:r>
+      <w:r>
+        <w:rPr>
+          <w:rFonts w:ascii="Courier New" w:hAnsi="Courier New" w:cs="Courier New"/>
+          <w:lang w:val="en-US"/>
+        </w:rPr>
+        <w:br/>
+      </w:r>
+      <w:r>
+        <w:rPr>
+          <w:rFonts w:ascii="Courier New" w:hAnsi="Courier New" w:cs="Courier New"/>
+          <w:lang w:val="en-US"/>
+        </w:rPr>
+        <w:t>TN Test Tournament</w:t>
+      </w:r>
+      <w:r>
+        <w:rPr>
+          <w:rFonts w:ascii="Courier New" w:hAnsi="Courier New" w:cs="Courier New"/>
+          <w:lang w:val="en-US"/>
+        </w:rPr>
+        <w:br/>
+      </w:r>
+      <w:r>
+        <w:rPr>
+          <w:rFonts w:ascii="Courier New" w:hAnsi="Courier New" w:cs="Courier New"/>
+          <w:lang w:val="en-US"/>
+        </w:rPr>
+        <w:t>DI Vatican City August lottery</w:t>
+      </w:r>
+      <w:r>
+        <w:rPr>
+          <w:rFonts w:ascii="Courier New" w:hAnsi="Courier New" w:cs="Courier New"/>
+          <w:lang w:val="en-US"/>
+        </w:rPr>
+        <w:br/>
+      </w:r>
+      <w:r>
+        <w:rPr>
+          <w:rFonts w:ascii="Courier New" w:hAnsi="Courier New" w:cs="Courier New"/>
+          <w:lang w:val="en-US"/>
+        </w:rPr>
+        <w:t># Description of phases of tournament</w:t>
+      </w:r>
+      <w:r>
+        <w:rPr>
+          <w:rFonts w:ascii="Courier New" w:hAnsi="Courier New" w:cs="Courier New"/>
+          <w:lang w:val="en-US"/>
+        </w:rPr>
+        <w:br/>
+      </w:r>
+      <w:r>
+        <w:rPr>
+          <w:rFonts w:ascii="Courier New" w:hAnsi="Courier New" w:cs="Courier New"/>
+          <w:lang w:val="en-US"/>
+        </w:rPr>
+        <w:lastRenderedPageBreak/>
+        <w:t xml:space="preserve"># Per phase a line with SN </w:t>
+      </w:r>
+      <w:proofErr w:type="spellStart"/>
+      <w:r>
+        <w:rPr>
+          <w:rFonts w:ascii="Courier New" w:hAnsi="Courier New" w:cs="Courier New"/>
+          <w:lang w:val="en-US"/>
+        </w:rPr>
+        <w:t>nessions:nboards:filename:description</w:t>
+      </w:r>
+      <w:proofErr w:type="spellEnd"/>
+      <w:r>
+        <w:rPr>
+          <w:rFonts w:ascii="Courier New" w:hAnsi="Courier New" w:cs="Courier New"/>
+          <w:lang w:val="en-US"/>
+        </w:rPr>
+        <w:br/>
+      </w:r>
+      <w:r>
+        <w:rPr>
+          <w:rFonts w:ascii="Courier New" w:hAnsi="Courier New" w:cs="Courier New"/>
+          <w:lang w:val="en-US"/>
+        </w:rPr>
+        <w:t>SN 17:1-10,11-20,21-30:round##:round robin #/17</w:t>
+      </w:r>
+      <w:r>
+        <w:rPr>
+          <w:rFonts w:ascii="Courier New" w:hAnsi="Courier New" w:cs="Courier New"/>
+          <w:lang w:val="en-US"/>
+        </w:rPr>
+        <w:br/>
+      </w:r>
+      <w:r>
+        <w:rPr>
+          <w:rFonts w:ascii="Courier New" w:hAnsi="Courier New" w:cs="Courier New"/>
+          <w:lang w:val="en-US"/>
+        </w:rPr>
+        <w:t>SN 4:1-16,17-32:sf#:Semi Finals #/4</w:t>
+      </w:r>
+      <w:r>
+        <w:rPr>
+          <w:rFonts w:ascii="Courier New" w:hAnsi="Courier New" w:cs="Courier New"/>
+          <w:lang w:val="en-US"/>
+        </w:rPr>
+        <w:br/>
+      </w:r>
+      <w:r>
+        <w:rPr>
+          <w:rFonts w:ascii="Courier New" w:hAnsi="Courier New" w:cs="Courier New"/>
+          <w:lang w:val="en-US"/>
+        </w:rPr>
+        <w:t>SN 6:20:fin#:Finals #/6</w:t>
+      </w:r>
+      <w:r>
+        <w:rPr>
+          <w:rFonts w:ascii="Courier New" w:hAnsi="Courier New" w:cs="Courier New"/>
+          <w:lang w:val="en-US"/>
+        </w:rPr>
+        <w:br/>
+      </w:r>
+      <w:r>
+        <w:rPr>
+          <w:rFonts w:ascii="Courier New" w:hAnsi="Courier New" w:cs="Courier New"/>
+          <w:lang w:val="en-US"/>
+        </w:rPr>
+        <w:t>KH 8d00eb6b5b0ae9f99791be42888a8d90005e3745ca206a1bd7690fce486f5132</w:t>
+      </w:r>
+    </w:p>
+    <w:p>
+      <w:pPr>
+        <w:rPr>
+          <w:rFonts w:cstheme="minorHAnsi"/>
+          <w:sz w:val="28"/>
+          <w:szCs w:val="28"/>
+          <w:lang w:val="en-US"/>
+        </w:rPr>
+      </w:pPr>
+      <w:r>
+        <w:rPr>
+          <w:rFonts w:cstheme="minorHAnsi"/>
+          <w:sz w:val="28"/>
+          <w:szCs w:val="28"/>
+          <w:lang w:val="en-US"/>
+        </w:rPr>
         <w:t>After setting delayed info value</w:t>
       </w:r>
     </w:p>
@@ -4584,13 +4830,22 @@
           <w:rFonts w:cstheme="minorHAnsi"/>
           <w:lang w:val="en-US"/>
         </w:rPr>
-        <w:t>key hash</w:t>
-      </w:r>
+        <w:t xml:space="preserve">key </w:t>
+      </w:r>
+      <w:proofErr w:type="gramStart"/>
       <w:r>
         <w:rPr>
           <w:rFonts w:cstheme="minorHAnsi"/>
           <w:lang w:val="en-US"/>
         </w:rPr>
+        <w:t>hash</w:t>
+      </w:r>
+      <w:proofErr w:type="gramEnd"/>
+      <w:r>
+        <w:rPr>
+          <w:rFonts w:cstheme="minorHAnsi"/>
+          <w:lang w:val="en-US"/>
+        </w:rPr>
         <w:t xml:space="preserve"> it is important you do it </w:t>
       </w:r>
       <w:r>
@@ -4615,24 +4870,33 @@
           <w:lang w:val="en-US"/>
         </w:rPr>
       </w:pPr>
+      <w:bookmarkStart w:id="8" w:name="_Toc206093595"/>
       <w:r>
         <w:rPr>
           <w:lang w:val="en-US"/>
         </w:rPr>
         <w:t>Conclusion</w:t>
       </w:r>
-    </w:p>
-    <w:p>
-      <w:pPr>
-        <w:rPr>
-          <w:lang w:val="en-US"/>
-        </w:rPr>
-      </w:pPr>
-      <w:r>
-        <w:rPr>
-          <w:lang w:val="en-US"/>
-        </w:rPr>
-        <w:t xml:space="preserve">This software is handy to use for larger tournaments, even if you are not interested in the </w:t>
+      <w:bookmarkEnd w:id="8"/>
+    </w:p>
+    <w:p>
+      <w:pPr>
+        <w:rPr>
+          <w:lang w:val="en-US"/>
+        </w:rPr>
+      </w:pPr>
+      <w:r>
+        <w:rPr>
+          <w:lang w:val="en-US"/>
+        </w:rPr>
+        <w:t xml:space="preserve">This software is handy to use for larger tournaments, even if you are not interested in </w:t>
+      </w:r>
+      <w:proofErr w:type="gramStart"/>
+      <w:r>
+        <w:rPr>
+          <w:lang w:val="en-US"/>
+        </w:rPr>
+        <w:t xml:space="preserve">the </w:t>
       </w:r>
       <w:r>
         <w:rPr>
@@ -4640,7 +4904,16 @@
           <w:iCs/>
           <w:lang w:val="en-US"/>
         </w:rPr>
-        <w:t>proving innocent</w:t>
+        <w:t>proving</w:t>
+      </w:r>
+      <w:proofErr w:type="gramEnd"/>
+      <w:r>
+        <w:rPr>
+          <w:i/>
+          <w:iCs/>
+          <w:lang w:val="en-US"/>
+        </w:rPr>
+        <w:t xml:space="preserve"> innocent</w:t>
       </w:r>
       <w:r>
         <w:rPr>
@@ -6043,6 +6316,18 @@
       <w:color w:val="404040" w:themeColor="text1" w:themeTint="BF"/>
     </w:rPr>
   </w:style>
+  <w:style w:type="paragraph" w:styleId="TOC1">
+    <w:name w:val="toc 1"/>
+    <w:basedOn w:val="Normal"/>
+    <w:next w:val="Normal"/>
+    <w:autoRedefine/>
+    <w:uiPriority w:val="39"/>
+    <w:unhideWhenUsed/>
+    <w:rsid w:val="00187C81"/>
+    <w:pPr>
+      <w:spacing w:after="100"/>
+    </w:pPr>
+  </w:style>
 </w:styles>
 </file>
 

</xml_diff>